<commit_message>
Q9 is a long son of a gun
</commit_message>
<xml_diff>
--- a/Exam/David/ExamFull.docx
+++ b/Exam/David/ExamFull.docx
@@ -2729,119 +2729,417 @@
     </w:p>
     <w:p>
       <w:pPr>
-        <w:spacing w:line="240" w:lineRule="auto"/>
-        <w:rPr>
-          <w:lang w:val="en-US"/>
-        </w:rPr>
-      </w:pPr>
-      <w:r>
-        <w:rPr>
+        <w:rPr>
+          <w:lang w:val="en-US"/>
+        </w:rPr>
+      </w:pPr>
+      <w:r>
+        <w:rPr>
+          <w:b/>
+          <w:lang w:val="en-US"/>
+        </w:rPr>
+        <w:t>TCP is not suitable for transport layer in WSN</w:t>
+      </w:r>
+    </w:p>
+    <w:p>
+      <w:pPr>
+        <w:pStyle w:val="Listeafsnit"/>
+        <w:numPr>
+          <w:ilvl w:val="0"/>
+          <w:numId w:val="3"/>
+        </w:numPr>
+        <w:rPr>
+          <w:sz w:val="20"/>
+          <w:lang w:val="en-US"/>
+        </w:rPr>
+      </w:pPr>
+      <w:r>
+        <w:rPr>
+          <w:sz w:val="20"/>
+          <w:lang w:val="en-US"/>
+        </w:rPr>
+        <w:t xml:space="preserve">TCP has a large overhead, each TCP segment has a minimum header of 20 bytes for port numbers, sequence numbers, checksum, window size, and more. </w:t>
+      </w:r>
+      <w:r>
+        <w:rPr>
+          <w:sz w:val="20"/>
+          <w:lang w:val="en-US"/>
+        </w:rPr>
+        <w:t xml:space="preserve">In a </w:t>
+      </w:r>
+      <w:r>
+        <w:rPr>
+          <w:sz w:val="20"/>
+          <w:lang w:val="en-US"/>
+        </w:rPr>
+        <w:t>WSN packets</w:t>
+      </w:r>
+      <w:r>
+        <w:rPr>
+          <w:sz w:val="20"/>
+          <w:lang w:val="en-US"/>
+        </w:rPr>
+        <w:t xml:space="preserve"> will be small, just a few bits of sensor data.</w:t>
+      </w:r>
+    </w:p>
+    <w:p>
+      <w:pPr>
+        <w:pStyle w:val="Listeafsnit"/>
+        <w:numPr>
+          <w:ilvl w:val="0"/>
+          <w:numId w:val="3"/>
+        </w:numPr>
+        <w:rPr>
+          <w:sz w:val="20"/>
+          <w:lang w:val="en-US"/>
+        </w:rPr>
+      </w:pPr>
+      <w:r>
+        <w:rPr>
+          <w:sz w:val="20"/>
+          <w:lang w:val="en-US"/>
+        </w:rPr>
+        <w:t>TCP requires perfect reliability and accept no loss.</w:t>
+      </w:r>
+      <w:r>
+        <w:rPr>
+          <w:sz w:val="20"/>
+          <w:lang w:val="en-US"/>
+        </w:rPr>
+        <w:t xml:space="preserve"> But in a WSN </w:t>
+      </w:r>
+      <w:proofErr w:type="gramStart"/>
+      <w:r>
+        <w:rPr>
+          <w:sz w:val="20"/>
+          <w:lang w:val="en-US"/>
+        </w:rPr>
+        <w:t>as long as</w:t>
+      </w:r>
+      <w:proofErr w:type="gramEnd"/>
+      <w:r>
+        <w:rPr>
+          <w:sz w:val="20"/>
+          <w:lang w:val="en-US"/>
+        </w:rPr>
+        <w:t xml:space="preserve"> we detect events we may not need all packets.</w:t>
+      </w:r>
+    </w:p>
+    <w:p>
+      <w:pPr>
+        <w:pStyle w:val="Listeafsnit"/>
+        <w:numPr>
+          <w:ilvl w:val="0"/>
+          <w:numId w:val="3"/>
+        </w:numPr>
+        <w:rPr>
+          <w:sz w:val="20"/>
+          <w:lang w:val="en-US"/>
+        </w:rPr>
+      </w:pPr>
+      <w:r>
+        <w:rPr>
+          <w:sz w:val="20"/>
+          <w:lang w:val="en-US"/>
+        </w:rPr>
+        <w:t>TCP connects two end nodes and the intermediate nodes just forward blocks of bits and don’t care the content</w:t>
+      </w:r>
+      <w:r>
+        <w:rPr>
+          <w:sz w:val="20"/>
+          <w:lang w:val="en-US"/>
+        </w:rPr>
+        <w:t xml:space="preserve">. </w:t>
+      </w:r>
+      <w:r>
+        <w:rPr>
+          <w:sz w:val="20"/>
+          <w:lang w:val="en-US"/>
+        </w:rPr>
+        <w:t>I</w:t>
+      </w:r>
+      <w:r>
+        <w:rPr>
+          <w:sz w:val="20"/>
+          <w:lang w:val="en-US"/>
+        </w:rPr>
+        <w:t>n sensor networks, intermediate perform in-network processing or aggregation of data.</w:t>
+      </w:r>
+    </w:p>
+    <w:p>
+      <w:pPr>
+        <w:spacing w:line="240" w:lineRule="auto"/>
+        <w:rPr>
+          <w:sz w:val="20"/>
+          <w:lang w:val="en-US"/>
+        </w:rPr>
+      </w:pPr>
+      <w:r>
+        <w:rPr>
+          <w:b/>
+          <w:sz w:val="20"/>
           <w:lang w:val="en-US"/>
         </w:rPr>
         <w:t>Pump Slow Fetch Quick (</w:t>
       </w:r>
       <w:r>
         <w:rPr>
+          <w:b/>
+          <w:sz w:val="20"/>
           <w:lang w:val="en-US"/>
         </w:rPr>
         <w:t>PS</w:t>
       </w:r>
       <w:r>
         <w:rPr>
-          <w:lang w:val="en-US"/>
-        </w:rPr>
-        <w:t>FQ) - packet reliability</w:t>
-      </w:r>
-    </w:p>
-    <w:p>
-      <w:pPr>
-        <w:spacing w:line="240" w:lineRule="auto"/>
-        <w:rPr>
-          <w:lang w:val="en-US"/>
-        </w:rPr>
-      </w:pPr>
-    </w:p>
-    <w:p>
-      <w:pPr>
-        <w:spacing w:line="240" w:lineRule="auto"/>
-        <w:rPr>
-          <w:rFonts w:asciiTheme="majorHAnsi" w:eastAsiaTheme="majorEastAsia" w:hAnsiTheme="majorHAnsi" w:cstheme="majorBidi"/>
+          <w:b/>
+          <w:sz w:val="20"/>
+          <w:lang w:val="en-US"/>
+        </w:rPr>
+        <w:t>FQ)</w:t>
+      </w:r>
+      <w:r>
+        <w:rPr>
+          <w:sz w:val="20"/>
+          <w:lang w:val="en-US"/>
+        </w:rPr>
+        <w:t xml:space="preserve"> - packet reliability</w:t>
+      </w:r>
+      <w:r>
+        <w:rPr>
+          <w:sz w:val="20"/>
+          <w:lang w:val="en-US"/>
+        </w:rPr>
+        <w:t xml:space="preserve">. It is applied in scenarios </w:t>
+      </w:r>
+      <w:r>
+        <w:rPr>
+          <w:sz w:val="20"/>
+          <w:lang w:val="en-US"/>
+        </w:rPr>
+        <w:t xml:space="preserve">that are </w:t>
+      </w:r>
+      <w:r>
+        <w:rPr>
           <w:i/>
-          <w:iCs/>
-          <w:color w:val="2F5496" w:themeColor="accent1" w:themeShade="BF"/>
-          <w:lang w:val="en-US"/>
-        </w:rPr>
-      </w:pPr>
-      <w:r>
-        <w:rPr>
-          <w:lang w:val="en-US"/>
-        </w:rPr>
-        <w:t xml:space="preserve">ESRT </w:t>
-      </w:r>
-      <w:r>
-        <w:rPr>
-          <w:lang w:val="en-US"/>
-        </w:rPr>
-        <w:br w:type="page"/>
-      </w:r>
-    </w:p>
-    <w:p>
-      <w:pPr>
-        <w:pStyle w:val="Overskrift4"/>
-        <w:spacing w:line="240" w:lineRule="auto"/>
-        <w:rPr>
-          <w:lang w:val="en-US"/>
-        </w:rPr>
-      </w:pPr>
-      <w:r>
-        <w:rPr>
-          <w:lang w:val="en-US"/>
-        </w:rPr>
-        <w:lastRenderedPageBreak/>
-        <w:t>Q10: Explain the possible vulnerabilities and security attacks at different protocol layers in WSNs and the corresponding countermeasures.</w:t>
-      </w:r>
-    </w:p>
-    <w:p>
-      <w:pPr>
-        <w:spacing w:line="240" w:lineRule="auto"/>
-        <w:rPr>
-          <w:lang w:val="en-US"/>
-        </w:rPr>
-      </w:pPr>
+          <w:sz w:val="20"/>
+          <w:lang w:val="en-US"/>
+        </w:rPr>
+        <w:t xml:space="preserve">pack </w:t>
+      </w:r>
+      <w:r>
+        <w:rPr>
+          <w:i/>
+          <w:sz w:val="20"/>
+          <w:lang w:val="en-US"/>
+        </w:rPr>
+        <w:t>l</w:t>
+      </w:r>
+      <w:r>
+        <w:rPr>
+          <w:i/>
+          <w:sz w:val="20"/>
+          <w:lang w:val="en-US"/>
+        </w:rPr>
+        <w:t>osses are not tolerable, delay not critical</w:t>
+      </w:r>
+      <w:r>
+        <w:rPr>
+          <w:sz w:val="20"/>
+          <w:lang w:val="en-US"/>
+        </w:rPr>
+        <w:t xml:space="preserve"> </w:t>
+      </w:r>
+      <w:r>
+        <w:rPr>
+          <w:sz w:val="20"/>
+          <w:lang w:val="en-US"/>
+        </w:rPr>
+        <w:t xml:space="preserve">such </w:t>
+      </w:r>
+      <w:r>
+        <w:rPr>
+          <w:sz w:val="20"/>
+          <w:lang w:val="en-US"/>
+        </w:rPr>
+        <w:t xml:space="preserve">as </w:t>
+      </w:r>
+      <w:r>
+        <w:rPr>
+          <w:sz w:val="20"/>
+          <w:lang w:val="en-US"/>
+        </w:rPr>
+        <w:t>firmware update</w:t>
+      </w:r>
+      <w:r>
+        <w:rPr>
+          <w:sz w:val="20"/>
+          <w:lang w:val="en-US"/>
+        </w:rPr>
+        <w:t xml:space="preserve">, </w:t>
+      </w:r>
+      <w:proofErr w:type="spellStart"/>
+      <w:r>
+        <w:rPr>
+          <w:sz w:val="20"/>
+          <w:lang w:val="en-US"/>
+        </w:rPr>
+        <w:t>Eg</w:t>
+      </w:r>
+      <w:proofErr w:type="spellEnd"/>
+      <w:r>
+        <w:rPr>
+          <w:sz w:val="20"/>
+          <w:lang w:val="en-US"/>
+        </w:rPr>
+        <w:t xml:space="preserve"> Downstream sink to source.</w:t>
+      </w:r>
+    </w:p>
+    <w:p>
+      <w:pPr>
+        <w:spacing w:line="240" w:lineRule="auto"/>
+        <w:rPr>
+          <w:sz w:val="20"/>
+          <w:lang w:val="en-US"/>
+        </w:rPr>
+      </w:pPr>
+      <w:r>
+        <w:rPr>
+          <w:sz w:val="20"/>
+          <w:lang w:val="en-US"/>
+        </w:rPr>
+        <w:t>The user slowly injects packets into the network</w:t>
+      </w:r>
+      <w:r>
+        <w:rPr>
+          <w:sz w:val="20"/>
+          <w:lang w:val="en-US"/>
+        </w:rPr>
+        <w:t xml:space="preserve">. </w:t>
+      </w:r>
+      <w:r>
+        <w:rPr>
+          <w:sz w:val="20"/>
+          <w:lang w:val="en-US"/>
+        </w:rPr>
+        <w:t xml:space="preserve">Intermediate nodes store packets, forward if </w:t>
+      </w:r>
+      <w:r>
+        <w:rPr>
+          <w:i/>
+          <w:sz w:val="20"/>
+          <w:lang w:val="en-US"/>
+        </w:rPr>
+        <w:t>in-sequence</w:t>
+      </w:r>
+    </w:p>
+    <w:p>
+      <w:pPr>
+        <w:spacing w:line="240" w:lineRule="auto"/>
+        <w:rPr>
+          <w:sz w:val="20"/>
+          <w:lang w:val="en-US"/>
+        </w:rPr>
+      </w:pPr>
+      <w:r>
+        <w:rPr>
+          <w:sz w:val="20"/>
+          <w:lang w:val="en-US"/>
+        </w:rPr>
+        <w:t xml:space="preserve">Out-of-sequence: buffer, request missing packet(s) </w:t>
+      </w:r>
+      <w:r>
+        <w:rPr>
+          <w:sz w:val="20"/>
+          <w:lang w:val="en-US"/>
+        </w:rPr>
+        <w:t xml:space="preserve">hence </w:t>
+      </w:r>
+      <w:r>
+        <w:rPr>
+          <w:i/>
+          <w:sz w:val="20"/>
+          <w:lang w:val="en-US"/>
+        </w:rPr>
+        <w:t xml:space="preserve">a </w:t>
+      </w:r>
+      <w:r>
+        <w:rPr>
+          <w:i/>
+          <w:sz w:val="20"/>
+          <w:lang w:val="en-US"/>
+        </w:rPr>
+        <w:t>fetch</w:t>
+      </w:r>
+      <w:r>
+        <w:rPr>
+          <w:sz w:val="20"/>
+          <w:lang w:val="en-US"/>
+        </w:rPr>
+        <w:t xml:space="preserve"> </w:t>
+      </w:r>
+      <w:r>
+        <w:rPr>
+          <w:sz w:val="20"/>
+          <w:lang w:val="en-US"/>
+        </w:rPr>
+        <w:t>operation (a NACK)</w:t>
+      </w:r>
+      <w:r>
+        <w:rPr>
+          <w:sz w:val="20"/>
+          <w:lang w:val="en-US"/>
+        </w:rPr>
+        <w:t>. This allows a p</w:t>
+      </w:r>
+      <w:r>
+        <w:rPr>
+          <w:sz w:val="20"/>
+          <w:lang w:val="en-US"/>
+        </w:rPr>
+        <w:t>revious node</w:t>
+      </w:r>
+      <w:r>
+        <w:rPr>
+          <w:sz w:val="20"/>
+          <w:lang w:val="en-US"/>
+        </w:rPr>
+        <w:t xml:space="preserve"> to</w:t>
+      </w:r>
+      <w:r>
+        <w:rPr>
+          <w:sz w:val="20"/>
+          <w:lang w:val="en-US"/>
+        </w:rPr>
+        <w:t xml:space="preserve"> </w:t>
+      </w:r>
       <w:proofErr w:type="gramStart"/>
       <w:r>
         <w:rPr>
-          <w:lang w:val="en-US"/>
-        </w:rPr>
-        <w:t>A</w:t>
+          <w:sz w:val="20"/>
+          <w:lang w:val="en-US"/>
+        </w:rPr>
+        <w:t>resends</w:t>
       </w:r>
       <w:proofErr w:type="gramEnd"/>
       <w:r>
         <w:rPr>
-          <w:lang w:val="en-US"/>
-        </w:rPr>
-        <w:t xml:space="preserve"> attack on a WSN </w:t>
-      </w:r>
-      <w:r>
-        <w:rPr>
-          <w:lang w:val="en-US"/>
-        </w:rPr>
-        <w:t xml:space="preserve">could do a denial of service or </w:t>
-      </w:r>
-      <w:r>
-        <w:rPr>
-          <w:lang w:val="en-US"/>
-        </w:rPr>
-        <w:t>be used to steal information using a passive attack such as overhearing. Active attacks can also happen such as reporting cheap routes to the routing protocols</w:t>
-      </w:r>
-      <w:r>
-        <w:rPr>
-          <w:lang w:val="en-US"/>
-        </w:rPr>
-        <w:t xml:space="preserve"> or exploiting access to the medium</w:t>
-      </w:r>
-      <w:r>
-        <w:rPr>
+          <w:sz w:val="20"/>
+          <w:lang w:val="en-US"/>
+        </w:rPr>
+        <w:t xml:space="preserve"> missing </w:t>
+      </w:r>
+      <w:r>
+        <w:rPr>
+          <w:i/>
+          <w:sz w:val="20"/>
+          <w:lang w:val="en-US"/>
+        </w:rPr>
+        <w:t>packet =&gt; local recovery</w:t>
+      </w:r>
+      <w:r>
+        <w:rPr>
+          <w:sz w:val="20"/>
           <w:lang w:val="en-US"/>
         </w:rPr>
         <w:t>.</w:t>
@@ -2850,8 +3148,313 @@
     <w:p>
       <w:pPr>
         <w:spacing w:line="240" w:lineRule="auto"/>
-        <w:jc w:val="center"/>
-        <w:rPr>
+        <w:rPr>
+          <w:sz w:val="20"/>
+          <w:lang w:val="en-US"/>
+        </w:rPr>
+      </w:pPr>
+      <w:r>
+        <w:rPr>
+          <w:sz w:val="20"/>
+          <w:lang w:val="en-US"/>
+        </w:rPr>
+        <w:t>PSFQ has three functions:</w:t>
+      </w:r>
+    </w:p>
+    <w:p>
+      <w:pPr>
+        <w:spacing w:line="240" w:lineRule="auto"/>
+        <w:rPr>
+          <w:b/>
+          <w:sz w:val="20"/>
+          <w:lang w:val="en-US"/>
+        </w:rPr>
+      </w:pPr>
+      <w:r>
+        <w:rPr>
+          <w:b/>
+          <w:sz w:val="20"/>
+          <w:lang w:val="en-US"/>
+        </w:rPr>
+        <w:t>Message Relaying (PUMP Operation)</w:t>
+      </w:r>
+    </w:p>
+    <w:p>
+      <w:pPr>
+        <w:spacing w:line="240" w:lineRule="auto"/>
+        <w:rPr>
+          <w:sz w:val="20"/>
+          <w:lang w:val="en-US"/>
+        </w:rPr>
+      </w:pPr>
+      <w:r>
+        <w:rPr>
+          <w:sz w:val="20"/>
+          <w:lang w:val="en-US"/>
+        </w:rPr>
+        <w:t xml:space="preserve">A user node broadcasts a packet to its neighbors every </w:t>
+      </w:r>
+      <w:r>
+        <w:rPr>
+          <w:rFonts w:ascii="Cambria Math" w:hAnsi="Cambria Math" w:cs="Cambria Math"/>
+          <w:sz w:val="20"/>
+          <w:lang w:val="en-US"/>
+        </w:rPr>
+        <w:t xml:space="preserve">Tmin </w:t>
+      </w:r>
+      <w:r>
+        <w:rPr>
+          <w:sz w:val="20"/>
+          <w:lang w:val="en-US"/>
+        </w:rPr>
+        <w:t>until all the data fragments have been sent out</w:t>
+      </w:r>
+      <w:r>
+        <w:rPr>
+          <w:sz w:val="20"/>
+          <w:lang w:val="en-US"/>
+        </w:rPr>
+        <w:t>.</w:t>
+      </w:r>
+      <w:r>
+        <w:rPr>
+          <w:sz w:val="20"/>
+          <w:lang w:val="en-US"/>
+        </w:rPr>
+        <w:t xml:space="preserve"> </w:t>
+      </w:r>
+      <w:r>
+        <w:rPr>
+          <w:sz w:val="20"/>
+          <w:lang w:val="en-US"/>
+        </w:rPr>
+        <w:t xml:space="preserve">If not </w:t>
+      </w:r>
+      <w:r>
+        <w:rPr>
+          <w:i/>
+          <w:sz w:val="20"/>
+          <w:lang w:val="en-US"/>
+        </w:rPr>
+        <w:t>duplicate</w:t>
+      </w:r>
+      <w:r>
+        <w:rPr>
+          <w:sz w:val="20"/>
+          <w:lang w:val="en-US"/>
+        </w:rPr>
+        <w:t xml:space="preserve"> and </w:t>
+      </w:r>
+      <w:r>
+        <w:rPr>
+          <w:i/>
+          <w:sz w:val="20"/>
+          <w:lang w:val="en-US"/>
+        </w:rPr>
+        <w:t>in-order</w:t>
+      </w:r>
+      <w:r>
+        <w:rPr>
+          <w:sz w:val="20"/>
+          <w:lang w:val="en-US"/>
+        </w:rPr>
+        <w:t xml:space="preserve"> </w:t>
+      </w:r>
+      <w:r>
+        <w:rPr>
+          <w:sz w:val="20"/>
+          <w:lang w:val="en-US"/>
+        </w:rPr>
+        <w:t xml:space="preserve">and </w:t>
+      </w:r>
+      <w:r>
+        <w:rPr>
+          <w:i/>
+          <w:sz w:val="20"/>
+          <w:lang w:val="en-US"/>
+        </w:rPr>
+        <w:t>TTL not 0</w:t>
+      </w:r>
+      <w:r>
+        <w:rPr>
+          <w:sz w:val="20"/>
+          <w:lang w:val="en-US"/>
+        </w:rPr>
+        <w:t xml:space="preserve">, cache and schedule for forwarding at time </w:t>
+      </w:r>
+      <w:r>
+        <w:rPr>
+          <w:rFonts w:ascii="Cambria Math" w:hAnsi="Cambria Math" w:cs="Cambria Math"/>
+          <w:sz w:val="20"/>
+          <w:lang w:val="en-US"/>
+        </w:rPr>
+        <w:t>Tx</w:t>
+      </w:r>
+      <w:r>
+        <w:rPr>
+          <w:sz w:val="20"/>
+          <w:lang w:val="en-US"/>
+        </w:rPr>
+        <w:t xml:space="preserve"> </w:t>
+      </w:r>
+      <w:r>
+        <w:rPr>
+          <w:sz w:val="20"/>
+          <w:lang w:val="en-US"/>
+        </w:rPr>
+        <w:t xml:space="preserve">where </w:t>
+      </w:r>
+      <w:proofErr w:type="gramStart"/>
+      <w:r>
+        <w:rPr>
+          <w:sz w:val="20"/>
+          <w:lang w:val="en-US"/>
+        </w:rPr>
+        <w:t>(</w:t>
+      </w:r>
+      <w:r>
+        <w:rPr>
+          <w:sz w:val="20"/>
+          <w:lang w:val="en-US"/>
+        </w:rPr>
+        <w:t xml:space="preserve"> </w:t>
+      </w:r>
+      <w:proofErr w:type="spellStart"/>
+      <w:r>
+        <w:rPr>
+          <w:rFonts w:ascii="Cambria Math" w:hAnsi="Cambria Math" w:cs="Cambria Math"/>
+          <w:sz w:val="20"/>
+          <w:lang w:val="en-US"/>
+        </w:rPr>
+        <w:t>Tmin</w:t>
+      </w:r>
+      <w:proofErr w:type="spellEnd"/>
+      <w:proofErr w:type="gramEnd"/>
+      <w:r>
+        <w:rPr>
+          <w:sz w:val="20"/>
+          <w:lang w:val="en-US"/>
+        </w:rPr>
+        <w:t>&lt;</w:t>
+      </w:r>
+      <w:r>
+        <w:rPr>
+          <w:sz w:val="20"/>
+          <w:lang w:val="en-US"/>
+        </w:rPr>
+        <w:t xml:space="preserve"> </w:t>
+      </w:r>
+      <w:r>
+        <w:rPr>
+          <w:rFonts w:ascii="Cambria Math" w:hAnsi="Cambria Math" w:cs="Cambria Math"/>
+          <w:sz w:val="20"/>
+          <w:lang w:val="en-US"/>
+        </w:rPr>
+        <w:t>Tx</w:t>
+      </w:r>
+      <w:r>
+        <w:rPr>
+          <w:sz w:val="20"/>
+          <w:lang w:val="en-US"/>
+        </w:rPr>
+        <w:t xml:space="preserve"> &lt; </w:t>
+      </w:r>
+      <w:proofErr w:type="spellStart"/>
+      <w:r>
+        <w:rPr>
+          <w:rFonts w:ascii="Cambria Math" w:hAnsi="Cambria Math" w:cs="Cambria Math"/>
+          <w:sz w:val="20"/>
+          <w:lang w:val="en-US"/>
+        </w:rPr>
+        <w:t>Tmax</w:t>
+      </w:r>
+      <w:proofErr w:type="spellEnd"/>
+      <w:r>
+        <w:rPr>
+          <w:rFonts w:ascii="Cambria Math" w:hAnsi="Cambria Math" w:cs="Cambria Math"/>
+          <w:sz w:val="20"/>
+          <w:lang w:val="en-US"/>
+        </w:rPr>
+        <w:t xml:space="preserve"> </w:t>
+      </w:r>
+      <w:r>
+        <w:rPr>
+          <w:sz w:val="20"/>
+          <w:lang w:val="en-US"/>
+        </w:rPr>
+        <w:t>)</w:t>
+      </w:r>
+      <w:r>
+        <w:rPr>
+          <w:sz w:val="20"/>
+          <w:lang w:val="en-US"/>
+        </w:rPr>
+        <w:t>.</w:t>
+      </w:r>
+    </w:p>
+    <w:p>
+      <w:pPr>
+        <w:spacing w:line="240" w:lineRule="auto"/>
+        <w:rPr>
+          <w:sz w:val="20"/>
+          <w:lang w:val="en-US"/>
+        </w:rPr>
+      </w:pPr>
+      <w:r>
+        <w:rPr>
+          <w:sz w:val="20"/>
+          <w:lang w:val="en-US"/>
+        </w:rPr>
+        <w:t>Random delay</w:t>
+      </w:r>
+      <w:r>
+        <w:rPr>
+          <w:sz w:val="20"/>
+          <w:lang w:val="en-US"/>
+        </w:rPr>
+        <w:t xml:space="preserve"> </w:t>
+      </w:r>
+      <w:r>
+        <w:rPr>
+          <w:sz w:val="20"/>
+          <w:lang w:val="en-US"/>
+        </w:rPr>
+        <w:t>a</w:t>
+      </w:r>
+      <w:r>
+        <w:rPr>
+          <w:sz w:val="20"/>
+          <w:lang w:val="en-US"/>
+        </w:rPr>
+        <w:t>llows a downstream node to recover the missing packets before the next packet arrives from an upstream node</w:t>
+      </w:r>
+      <w:r>
+        <w:rPr>
+          <w:sz w:val="20"/>
+          <w:lang w:val="en-US"/>
+        </w:rPr>
+        <w:t xml:space="preserve"> </w:t>
+      </w:r>
+      <w:r>
+        <w:rPr>
+          <w:sz w:val="20"/>
+          <w:lang w:val="en-US"/>
+        </w:rPr>
+        <w:t>Also allows reducing the number of redundant broadcasts of the same packet by neighbors</w:t>
+      </w:r>
+      <w:r>
+        <w:rPr>
+          <w:sz w:val="20"/>
+          <w:lang w:val="en-US"/>
+        </w:rPr>
+        <w:t>.</w:t>
+      </w:r>
+    </w:p>
+    <w:p>
+      <w:pPr>
+        <w:spacing w:line="240" w:lineRule="auto"/>
+        <w:rPr>
+          <w:sz w:val="20"/>
           <w:lang w:val="en-US"/>
         </w:rPr>
       </w:pPr>
@@ -2860,10 +3463,10 @@
           <w:noProof/>
         </w:rPr>
         <w:drawing>
-          <wp:inline distT="0" distB="0" distL="0" distR="0" wp14:anchorId="1657E527" wp14:editId="6C534303">
-            <wp:extent cx="4127500" cy="2258606"/>
-            <wp:effectExtent l="0" t="0" r="6350" b="8890"/>
-            <wp:docPr id="7" name="Billede 7"/>
+          <wp:inline distT="0" distB="0" distL="0" distR="0" wp14:anchorId="51062A9B" wp14:editId="26CBFF9F">
+            <wp:extent cx="3435350" cy="1357673"/>
+            <wp:effectExtent l="0" t="0" r="0" b="0"/>
+            <wp:docPr id="9" name="Billede 9"/>
             <wp:cNvGraphicFramePr>
               <a:graphicFrameLocks xmlns:a="http://schemas.openxmlformats.org/drawingml/2006/main" noChangeAspect="1"/>
             </wp:cNvGraphicFramePr>
@@ -2883,6 +3486,962 @@
                   <pic:spPr>
                     <a:xfrm>
                       <a:off x="0" y="0"/>
+                      <a:ext cx="3494926" cy="1381218"/>
+                    </a:xfrm>
+                    <a:prstGeom prst="rect">
+                      <a:avLst/>
+                    </a:prstGeom>
+                  </pic:spPr>
+                </pic:pic>
+              </a:graphicData>
+            </a:graphic>
+          </wp:inline>
+        </w:drawing>
+      </w:r>
+    </w:p>
+    <w:p>
+      <w:pPr>
+        <w:spacing w:line="240" w:lineRule="auto"/>
+        <w:rPr>
+          <w:b/>
+          <w:sz w:val="20"/>
+          <w:lang w:val="en-US"/>
+        </w:rPr>
+      </w:pPr>
+      <w:r>
+        <w:rPr>
+          <w:b/>
+          <w:sz w:val="20"/>
+          <w:lang w:val="en-US"/>
+        </w:rPr>
+        <w:t>Relay initiated error recovery (FETCH Operation)</w:t>
+      </w:r>
+    </w:p>
+    <w:p>
+      <w:pPr>
+        <w:spacing w:line="240" w:lineRule="auto"/>
+        <w:rPr>
+          <w:rFonts w:cstheme="minorHAnsi"/>
+          <w:sz w:val="20"/>
+          <w:lang w:val="en-US"/>
+        </w:rPr>
+      </w:pPr>
+      <w:r>
+        <w:rPr>
+          <w:rFonts w:cstheme="minorHAnsi"/>
+          <w:sz w:val="20"/>
+          <w:lang w:val="en-US"/>
+        </w:rPr>
+        <w:t>A node goes into fetch mode when a sequence number gap is detected</w:t>
+      </w:r>
+      <w:r>
+        <w:rPr>
+          <w:rFonts w:cstheme="minorHAnsi"/>
+          <w:sz w:val="20"/>
+          <w:lang w:val="en-US"/>
+        </w:rPr>
+        <w:t xml:space="preserve">. </w:t>
+      </w:r>
+      <w:r>
+        <w:rPr>
+          <w:rFonts w:cstheme="minorHAnsi"/>
+          <w:sz w:val="20"/>
+          <w:lang w:val="en-US"/>
+        </w:rPr>
+        <w:t>A node aggressively sends out NACK messages to its immediate upstream neighbors to request missing packets</w:t>
+      </w:r>
+      <w:r>
+        <w:rPr>
+          <w:rFonts w:cstheme="minorHAnsi"/>
+          <w:sz w:val="20"/>
+          <w:lang w:val="en-US"/>
+        </w:rPr>
+        <w:t xml:space="preserve">. </w:t>
+      </w:r>
+      <w:r>
+        <w:rPr>
+          <w:rFonts w:cstheme="minorHAnsi"/>
+          <w:sz w:val="20"/>
+          <w:lang w:val="en-US"/>
+        </w:rPr>
+        <w:t xml:space="preserve">If no reply is heard or only a partial set of missing packets are recovered within a period </w:t>
+      </w:r>
+      <w:r>
+        <w:rPr>
+          <w:rFonts w:ascii="Cambria Math" w:hAnsi="Cambria Math" w:cs="Cambria Math"/>
+          <w:sz w:val="20"/>
+          <w:lang w:val="en-US"/>
+        </w:rPr>
+        <w:t>𝑇𝑇𝑟𝑟</w:t>
+      </w:r>
+      <w:r>
+        <w:rPr>
+          <w:rFonts w:cstheme="minorHAnsi"/>
+          <w:sz w:val="20"/>
+          <w:lang w:val="en-US"/>
+        </w:rPr>
+        <w:t>(~20ms) (</w:t>
+      </w:r>
+      <w:r>
+        <w:rPr>
+          <w:rFonts w:ascii="Cambria Math" w:hAnsi="Cambria Math" w:cs="Cambria Math"/>
+          <w:sz w:val="20"/>
+          <w:lang w:val="en-US"/>
+        </w:rPr>
+        <w:t>𝑇𝑇𝑟𝑟</w:t>
+      </w:r>
+      <w:r>
+        <w:rPr>
+          <w:rFonts w:cstheme="minorHAnsi"/>
+          <w:sz w:val="20"/>
+          <w:lang w:val="en-US"/>
+        </w:rPr>
+        <w:t xml:space="preserve">&lt; </w:t>
+      </w:r>
+      <w:r>
+        <w:rPr>
+          <w:rFonts w:ascii="Cambria Math" w:hAnsi="Cambria Math" w:cs="Cambria Math"/>
+          <w:sz w:val="20"/>
+          <w:lang w:val="en-US"/>
+        </w:rPr>
+        <w:t>𝑇𝑇𝑚𝑚𝑚</w:t>
+      </w:r>
+      <w:r>
+        <w:rPr>
+          <w:rFonts w:cstheme="minorHAnsi"/>
+          <w:sz w:val="20"/>
+          <w:lang w:val="en-US"/>
+        </w:rPr>
+        <w:t xml:space="preserve"> </w:t>
+      </w:r>
+      <w:r>
+        <w:rPr>
+          <w:rFonts w:ascii="Cambria Math" w:hAnsi="Cambria Math" w:cs="Cambria Math"/>
+          <w:sz w:val="20"/>
+          <w:lang w:val="en-US"/>
+        </w:rPr>
+        <w:t>𝑚</w:t>
+      </w:r>
+      <w:r>
+        <w:rPr>
+          <w:rFonts w:cstheme="minorHAnsi"/>
+          <w:sz w:val="20"/>
+          <w:lang w:val="en-US"/>
+        </w:rPr>
+        <w:t xml:space="preserve"> (~100ms</w:t>
+      </w:r>
+      <w:proofErr w:type="gramStart"/>
+      <w:r>
+        <w:rPr>
+          <w:rFonts w:cstheme="minorHAnsi"/>
+          <w:sz w:val="20"/>
+          <w:lang w:val="en-US"/>
+        </w:rPr>
+        <w:t>) )</w:t>
+      </w:r>
+      <w:proofErr w:type="gramEnd"/>
+      <w:r>
+        <w:rPr>
+          <w:rFonts w:cstheme="minorHAnsi"/>
+          <w:sz w:val="20"/>
+          <w:lang w:val="en-US"/>
+        </w:rPr>
+        <w:t xml:space="preserve"> then the node will resend the NACK every </w:t>
+      </w:r>
+      <w:r>
+        <w:rPr>
+          <w:rFonts w:ascii="Cambria Math" w:hAnsi="Cambria Math" w:cs="Cambria Math"/>
+          <w:sz w:val="20"/>
+          <w:lang w:val="en-US"/>
+        </w:rPr>
+        <w:t>𝑇𝑇𝑟𝑟</w:t>
+      </w:r>
+      <w:r>
+        <w:rPr>
+          <w:rFonts w:cstheme="minorHAnsi"/>
+          <w:sz w:val="20"/>
+          <w:lang w:val="en-US"/>
+        </w:rPr>
+        <w:t>interval until all packets are recovered.</w:t>
+      </w:r>
+      <w:r>
+        <w:rPr>
+          <w:rFonts w:cstheme="minorHAnsi"/>
+          <w:sz w:val="20"/>
+          <w:lang w:val="en-US"/>
+        </w:rPr>
+        <w:t xml:space="preserve"> </w:t>
+      </w:r>
+      <w:r>
+        <w:rPr>
+          <w:rFonts w:cstheme="minorHAnsi"/>
+          <w:sz w:val="20"/>
+          <w:lang w:val="en-US"/>
+        </w:rPr>
+        <w:t>Since it is very likely that consecutive packets are lost because of fading conditions, PSFQ aggregates losses such that the fetch operation deal with a “window” of lost packets</w:t>
+      </w:r>
+    </w:p>
+    <w:p>
+      <w:pPr>
+        <w:spacing w:line="240" w:lineRule="auto"/>
+        <w:rPr>
+          <w:sz w:val="20"/>
+          <w:lang w:val="en-US"/>
+        </w:rPr>
+      </w:pPr>
+      <w:r>
+        <w:rPr>
+          <w:noProof/>
+        </w:rPr>
+        <w:drawing>
+          <wp:inline distT="0" distB="0" distL="0" distR="0" wp14:anchorId="122FD89B" wp14:editId="4FD8BA19">
+            <wp:extent cx="3454400" cy="1383480"/>
+            <wp:effectExtent l="0" t="0" r="0" b="7620"/>
+            <wp:docPr id="10" name="Billede 10"/>
+            <wp:cNvGraphicFramePr>
+              <a:graphicFrameLocks xmlns:a="http://schemas.openxmlformats.org/drawingml/2006/main" noChangeAspect="1"/>
+            </wp:cNvGraphicFramePr>
+            <a:graphic xmlns:a="http://schemas.openxmlformats.org/drawingml/2006/main">
+              <a:graphicData uri="http://schemas.openxmlformats.org/drawingml/2006/picture">
+                <pic:pic xmlns:pic="http://schemas.openxmlformats.org/drawingml/2006/picture">
+                  <pic:nvPicPr>
+                    <pic:cNvPr id="1" name=""/>
+                    <pic:cNvPicPr/>
+                  </pic:nvPicPr>
+                  <pic:blipFill>
+                    <a:blip r:embed="rId12"/>
+                    <a:stretch>
+                      <a:fillRect/>
+                    </a:stretch>
+                  </pic:blipFill>
+                  <pic:spPr>
+                    <a:xfrm>
+                      <a:off x="0" y="0"/>
+                      <a:ext cx="3518881" cy="1409304"/>
+                    </a:xfrm>
+                    <a:prstGeom prst="rect">
+                      <a:avLst/>
+                    </a:prstGeom>
+                  </pic:spPr>
+                </pic:pic>
+              </a:graphicData>
+            </a:graphic>
+          </wp:inline>
+        </w:drawing>
+      </w:r>
+    </w:p>
+    <w:p>
+      <w:pPr>
+        <w:spacing w:line="240" w:lineRule="auto"/>
+        <w:rPr>
+          <w:b/>
+          <w:sz w:val="20"/>
+          <w:lang w:val="en-US"/>
+        </w:rPr>
+      </w:pPr>
+      <w:r>
+        <w:rPr>
+          <w:b/>
+          <w:sz w:val="20"/>
+          <w:lang w:val="en-US"/>
+        </w:rPr>
+        <w:lastRenderedPageBreak/>
+        <w:t>Selective status reporting (REPORT Operation)</w:t>
+      </w:r>
+    </w:p>
+    <w:p>
+      <w:pPr>
+        <w:spacing w:line="240" w:lineRule="auto"/>
+        <w:rPr>
+          <w:rFonts w:cstheme="minorHAnsi"/>
+          <w:sz w:val="20"/>
+          <w:lang w:val="en-US"/>
+        </w:rPr>
+      </w:pPr>
+      <w:r>
+        <w:rPr>
+          <w:rFonts w:cstheme="minorHAnsi"/>
+          <w:sz w:val="20"/>
+          <w:lang w:val="en-US"/>
+        </w:rPr>
+        <w:t xml:space="preserve">The </w:t>
+      </w:r>
+      <w:r>
+        <w:rPr>
+          <w:rFonts w:cstheme="minorHAnsi"/>
+          <w:sz w:val="20"/>
+          <w:lang w:val="en-US"/>
+        </w:rPr>
+        <w:t xml:space="preserve">report </w:t>
+      </w:r>
+      <w:r>
+        <w:rPr>
+          <w:rFonts w:cstheme="minorHAnsi"/>
+          <w:sz w:val="20"/>
+          <w:lang w:val="en-US"/>
+        </w:rPr>
+        <w:t>operation</w:t>
+      </w:r>
+      <w:r>
+        <w:rPr>
+          <w:rFonts w:cstheme="minorHAnsi"/>
+          <w:sz w:val="20"/>
+          <w:lang w:val="en-US"/>
+        </w:rPr>
+        <w:t xml:space="preserve"> allows the data source to assess how many nodes have already received the complete code block and can thus switch to the new software. The sink node requests reporting by setting a reserved bit in the TTL field of an inject message. </w:t>
+      </w:r>
+      <w:r>
+        <w:rPr>
+          <w:rFonts w:cstheme="minorHAnsi"/>
+          <w:sz w:val="20"/>
+          <w:lang w:val="en-US"/>
+        </w:rPr>
+        <w:t>R</w:t>
+      </w:r>
+      <w:r>
+        <w:rPr>
+          <w:rFonts w:cstheme="minorHAnsi"/>
+          <w:sz w:val="20"/>
+          <w:lang w:val="en-US"/>
+        </w:rPr>
+        <w:t>eport messages are generated by the most distant nodes (those that receive packets with a TTL of one) and travel back to the data source.</w:t>
+      </w:r>
+      <w:r>
+        <w:rPr>
+          <w:rFonts w:cstheme="minorHAnsi"/>
+          <w:sz w:val="20"/>
+          <w:lang w:val="en-US"/>
+        </w:rPr>
+        <w:t xml:space="preserve"> </w:t>
+      </w:r>
+      <w:r>
+        <w:rPr>
+          <w:rFonts w:cstheme="minorHAnsi"/>
+          <w:sz w:val="20"/>
+          <w:lang w:val="en-US"/>
+        </w:rPr>
+        <w:t>The data generated by an end node or an intermediate node contains the node’s own address and a summary of the already received segments</w:t>
+      </w:r>
+      <w:r>
+        <w:rPr>
+          <w:rFonts w:cstheme="minorHAnsi"/>
+          <w:sz w:val="20"/>
+          <w:lang w:val="en-US"/>
+        </w:rPr>
+        <w:t>.</w:t>
+      </w:r>
+    </w:p>
+    <w:p>
+      <w:pPr>
+        <w:rPr>
+          <w:lang w:val="en-US"/>
+        </w:rPr>
+      </w:pPr>
+      <w:r>
+        <w:rPr>
+          <w:b/>
+          <w:lang w:val="en-US"/>
+        </w:rPr>
+        <w:t>Event-to-Sink Reliability Transport (ESRT)</w:t>
+      </w:r>
+      <w:r>
+        <w:rPr>
+          <w:lang w:val="en-US"/>
+        </w:rPr>
+        <w:t xml:space="preserve"> </w:t>
+      </w:r>
+    </w:p>
+    <w:p>
+      <w:pPr>
+        <w:rPr>
+          <w:lang w:val="en-US"/>
+        </w:rPr>
+      </w:pPr>
+      <w:r>
+        <w:rPr>
+          <w:lang w:val="en-US"/>
+        </w:rPr>
+        <w:t>GOAL: To reliably detect/estimate event features based on the collective reports of several sensor nodes observing the event. (to guarantee event reliability)</w:t>
+      </w:r>
+    </w:p>
+    <w:p>
+      <w:pPr>
+        <w:rPr>
+          <w:lang w:val="en-US"/>
+        </w:rPr>
+      </w:pPr>
+      <w:r>
+        <w:rPr>
+          <w:noProof/>
+        </w:rPr>
+        <w:drawing>
+          <wp:inline distT="0" distB="0" distL="0" distR="0" wp14:anchorId="0FB93265" wp14:editId="157A67A7">
+            <wp:extent cx="5232400" cy="1433237"/>
+            <wp:effectExtent l="0" t="0" r="6350" b="0"/>
+            <wp:docPr id="11" name="Billede 11"/>
+            <wp:cNvGraphicFramePr>
+              <a:graphicFrameLocks xmlns:a="http://schemas.openxmlformats.org/drawingml/2006/main" noChangeAspect="1"/>
+            </wp:cNvGraphicFramePr>
+            <a:graphic xmlns:a="http://schemas.openxmlformats.org/drawingml/2006/main">
+              <a:graphicData uri="http://schemas.openxmlformats.org/drawingml/2006/picture">
+                <pic:pic xmlns:pic="http://schemas.openxmlformats.org/drawingml/2006/picture">
+                  <pic:nvPicPr>
+                    <pic:cNvPr id="1" name=""/>
+                    <pic:cNvPicPr/>
+                  </pic:nvPicPr>
+                  <pic:blipFill>
+                    <a:blip r:embed="rId13"/>
+                    <a:stretch>
+                      <a:fillRect/>
+                    </a:stretch>
+                  </pic:blipFill>
+                  <pic:spPr>
+                    <a:xfrm>
+                      <a:off x="0" y="0"/>
+                      <a:ext cx="5262213" cy="1441403"/>
+                    </a:xfrm>
+                    <a:prstGeom prst="rect">
+                      <a:avLst/>
+                    </a:prstGeom>
+                  </pic:spPr>
+                </pic:pic>
+              </a:graphicData>
+            </a:graphic>
+          </wp:inline>
+        </w:drawing>
+      </w:r>
+      <w:r>
+        <w:rPr>
+          <w:lang w:val="en-US"/>
+        </w:rPr>
+        <w:t xml:space="preserve"> </w:t>
+      </w:r>
+    </w:p>
+    <w:p>
+      <w:pPr>
+        <w:rPr>
+          <w:lang w:val="en-US"/>
+        </w:rPr>
+      </w:pPr>
+      <w:r>
+        <w:rPr>
+          <w:lang w:val="en-US"/>
+        </w:rPr>
+        <w:t>ESRT uses buffer overflows to signal congestion</w:t>
+      </w:r>
+    </w:p>
+    <w:p>
+      <w:pPr>
+        <w:rPr>
+          <w:lang w:val="en-US"/>
+        </w:rPr>
+      </w:pPr>
+      <w:r>
+        <w:rPr>
+          <w:noProof/>
+        </w:rPr>
+        <w:drawing>
+          <wp:inline distT="0" distB="0" distL="0" distR="0" wp14:anchorId="6304944E" wp14:editId="5F30414B">
+            <wp:extent cx="4507225" cy="1561465"/>
+            <wp:effectExtent l="0" t="0" r="8255" b="635"/>
+            <wp:docPr id="12" name="Billede 12"/>
+            <wp:cNvGraphicFramePr>
+              <a:graphicFrameLocks xmlns:a="http://schemas.openxmlformats.org/drawingml/2006/main" noChangeAspect="1"/>
+            </wp:cNvGraphicFramePr>
+            <a:graphic xmlns:a="http://schemas.openxmlformats.org/drawingml/2006/main">
+              <a:graphicData uri="http://schemas.openxmlformats.org/drawingml/2006/picture">
+                <pic:pic xmlns:pic="http://schemas.openxmlformats.org/drawingml/2006/picture">
+                  <pic:nvPicPr>
+                    <pic:cNvPr id="1" name=""/>
+                    <pic:cNvPicPr/>
+                  </pic:nvPicPr>
+                  <pic:blipFill rotWithShape="1">
+                    <a:blip r:embed="rId14"/>
+                    <a:srcRect t="2768"/>
+                    <a:stretch/>
+                  </pic:blipFill>
+                  <pic:spPr bwMode="auto">
+                    <a:xfrm>
+                      <a:off x="0" y="0"/>
+                      <a:ext cx="4546602" cy="1575107"/>
+                    </a:xfrm>
+                    <a:prstGeom prst="rect">
+                      <a:avLst/>
+                    </a:prstGeom>
+                    <a:ln>
+                      <a:noFill/>
+                    </a:ln>
+                    <a:extLst>
+                      <a:ext uri="{53640926-AAD7-44D8-BBD7-CCE9431645EC}">
+                        <a14:shadowObscured xmlns:a14="http://schemas.microsoft.com/office/drawing/2010/main"/>
+                      </a:ext>
+                    </a:extLst>
+                  </pic:spPr>
+                </pic:pic>
+              </a:graphicData>
+            </a:graphic>
+          </wp:inline>
+        </w:drawing>
+      </w:r>
+      <w:r>
+        <w:rPr>
+          <w:lang w:val="en-US"/>
+        </w:rPr>
+        <w:t xml:space="preserve"> </w:t>
+      </w:r>
+    </w:p>
+    <w:p>
+      <w:pPr>
+        <w:pStyle w:val="Default"/>
+      </w:pPr>
+    </w:p>
+    <w:p>
+      <w:pPr>
+        <w:pStyle w:val="Default"/>
+        <w:ind w:left="1159"/>
+        <w:rPr>
+          <w:rFonts w:asciiTheme="minorHAnsi" w:hAnsiTheme="minorHAnsi" w:cstheme="minorHAnsi"/>
+          <w:sz w:val="20"/>
+          <w:szCs w:val="20"/>
+          <w:lang w:val="en-US"/>
+        </w:rPr>
+      </w:pPr>
+      <w:r>
+        <w:rPr>
+          <w:rFonts w:asciiTheme="minorHAnsi" w:hAnsiTheme="minorHAnsi" w:cstheme="minorHAnsi"/>
+          <w:sz w:val="20"/>
+          <w:szCs w:val="20"/>
+          <w:lang w:val="en-US"/>
+        </w:rPr>
+        <w:t>bk: Buffer fullness level at the end of reporting interval k</w:t>
+      </w:r>
+    </w:p>
+    <w:p>
+      <w:pPr>
+        <w:pStyle w:val="Default"/>
+        <w:ind w:left="1159"/>
+        <w:rPr>
+          <w:rFonts w:asciiTheme="minorHAnsi" w:hAnsiTheme="minorHAnsi" w:cstheme="minorHAnsi"/>
+          <w:sz w:val="20"/>
+          <w:szCs w:val="20"/>
+          <w:lang w:val="en-US"/>
+        </w:rPr>
+      </w:pPr>
+      <w:r>
+        <w:rPr>
+          <w:rFonts w:asciiTheme="minorHAnsi" w:hAnsiTheme="minorHAnsi" w:cstheme="minorHAnsi"/>
+          <w:sz w:val="20"/>
+          <w:szCs w:val="20"/>
+        </w:rPr>
+        <w:t>Δ</w:t>
+      </w:r>
+      <w:r>
+        <w:rPr>
+          <w:rFonts w:asciiTheme="minorHAnsi" w:hAnsiTheme="minorHAnsi" w:cstheme="minorHAnsi"/>
+          <w:sz w:val="20"/>
+          <w:szCs w:val="20"/>
+          <w:lang w:val="en-US"/>
+        </w:rPr>
+        <w:t xml:space="preserve">b: Buffer length increment over past interval </w:t>
+      </w:r>
+      <w:r>
+        <w:rPr>
+          <w:rFonts w:asciiTheme="minorHAnsi" w:hAnsiTheme="minorHAnsi" w:cstheme="minorHAnsi"/>
+          <w:sz w:val="20"/>
+          <w:szCs w:val="20"/>
+        </w:rPr>
+        <w:t>Δ</w:t>
+      </w:r>
+      <w:r>
+        <w:rPr>
+          <w:rFonts w:asciiTheme="minorHAnsi" w:hAnsiTheme="minorHAnsi" w:cstheme="minorHAnsi"/>
+          <w:sz w:val="20"/>
+          <w:szCs w:val="20"/>
+          <w:lang w:val="en-US"/>
+        </w:rPr>
+        <w:t>b=bk-bk-1</w:t>
+      </w:r>
+    </w:p>
+    <w:p>
+      <w:pPr>
+        <w:pStyle w:val="Default"/>
+        <w:ind w:left="1159"/>
+        <w:rPr>
+          <w:rFonts w:asciiTheme="minorHAnsi" w:hAnsiTheme="minorHAnsi" w:cstheme="minorHAnsi"/>
+          <w:sz w:val="20"/>
+          <w:szCs w:val="20"/>
+          <w:lang w:val="en-US"/>
+        </w:rPr>
+      </w:pPr>
+      <w:r>
+        <w:rPr>
+          <w:rFonts w:asciiTheme="minorHAnsi" w:hAnsiTheme="minorHAnsi" w:cstheme="minorHAnsi"/>
+          <w:sz w:val="20"/>
+          <w:szCs w:val="20"/>
+          <w:lang w:val="en-US"/>
+        </w:rPr>
+        <w:t>B: Buffer size</w:t>
+      </w:r>
+    </w:p>
+    <w:p>
+      <w:pPr>
+        <w:pStyle w:val="Default"/>
+        <w:ind w:left="1159"/>
+        <w:rPr>
+          <w:rFonts w:asciiTheme="minorHAnsi" w:hAnsiTheme="minorHAnsi" w:cstheme="minorHAnsi"/>
+          <w:sz w:val="20"/>
+          <w:szCs w:val="20"/>
+          <w:lang w:val="en-US"/>
+        </w:rPr>
+      </w:pPr>
+      <w:r>
+        <w:rPr>
+          <w:rFonts w:asciiTheme="minorHAnsi" w:hAnsiTheme="minorHAnsi" w:cstheme="minorHAnsi"/>
+          <w:sz w:val="20"/>
+          <w:szCs w:val="20"/>
+          <w:lang w:val="en-US"/>
+        </w:rPr>
+        <w:t>f: Reporting frequency</w:t>
+      </w:r>
+    </w:p>
+    <w:p>
+      <w:pPr>
+        <w:pStyle w:val="Default"/>
+        <w:rPr>
+          <w:rFonts w:asciiTheme="minorHAnsi" w:hAnsiTheme="minorHAnsi" w:cstheme="minorHAnsi"/>
+          <w:sz w:val="20"/>
+          <w:szCs w:val="20"/>
+          <w:lang w:val="en-US"/>
+        </w:rPr>
+      </w:pPr>
+    </w:p>
+    <w:p>
+      <w:pPr>
+        <w:rPr>
+          <w:rFonts w:cstheme="minorHAnsi"/>
+          <w:sz w:val="20"/>
+          <w:szCs w:val="20"/>
+          <w:lang w:val="en-US"/>
+        </w:rPr>
+      </w:pPr>
+      <w:r>
+        <w:rPr>
+          <w:noProof/>
+        </w:rPr>
+        <w:drawing>
+          <wp:inline distT="0" distB="0" distL="0" distR="0" wp14:anchorId="0F469768" wp14:editId="0694ECFC">
+            <wp:extent cx="2622550" cy="462035"/>
+            <wp:effectExtent l="0" t="0" r="6350" b="0"/>
+            <wp:docPr id="14" name="Billede 14"/>
+            <wp:cNvGraphicFramePr>
+              <a:graphicFrameLocks xmlns:a="http://schemas.openxmlformats.org/drawingml/2006/main" noChangeAspect="1"/>
+            </wp:cNvGraphicFramePr>
+            <a:graphic xmlns:a="http://schemas.openxmlformats.org/drawingml/2006/main">
+              <a:graphicData uri="http://schemas.openxmlformats.org/drawingml/2006/picture">
+                <pic:pic xmlns:pic="http://schemas.openxmlformats.org/drawingml/2006/picture">
+                  <pic:nvPicPr>
+                    <pic:cNvPr id="1" name=""/>
+                    <pic:cNvPicPr/>
+                  </pic:nvPicPr>
+                  <pic:blipFill>
+                    <a:blip r:embed="rId15"/>
+                    <a:stretch>
+                      <a:fillRect/>
+                    </a:stretch>
+                  </pic:blipFill>
+                  <pic:spPr>
+                    <a:xfrm>
+                      <a:off x="0" y="0"/>
+                      <a:ext cx="2761027" cy="486432"/>
+                    </a:xfrm>
+                    <a:prstGeom prst="rect">
+                      <a:avLst/>
+                    </a:prstGeom>
+                  </pic:spPr>
+                </pic:pic>
+              </a:graphicData>
+            </a:graphic>
+          </wp:inline>
+        </w:drawing>
+      </w:r>
+      <w:r>
+        <w:rPr>
+          <w:rFonts w:cstheme="minorHAnsi"/>
+          <w:sz w:val="20"/>
+          <w:szCs w:val="20"/>
+          <w:lang w:val="en-US"/>
+        </w:rPr>
+        <w:t xml:space="preserve"> </w:t>
+      </w:r>
+    </w:p>
+    <w:p>
+      <w:pPr>
+        <w:rPr>
+          <w:rFonts w:cstheme="minorHAnsi"/>
+          <w:color w:val="000000"/>
+          <w:sz w:val="20"/>
+          <w:szCs w:val="20"/>
+          <w:lang w:val="en-US"/>
+        </w:rPr>
+      </w:pPr>
+    </w:p>
+    <w:p>
+      <w:pPr>
+        <w:rPr>
+          <w:rFonts w:cstheme="minorHAnsi"/>
+          <w:color w:val="000000"/>
+          <w:sz w:val="20"/>
+          <w:szCs w:val="20"/>
+          <w:lang w:val="en-US"/>
+        </w:rPr>
+      </w:pPr>
+      <w:bookmarkStart w:id="0" w:name="_GoBack"/>
+      <w:bookmarkEnd w:id="0"/>
+      <w:r>
+        <w:rPr>
+          <w:noProof/>
+        </w:rPr>
+        <w:drawing>
+          <wp:inline distT="0" distB="0" distL="0" distR="0" wp14:anchorId="29FD80FB" wp14:editId="0A698B20">
+            <wp:extent cx="2605732" cy="1238250"/>
+            <wp:effectExtent l="0" t="0" r="4445" b="0"/>
+            <wp:docPr id="15" name="Billede 15"/>
+            <wp:cNvGraphicFramePr>
+              <a:graphicFrameLocks xmlns:a="http://schemas.openxmlformats.org/drawingml/2006/main" noChangeAspect="1"/>
+            </wp:cNvGraphicFramePr>
+            <a:graphic xmlns:a="http://schemas.openxmlformats.org/drawingml/2006/main">
+              <a:graphicData uri="http://schemas.openxmlformats.org/drawingml/2006/picture">
+                <pic:pic xmlns:pic="http://schemas.openxmlformats.org/drawingml/2006/picture">
+                  <pic:nvPicPr>
+                    <pic:cNvPr id="1" name=""/>
+                    <pic:cNvPicPr/>
+                  </pic:nvPicPr>
+                  <pic:blipFill>
+                    <a:blip r:embed="rId16"/>
+                    <a:stretch>
+                      <a:fillRect/>
+                    </a:stretch>
+                  </pic:blipFill>
+                  <pic:spPr>
+                    <a:xfrm>
+                      <a:off x="0" y="0"/>
+                      <a:ext cx="2622414" cy="1246177"/>
+                    </a:xfrm>
+                    <a:prstGeom prst="rect">
+                      <a:avLst/>
+                    </a:prstGeom>
+                  </pic:spPr>
+                </pic:pic>
+              </a:graphicData>
+            </a:graphic>
+          </wp:inline>
+        </w:drawing>
+      </w:r>
+    </w:p>
+    <w:p>
+      <w:pPr>
+        <w:pStyle w:val="Default"/>
+        <w:rPr>
+          <w:rFonts w:asciiTheme="minorHAnsi" w:hAnsiTheme="minorHAnsi" w:cstheme="minorHAnsi"/>
+          <w:sz w:val="20"/>
+          <w:szCs w:val="20"/>
+          <w:lang w:val="en-US"/>
+        </w:rPr>
+      </w:pPr>
+      <w:r>
+        <w:rPr>
+          <w:rFonts w:asciiTheme="minorHAnsi" w:hAnsiTheme="minorHAnsi" w:cstheme="minorHAnsi"/>
+          <w:sz w:val="20"/>
+          <w:szCs w:val="20"/>
+          <w:lang w:val="en-US"/>
+        </w:rPr>
+        <w:lastRenderedPageBreak/>
+        <w:t>Two sensing models</w:t>
+      </w:r>
+    </w:p>
+    <w:p>
+      <w:pPr>
+        <w:rPr>
+          <w:lang w:val="en-US"/>
+        </w:rPr>
+      </w:pPr>
+      <w:r>
+        <w:rPr>
+          <w:lang w:val="en-US"/>
+        </w:rPr>
+        <w:t>Boolean sensing model: all sensors of the same sensor modality</w:t>
+      </w:r>
+      <w:r>
+        <w:rPr>
+          <w:lang w:val="en-US"/>
+        </w:rPr>
+        <w:t>. Assumes they are counting packets</w:t>
+      </w:r>
+      <w:r>
+        <w:rPr>
+          <w:lang w:val="en-US"/>
+        </w:rPr>
+        <w:t>.</w:t>
+      </w:r>
+    </w:p>
+    <w:p>
+      <w:pPr>
+        <w:rPr>
+          <w:b/>
+          <w:lang w:val="en-US"/>
+        </w:rPr>
+      </w:pPr>
+      <w:r>
+        <w:rPr>
+          <w:noProof/>
+        </w:rPr>
+        <w:drawing>
+          <wp:inline distT="0" distB="0" distL="0" distR="0" wp14:anchorId="19F129C8" wp14:editId="13DDC9BA">
+            <wp:extent cx="1794551" cy="438150"/>
+            <wp:effectExtent l="0" t="0" r="0" b="0"/>
+            <wp:docPr id="13" name="Billede 13"/>
+            <wp:cNvGraphicFramePr>
+              <a:graphicFrameLocks xmlns:a="http://schemas.openxmlformats.org/drawingml/2006/main" noChangeAspect="1"/>
+            </wp:cNvGraphicFramePr>
+            <a:graphic xmlns:a="http://schemas.openxmlformats.org/drawingml/2006/main">
+              <a:graphicData uri="http://schemas.openxmlformats.org/drawingml/2006/picture">
+                <pic:pic xmlns:pic="http://schemas.openxmlformats.org/drawingml/2006/picture">
+                  <pic:nvPicPr>
+                    <pic:cNvPr id="1" name=""/>
+                    <pic:cNvPicPr/>
+                  </pic:nvPicPr>
+                  <pic:blipFill>
+                    <a:blip r:embed="rId17"/>
+                    <a:stretch>
+                      <a:fillRect/>
+                    </a:stretch>
+                  </pic:blipFill>
+                  <pic:spPr>
+                    <a:xfrm>
+                      <a:off x="0" y="0"/>
+                      <a:ext cx="2090058" cy="510300"/>
+                    </a:xfrm>
+                    <a:prstGeom prst="rect">
+                      <a:avLst/>
+                    </a:prstGeom>
+                  </pic:spPr>
+                </pic:pic>
+              </a:graphicData>
+            </a:graphic>
+          </wp:inline>
+        </w:drawing>
+      </w:r>
+      <w:r>
+        <w:rPr>
+          <w:lang w:val="en-US"/>
+        </w:rPr>
+        <w:t xml:space="preserve"> </w:t>
+      </w:r>
+      <w:r>
+        <w:rPr>
+          <w:lang w:val="en-US"/>
+        </w:rPr>
+        <w:br w:type="page"/>
+      </w:r>
+    </w:p>
+    <w:p>
+      <w:pPr>
+        <w:pStyle w:val="Overskrift4"/>
+        <w:spacing w:line="240" w:lineRule="auto"/>
+        <w:rPr>
+          <w:lang w:val="en-US"/>
+        </w:rPr>
+      </w:pPr>
+      <w:r>
+        <w:rPr>
+          <w:lang w:val="en-US"/>
+        </w:rPr>
+        <w:lastRenderedPageBreak/>
+        <w:t>Q10: Explain the possible vulnerabilities and security attacks at different protocol layers in WSNs and the corresponding countermeasures.</w:t>
+      </w:r>
+    </w:p>
+    <w:p>
+      <w:pPr>
+        <w:spacing w:line="240" w:lineRule="auto"/>
+        <w:rPr>
+          <w:lang w:val="en-US"/>
+        </w:rPr>
+      </w:pPr>
+      <w:proofErr w:type="gramStart"/>
+      <w:r>
+        <w:rPr>
+          <w:lang w:val="en-US"/>
+        </w:rPr>
+        <w:t>A</w:t>
+      </w:r>
+      <w:proofErr w:type="gramEnd"/>
+      <w:r>
+        <w:rPr>
+          <w:lang w:val="en-US"/>
+        </w:rPr>
+        <w:t xml:space="preserve"> attack on a WSN </w:t>
+      </w:r>
+      <w:r>
+        <w:rPr>
+          <w:lang w:val="en-US"/>
+        </w:rPr>
+        <w:t xml:space="preserve">could do a denial of service or </w:t>
+      </w:r>
+      <w:r>
+        <w:rPr>
+          <w:lang w:val="en-US"/>
+        </w:rPr>
+        <w:t>be used to steal information using a passive attack such as overhearing. Active attacks can also happen such as reporting cheap routes to the routing protocols</w:t>
+      </w:r>
+      <w:r>
+        <w:rPr>
+          <w:lang w:val="en-US"/>
+        </w:rPr>
+        <w:t xml:space="preserve"> or exploiting access to the medium</w:t>
+      </w:r>
+      <w:r>
+        <w:rPr>
+          <w:lang w:val="en-US"/>
+        </w:rPr>
+        <w:t>.</w:t>
+      </w:r>
+    </w:p>
+    <w:p>
+      <w:pPr>
+        <w:spacing w:line="240" w:lineRule="auto"/>
+        <w:jc w:val="center"/>
+        <w:rPr>
+          <w:lang w:val="en-US"/>
+        </w:rPr>
+      </w:pPr>
+      <w:r>
+        <w:rPr>
+          <w:noProof/>
+        </w:rPr>
+        <w:drawing>
+          <wp:inline distT="0" distB="0" distL="0" distR="0" wp14:anchorId="1657E527" wp14:editId="6C534303">
+            <wp:extent cx="4127500" cy="2258606"/>
+            <wp:effectExtent l="0" t="0" r="6350" b="8890"/>
+            <wp:docPr id="7" name="Billede 7"/>
+            <wp:cNvGraphicFramePr>
+              <a:graphicFrameLocks xmlns:a="http://schemas.openxmlformats.org/drawingml/2006/main" noChangeAspect="1"/>
+            </wp:cNvGraphicFramePr>
+            <a:graphic xmlns:a="http://schemas.openxmlformats.org/drawingml/2006/main">
+              <a:graphicData uri="http://schemas.openxmlformats.org/drawingml/2006/picture">
+                <pic:pic xmlns:pic="http://schemas.openxmlformats.org/drawingml/2006/picture">
+                  <pic:nvPicPr>
+                    <pic:cNvPr id="1" name=""/>
+                    <pic:cNvPicPr/>
+                  </pic:nvPicPr>
+                  <pic:blipFill>
+                    <a:blip r:embed="rId18"/>
+                    <a:stretch>
+                      <a:fillRect/>
+                    </a:stretch>
+                  </pic:blipFill>
+                  <pic:spPr>
+                    <a:xfrm>
+                      <a:off x="0" y="0"/>
                       <a:ext cx="4173693" cy="2283883"/>
                     </a:xfrm>
                     <a:prstGeom prst="rect">
@@ -2900,11 +4459,13 @@
       <w:pPr>
         <w:spacing w:line="240" w:lineRule="auto"/>
         <w:rPr>
-          <w:lang w:val="en-US"/>
-        </w:rPr>
-      </w:pPr>
-      <w:r>
-        <w:rPr>
+          <w:b/>
+          <w:lang w:val="en-US"/>
+        </w:rPr>
+      </w:pPr>
+      <w:r>
+        <w:rPr>
+          <w:b/>
           <w:noProof/>
         </w:rPr>
         <w:drawing>
@@ -2931,7 +4492,7 @@
                     <pic:cNvPicPr/>
                   </pic:nvPicPr>
                   <pic:blipFill>
-                    <a:blip r:embed="rId12" cstate="print">
+                    <a:blip r:embed="rId19" cstate="print">
                       <a:extLst>
                         <a:ext uri="{28A0092B-C50C-407E-A947-70E740481C1C}">
                           <a14:useLocalDpi xmlns:a14="http://schemas.microsoft.com/office/drawing/2010/main" val="0"/>
@@ -2959,6 +4520,7 @@
       </w:r>
       <w:r>
         <w:rPr>
+          <w:b/>
           <w:lang w:val="en-US"/>
         </w:rPr>
         <w:t>Physical layer</w:t>
@@ -3008,11 +4570,13 @@
       <w:pPr>
         <w:spacing w:line="240" w:lineRule="auto"/>
         <w:rPr>
-          <w:lang w:val="en-US"/>
-        </w:rPr>
-      </w:pPr>
-      <w:r>
-        <w:rPr>
+          <w:b/>
+          <w:lang w:val="en-US"/>
+        </w:rPr>
+      </w:pPr>
+      <w:r>
+        <w:rPr>
+          <w:b/>
           <w:lang w:val="en-US"/>
         </w:rPr>
         <w:t>Link - layer</w:t>
@@ -3200,11 +4764,13 @@
       <w:pPr>
         <w:spacing w:line="240" w:lineRule="auto"/>
         <w:rPr>
-          <w:lang w:val="en-US"/>
-        </w:rPr>
-      </w:pPr>
-      <w:r>
-        <w:rPr>
+          <w:b/>
+          <w:lang w:val="en-US"/>
+        </w:rPr>
+      </w:pPr>
+      <w:r>
+        <w:rPr>
+          <w:b/>
           <w:lang w:val="en-US"/>
         </w:rPr>
         <w:t>Network - layer</w:t>
@@ -3240,11 +4806,13 @@
       <w:pPr>
         <w:spacing w:line="240" w:lineRule="auto"/>
         <w:rPr>
-          <w:lang w:val="en-US"/>
-        </w:rPr>
-      </w:pPr>
-      <w:r>
-        <w:rPr>
+          <w:b/>
+          <w:lang w:val="en-US"/>
+        </w:rPr>
+      </w:pPr>
+      <w:r>
+        <w:rPr>
+          <w:b/>
           <w:lang w:val="en-US"/>
         </w:rPr>
         <w:t>Transport - layer</w:t>
@@ -3379,8 +4947,6 @@
         </w:rPr>
         <w:t xml:space="preserve"> </w:t>
       </w:r>
-      <w:bookmarkStart w:id="0" w:name="_GoBack"/>
-      <w:bookmarkEnd w:id="0"/>
       <w:r>
         <w:rPr>
           <w:lang w:val="en-US"/>
@@ -3816,7 +5382,7 @@
   <w:abstractNum w:abstractNumId="2" w15:restartNumberingAfterBreak="0">
     <w:nsid w:val="55F26A37"/>
     <w:multiLevelType w:val="hybridMultilevel"/>
-    <w:tmpl w:val="9AB0C828"/>
+    <w:tmpl w:val="46CA066A"/>
     <w:lvl w:ilvl="0" w:tplc="04060001">
       <w:start w:val="1"/>
       <w:numFmt w:val="bullet"/>
@@ -4525,6 +6091,22 @@
       <w:szCs w:val="32"/>
     </w:rPr>
   </w:style>
+  <w:style w:type="paragraph" w:customStyle="1" w:styleId="Default">
+    <w:name w:val="Default"/>
+    <w:rsid w:val="003B6CF0"/>
+    <w:pPr>
+      <w:autoSpaceDE w:val="0"/>
+      <w:autoSpaceDN w:val="0"/>
+      <w:adjustRightInd w:val="0"/>
+      <w:spacing w:after="0" w:line="240" w:lineRule="auto"/>
+    </w:pPr>
+    <w:rPr>
+      <w:rFonts w:ascii="AU Passata" w:hAnsi="AU Passata" w:cs="AU Passata"/>
+      <w:color w:val="000000"/>
+      <w:sz w:val="24"/>
+      <w:szCs w:val="24"/>
+    </w:rPr>
+  </w:style>
 </w:styles>
 </file>
 

</xml_diff>

<commit_message>
Added another Q. We should be ready for tomrrow. Also read the report.
</commit_message>
<xml_diff>
--- a/Exam/David/ExamFull.docx
+++ b/Exam/David/ExamFull.docx
@@ -4,7 +4,7 @@
   <w:body>
     <w:p>
       <w:pPr>
-        <w:pStyle w:val="Heading4"/>
+        <w:pStyle w:val="Overskrift4"/>
         <w:spacing w:line="240" w:lineRule="auto"/>
         <w:rPr>
           <w:lang w:val="en-US"/>
@@ -33,7 +33,7 @@
     </w:p>
     <w:p>
       <w:pPr>
-        <w:pStyle w:val="ListParagraph"/>
+        <w:pStyle w:val="Listeafsnit"/>
         <w:numPr>
           <w:ilvl w:val="0"/>
           <w:numId w:val="3"/>
@@ -52,7 +52,7 @@
     </w:p>
     <w:p>
       <w:pPr>
-        <w:pStyle w:val="ListParagraph"/>
+        <w:pStyle w:val="Listeafsnit"/>
         <w:numPr>
           <w:ilvl w:val="1"/>
           <w:numId w:val="3"/>
@@ -71,7 +71,7 @@
     </w:p>
     <w:p>
       <w:pPr>
-        <w:pStyle w:val="ListParagraph"/>
+        <w:pStyle w:val="Listeafsnit"/>
         <w:spacing w:line="240" w:lineRule="auto"/>
         <w:ind w:left="1440"/>
         <w:rPr>
@@ -147,7 +147,7 @@
     </w:p>
     <w:p>
       <w:pPr>
-        <w:pStyle w:val="ListParagraph"/>
+        <w:pStyle w:val="Listeafsnit"/>
         <w:spacing w:line="240" w:lineRule="auto"/>
         <w:ind w:left="1440"/>
         <w:rPr>
@@ -170,7 +170,7 @@
     </w:p>
     <w:p>
       <w:pPr>
-        <w:pStyle w:val="ListParagraph"/>
+        <w:pStyle w:val="Listeafsnit"/>
         <w:numPr>
           <w:ilvl w:val="1"/>
           <w:numId w:val="3"/>
@@ -189,7 +189,7 @@
     </w:p>
     <w:p>
       <w:pPr>
-        <w:pStyle w:val="ListParagraph"/>
+        <w:pStyle w:val="Listeafsnit"/>
         <w:spacing w:line="240" w:lineRule="auto"/>
         <w:ind w:left="1440"/>
         <w:rPr>
@@ -232,7 +232,7 @@
     </w:p>
     <w:p>
       <w:pPr>
-        <w:pStyle w:val="ListParagraph"/>
+        <w:pStyle w:val="Listeafsnit"/>
         <w:spacing w:line="240" w:lineRule="auto"/>
         <w:ind w:left="1440"/>
         <w:rPr>
@@ -273,7 +273,7 @@
     </w:p>
     <w:p>
       <w:pPr>
-        <w:pStyle w:val="ListParagraph"/>
+        <w:pStyle w:val="Listeafsnit"/>
         <w:numPr>
           <w:ilvl w:val="1"/>
           <w:numId w:val="3"/>
@@ -298,7 +298,7 @@
     </w:p>
     <w:p>
       <w:pPr>
-        <w:pStyle w:val="ListParagraph"/>
+        <w:pStyle w:val="Listeafsnit"/>
         <w:spacing w:line="240" w:lineRule="auto"/>
         <w:ind w:left="1440"/>
         <w:rPr>
@@ -327,7 +327,7 @@
     </w:p>
     <w:p>
       <w:pPr>
-        <w:pStyle w:val="ListParagraph"/>
+        <w:pStyle w:val="Listeafsnit"/>
         <w:spacing w:line="240" w:lineRule="auto"/>
         <w:ind w:left="1440"/>
         <w:rPr>
@@ -350,7 +350,7 @@
     </w:p>
     <w:p>
       <w:pPr>
-        <w:pStyle w:val="ListParagraph"/>
+        <w:pStyle w:val="Listeafsnit"/>
         <w:spacing w:line="240" w:lineRule="auto"/>
         <w:ind w:left="1440"/>
         <w:rPr>
@@ -372,7 +372,7 @@
     </w:p>
     <w:p>
       <w:pPr>
-        <w:pStyle w:val="ListParagraph"/>
+        <w:pStyle w:val="Listeafsnit"/>
         <w:numPr>
           <w:ilvl w:val="1"/>
           <w:numId w:val="3"/>
@@ -405,7 +405,7 @@
     </w:p>
     <w:p>
       <w:pPr>
-        <w:pStyle w:val="ListParagraph"/>
+        <w:pStyle w:val="Listeafsnit"/>
         <w:spacing w:line="240" w:lineRule="auto"/>
         <w:ind w:left="1440"/>
         <w:rPr>
@@ -435,7 +435,7 @@
     </w:p>
     <w:p>
       <w:pPr>
-        <w:pStyle w:val="ListParagraph"/>
+        <w:pStyle w:val="Listeafsnit"/>
         <w:spacing w:line="240" w:lineRule="auto"/>
         <w:ind w:left="1440"/>
         <w:rPr>
@@ -458,7 +458,7 @@
     </w:p>
     <w:p>
       <w:pPr>
-        <w:pStyle w:val="ListParagraph"/>
+        <w:pStyle w:val="Listeafsnit"/>
         <w:spacing w:line="240" w:lineRule="auto"/>
         <w:ind w:left="1440"/>
         <w:rPr>
@@ -487,7 +487,7 @@
     </w:p>
     <w:p>
       <w:pPr>
-        <w:pStyle w:val="ListParagraph"/>
+        <w:pStyle w:val="Listeafsnit"/>
         <w:numPr>
           <w:ilvl w:val="0"/>
           <w:numId w:val="3"/>
@@ -506,7 +506,7 @@
     </w:p>
     <w:p>
       <w:pPr>
-        <w:pStyle w:val="ListParagraph"/>
+        <w:pStyle w:val="Listeafsnit"/>
         <w:numPr>
           <w:ilvl w:val="1"/>
           <w:numId w:val="3"/>
@@ -531,7 +531,7 @@
     </w:p>
     <w:p>
       <w:pPr>
-        <w:pStyle w:val="ListParagraph"/>
+        <w:pStyle w:val="Listeafsnit"/>
         <w:numPr>
           <w:ilvl w:val="1"/>
           <w:numId w:val="3"/>
@@ -550,7 +550,7 @@
     </w:p>
     <w:p>
       <w:pPr>
-        <w:pStyle w:val="ListParagraph"/>
+        <w:pStyle w:val="Listeafsnit"/>
         <w:numPr>
           <w:ilvl w:val="1"/>
           <w:numId w:val="3"/>
@@ -569,7 +569,7 @@
     </w:p>
     <w:p>
       <w:pPr>
-        <w:pStyle w:val="ListParagraph"/>
+        <w:pStyle w:val="Listeafsnit"/>
         <w:numPr>
           <w:ilvl w:val="0"/>
           <w:numId w:val="3"/>
@@ -588,7 +588,7 @@
     </w:p>
     <w:p>
       <w:pPr>
-        <w:pStyle w:val="ListParagraph"/>
+        <w:pStyle w:val="Listeafsnit"/>
         <w:numPr>
           <w:ilvl w:val="1"/>
           <w:numId w:val="3"/>
@@ -607,7 +607,7 @@
     </w:p>
     <w:p>
       <w:pPr>
-        <w:pStyle w:val="ListParagraph"/>
+        <w:pStyle w:val="Listeafsnit"/>
         <w:spacing w:line="240" w:lineRule="auto"/>
         <w:ind w:left="1440"/>
         <w:rPr>
@@ -644,7 +644,7 @@
     </w:p>
     <w:p>
       <w:pPr>
-        <w:pStyle w:val="ListParagraph"/>
+        <w:pStyle w:val="Listeafsnit"/>
         <w:numPr>
           <w:ilvl w:val="1"/>
           <w:numId w:val="3"/>
@@ -669,7 +669,7 @@
     </w:p>
     <w:p>
       <w:pPr>
-        <w:pStyle w:val="ListParagraph"/>
+        <w:pStyle w:val="Listeafsnit"/>
         <w:numPr>
           <w:ilvl w:val="0"/>
           <w:numId w:val="3"/>
@@ -688,7 +688,7 @@
     </w:p>
     <w:p>
       <w:pPr>
-        <w:pStyle w:val="ListParagraph"/>
+        <w:pStyle w:val="Listeafsnit"/>
         <w:numPr>
           <w:ilvl w:val="1"/>
           <w:numId w:val="3"/>
@@ -707,7 +707,7 @@
     </w:p>
     <w:p>
       <w:pPr>
-        <w:pStyle w:val="ListParagraph"/>
+        <w:pStyle w:val="Listeafsnit"/>
         <w:spacing w:line="240" w:lineRule="auto"/>
         <w:ind w:left="1440"/>
         <w:rPr>
@@ -723,7 +723,7 @@
     </w:p>
     <w:p>
       <w:pPr>
-        <w:pStyle w:val="ListParagraph"/>
+        <w:pStyle w:val="Listeafsnit"/>
         <w:numPr>
           <w:ilvl w:val="1"/>
           <w:numId w:val="3"/>
@@ -742,7 +742,7 @@
     </w:p>
     <w:p>
       <w:pPr>
-        <w:pStyle w:val="ListParagraph"/>
+        <w:pStyle w:val="Listeafsnit"/>
         <w:spacing w:line="240" w:lineRule="auto"/>
         <w:ind w:left="1440"/>
         <w:rPr>
@@ -778,7 +778,7 @@
     </w:p>
     <w:p>
       <w:pPr>
-        <w:pStyle w:val="ListParagraph"/>
+        <w:pStyle w:val="Listeafsnit"/>
         <w:spacing w:line="240" w:lineRule="auto"/>
         <w:ind w:left="1440"/>
         <w:rPr>
@@ -788,7 +788,7 @@
     </w:p>
     <w:p>
       <w:pPr>
-        <w:pStyle w:val="ListParagraph"/>
+        <w:pStyle w:val="Listeafsnit"/>
         <w:numPr>
           <w:ilvl w:val="0"/>
           <w:numId w:val="3"/>
@@ -807,7 +807,7 @@
     </w:p>
     <w:p>
       <w:pPr>
-        <w:pStyle w:val="ListParagraph"/>
+        <w:pStyle w:val="Listeafsnit"/>
         <w:numPr>
           <w:ilvl w:val="1"/>
           <w:numId w:val="3"/>
@@ -826,7 +826,7 @@
     </w:p>
     <w:p>
       <w:pPr>
-        <w:pStyle w:val="ListParagraph"/>
+        <w:pStyle w:val="Listeafsnit"/>
         <w:spacing w:line="240" w:lineRule="auto"/>
         <w:ind w:left="1440"/>
         <w:rPr>
@@ -842,7 +842,7 @@
     </w:p>
     <w:p>
       <w:pPr>
-        <w:pStyle w:val="ListParagraph"/>
+        <w:pStyle w:val="Listeafsnit"/>
         <w:numPr>
           <w:ilvl w:val="1"/>
           <w:numId w:val="3"/>
@@ -861,7 +861,7 @@
     </w:p>
     <w:p>
       <w:pPr>
-        <w:pStyle w:val="ListParagraph"/>
+        <w:pStyle w:val="Listeafsnit"/>
         <w:spacing w:line="240" w:lineRule="auto"/>
         <w:ind w:left="1440"/>
         <w:rPr>
@@ -871,7 +871,7 @@
     </w:p>
     <w:p>
       <w:pPr>
-        <w:pStyle w:val="ListParagraph"/>
+        <w:pStyle w:val="Listeafsnit"/>
         <w:numPr>
           <w:ilvl w:val="1"/>
           <w:numId w:val="3"/>
@@ -890,7 +890,7 @@
     </w:p>
     <w:p>
       <w:pPr>
-        <w:pStyle w:val="ListParagraph"/>
+        <w:pStyle w:val="Listeafsnit"/>
         <w:spacing w:line="240" w:lineRule="auto"/>
         <w:ind w:left="1440"/>
         <w:rPr>
@@ -920,7 +920,7 @@
     </w:p>
     <w:p>
       <w:pPr>
-        <w:pStyle w:val="ListParagraph"/>
+        <w:pStyle w:val="Listeafsnit"/>
         <w:numPr>
           <w:ilvl w:val="1"/>
           <w:numId w:val="3"/>
@@ -940,7 +940,7 @@
     </w:p>
     <w:p>
       <w:pPr>
-        <w:pStyle w:val="ListParagraph"/>
+        <w:pStyle w:val="Listeafsnit"/>
         <w:spacing w:line="240" w:lineRule="auto"/>
         <w:ind w:left="1440"/>
         <w:rPr>
@@ -1031,7 +1031,7 @@
     </w:p>
     <w:p>
       <w:pPr>
-        <w:pStyle w:val="Heading4"/>
+        <w:pStyle w:val="Overskrift4"/>
         <w:spacing w:line="240" w:lineRule="auto"/>
         <w:rPr>
           <w:lang w:val="en-US"/>
@@ -1162,7 +1162,7 @@
     </w:p>
     <w:p>
       <w:pPr>
-        <w:pStyle w:val="Caption"/>
+        <w:pStyle w:val="Billedtekst"/>
         <w:jc w:val="center"/>
         <w:rPr>
           <w:lang w:val="en-US"/>
@@ -1330,7 +1330,7 @@
     </w:p>
     <w:p>
       <w:pPr>
-        <w:pStyle w:val="ListParagraph"/>
+        <w:pStyle w:val="Listeafsnit"/>
         <w:numPr>
           <w:ilvl w:val="0"/>
           <w:numId w:val="4"/>
@@ -1380,7 +1380,7 @@
     </w:p>
     <w:p>
       <w:pPr>
-        <w:pStyle w:val="ListParagraph"/>
+        <w:pStyle w:val="Listeafsnit"/>
         <w:numPr>
           <w:ilvl w:val="0"/>
           <w:numId w:val="4"/>
@@ -3093,7 +3093,7 @@
     </w:p>
     <w:p>
       <w:pPr>
-        <w:pStyle w:val="Heading4"/>
+        <w:pStyle w:val="Overskrift4"/>
         <w:spacing w:line="240" w:lineRule="auto"/>
         <w:rPr>
           <w:lang w:val="en-US"/>
@@ -3109,7 +3109,516 @@
     </w:p>
     <w:p>
       <w:pPr>
-        <w:spacing w:line="240" w:lineRule="auto"/>
+        <w:rPr>
+          <w:b/>
+          <w:lang w:val="en-US"/>
+        </w:rPr>
+      </w:pPr>
+      <w:r>
+        <w:rPr>
+          <w:b/>
+          <w:lang w:val="en-US"/>
+        </w:rPr>
+        <w:t>Optimization goals</w:t>
+      </w:r>
+    </w:p>
+    <w:p>
+      <w:pPr>
+        <w:rPr>
+          <w:b/>
+          <w:lang w:val="en-US"/>
+        </w:rPr>
+      </w:pPr>
+      <w:r>
+        <w:rPr>
+          <w:b/>
+          <w:lang w:val="en-US"/>
+        </w:rPr>
+        <w:t>Quality of Service</w:t>
+      </w:r>
+      <w:r>
+        <w:rPr>
+          <w:b/>
+          <w:lang w:val="en-US"/>
+        </w:rPr>
+        <w:t xml:space="preserve"> - WSN metrics missing important events</w:t>
+      </w:r>
+    </w:p>
+    <w:p>
+      <w:pPr>
+        <w:rPr>
+          <w:lang w:val="en-US"/>
+        </w:rPr>
+      </w:pPr>
+      <w:r>
+        <w:rPr>
+          <w:lang w:val="en-US"/>
+        </w:rPr>
+        <w:t xml:space="preserve">high-level QoS attributes in WSN highly depend on the application. </w:t>
+      </w:r>
+      <w:r>
+        <w:rPr>
+          <w:lang w:val="en-US"/>
+        </w:rPr>
+        <w:t xml:space="preserve">Two such examples </w:t>
+      </w:r>
+      <w:proofErr w:type="gramStart"/>
+      <w:r>
+        <w:rPr>
+          <w:lang w:val="en-US"/>
+        </w:rPr>
+        <w:t>is</w:t>
+      </w:r>
+      <w:proofErr w:type="gramEnd"/>
+    </w:p>
+    <w:p>
+      <w:pPr>
+        <w:rPr>
+          <w:lang w:val="en-US"/>
+        </w:rPr>
+      </w:pPr>
+      <w:r>
+        <w:rPr>
+          <w:b/>
+          <w:lang w:val="en-US"/>
+        </w:rPr>
+        <w:t>Event detection/reporting</w:t>
+      </w:r>
+      <w:r>
+        <w:rPr>
+          <w:lang w:val="en-US"/>
+        </w:rPr>
+        <w:t xml:space="preserve"> probability What is the probability that an event that </w:t>
+      </w:r>
+      <w:proofErr w:type="gramStart"/>
+      <w:r>
+        <w:rPr>
+          <w:lang w:val="en-US"/>
+        </w:rPr>
+        <w:t>actually occurred</w:t>
+      </w:r>
+      <w:proofErr w:type="gramEnd"/>
+      <w:r>
+        <w:rPr>
+          <w:lang w:val="en-US"/>
+        </w:rPr>
+        <w:t xml:space="preserve"> is not detected or, more precisely, not reported to an information sink that is interested in such an event? For example, not reporting a fire alarm to a surveillance station would be a severe shortcoming.</w:t>
+      </w:r>
+    </w:p>
+    <w:p>
+      <w:pPr>
+        <w:rPr>
+          <w:lang w:val="en-US"/>
+        </w:rPr>
+      </w:pPr>
+      <w:r>
+        <w:rPr>
+          <w:b/>
+          <w:lang w:val="en-US"/>
+        </w:rPr>
+        <w:t>Event classification error</w:t>
+      </w:r>
+      <w:r>
+        <w:rPr>
+          <w:lang w:val="en-US"/>
+        </w:rPr>
+        <w:t xml:space="preserve"> If events are not only to be detected but also to be classified, the error in classification must be small.</w:t>
+      </w:r>
+      <w:bookmarkStart w:id="0" w:name="_GoBack"/>
+      <w:bookmarkEnd w:id="0"/>
+    </w:p>
+    <w:p>
+      <w:pPr>
+        <w:rPr>
+          <w:b/>
+          <w:lang w:val="en-US"/>
+        </w:rPr>
+      </w:pPr>
+      <w:r>
+        <w:rPr>
+          <w:b/>
+          <w:lang w:val="en-US"/>
+        </w:rPr>
+        <w:t>Energy Efficiency</w:t>
+      </w:r>
+      <w:r>
+        <w:rPr>
+          <w:b/>
+          <w:lang w:val="en-US"/>
+        </w:rPr>
+        <w:t xml:space="preserve"> - How much energy is </w:t>
+      </w:r>
+      <w:proofErr w:type="gramStart"/>
+      <w:r>
+        <w:rPr>
+          <w:b/>
+          <w:lang w:val="en-US"/>
+        </w:rPr>
+        <w:t>spend</w:t>
+      </w:r>
+      <w:proofErr w:type="gramEnd"/>
+      <w:r>
+        <w:rPr>
+          <w:b/>
+          <w:lang w:val="en-US"/>
+        </w:rPr>
+        <w:t xml:space="preserve"> for each important event, Lifetime.</w:t>
+      </w:r>
+    </w:p>
+    <w:p>
+      <w:pPr>
+        <w:rPr>
+          <w:rFonts w:cstheme="minorHAnsi"/>
+          <w:sz w:val="20"/>
+          <w:szCs w:val="18"/>
+          <w:lang w:val="en-US"/>
+        </w:rPr>
+      </w:pPr>
+      <w:r>
+        <w:rPr>
+          <w:rFonts w:cstheme="minorHAnsi"/>
+          <w:sz w:val="20"/>
+          <w:szCs w:val="18"/>
+          <w:lang w:val="en-US"/>
+        </w:rPr>
+        <w:t xml:space="preserve">Both the scalability and the robustness optimization goal, and to some degree also the other goals, make it imperative to organize the network in a distributed fashion. That means that there should be no centralized entity in charge – such an entity could, for example, control medium access or make routing decisions, </w:t>
+      </w:r>
+      <w:proofErr w:type="gramStart"/>
+      <w:r>
+        <w:rPr>
+          <w:rFonts w:cstheme="minorHAnsi"/>
+          <w:sz w:val="20"/>
+          <w:szCs w:val="18"/>
+          <w:lang w:val="en-US"/>
+        </w:rPr>
+        <w:t>similar to</w:t>
+      </w:r>
+      <w:proofErr w:type="gramEnd"/>
+      <w:r>
+        <w:rPr>
+          <w:rFonts w:cstheme="minorHAnsi"/>
+          <w:sz w:val="20"/>
+          <w:szCs w:val="18"/>
+          <w:lang w:val="en-US"/>
+        </w:rPr>
+        <w:t xml:space="preserve"> the tasks performed by a base station in cellular mobile networks. The disadvantages of such a centralized approach are obvious as it introduces exposed points of failure and is difficult to implement in a radio network, where participants only have a limited communication range</w:t>
+      </w:r>
+      <w:r>
+        <w:rPr>
+          <w:rFonts w:cstheme="minorHAnsi"/>
+          <w:sz w:val="20"/>
+          <w:szCs w:val="18"/>
+          <w:lang w:val="en-US"/>
+        </w:rPr>
+        <w:t>.</w:t>
+      </w:r>
+    </w:p>
+    <w:p>
+      <w:pPr>
+        <w:rPr>
+          <w:b/>
+          <w:lang w:val="en-US"/>
+        </w:rPr>
+      </w:pPr>
+      <w:r>
+        <w:rPr>
+          <w:b/>
+          <w:lang w:val="en-US"/>
+        </w:rPr>
+        <w:t>Scalability</w:t>
+      </w:r>
+      <w:r>
+        <w:rPr>
+          <w:b/>
+          <w:lang w:val="en-US"/>
+        </w:rPr>
+        <w:t xml:space="preserve"> </w:t>
+      </w:r>
+    </w:p>
+    <w:p>
+      <w:pPr>
+        <w:spacing w:line="240" w:lineRule="auto"/>
+        <w:rPr>
+          <w:sz w:val="20"/>
+          <w:lang w:val="en-US"/>
+        </w:rPr>
+      </w:pPr>
+      <w:r>
+        <w:rPr>
+          <w:sz w:val="20"/>
+          <w:lang w:val="en-US"/>
+        </w:rPr>
+        <w:t xml:space="preserve">Scalability is not a free property you can get for free. It costs energy. Because with scalability more collision and that equals wasted energy. </w:t>
+      </w:r>
+      <w:r>
+        <w:rPr>
+          <w:sz w:val="20"/>
+          <w:lang w:val="en-US"/>
+        </w:rPr>
+        <w:t xml:space="preserve">Ex </w:t>
+      </w:r>
+      <w:r>
+        <w:rPr>
+          <w:sz w:val="20"/>
+          <w:lang w:val="en-US"/>
+        </w:rPr>
+        <w:t xml:space="preserve">Using a </w:t>
+      </w:r>
+      <w:proofErr w:type="gramStart"/>
+      <w:r>
+        <w:rPr>
+          <w:sz w:val="20"/>
+          <w:lang w:val="en-US"/>
+        </w:rPr>
+        <w:t>contention based</w:t>
+      </w:r>
+      <w:proofErr w:type="gramEnd"/>
+      <w:r>
+        <w:rPr>
+          <w:sz w:val="20"/>
+          <w:lang w:val="en-US"/>
+        </w:rPr>
+        <w:t xml:space="preserve"> mac, can scale to many nodes. But with more nodes there is an increased probability of </w:t>
+      </w:r>
+      <w:r>
+        <w:rPr>
+          <w:sz w:val="20"/>
+          <w:lang w:val="en-US"/>
+        </w:rPr>
+        <w:t>collisions</w:t>
+      </w:r>
+      <w:r>
+        <w:rPr>
+          <w:sz w:val="20"/>
+          <w:lang w:val="en-US"/>
+        </w:rPr>
+        <w:t>.</w:t>
+      </w:r>
+    </w:p>
+    <w:p>
+      <w:pPr>
+        <w:rPr>
+          <w:b/>
+          <w:lang w:val="en-US"/>
+        </w:rPr>
+      </w:pPr>
+      <w:r>
+        <w:rPr>
+          <w:b/>
+          <w:lang w:val="en-US"/>
+        </w:rPr>
+        <w:t>Robustness</w:t>
+      </w:r>
+    </w:p>
+    <w:p>
+      <w:pPr>
+        <w:rPr>
+          <w:sz w:val="20"/>
+          <w:lang w:val="en-US"/>
+        </w:rPr>
+      </w:pPr>
+      <w:r>
+        <w:rPr>
+          <w:sz w:val="20"/>
+          <w:lang w:val="en-US"/>
+        </w:rPr>
+        <w:t xml:space="preserve">Nodes should not fail just because a limited number of nodes run out of energy, or because their environment changes and severs existing radio links between two nodes – if possible, these failures </w:t>
+      </w:r>
+      <w:proofErr w:type="gramStart"/>
+      <w:r>
+        <w:rPr>
+          <w:sz w:val="20"/>
+          <w:lang w:val="en-US"/>
+        </w:rPr>
+        <w:t>have to</w:t>
+      </w:r>
+      <w:proofErr w:type="gramEnd"/>
+      <w:r>
+        <w:rPr>
+          <w:sz w:val="20"/>
+          <w:lang w:val="en-US"/>
+        </w:rPr>
+        <w:t xml:space="preserve"> be compensated for, for example, by finding other routes. </w:t>
+      </w:r>
+      <w:proofErr w:type="gramStart"/>
+      <w:r>
+        <w:rPr>
+          <w:sz w:val="20"/>
+          <w:lang w:val="en-US"/>
+        </w:rPr>
+        <w:t>A</w:t>
+      </w:r>
+      <w:proofErr w:type="gramEnd"/>
+      <w:r>
+        <w:rPr>
+          <w:sz w:val="20"/>
+          <w:lang w:val="en-US"/>
+        </w:rPr>
+        <w:t xml:space="preserve"> example of this could be a routing protocol that takes the nodes battery into account.</w:t>
+      </w:r>
+    </w:p>
+    <w:p>
+      <w:pPr>
+        <w:rPr>
+          <w:b/>
+          <w:lang w:val="en-US"/>
+        </w:rPr>
+      </w:pPr>
+      <w:r>
+        <w:rPr>
+          <w:b/>
+          <w:lang w:val="en-US"/>
+        </w:rPr>
+        <w:t>Design principles</w:t>
+      </w:r>
+    </w:p>
+    <w:p>
+      <w:pPr>
+        <w:rPr>
+          <w:b/>
+          <w:lang w:val="en-US"/>
+        </w:rPr>
+      </w:pPr>
+      <w:r>
+        <w:rPr>
+          <w:b/>
+          <w:lang w:val="en-US"/>
+        </w:rPr>
+        <w:t>Distributed Organization</w:t>
+      </w:r>
+    </w:p>
+    <w:p>
+      <w:pPr>
+        <w:autoSpaceDE w:val="0"/>
+        <w:autoSpaceDN w:val="0"/>
+        <w:adjustRightInd w:val="0"/>
+        <w:spacing w:after="0" w:line="240" w:lineRule="auto"/>
+        <w:rPr>
+          <w:rFonts w:cstheme="minorHAnsi"/>
+          <w:sz w:val="20"/>
+          <w:szCs w:val="18"/>
+          <w:lang w:val="en-US"/>
+        </w:rPr>
+      </w:pPr>
+      <w:r>
+        <w:rPr>
+          <w:rFonts w:cstheme="minorHAnsi"/>
+          <w:sz w:val="20"/>
+          <w:szCs w:val="18"/>
+          <w:lang w:val="en-US"/>
+        </w:rPr>
+        <w:t>The</w:t>
+      </w:r>
+      <w:r>
+        <w:rPr>
+          <w:rFonts w:cstheme="minorHAnsi"/>
+          <w:sz w:val="20"/>
+          <w:szCs w:val="18"/>
+          <w:lang w:val="en-US"/>
+        </w:rPr>
+        <w:t xml:space="preserve"> WSNs nodes should cooperatively organize the network, using distributed algorithms and protocols. </w:t>
+      </w:r>
+      <w:r>
+        <w:rPr>
+          <w:rFonts w:cstheme="minorHAnsi"/>
+          <w:b/>
+          <w:bCs/>
+          <w:sz w:val="20"/>
+          <w:szCs w:val="18"/>
+          <w:lang w:val="en-US"/>
+        </w:rPr>
+        <w:t xml:space="preserve">Self-organization </w:t>
+      </w:r>
+      <w:r>
+        <w:rPr>
+          <w:rFonts w:cstheme="minorHAnsi"/>
+          <w:sz w:val="20"/>
+          <w:szCs w:val="18"/>
+          <w:lang w:val="en-US"/>
+        </w:rPr>
+        <w:t>is a commonly used term for this principle.</w:t>
+      </w:r>
+    </w:p>
+    <w:p>
+      <w:pPr>
+        <w:rPr>
+          <w:rFonts w:cstheme="minorHAnsi"/>
+          <w:sz w:val="24"/>
+          <w:lang w:val="en-US"/>
+        </w:rPr>
+      </w:pPr>
+      <w:r>
+        <w:rPr>
+          <w:rFonts w:cstheme="minorHAnsi"/>
+          <w:sz w:val="20"/>
+          <w:szCs w:val="18"/>
+          <w:lang w:val="en-US"/>
+        </w:rPr>
+        <w:t>When organizing a network in a distributed fashion, it is necessary to be aware of potential shortcomings of this approach. In many circumstances, a centralized approach can produce solutions that perform better or require less resources (</w:t>
+      </w:r>
+      <w:proofErr w:type="gramStart"/>
+      <w:r>
+        <w:rPr>
+          <w:rFonts w:cstheme="minorHAnsi"/>
+          <w:sz w:val="20"/>
+          <w:szCs w:val="18"/>
+          <w:lang w:val="en-US"/>
+        </w:rPr>
+        <w:t>in particular, energy</w:t>
+      </w:r>
+      <w:proofErr w:type="gramEnd"/>
+      <w:r>
+        <w:rPr>
+          <w:rFonts w:cstheme="minorHAnsi"/>
+          <w:sz w:val="20"/>
+          <w:szCs w:val="18"/>
+          <w:lang w:val="en-US"/>
+        </w:rPr>
+        <w:t xml:space="preserve">). To combine the advantages, one possibility is to use centralized principles in a localized fashion by dynamically electing, out of the set of equal nodes, specific nodes that assume the responsibilities of a centralized agent, for example, to organize medium access. Such elections result in a hierarchy, which </w:t>
+      </w:r>
+      <w:proofErr w:type="gramStart"/>
+      <w:r>
+        <w:rPr>
+          <w:rFonts w:cstheme="minorHAnsi"/>
+          <w:sz w:val="20"/>
+          <w:szCs w:val="18"/>
+          <w:lang w:val="en-US"/>
+        </w:rPr>
+        <w:t>has to</w:t>
+      </w:r>
+      <w:proofErr w:type="gramEnd"/>
+      <w:r>
+        <w:rPr>
+          <w:rFonts w:cstheme="minorHAnsi"/>
+          <w:sz w:val="20"/>
+          <w:szCs w:val="18"/>
+          <w:lang w:val="en-US"/>
+        </w:rPr>
+        <w:t xml:space="preserve"> be dynamic: The election process should be repeated continuously lest the resources of the elected nodes be overtaxed, the elected node runs out of energy, and the robustness disadvantages of such – even only localized – hierarchies manifest themselves. The </w:t>
+      </w:r>
+      <w:proofErr w:type="gramStart"/>
+      <w:r>
+        <w:rPr>
+          <w:rFonts w:cstheme="minorHAnsi"/>
+          <w:sz w:val="20"/>
+          <w:szCs w:val="18"/>
+          <w:lang w:val="en-US"/>
+        </w:rPr>
+        <w:t>particular election</w:t>
+      </w:r>
+      <w:proofErr w:type="gramEnd"/>
+      <w:r>
+        <w:rPr>
+          <w:rFonts w:cstheme="minorHAnsi"/>
+          <w:sz w:val="20"/>
+          <w:szCs w:val="18"/>
+          <w:lang w:val="en-US"/>
+        </w:rPr>
+        <w:t xml:space="preserve"> rules and triggering conditions for reelection vary considerably, depending on the purpose for which these hierarchies are used.</w:t>
+      </w:r>
+    </w:p>
+    <w:p>
+      <w:pPr>
         <w:rPr>
           <w:lang w:val="en-US"/>
         </w:rPr>
@@ -3123,249 +3632,158 @@
     </w:p>
     <w:p>
       <w:pPr>
-        <w:pStyle w:val="Heading4"/>
-        <w:spacing w:line="240" w:lineRule="auto"/>
-        <w:rPr>
-          <w:rStyle w:val="IntenseEmphasis"/>
-          <w:lang w:val="en-US"/>
-        </w:rPr>
-      </w:pPr>
-      <w:r>
-        <w:rPr>
-          <w:rStyle w:val="IntenseEmphasis"/>
+        <w:rPr>
+          <w:rFonts w:cstheme="minorHAnsi"/>
+          <w:b/>
+          <w:sz w:val="24"/>
+          <w:szCs w:val="24"/>
+          <w:lang w:val="en-US"/>
+        </w:rPr>
+      </w:pPr>
+      <w:r>
+        <w:rPr>
+          <w:rFonts w:cstheme="minorHAnsi"/>
+          <w:b/>
+          <w:sz w:val="24"/>
+          <w:szCs w:val="24"/>
           <w:lang w:val="en-US"/>
         </w:rPr>
         <w:lastRenderedPageBreak/>
-        <w:t>Q4: Explain the pro and cons of contention based MAC protocols and schedule based MAC protocols. What are the main energy issues in WSN MAC? Describe the basic schemes of SMAC and its additional functions. Explain how SMAC tackles the energy issues in its design.</w:t>
-      </w:r>
-    </w:p>
-    <w:p>
-      <w:pPr>
-        <w:spacing w:line="240" w:lineRule="auto"/>
-        <w:rPr>
-          <w:lang w:val="en-US"/>
-        </w:rPr>
-      </w:pPr>
-      <w:r>
-        <w:rPr>
+        <w:t>In-Network processing</w:t>
+      </w:r>
+    </w:p>
+    <w:p>
+      <w:pPr>
+        <w:pStyle w:val="Default"/>
+        <w:rPr>
+          <w:rFonts w:asciiTheme="minorHAnsi" w:hAnsiTheme="minorHAnsi" w:cstheme="minorHAnsi"/>
+          <w:lang w:val="en-US"/>
+        </w:rPr>
+      </w:pPr>
+      <w:r>
+        <w:rPr>
+          <w:rFonts w:asciiTheme="minorHAnsi" w:hAnsiTheme="minorHAnsi" w:cstheme="minorHAnsi"/>
+          <w:lang w:val="en-US"/>
+        </w:rPr>
+        <w:t xml:space="preserve">When organizing a network in a distributed fashion, the nodes in the network are not only passing on packets or executing application programs, they are also actively involved in taking decisions </w:t>
+      </w:r>
+      <w:r>
+        <w:rPr>
+          <w:rFonts w:asciiTheme="minorHAnsi" w:hAnsiTheme="minorHAnsi" w:cstheme="minorHAnsi"/>
+          <w:lang w:val="en-US"/>
+        </w:rPr>
+        <w:t xml:space="preserve">about how to operate the network. This is a specific form of information processing that happens in the </w:t>
+      </w:r>
+      <w:proofErr w:type="gramStart"/>
+      <w:r>
+        <w:rPr>
+          <w:rFonts w:asciiTheme="minorHAnsi" w:hAnsiTheme="minorHAnsi" w:cstheme="minorHAnsi"/>
+          <w:lang w:val="en-US"/>
+        </w:rPr>
+        <w:t>network, but</w:t>
+      </w:r>
+      <w:proofErr w:type="gramEnd"/>
+      <w:r>
+        <w:rPr>
+          <w:rFonts w:asciiTheme="minorHAnsi" w:hAnsiTheme="minorHAnsi" w:cstheme="minorHAnsi"/>
+          <w:lang w:val="en-US"/>
+        </w:rPr>
+        <w:t xml:space="preserve"> is limited to information about the network itself. It is possible to extend this concept by also taking the concrete data that is to be transported by the network into account in this information processing, making </w:t>
+      </w:r>
+      <w:r>
+        <w:rPr>
+          <w:rFonts w:asciiTheme="minorHAnsi" w:hAnsiTheme="minorHAnsi" w:cstheme="minorHAnsi"/>
+          <w:b/>
+          <w:bCs/>
+          <w:lang w:val="en-US"/>
+        </w:rPr>
+        <w:t xml:space="preserve">in-network processing </w:t>
+      </w:r>
+      <w:r>
+        <w:rPr>
+          <w:rFonts w:asciiTheme="minorHAnsi" w:hAnsiTheme="minorHAnsi" w:cstheme="minorHAnsi"/>
+          <w:lang w:val="en-US"/>
+        </w:rPr>
+        <w:t>a first-rank design principle.</w:t>
+      </w:r>
+      <w:r>
+        <w:rPr>
+          <w:rFonts w:asciiTheme="minorHAnsi" w:hAnsiTheme="minorHAnsi" w:cstheme="minorHAnsi"/>
+          <w:lang w:val="en-US"/>
+        </w:rPr>
+        <w:t xml:space="preserve"> Several techniques for in-network processing exist, </w:t>
+      </w:r>
+      <w:proofErr w:type="gramStart"/>
+      <w:r>
+        <w:rPr>
+          <w:rFonts w:asciiTheme="minorHAnsi" w:hAnsiTheme="minorHAnsi" w:cstheme="minorHAnsi"/>
+          <w:lang w:val="en-US"/>
+        </w:rPr>
+        <w:t>and by definition, this</w:t>
+      </w:r>
+      <w:proofErr w:type="gramEnd"/>
+      <w:r>
+        <w:rPr>
+          <w:rFonts w:asciiTheme="minorHAnsi" w:hAnsiTheme="minorHAnsi" w:cstheme="minorHAnsi"/>
+          <w:lang w:val="en-US"/>
+        </w:rPr>
+        <w:t xml:space="preserve"> approach is open to an arbitrary extension – any form of data processing that improves an application is applicable.</w:t>
+      </w:r>
+    </w:p>
+    <w:p>
+      <w:pPr>
+        <w:pStyle w:val="Default"/>
+        <w:rPr>
+          <w:rFonts w:asciiTheme="minorHAnsi" w:hAnsiTheme="minorHAnsi" w:cstheme="minorHAnsi"/>
+          <w:lang w:val="en-US"/>
+        </w:rPr>
+      </w:pPr>
+    </w:p>
+    <w:p>
+      <w:pPr>
+        <w:pStyle w:val="Default"/>
+        <w:rPr>
+          <w:rFonts w:asciiTheme="minorHAnsi" w:hAnsiTheme="minorHAnsi" w:cstheme="minorHAnsi"/>
+          <w:lang w:val="en-US"/>
+        </w:rPr>
+      </w:pPr>
+      <w:r>
+        <w:rPr>
+          <w:rFonts w:asciiTheme="minorHAnsi" w:hAnsiTheme="minorHAnsi" w:cstheme="minorHAnsi"/>
           <w:lang w:val="en-US"/>
         </w:rPr>
         <w:t xml:space="preserve">The </w:t>
       </w:r>
       <w:r>
         <w:rPr>
-          <w:lang w:val="en-US"/>
-        </w:rPr>
-        <w:t xml:space="preserve">objectives </w:t>
-      </w:r>
-      <w:r>
-        <w:rPr>
-          <w:lang w:val="en-US"/>
-        </w:rPr>
-        <w:t>of a WSN MAC protocols</w:t>
-      </w:r>
-      <w:r>
-        <w:rPr>
-          <w:lang w:val="en-US"/>
-        </w:rPr>
-        <w:t xml:space="preserve"> is</w:t>
-      </w:r>
-      <w:r>
-        <w:rPr>
-          <w:lang w:val="en-US"/>
-        </w:rPr>
-        <w:t xml:space="preserve"> Collision Avoidance, Energy Efficiency, Scalability.</w:t>
-      </w:r>
-      <w:r>
-        <w:rPr>
-          <w:lang w:val="en-US"/>
-        </w:rPr>
-        <w:t xml:space="preserve"> But it also </w:t>
-      </w:r>
-      <w:proofErr w:type="gramStart"/>
-      <w:r>
-        <w:rPr>
-          <w:lang w:val="en-US"/>
-        </w:rPr>
-        <w:t>have</w:t>
-      </w:r>
-      <w:proofErr w:type="gramEnd"/>
-      <w:r>
-        <w:rPr>
-          <w:lang w:val="en-US"/>
-        </w:rPr>
-        <w:t xml:space="preserve"> Energy problems, such as. Collision wasted energy when two packets collide. Overhearing Receiving packets that was destined for another node</w:t>
-      </w:r>
-      <w:r>
-        <w:rPr>
-          <w:lang w:val="en-US"/>
-        </w:rPr>
-        <w:t>.</w:t>
-      </w:r>
-      <w:r>
-        <w:rPr>
-          <w:lang w:val="en-US"/>
-        </w:rPr>
-        <w:t xml:space="preserve"> Idle listings wasted energy to receive when no one is sending.</w:t>
-      </w:r>
-    </w:p>
-    <w:p>
-      <w:pPr>
-        <w:spacing w:line="240" w:lineRule="auto"/>
-        <w:rPr>
-          <w:lang w:val="en-US"/>
-        </w:rPr>
-      </w:pPr>
-      <w:r>
-        <w:rPr>
-          <w:lang w:val="en-US"/>
-        </w:rPr>
-        <w:t xml:space="preserve">Contention based mac, can scale to many nodes. But with more nodes there is an increased probability of </w:t>
-      </w:r>
-      <w:proofErr w:type="spellStart"/>
-      <w:r>
-        <w:rPr>
-          <w:lang w:val="en-US"/>
-        </w:rPr>
-        <w:t>collicons</w:t>
-      </w:r>
-      <w:proofErr w:type="spellEnd"/>
-      <w:r>
-        <w:rPr>
-          <w:lang w:val="en-US"/>
-        </w:rPr>
-        <w:t>.</w:t>
-      </w:r>
-    </w:p>
-    <w:p>
-      <w:pPr>
-        <w:spacing w:line="240" w:lineRule="auto"/>
-        <w:rPr>
-          <w:lang w:val="en-US"/>
-        </w:rPr>
-      </w:pPr>
-      <w:r>
-        <w:rPr>
-          <w:lang w:val="en-US"/>
-        </w:rPr>
-        <w:t>SMAC have features that can help solve energy waste.</w:t>
-      </w:r>
-    </w:p>
-    <w:p>
-      <w:pPr>
-        <w:pStyle w:val="ListParagraph"/>
-        <w:numPr>
-          <w:ilvl w:val="0"/>
-          <w:numId w:val="3"/>
-        </w:numPr>
-        <w:spacing w:line="240" w:lineRule="auto"/>
-        <w:rPr>
-          <w:lang w:val="en-US"/>
-        </w:rPr>
-      </w:pPr>
-      <w:r>
-        <w:rPr>
-          <w:lang w:val="en-US"/>
-        </w:rPr>
-        <w:t>Sleep/listening</w:t>
-      </w:r>
-      <w:r>
-        <w:rPr>
-          <w:lang w:val="en-US"/>
-        </w:rPr>
-        <w:t xml:space="preserve"> </w:t>
-      </w:r>
-      <w:proofErr w:type="gramStart"/>
-      <w:r>
-        <w:rPr>
-          <w:lang w:val="en-US"/>
-        </w:rPr>
-        <w:t>( Idle</w:t>
-      </w:r>
-      <w:proofErr w:type="gramEnd"/>
-      <w:r>
-        <w:rPr>
-          <w:lang w:val="en-US"/>
-        </w:rPr>
-        <w:t xml:space="preserve"> Listening and overhearing energy waste )</w:t>
-      </w:r>
-    </w:p>
-    <w:p>
-      <w:pPr>
-        <w:spacing w:line="240" w:lineRule="auto"/>
-        <w:ind w:left="720"/>
-        <w:rPr>
-          <w:lang w:val="en-US"/>
-        </w:rPr>
-      </w:pPr>
-      <w:r>
-        <w:rPr>
-          <w:lang w:val="en-US"/>
-        </w:rPr>
-        <w:t>Trades energy efficiency for lower throughput and higher latency</w:t>
-      </w:r>
-    </w:p>
-    <w:p>
-      <w:pPr>
-        <w:spacing w:line="240" w:lineRule="auto"/>
-        <w:ind w:left="720"/>
-        <w:rPr>
-          <w:lang w:val="en-US"/>
-        </w:rPr>
-      </w:pPr>
-      <w:r>
-        <w:rPr>
-          <w:lang w:val="en-US"/>
-        </w:rPr>
-        <w:t xml:space="preserve">Nodes can go to sleep during </w:t>
-      </w:r>
-      <w:proofErr w:type="gramStart"/>
-      <w:r>
-        <w:rPr>
-          <w:lang w:val="en-US"/>
-        </w:rPr>
-        <w:t>other</w:t>
-      </w:r>
-      <w:proofErr w:type="gramEnd"/>
-      <w:r>
-        <w:rPr>
-          <w:lang w:val="en-US"/>
-        </w:rPr>
-        <w:t xml:space="preserve"> nodes transmission</w:t>
-      </w:r>
-    </w:p>
-    <w:p>
-      <w:pPr>
-        <w:spacing w:line="240" w:lineRule="auto"/>
-        <w:ind w:left="720"/>
-        <w:rPr>
-          <w:lang w:val="en-US"/>
-        </w:rPr>
-      </w:pPr>
-      <w:r>
-        <w:rPr>
-          <w:lang w:val="en-US"/>
-        </w:rPr>
-        <w:t>While sleeping, radio is off. Hence packet exchanges can’t happen</w:t>
-      </w:r>
-    </w:p>
-    <w:p>
-      <w:pPr>
-        <w:pStyle w:val="ListParagraph"/>
-        <w:spacing w:line="240" w:lineRule="auto"/>
-        <w:rPr>
-          <w:lang w:val="en-US"/>
-        </w:rPr>
-      </w:pPr>
-      <w:r>
-        <w:rPr>
+          <w:rFonts w:asciiTheme="minorHAnsi" w:hAnsiTheme="minorHAnsi" w:cstheme="minorHAnsi"/>
+          <w:lang w:val="en-US"/>
+        </w:rPr>
+        <w:t>Perhaps the simplest in-network processing technique is aggregation. Suppose a sink is interested in obtaining periodic measurements from all sensors, but it is only relevant to check whether the average value has changed, or whether the difference between minimum and maximum value is too big. In such a case, it is evidently not necessary to transport are readings from all sensors to the sink, but rather, it suffices to send the average or the minimum and maximum value. Recalling from Section 2.3 that transmitting data is considerably more expensive than even complex computation shows the great energy-efficiency benefits of this approach.</w:t>
+      </w:r>
+    </w:p>
+    <w:p>
+      <w:pPr>
+        <w:jc w:val="center"/>
+        <w:rPr>
+          <w:rFonts w:cstheme="minorHAnsi"/>
+          <w:sz w:val="24"/>
+          <w:szCs w:val="24"/>
+          <w:lang w:val="en-US"/>
+        </w:rPr>
+      </w:pPr>
+      <w:r>
+        <w:rPr>
+          <w:rFonts w:cstheme="minorHAnsi"/>
           <w:noProof/>
+          <w:sz w:val="24"/>
+          <w:szCs w:val="24"/>
         </w:rPr>
         <w:drawing>
-          <wp:inline distT="0" distB="0" distL="0" distR="0" wp14:anchorId="3D8AF295" wp14:editId="0C5909A3">
-            <wp:extent cx="3167482" cy="583017"/>
-            <wp:effectExtent l="0" t="0" r="0" b="7620"/>
-            <wp:docPr id="4" name="Billede 4"/>
+          <wp:inline distT="0" distB="0" distL="0" distR="0" wp14:anchorId="6F388EC2" wp14:editId="446BA716">
+            <wp:extent cx="3168650" cy="1504697"/>
+            <wp:effectExtent l="0" t="0" r="0" b="635"/>
+            <wp:docPr id="10" name="Billede 10"/>
             <wp:cNvGraphicFramePr>
               <a:graphicFrameLocks xmlns:a="http://schemas.openxmlformats.org/drawingml/2006/main" noChangeAspect="1"/>
             </wp:cNvGraphicFramePr>
@@ -3385,7 +3803,7 @@
                   <pic:spPr>
                     <a:xfrm>
                       <a:off x="0" y="0"/>
-                      <a:ext cx="3239283" cy="596233"/>
+                      <a:ext cx="3188789" cy="1514260"/>
                     </a:xfrm>
                     <a:prstGeom prst="rect">
                       <a:avLst/>
@@ -3400,143 +3818,229 @@
     </w:p>
     <w:p>
       <w:pPr>
-        <w:pStyle w:val="ListParagraph"/>
-        <w:spacing w:line="240" w:lineRule="auto"/>
-        <w:rPr>
-          <w:lang w:val="en-US"/>
-        </w:rPr>
-      </w:pPr>
-    </w:p>
-    <w:p>
-      <w:pPr>
-        <w:pStyle w:val="ListParagraph"/>
-        <w:numPr>
-          <w:ilvl w:val="0"/>
-          <w:numId w:val="3"/>
-        </w:numPr>
-        <w:spacing w:line="240" w:lineRule="auto"/>
-        <w:rPr>
-          <w:lang w:val="en-US"/>
-        </w:rPr>
-      </w:pPr>
-      <w:r>
-        <w:rPr>
-          <w:lang w:val="en-US"/>
-        </w:rPr>
-        <w:t>Synchronization</w:t>
-      </w:r>
-    </w:p>
-    <w:p>
-      <w:pPr>
-        <w:pStyle w:val="ListParagraph"/>
-        <w:spacing w:line="240" w:lineRule="auto"/>
-        <w:rPr>
-          <w:lang w:val="en-US"/>
-        </w:rPr>
-      </w:pPr>
-      <w:r>
-        <w:rPr>
-          <w:lang w:val="en-US"/>
-        </w:rPr>
-        <w:t xml:space="preserve">First listens to the medium and </w:t>
-      </w:r>
-      <w:r>
-        <w:rPr>
-          <w:lang w:val="en-US"/>
-        </w:rPr>
-        <w:t>If it receives a SYNC it becomes a follower.</w:t>
-      </w:r>
-    </w:p>
-    <w:p>
-      <w:pPr>
-        <w:pStyle w:val="ListParagraph"/>
-        <w:spacing w:line="240" w:lineRule="auto"/>
-        <w:rPr>
-          <w:lang w:val="en-US"/>
-        </w:rPr>
-      </w:pPr>
-      <w:r>
-        <w:rPr>
-          <w:lang w:val="en-US"/>
-        </w:rPr>
-        <w:t xml:space="preserve">Uses a sync PHASE to exchange wakeup schedules between neighbors, if none received it will choose </w:t>
+        <w:rPr>
+          <w:rFonts w:cstheme="minorHAnsi"/>
+          <w:sz w:val="24"/>
+          <w:szCs w:val="24"/>
+          <w:lang w:val="en-US"/>
+        </w:rPr>
+      </w:pPr>
+      <w:r>
+        <w:rPr>
+          <w:rFonts w:cstheme="minorHAnsi"/>
+          <w:sz w:val="24"/>
+          <w:szCs w:val="24"/>
+          <w:lang w:val="en-US"/>
+        </w:rPr>
+        <w:t>T</w:t>
+      </w:r>
+      <w:r>
+        <w:rPr>
+          <w:rFonts w:cstheme="minorHAnsi"/>
+          <w:sz w:val="24"/>
+          <w:szCs w:val="24"/>
+          <w:lang w:val="en-US"/>
+        </w:rPr>
+        <w:t xml:space="preserve">he idea of aggregation. In the left half, </w:t>
+      </w:r>
+      <w:proofErr w:type="gramStart"/>
+      <w:r>
+        <w:rPr>
+          <w:rFonts w:cstheme="minorHAnsi"/>
+          <w:sz w:val="24"/>
+          <w:szCs w:val="24"/>
+          <w:lang w:val="en-US"/>
+        </w:rPr>
+        <w:t>a number of</w:t>
+      </w:r>
+      <w:proofErr w:type="gramEnd"/>
+      <w:r>
+        <w:rPr>
+          <w:rFonts w:cstheme="minorHAnsi"/>
+          <w:sz w:val="24"/>
+          <w:szCs w:val="24"/>
+          <w:lang w:val="en-US"/>
+        </w:rPr>
+        <w:t xml:space="preserve"> sensors transmit readings to a sink, using </w:t>
       </w:r>
       <w:proofErr w:type="spellStart"/>
+      <w:r>
+        <w:rPr>
+          <w:rFonts w:cstheme="minorHAnsi"/>
+          <w:sz w:val="24"/>
+          <w:szCs w:val="24"/>
+          <w:lang w:val="en-US"/>
+        </w:rPr>
+        <w:t>multihop</w:t>
+      </w:r>
+      <w:proofErr w:type="spellEnd"/>
+      <w:r>
+        <w:rPr>
+          <w:rFonts w:cstheme="minorHAnsi"/>
+          <w:sz w:val="24"/>
+          <w:szCs w:val="24"/>
+          <w:lang w:val="en-US"/>
+        </w:rPr>
+        <w:t xml:space="preserve"> communication. In total, 13 messages are required (the numbers in the figure indicate the number of messages traveling across a given link). When the highlighted nodes perform aggregation – for example, by computing average values (shown in the right half of the figure) – only 6 messages are necessary.</w:t>
+      </w:r>
+    </w:p>
+    <w:p>
+      <w:pPr>
+        <w:rPr>
+          <w:rFonts w:cstheme="minorHAnsi"/>
+          <w:b/>
+          <w:sz w:val="24"/>
+          <w:szCs w:val="24"/>
+          <w:lang w:val="en-US"/>
+        </w:rPr>
+      </w:pPr>
+      <w:r>
+        <w:rPr>
+          <w:rFonts w:cstheme="minorHAnsi"/>
+          <w:b/>
+          <w:sz w:val="24"/>
+          <w:szCs w:val="24"/>
+          <w:lang w:val="en-US"/>
+        </w:rPr>
+        <w:t>Adaptive fidelity and accuracy</w:t>
+      </w:r>
+    </w:p>
+    <w:p>
+      <w:pPr>
+        <w:rPr>
+          <w:lang w:val="en-US"/>
+        </w:rPr>
+      </w:pPr>
+      <w:r>
+        <w:rPr>
+          <w:lang w:val="en-US"/>
+        </w:rPr>
+        <w:t xml:space="preserve">Section 2.3.4 has already discussed, in the context of a single node, the notion of making the fidelity of computation results contingent upon the amount of energy available for that </w:t>
+      </w:r>
       <w:proofErr w:type="gramStart"/>
       <w:r>
         <w:rPr>
           <w:lang w:val="en-US"/>
         </w:rPr>
-        <w:t>it’s</w:t>
-      </w:r>
-      <w:proofErr w:type="spellEnd"/>
+        <w:t>particular computation</w:t>
+      </w:r>
       <w:proofErr w:type="gramEnd"/>
       <w:r>
         <w:rPr>
           <w:lang w:val="en-US"/>
         </w:rPr>
-        <w:t xml:space="preserve"> own schedule and broadcast it with a SYNC packet.</w:t>
-      </w:r>
-    </w:p>
-    <w:p>
-      <w:pPr>
-        <w:pStyle w:val="ListParagraph"/>
-        <w:spacing w:line="240" w:lineRule="auto"/>
-        <w:rPr>
-          <w:lang w:val="en-US"/>
-        </w:rPr>
-      </w:pPr>
-    </w:p>
-    <w:p>
-      <w:pPr>
-        <w:pStyle w:val="ListParagraph"/>
-        <w:spacing w:line="240" w:lineRule="auto"/>
-        <w:rPr>
-          <w:lang w:val="en-US"/>
-        </w:rPr>
-      </w:pPr>
-      <w:r>
-        <w:rPr>
-          <w:lang w:val="en-US"/>
-        </w:rPr>
-        <w:t xml:space="preserve">If a node </w:t>
-      </w:r>
-      <w:proofErr w:type="spellStart"/>
-      <w:r>
-        <w:rPr>
-          <w:lang w:val="en-US"/>
-        </w:rPr>
-        <w:t>recvies</w:t>
-      </w:r>
-      <w:proofErr w:type="spellEnd"/>
-      <w:r>
-        <w:rPr>
-          <w:lang w:val="en-US"/>
-        </w:rPr>
-        <w:t xml:space="preserve"> a different schedule after it chooses and announces its own. If it had no neighbors, it discards </w:t>
-      </w:r>
-      <w:proofErr w:type="spellStart"/>
+        <w:t>. This notion can and should be extended from a single node to an entire network [246].</w:t>
+      </w:r>
+    </w:p>
+    <w:p>
+      <w:pPr>
+        <w:rPr>
+          <w:lang w:val="en-US"/>
+        </w:rPr>
+      </w:pPr>
+      <w:r>
+        <w:rPr>
+          <w:lang w:val="en-US"/>
+        </w:rPr>
+        <w:t xml:space="preserve">As an example, consider a function approximation application. Clearly, when more sensors participate in the approximation, the function is sampled at more points and the approximation is better. But in return for this, more energy </w:t>
+      </w:r>
       <w:proofErr w:type="gramStart"/>
       <w:r>
         <w:rPr>
           <w:lang w:val="en-US"/>
         </w:rPr>
-        <w:t>it’s</w:t>
-      </w:r>
-      <w:proofErr w:type="spellEnd"/>
+        <w:t>has to</w:t>
+      </w:r>
       <w:proofErr w:type="gramEnd"/>
       <w:r>
         <w:rPr>
           <w:lang w:val="en-US"/>
         </w:rPr>
-        <w:t xml:space="preserve"> own schedule, if It has then adopts both.</w:t>
-      </w:r>
-    </w:p>
-    <w:p>
-      <w:pPr>
-        <w:pStyle w:val="ListParagraph"/>
-        <w:spacing w:line="240" w:lineRule="auto"/>
-        <w:rPr>
+        <w:t xml:space="preserve"> be invested. Similar examples hold for event detection and tracking applications and in general for WSNs.</w:t>
+      </w:r>
+    </w:p>
+    <w:p>
+      <w:pPr>
+        <w:rPr>
+          <w:lang w:val="en-US"/>
+        </w:rPr>
+      </w:pPr>
+      <w:r>
+        <w:rPr>
+          <w:lang w:val="en-US"/>
+        </w:rPr>
+        <w:t>Hence, it is up to an application to somehow define the degree of accuracy of the results (</w:t>
+      </w:r>
+      <w:proofErr w:type="gramStart"/>
+      <w:r>
+        <w:rPr>
+          <w:lang w:val="en-US"/>
+        </w:rPr>
+        <w:t>assuming that</w:t>
+      </w:r>
+      <w:proofErr w:type="gramEnd"/>
+      <w:r>
+        <w:rPr>
+          <w:lang w:val="en-US"/>
+        </w:rPr>
+        <w:t xml:space="preserve"> it can live with imprecise, approximated results) and it is the task of the communication protocols to try to achieve at least this accuracy as energy efficiently as possible. Moreover, the application should be able to adapt its requirements to the </w:t>
+      </w:r>
+      <w:proofErr w:type="gramStart"/>
+      <w:r>
+        <w:rPr>
+          <w:lang w:val="en-US"/>
+        </w:rPr>
+        <w:t>current status</w:t>
+      </w:r>
+      <w:proofErr w:type="gramEnd"/>
+      <w:r>
+        <w:rPr>
+          <w:lang w:val="en-US"/>
+        </w:rPr>
+        <w:t xml:space="preserve"> of the network – how many nodes have already failed, how </w:t>
+      </w:r>
+      <w:r>
+        <w:rPr>
+          <w:lang w:val="en-US"/>
+        </w:rPr>
+        <w:lastRenderedPageBreak/>
+        <w:t>much energy could be scavenged from the environment, what are the operational conditions (have critical events happened recently), and so forth. Therefore, the application needs feedback from the network about its status to make such decisions.</w:t>
+      </w:r>
+    </w:p>
+    <w:p>
+      <w:pPr>
+        <w:rPr>
+          <w:lang w:val="en-US"/>
+        </w:rPr>
+      </w:pPr>
+      <w:r>
+        <w:rPr>
+          <w:lang w:val="en-US"/>
+        </w:rPr>
+        <w:t>But as already discussed in the context of WSN-specific QoS metrics, the large variety of WSN applications makes it quite challenging to come up with a uniform interface for expressing such requirements, let alone with communication protocols that implement these decisions. This is still one of the core research problems of WSN.</w:t>
+      </w:r>
+    </w:p>
+    <w:p>
+      <w:pPr>
+        <w:rPr>
+          <w:b/>
+          <w:lang w:val="en-US"/>
+        </w:rPr>
+      </w:pPr>
+      <w:r>
+        <w:rPr>
+          <w:b/>
+          <w:lang w:val="en-US"/>
+        </w:rPr>
+        <w:t>Data-centricity</w:t>
+      </w:r>
+    </w:p>
+    <w:p>
+      <w:pPr>
+        <w:rPr>
+          <w:rStyle w:val="Kraftigfremhvning"/>
+          <w:i w:val="0"/>
+          <w:color w:val="auto"/>
           <w:lang w:val="en-US"/>
         </w:rPr>
       </w:pPr>
@@ -3545,10 +4049,26 @@
           <w:noProof/>
         </w:rPr>
         <w:drawing>
-          <wp:inline distT="0" distB="0" distL="0" distR="0" wp14:anchorId="32AFBEC0" wp14:editId="6112AF08">
-            <wp:extent cx="3079699" cy="842939"/>
-            <wp:effectExtent l="0" t="0" r="6985" b="0"/>
-            <wp:docPr id="3" name="Billede 3"/>
+          <wp:anchor distT="0" distB="0" distL="114300" distR="114300" simplePos="0" relativeHeight="251662336" behindDoc="1" locked="0" layoutInCell="1" allowOverlap="1" wp14:anchorId="7EAB4E6A" wp14:editId="405F4170">
+            <wp:simplePos x="0" y="0"/>
+            <wp:positionH relativeFrom="margin">
+              <wp:posOffset>4513580</wp:posOffset>
+            </wp:positionH>
+            <wp:positionV relativeFrom="page">
+              <wp:posOffset>2863850</wp:posOffset>
+            </wp:positionV>
+            <wp:extent cx="2063750" cy="2519045"/>
+            <wp:effectExtent l="0" t="0" r="0" b="0"/>
+            <wp:wrapTight wrapText="bothSides">
+              <wp:wrapPolygon edited="0">
+                <wp:start x="0" y="0"/>
+                <wp:lineTo x="0" y="21399"/>
+                <wp:lineTo x="21334" y="21399"/>
+                <wp:lineTo x="21334" y="0"/>
+                <wp:lineTo x="0" y="0"/>
+              </wp:wrapPolygon>
+            </wp:wrapTight>
+            <wp:docPr id="18" name="Billede 18"/>
             <wp:cNvGraphicFramePr>
               <a:graphicFrameLocks xmlns:a="http://schemas.openxmlformats.org/drawingml/2006/main" noChangeAspect="1"/>
             </wp:cNvGraphicFramePr>
@@ -3560,7 +4080,13 @@
                     <pic:cNvPicPr/>
                   </pic:nvPicPr>
                   <pic:blipFill>
-                    <a:blip r:embed="rId10"/>
+                    <a:blip r:embed="rId10">
+                      <a:extLst>
+                        <a:ext uri="{28A0092B-C50C-407E-A947-70E740481C1C}">
+                          <a14:useLocalDpi xmlns:a14="http://schemas.microsoft.com/office/drawing/2010/main" val="0"/>
+                        </a:ext>
+                      </a:extLst>
+                    </a:blip>
                     <a:stretch>
                       <a:fillRect/>
                     </a:stretch>
@@ -3568,7 +4094,7 @@
                   <pic:spPr>
                     <a:xfrm>
                       <a:off x="0" y="0"/>
-                      <a:ext cx="3169048" cy="867395"/>
+                      <a:ext cx="2063750" cy="2519045"/>
                     </a:xfrm>
                     <a:prstGeom prst="rect">
                       <a:avLst/>
@@ -3577,208 +4103,591 @@
                 </pic:pic>
               </a:graphicData>
             </a:graphic>
-          </wp:inline>
+          </wp:anchor>
         </w:drawing>
       </w:r>
-    </w:p>
-    <w:p>
-      <w:pPr>
-        <w:pStyle w:val="ListParagraph"/>
+      <w:r>
+        <w:rPr>
+          <w:rStyle w:val="Kraftigfremhvning"/>
+          <w:i w:val="0"/>
+          <w:color w:val="auto"/>
+          <w:lang w:val="en-US"/>
+        </w:rPr>
+        <w:t xml:space="preserve">In traditional communication networks the relationship is usually the pair of communicating </w:t>
+      </w:r>
+      <w:r>
+        <w:rPr>
+          <w:rStyle w:val="Kraftigfremhvning"/>
+          <w:i w:val="0"/>
+          <w:color w:val="auto"/>
+          <w:lang w:val="en-US"/>
+        </w:rPr>
+        <w:t>nodes</w:t>
+      </w:r>
+      <w:r>
+        <w:rPr>
+          <w:rStyle w:val="Kraftigfremhvning"/>
+          <w:i w:val="0"/>
+          <w:color w:val="auto"/>
+          <w:lang w:val="en-US"/>
+        </w:rPr>
+        <w:t xml:space="preserve"> – the sender and the receiver of data. In a </w:t>
+      </w:r>
+      <w:r>
+        <w:rPr>
+          <w:rStyle w:val="Kraftigfremhvning"/>
+          <w:i w:val="0"/>
+          <w:color w:val="auto"/>
+          <w:lang w:val="en-US"/>
+        </w:rPr>
+        <w:t xml:space="preserve">WSN </w:t>
+      </w:r>
+      <w:r>
+        <w:rPr>
+          <w:rStyle w:val="Kraftigfremhvning"/>
+          <w:i w:val="0"/>
+          <w:color w:val="auto"/>
+          <w:lang w:val="en-US"/>
+        </w:rPr>
+        <w:t xml:space="preserve">the interest of an application is not so much in the identity of a </w:t>
+      </w:r>
+      <w:proofErr w:type="gramStart"/>
+      <w:r>
+        <w:rPr>
+          <w:rStyle w:val="Kraftigfremhvning"/>
+          <w:i w:val="0"/>
+          <w:color w:val="auto"/>
+          <w:lang w:val="en-US"/>
+        </w:rPr>
+        <w:t>particular sensor</w:t>
+      </w:r>
+      <w:proofErr w:type="gramEnd"/>
+      <w:r>
+        <w:rPr>
+          <w:rStyle w:val="Kraftigfremhvning"/>
+          <w:i w:val="0"/>
+          <w:color w:val="auto"/>
+          <w:lang w:val="en-US"/>
+        </w:rPr>
+        <w:t xml:space="preserve"> node, it is much rather in the actual information reported about the physical environment. </w:t>
+      </w:r>
+      <w:r>
+        <w:rPr>
+          <w:rStyle w:val="Kraftigfremhvning"/>
+          <w:i w:val="0"/>
+          <w:color w:val="auto"/>
+          <w:lang w:val="en-US"/>
+        </w:rPr>
+        <w:t>A</w:t>
+      </w:r>
+      <w:r>
+        <w:rPr>
+          <w:rStyle w:val="Kraftigfremhvning"/>
+          <w:i w:val="0"/>
+          <w:color w:val="auto"/>
+          <w:lang w:val="en-US"/>
+        </w:rPr>
+        <w:t xml:space="preserve"> WSN is redundantly deployed such that any given event could be reported by multiple nodes – it is of no concern to the application precisely which of these nodes is providing data. This fact that not the identity of nodes but the data are at the center of attention is called </w:t>
+      </w:r>
+      <w:r>
+        <w:rPr>
+          <w:rStyle w:val="Kraftigfremhvning"/>
+          <w:color w:val="auto"/>
+          <w:u w:val="single"/>
+          <w:lang w:val="en-US"/>
+        </w:rPr>
+        <w:t>data-centric networking</w:t>
+      </w:r>
+      <w:r>
+        <w:rPr>
+          <w:rStyle w:val="Kraftigfremhvning"/>
+          <w:i w:val="0"/>
+          <w:color w:val="auto"/>
+          <w:lang w:val="en-US"/>
+        </w:rPr>
+        <w:t>. For an application, this essentially means that an interface is exposed by the network where data, not nodes, is addressed in requests.</w:t>
+      </w:r>
+    </w:p>
+    <w:p>
+      <w:pPr>
+        <w:rPr>
+          <w:rStyle w:val="Kraftigfremhvning"/>
+          <w:i w:val="0"/>
+          <w:color w:val="auto"/>
+          <w:lang w:val="en-US"/>
+        </w:rPr>
+      </w:pPr>
+      <w:r>
+        <w:rPr>
+          <w:rStyle w:val="Kraftigfremhvning"/>
+          <w:i w:val="0"/>
+          <w:color w:val="auto"/>
+          <w:lang w:val="en-US"/>
+        </w:rPr>
+        <w:t>In a data-centric application, all the application would have to do is state its desire to be informed about events of a certain type – “presence of elephant” – and the nodes in the network that possess “elephant detectors” are implicitly informed about this request.</w:t>
+      </w:r>
+    </w:p>
+    <w:p>
+      <w:pPr>
+        <w:rPr>
+          <w:iCs/>
+          <w:lang w:val="en-US"/>
+        </w:rPr>
+      </w:pPr>
+      <w:proofErr w:type="spellStart"/>
+      <w:proofErr w:type="gramStart"/>
+      <w:r>
+        <w:rPr>
+          <w:iCs/>
+          <w:lang w:val="en-US"/>
+        </w:rPr>
+        <w:t>A</w:t>
+      </w:r>
+      <w:proofErr w:type="spellEnd"/>
+      <w:proofErr w:type="gramEnd"/>
+      <w:r>
+        <w:rPr>
+          <w:iCs/>
+          <w:lang w:val="en-US"/>
+        </w:rPr>
+        <w:t xml:space="preserve"> example is the </w:t>
+      </w:r>
+      <w:r>
+        <w:rPr>
+          <w:b/>
+          <w:bCs/>
+          <w:sz w:val="18"/>
+          <w:szCs w:val="18"/>
+          <w:lang w:val="en-US"/>
+        </w:rPr>
+        <w:t>Publish/Subscribe</w:t>
+      </w:r>
+    </w:p>
+    <w:p>
+      <w:pPr>
+        <w:rPr>
+          <w:lang w:val="en-US"/>
+        </w:rPr>
+      </w:pPr>
+      <w:r>
+        <w:rPr>
+          <w:lang w:val="en-US"/>
+        </w:rPr>
+        <w:t xml:space="preserve">The required separation in both time and identity of a sink node asking for information and the act of providing this information is not well matched with the synchronous characteristics of a request/reply protocol. </w:t>
+      </w:r>
+    </w:p>
+    <w:p>
+      <w:pPr>
+        <w:pStyle w:val="Listeafsnit"/>
         <w:numPr>
           <w:ilvl w:val="0"/>
           <w:numId w:val="3"/>
         </w:numPr>
-        <w:spacing w:line="240" w:lineRule="auto"/>
-        <w:rPr>
-          <w:lang w:val="en-US"/>
-        </w:rPr>
-      </w:pPr>
-      <w:r>
-        <w:rPr>
-          <w:lang w:val="en-US"/>
-        </w:rPr>
-        <w:t>Message passing</w:t>
-      </w:r>
-      <w:r>
-        <w:rPr>
-          <w:lang w:val="en-US"/>
-        </w:rPr>
-        <w:t xml:space="preserve"> </w:t>
-      </w:r>
-      <w:proofErr w:type="gramStart"/>
-      <w:r>
-        <w:rPr>
-          <w:lang w:val="en-US"/>
-        </w:rPr>
-        <w:t xml:space="preserve">( </w:t>
-      </w:r>
-      <w:r>
-        <w:rPr>
-          <w:lang w:val="en-US"/>
-        </w:rPr>
-        <w:t>Minimize</w:t>
-      </w:r>
-      <w:proofErr w:type="gramEnd"/>
-      <w:r>
-        <w:rPr>
-          <w:lang w:val="en-US"/>
-        </w:rPr>
-        <w:t xml:space="preserve"> overhead</w:t>
-      </w:r>
-      <w:r>
-        <w:rPr>
-          <w:lang w:val="en-US"/>
-        </w:rPr>
-        <w:t xml:space="preserve"> )</w:t>
-      </w:r>
-    </w:p>
-    <w:p>
-      <w:pPr>
-        <w:pStyle w:val="ListParagraph"/>
-        <w:spacing w:line="240" w:lineRule="auto"/>
-        <w:rPr>
-          <w:lang w:val="en-US"/>
-        </w:rPr>
-      </w:pPr>
-      <w:r>
-        <w:rPr>
-          <w:lang w:val="en-US"/>
-        </w:rPr>
-        <w:t>A receiver often needs to need get all messages before it can do in-network processing like aggregation.</w:t>
-      </w:r>
-      <w:r>
-        <w:rPr>
-          <w:lang w:val="en-US"/>
-        </w:rPr>
-        <w:t xml:space="preserve"> But with more packets there is a higher probability of corruption.</w:t>
-      </w:r>
-    </w:p>
-    <w:p>
-      <w:pPr>
-        <w:pStyle w:val="ListParagraph"/>
-        <w:spacing w:line="240" w:lineRule="auto"/>
-        <w:rPr>
-          <w:lang w:val="en-US"/>
-        </w:rPr>
-      </w:pPr>
-      <w:r>
-        <w:rPr>
-          <w:lang w:val="en-US"/>
-        </w:rPr>
-        <w:t xml:space="preserve">The solution is to fragment long messages into many small fragments and send them in a burst, </w:t>
-      </w:r>
-      <w:r>
-        <w:rPr>
-          <w:i/>
-          <w:lang w:val="en-US"/>
-        </w:rPr>
-        <w:t>using only one set of RTS/CTS to reserve the channel</w:t>
-      </w:r>
-      <w:r>
-        <w:rPr>
-          <w:i/>
-          <w:lang w:val="en-US"/>
-        </w:rPr>
-        <w:t xml:space="preserve"> and acks for each fragment</w:t>
-      </w:r>
-      <w:r>
-        <w:rPr>
+        <w:rPr>
+          <w:rStyle w:val="Kraftigfremhvning"/>
+          <w:i w:val="0"/>
+          <w:iCs w:val="0"/>
+          <w:color w:val="auto"/>
+          <w:lang w:val="en-US"/>
+        </w:rPr>
+      </w:pPr>
+      <w:r>
+        <w:rPr>
+          <w:rStyle w:val="Kraftigfremhvning"/>
+          <w:i w:val="0"/>
+          <w:iCs w:val="0"/>
+          <w:color w:val="auto"/>
+          <w:lang w:val="en-US"/>
+        </w:rPr>
+        <w:t>Decoupling in space –neither sender nor receiver need to know their partner</w:t>
+      </w:r>
+      <w:r>
+        <w:rPr>
+          <w:rStyle w:val="Kraftigfremhvning"/>
+          <w:i w:val="0"/>
+          <w:iCs w:val="0"/>
+          <w:color w:val="auto"/>
           <w:lang w:val="en-US"/>
         </w:rPr>
         <w:t>.</w:t>
       </w:r>
-      <w:r>
-        <w:rPr>
-          <w:lang w:val="en-US"/>
-        </w:rPr>
-        <w:t xml:space="preserve"> Nodes that wake up in the middle of a burst by back to sleep by hearing acks.</w:t>
-      </w:r>
-    </w:p>
-    <w:p>
-      <w:pPr>
-        <w:pStyle w:val="ListParagraph"/>
+    </w:p>
+    <w:p>
+      <w:pPr>
+        <w:pStyle w:val="Listeafsnit"/>
         <w:numPr>
           <w:ilvl w:val="0"/>
           <w:numId w:val="3"/>
         </w:numPr>
-        <w:spacing w:line="240" w:lineRule="auto"/>
-        <w:rPr>
-          <w:lang w:val="en-US"/>
-        </w:rPr>
-      </w:pPr>
-      <w:r>
-        <w:rPr>
-          <w:lang w:val="en-US"/>
-        </w:rPr>
-        <w:t>Adaptive listening</w:t>
-      </w:r>
-      <w:r>
-        <w:rPr>
+        <w:rPr>
+          <w:rStyle w:val="Kraftigfremhvning"/>
+          <w:i w:val="0"/>
+          <w:iCs w:val="0"/>
+          <w:color w:val="auto"/>
+          <w:lang w:val="en-US"/>
+        </w:rPr>
+      </w:pPr>
+      <w:r>
+        <w:rPr>
+          <w:rStyle w:val="Kraftigfremhvning"/>
+          <w:i w:val="0"/>
+          <w:iCs w:val="0"/>
+          <w:color w:val="auto"/>
+          <w:lang w:val="en-US"/>
+        </w:rPr>
+        <w:t>Decoupling in time –</w:t>
+      </w:r>
+      <w:r>
+        <w:rPr>
+          <w:rStyle w:val="Kraftigfremhvning"/>
+          <w:i w:val="0"/>
+          <w:iCs w:val="0"/>
+          <w:color w:val="auto"/>
           <w:lang w:val="en-US"/>
         </w:rPr>
         <w:t xml:space="preserve"> </w:t>
       </w:r>
+      <w:r>
+        <w:rPr>
+          <w:rStyle w:val="Kraftigfremhvning"/>
+          <w:i w:val="0"/>
+          <w:iCs w:val="0"/>
+          <w:color w:val="auto"/>
+          <w:lang w:val="en-US"/>
+        </w:rPr>
+        <w:t>answer</w:t>
+      </w:r>
+      <w:r>
+        <w:rPr>
+          <w:rStyle w:val="Kraftigfremhvning"/>
+          <w:i w:val="0"/>
+          <w:iCs w:val="0"/>
+          <w:color w:val="auto"/>
+          <w:lang w:val="en-US"/>
+        </w:rPr>
+        <w:t xml:space="preserve"> </w:t>
+      </w:r>
+      <w:r>
+        <w:rPr>
+          <w:rStyle w:val="Kraftigfremhvning"/>
+          <w:i w:val="0"/>
+          <w:iCs w:val="0"/>
+          <w:color w:val="auto"/>
+          <w:lang w:val="en-US"/>
+        </w:rPr>
+        <w:t>not necessarily directly triggered by question</w:t>
+      </w:r>
+      <w:r>
+        <w:rPr>
+          <w:rStyle w:val="Kraftigfremhvning"/>
+          <w:i w:val="0"/>
+          <w:iCs w:val="0"/>
+          <w:color w:val="auto"/>
+          <w:lang w:val="en-US"/>
+        </w:rPr>
+        <w:t xml:space="preserve"> </w:t>
+      </w:r>
+      <w:r>
+        <w:rPr>
+          <w:rStyle w:val="Kraftigfremhvning"/>
+          <w:i w:val="0"/>
+          <w:iCs w:val="0"/>
+          <w:color w:val="auto"/>
+          <w:lang w:val="en-US"/>
+        </w:rPr>
+        <w:t>asynchronous communication</w:t>
+      </w:r>
+      <w:r>
+        <w:rPr>
+          <w:rStyle w:val="Kraftigfremhvning"/>
+          <w:i w:val="0"/>
+          <w:iCs w:val="0"/>
+          <w:color w:val="auto"/>
+          <w:lang w:val="en-US"/>
+        </w:rPr>
+        <w:t>.</w:t>
+      </w:r>
+    </w:p>
+    <w:p>
+      <w:pPr>
+        <w:rPr>
+          <w:lang w:val="en-US"/>
+        </w:rPr>
+      </w:pPr>
+      <w:r>
+        <w:rPr>
+          <w:lang w:val="en-US"/>
+        </w:rPr>
+        <w:t>Entities can publish data under certain names, e.g., sensors</w:t>
+      </w:r>
+    </w:p>
+    <w:p>
+      <w:pPr>
+        <w:rPr>
+          <w:lang w:val="en-US"/>
+        </w:rPr>
+      </w:pPr>
+      <w:r>
+        <w:rPr>
+          <w:lang w:val="en-US"/>
+        </w:rPr>
+        <w:t xml:space="preserve">Entities can subscribe to updates of such named data by registering an interest in a </w:t>
+      </w:r>
       <w:proofErr w:type="gramStart"/>
       <w:r>
         <w:rPr>
           <w:lang w:val="en-US"/>
         </w:rPr>
-        <w:t xml:space="preserve">( </w:t>
-      </w:r>
-      <w:r>
-        <w:rPr>
-          <w:lang w:val="en-US"/>
-        </w:rPr>
-        <w:t>Reduce</w:t>
+        <w:t>particular type of data</w:t>
       </w:r>
       <w:proofErr w:type="gramEnd"/>
       <w:r>
         <w:rPr>
           <w:lang w:val="en-US"/>
         </w:rPr>
-        <w:t xml:space="preserve"> latency</w:t>
-      </w:r>
-      <w:r>
-        <w:rPr>
-          <w:lang w:val="en-US"/>
-        </w:rPr>
-        <w:t>, but paid in energy</w:t>
-      </w:r>
-      <w:r>
-        <w:rPr>
-          <w:lang w:val="en-US"/>
-        </w:rPr>
-        <w:t xml:space="preserve"> )</w:t>
-      </w:r>
-    </w:p>
-    <w:p>
-      <w:pPr>
-        <w:pStyle w:val="ListParagraph"/>
-        <w:spacing w:line="240" w:lineRule="auto"/>
-        <w:rPr>
-          <w:lang w:val="en-US"/>
-        </w:rPr>
-      </w:pPr>
-      <w:r>
-        <w:rPr>
-          <w:lang w:val="en-US"/>
-        </w:rPr>
-        <w:t xml:space="preserve">Let a node who overhears </w:t>
+        <w:t>, e.g., sink.</w:t>
+      </w:r>
+    </w:p>
+    <w:p>
+      <w:pPr>
+        <w:rPr>
+          <w:lang w:val="en-US"/>
+        </w:rPr>
+      </w:pPr>
+      <w:r>
+        <w:rPr>
+          <w:lang w:val="en-US"/>
+        </w:rPr>
+        <w:t xml:space="preserve">Button line: </w:t>
+      </w:r>
+      <w:r>
+        <w:rPr>
+          <w:lang w:val="en-US"/>
+        </w:rPr>
+        <w:t>In WSNs, sinks</w:t>
+      </w:r>
+      <w:r>
+        <w:rPr>
+          <w:lang w:val="en-US"/>
+        </w:rPr>
+        <w:t xml:space="preserve"> </w:t>
+      </w:r>
+      <w:r>
+        <w:rPr>
+          <w:lang w:val="en-US"/>
+        </w:rPr>
+        <w:t>are more interested in querying an attribute of the phenomenon rather than querying an individual node.</w:t>
+      </w:r>
+    </w:p>
+    <w:p>
+      <w:pPr>
+        <w:rPr>
+          <w:lang w:val="en-US"/>
+        </w:rPr>
+      </w:pPr>
+      <w:r>
+        <w:rPr>
+          <w:lang w:val="en-US"/>
+        </w:rPr>
+        <w:t>Construct routes based on the interest</w:t>
+      </w:r>
+      <w:r>
+        <w:rPr>
+          <w:lang w:val="en-US"/>
+        </w:rPr>
+        <w:t xml:space="preserve"> </w:t>
+      </w:r>
+      <w:r>
+        <w:rPr>
+          <w:lang w:val="en-US"/>
+        </w:rPr>
+        <w:t>of query message, forward the data packets to the next hop based on the routes</w:t>
+      </w:r>
+    </w:p>
+    <w:p>
+      <w:pPr>
+        <w:rPr>
+          <w:lang w:val="en-US"/>
+        </w:rPr>
+      </w:pPr>
+    </w:p>
+    <w:p>
+      <w:pPr>
+        <w:rPr>
+          <w:rStyle w:val="Kraftigfremhvning"/>
+          <w:i w:val="0"/>
+          <w:iCs w:val="0"/>
+          <w:color w:val="auto"/>
+          <w:lang w:val="en-US"/>
+        </w:rPr>
+      </w:pPr>
+    </w:p>
+    <w:p>
+      <w:pPr>
+        <w:rPr>
+          <w:rStyle w:val="Kraftigfremhvning"/>
+          <w:rFonts w:asciiTheme="majorHAnsi" w:eastAsiaTheme="majorEastAsia" w:hAnsiTheme="majorHAnsi" w:cstheme="majorBidi"/>
+          <w:i w:val="0"/>
+          <w:iCs w:val="0"/>
+          <w:lang w:val="en-US"/>
+        </w:rPr>
+      </w:pPr>
+      <w:r>
+        <w:rPr>
+          <w:rStyle w:val="Kraftigfremhvning"/>
+          <w:lang w:val="en-US"/>
+        </w:rPr>
+        <w:br w:type="page"/>
+      </w:r>
+      <w:r>
+        <w:rPr>
+          <w:rStyle w:val="Kraftigfremhvning"/>
+          <w:lang w:val="en-US"/>
+        </w:rPr>
+        <w:lastRenderedPageBreak/>
+        <w:t xml:space="preserve">Q4: Explain the pro and cons of </w:t>
       </w:r>
       <w:proofErr w:type="gramStart"/>
       <w:r>
         <w:rPr>
-          <w:lang w:val="en-US"/>
-        </w:rPr>
-        <w:t>it’s</w:t>
+          <w:rStyle w:val="Kraftigfremhvning"/>
+          <w:lang w:val="en-US"/>
+        </w:rPr>
+        <w:t>contention based</w:t>
       </w:r>
       <w:proofErr w:type="gramEnd"/>
       <w:r>
         <w:rPr>
-          <w:lang w:val="en-US"/>
-        </w:rPr>
-        <w:t xml:space="preserve"> neighbors transmission stay awake instead of following </w:t>
-      </w:r>
+          <w:rStyle w:val="Kraftigfremhvning"/>
+          <w:lang w:val="en-US"/>
+        </w:rPr>
+        <w:t xml:space="preserve"> MAC protocols and schedule based MAC protocols. What are the main energy issues in WSN MAC? Describe the basic schemes of SMAC and its additional functions. Explain how SMAC tackles the energy issues in its design.</w:t>
+      </w:r>
+    </w:p>
+    <w:p>
+      <w:pPr>
+        <w:spacing w:line="240" w:lineRule="auto"/>
+        <w:rPr>
+          <w:lang w:val="en-US"/>
+        </w:rPr>
+      </w:pPr>
+      <w:r>
+        <w:rPr>
+          <w:lang w:val="en-US"/>
+        </w:rPr>
+        <w:t xml:space="preserve">The </w:t>
+      </w:r>
+      <w:r>
+        <w:rPr>
+          <w:lang w:val="en-US"/>
+        </w:rPr>
+        <w:t xml:space="preserve">objectives </w:t>
+      </w:r>
+      <w:r>
+        <w:rPr>
+          <w:lang w:val="en-US"/>
+        </w:rPr>
+        <w:t>of a WSN MAC protocols</w:t>
+      </w:r>
+      <w:r>
+        <w:rPr>
+          <w:lang w:val="en-US"/>
+        </w:rPr>
+        <w:t xml:space="preserve"> is</w:t>
+      </w:r>
+      <w:r>
+        <w:rPr>
+          <w:lang w:val="en-US"/>
+        </w:rPr>
+        <w:t xml:space="preserve"> Collision Avoidance, Energy Efficiency, Scalability.</w:t>
+      </w:r>
+      <w:r>
+        <w:rPr>
+          <w:lang w:val="en-US"/>
+        </w:rPr>
+        <w:t xml:space="preserve"> But it also </w:t>
+      </w:r>
+      <w:proofErr w:type="gramStart"/>
+      <w:r>
+        <w:rPr>
+          <w:lang w:val="en-US"/>
+        </w:rPr>
+        <w:t>have</w:t>
+      </w:r>
+      <w:proofErr w:type="gramEnd"/>
+      <w:r>
+        <w:rPr>
+          <w:lang w:val="en-US"/>
+        </w:rPr>
+        <w:t xml:space="preserve"> Energy problems, such as. Collision wasted energy when two packets collide. Overhearing Receiving packets that was destined for another node</w:t>
+      </w:r>
+      <w:r>
+        <w:rPr>
+          <w:lang w:val="en-US"/>
+        </w:rPr>
+        <w:t>.</w:t>
+      </w:r>
+      <w:r>
+        <w:rPr>
+          <w:lang w:val="en-US"/>
+        </w:rPr>
+        <w:t xml:space="preserve"> Idle listings wasted energy to receive when no one is sending.</w:t>
+      </w:r>
+    </w:p>
+    <w:p>
+      <w:pPr>
+        <w:spacing w:line="240" w:lineRule="auto"/>
+        <w:rPr>
+          <w:lang w:val="en-US"/>
+        </w:rPr>
+      </w:pPr>
+      <w:r>
+        <w:rPr>
+          <w:lang w:val="en-US"/>
+        </w:rPr>
+        <w:t xml:space="preserve">Contention based mac, can scale to many nodes. But with more nodes there is an increased probability of </w:t>
+      </w:r>
+      <w:proofErr w:type="spellStart"/>
+      <w:r>
+        <w:rPr>
+          <w:lang w:val="en-US"/>
+        </w:rPr>
+        <w:t>collicons</w:t>
+      </w:r>
+      <w:proofErr w:type="spellEnd"/>
+      <w:r>
+        <w:rPr>
+          <w:lang w:val="en-US"/>
+        </w:rPr>
+        <w:t>.</w:t>
+      </w:r>
+    </w:p>
+    <w:p>
+      <w:pPr>
+        <w:spacing w:line="240" w:lineRule="auto"/>
+        <w:rPr>
+          <w:lang w:val="en-US"/>
+        </w:rPr>
+      </w:pPr>
+      <w:r>
+        <w:rPr>
+          <w:lang w:val="en-US"/>
+        </w:rPr>
+        <w:t>SMAC have features that can help solve energy waste.</w:t>
+      </w:r>
+    </w:p>
+    <w:p>
+      <w:pPr>
+        <w:pStyle w:val="Listeafsnit"/>
+        <w:numPr>
+          <w:ilvl w:val="0"/>
+          <w:numId w:val="3"/>
+        </w:numPr>
+        <w:spacing w:line="240" w:lineRule="auto"/>
+        <w:rPr>
+          <w:lang w:val="en-US"/>
+        </w:rPr>
+      </w:pPr>
       <w:r>
         <w:rPr>
           <w:lang w:val="en-US"/>
@@ -3789,50 +4698,85 @@
         <w:rPr>
           <w:lang w:val="en-US"/>
         </w:rPr>
-        <w:t xml:space="preserve">. Reduces latency by </w:t>
-      </w:r>
-      <w:r>
-        <w:rPr>
-          <w:lang w:val="en-US"/>
-        </w:rPr>
-        <w:t xml:space="preserve">staying </w:t>
+        <w:t xml:space="preserve"> </w:t>
       </w:r>
       <w:proofErr w:type="gramStart"/>
       <w:r>
         <w:rPr>
           <w:lang w:val="en-US"/>
         </w:rPr>
-        <w:t>awake(</w:t>
+        <w:t>( Idle</w:t>
       </w:r>
       <w:proofErr w:type="gramEnd"/>
       <w:r>
         <w:rPr>
           <w:lang w:val="en-US"/>
         </w:rPr>
-        <w:t>node</w:t>
-      </w:r>
-      <w:r>
-        <w:rPr>
-          <w:lang w:val="en-US"/>
-        </w:rPr>
-        <w:t xml:space="preserve"> 3 )</w:t>
-      </w:r>
-      <w:r>
-        <w:rPr>
-          <w:lang w:val="en-US"/>
-        </w:rPr>
-        <w:t xml:space="preserve"> </w:t>
-      </w:r>
-      <w:r>
-        <w:rPr>
-          <w:lang w:val="en-US"/>
-        </w:rPr>
-        <w:t>and forward to 4 if it is still hearing.</w:t>
-      </w:r>
-    </w:p>
-    <w:p>
-      <w:pPr>
-        <w:pStyle w:val="ListParagraph"/>
+        <w:t xml:space="preserve"> Listening and overhearing energy waste )</w:t>
+      </w:r>
+    </w:p>
+    <w:p>
+      <w:pPr>
+        <w:spacing w:line="240" w:lineRule="auto"/>
+        <w:ind w:left="720"/>
+        <w:rPr>
+          <w:lang w:val="en-US"/>
+        </w:rPr>
+      </w:pPr>
+      <w:r>
+        <w:rPr>
+          <w:lang w:val="en-US"/>
+        </w:rPr>
+        <w:t>Trades energy efficiency for lower throughput and higher latency</w:t>
+      </w:r>
+    </w:p>
+    <w:p>
+      <w:pPr>
+        <w:spacing w:line="240" w:lineRule="auto"/>
+        <w:ind w:left="720"/>
+        <w:rPr>
+          <w:lang w:val="en-US"/>
+        </w:rPr>
+      </w:pPr>
+      <w:r>
+        <w:rPr>
+          <w:lang w:val="en-US"/>
+        </w:rPr>
+        <w:t xml:space="preserve">Nodes can go to sleep during </w:t>
+      </w:r>
+      <w:proofErr w:type="gramStart"/>
+      <w:r>
+        <w:rPr>
+          <w:lang w:val="en-US"/>
+        </w:rPr>
+        <w:t>other</w:t>
+      </w:r>
+      <w:proofErr w:type="gramEnd"/>
+      <w:r>
+        <w:rPr>
+          <w:lang w:val="en-US"/>
+        </w:rPr>
+        <w:t xml:space="preserve"> nodes transmission</w:t>
+      </w:r>
+    </w:p>
+    <w:p>
+      <w:pPr>
+        <w:spacing w:line="240" w:lineRule="auto"/>
+        <w:ind w:left="720"/>
+        <w:rPr>
+          <w:lang w:val="en-US"/>
+        </w:rPr>
+      </w:pPr>
+      <w:r>
+        <w:rPr>
+          <w:lang w:val="en-US"/>
+        </w:rPr>
+        <w:t>While sleeping, radio is off. Hence packet exchanges can’t happen</w:t>
+      </w:r>
+    </w:p>
+    <w:p>
+      <w:pPr>
+        <w:pStyle w:val="Listeafsnit"/>
         <w:spacing w:line="240" w:lineRule="auto"/>
         <w:rPr>
           <w:lang w:val="en-US"/>
@@ -3843,10 +4787,10 @@
           <w:noProof/>
         </w:rPr>
         <w:drawing>
-          <wp:inline distT="0" distB="0" distL="0" distR="0" wp14:anchorId="1BCB49EC" wp14:editId="36B9A4CF">
-            <wp:extent cx="3781959" cy="994867"/>
-            <wp:effectExtent l="0" t="0" r="0" b="0"/>
-            <wp:docPr id="5" name="Billede 5"/>
+          <wp:inline distT="0" distB="0" distL="0" distR="0" wp14:anchorId="3D8AF295" wp14:editId="0C5909A3">
+            <wp:extent cx="3167482" cy="583017"/>
+            <wp:effectExtent l="0" t="0" r="0" b="7620"/>
+            <wp:docPr id="4" name="Billede 4"/>
             <wp:cNvGraphicFramePr>
               <a:graphicFrameLocks xmlns:a="http://schemas.openxmlformats.org/drawingml/2006/main" noChangeAspect="1"/>
             </wp:cNvGraphicFramePr>
@@ -3866,7 +4810,7 @@
                   <pic:spPr>
                     <a:xfrm>
                       <a:off x="0" y="0"/>
-                      <a:ext cx="3813396" cy="1003137"/>
+                      <a:ext cx="3239283" cy="596233"/>
                     </a:xfrm>
                     <a:prstGeom prst="rect">
                       <a:avLst/>
@@ -3878,508 +4822,158 @@
           </wp:inline>
         </w:drawing>
       </w:r>
-      <w:r>
-        <w:rPr>
-          <w:lang w:val="en-US"/>
-        </w:rPr>
-        <w:br w:type="page"/>
-      </w:r>
-    </w:p>
-    <w:p>
-      <w:pPr>
-        <w:pStyle w:val="Heading4"/>
-        <w:spacing w:line="240" w:lineRule="auto"/>
-        <w:rPr>
-          <w:lang w:val="en-US"/>
-        </w:rPr>
-      </w:pPr>
-      <w:r>
-        <w:rPr>
-          <w:lang w:val="en-US"/>
-        </w:rPr>
-        <w:lastRenderedPageBreak/>
-        <w:t>Q5: Explain the difference of distributed MAC and centralized MAC. What is preferable for most use cases in WSNs and Why? What are the main energy issues in WSN MAC? Clear channel assessment (CCA) and low power listening (LPL) are the two highlight features of BMAC. Explain how CCA and LPL work in BMAC.</w:t>
-      </w:r>
-    </w:p>
-    <w:p>
-      <w:pPr>
-        <w:spacing w:line="240" w:lineRule="auto"/>
-        <w:rPr>
-          <w:b/>
-          <w:lang w:val="en-US"/>
-        </w:rPr>
-      </w:pPr>
-      <w:r>
-        <w:rPr>
-          <w:b/>
-          <w:lang w:val="en-US"/>
-        </w:rPr>
-        <w:t>C</w:t>
-      </w:r>
-      <w:r>
-        <w:rPr>
-          <w:b/>
-          <w:lang w:val="en-US"/>
-        </w:rPr>
-        <w:t>entralized MAC</w:t>
-      </w:r>
-      <w:r>
-        <w:rPr>
-          <w:b/>
-          <w:lang w:val="en-US"/>
-        </w:rPr>
-        <w:t>.</w:t>
-      </w:r>
-    </w:p>
-    <w:p>
-      <w:pPr>
-        <w:spacing w:line="240" w:lineRule="auto"/>
-        <w:rPr>
-          <w:lang w:val="en-US"/>
-        </w:rPr>
-      </w:pPr>
-      <w:r>
-        <w:rPr>
-          <w:lang w:val="en-US"/>
-        </w:rPr>
-        <w:t xml:space="preserve">Having a central station control when a node may access the medium. </w:t>
-      </w:r>
-      <w:r>
-        <w:rPr>
-          <w:lang w:val="en-US"/>
-        </w:rPr>
-        <w:t>Example</w:t>
-      </w:r>
-      <w:r>
-        <w:rPr>
-          <w:lang w:val="en-US"/>
-        </w:rPr>
-        <w:t xml:space="preserve"> is the polling and centralized of TDMA schedules.</w:t>
-      </w:r>
-      <w:r>
-        <w:rPr>
-          <w:lang w:val="en-US"/>
-        </w:rPr>
-        <w:t xml:space="preserve"> For this to work there is a need for </w:t>
-      </w:r>
-      <w:r>
-        <w:rPr>
-          <w:lang w:val="en-US"/>
-        </w:rPr>
-        <w:t>time synchronization</w:t>
-      </w:r>
-      <w:r>
-        <w:rPr>
-          <w:lang w:val="en-US"/>
-        </w:rPr>
-        <w:t>.</w:t>
-      </w:r>
-    </w:p>
-    <w:p>
-      <w:pPr>
-        <w:spacing w:line="240" w:lineRule="auto"/>
-        <w:rPr>
-          <w:lang w:val="en-US"/>
-        </w:rPr>
-      </w:pPr>
+    </w:p>
+    <w:p>
+      <w:pPr>
+        <w:pStyle w:val="Listeafsnit"/>
+        <w:spacing w:line="240" w:lineRule="auto"/>
+        <w:rPr>
+          <w:lang w:val="en-US"/>
+        </w:rPr>
+      </w:pPr>
+    </w:p>
+    <w:p>
+      <w:pPr>
+        <w:pStyle w:val="Listeafsnit"/>
+        <w:numPr>
+          <w:ilvl w:val="0"/>
+          <w:numId w:val="3"/>
+        </w:numPr>
+        <w:spacing w:line="240" w:lineRule="auto"/>
+        <w:rPr>
+          <w:lang w:val="en-US"/>
+        </w:rPr>
+      </w:pPr>
+      <w:r>
+        <w:rPr>
+          <w:lang w:val="en-US"/>
+        </w:rPr>
+        <w:t>Synchronization</w:t>
+      </w:r>
+    </w:p>
+    <w:p>
+      <w:pPr>
+        <w:pStyle w:val="Listeafsnit"/>
+        <w:spacing w:line="240" w:lineRule="auto"/>
+        <w:rPr>
+          <w:lang w:val="en-US"/>
+        </w:rPr>
+      </w:pPr>
+      <w:r>
+        <w:rPr>
+          <w:lang w:val="en-US"/>
+        </w:rPr>
+        <w:t xml:space="preserve">First listens to the medium and </w:t>
+      </w:r>
+      <w:r>
+        <w:rPr>
+          <w:lang w:val="en-US"/>
+        </w:rPr>
+        <w:t>If it receives a SYNC it becomes a follower.</w:t>
+      </w:r>
+    </w:p>
+    <w:p>
+      <w:pPr>
+        <w:pStyle w:val="Listeafsnit"/>
+        <w:spacing w:line="240" w:lineRule="auto"/>
+        <w:rPr>
+          <w:lang w:val="en-US"/>
+        </w:rPr>
+      </w:pPr>
+      <w:r>
+        <w:rPr>
+          <w:lang w:val="en-US"/>
+        </w:rPr>
+        <w:t xml:space="preserve">Uses a sync PHASE to exchange wakeup schedules between neighbors, if none received it will choose </w:t>
+      </w:r>
+      <w:proofErr w:type="spellStart"/>
       <w:proofErr w:type="gramStart"/>
       <w:r>
         <w:rPr>
-          <w:color w:val="70AD47" w:themeColor="accent6"/>
-          <w:lang w:val="en-US"/>
-        </w:rPr>
-        <w:t>Simple</w:t>
-      </w:r>
-      <w:r>
-        <w:rPr>
-          <w:color w:val="70AD47" w:themeColor="accent6"/>
-          <w:lang w:val="en-US"/>
-        </w:rPr>
-        <w:t xml:space="preserve"> </w:t>
-      </w:r>
-      <w:r>
-        <w:rPr>
-          <w:lang w:val="en-US"/>
-        </w:rPr>
-        <w:t>,</w:t>
-      </w:r>
+          <w:lang w:val="en-US"/>
+        </w:rPr>
+        <w:t>it’s</w:t>
+      </w:r>
+      <w:proofErr w:type="spellEnd"/>
       <w:proofErr w:type="gramEnd"/>
       <w:r>
         <w:rPr>
           <w:lang w:val="en-US"/>
         </w:rPr>
-        <w:t xml:space="preserve"> Usually no issues with collisions, overhearing</w:t>
-      </w:r>
-      <w:r>
-        <w:rPr>
-          <w:lang w:val="en-US"/>
-        </w:rPr>
-        <w:t xml:space="preserve"> and</w:t>
-      </w:r>
-      <w:r>
-        <w:rPr>
-          <w:lang w:val="en-US"/>
-        </w:rPr>
-        <w:t xml:space="preserve"> idle listening</w:t>
-      </w:r>
-      <w:r>
-        <w:rPr>
-          <w:lang w:val="en-US"/>
-        </w:rPr>
-        <w:t>.</w:t>
-      </w:r>
-      <w:r>
-        <w:rPr>
-          <w:lang w:val="en-US"/>
-        </w:rPr>
-        <w:t xml:space="preserve"> </w:t>
-      </w:r>
-      <w:r>
-        <w:rPr>
-          <w:lang w:val="en-US"/>
-        </w:rPr>
-        <w:t>O</w:t>
-      </w:r>
-      <w:r>
-        <w:rPr>
-          <w:lang w:val="en-US"/>
-        </w:rPr>
-        <w:t>nly burdens the central station</w:t>
-      </w:r>
-    </w:p>
-    <w:p>
-      <w:pPr>
-        <w:spacing w:line="240" w:lineRule="auto"/>
-        <w:rPr>
-          <w:lang w:val="en-US"/>
-        </w:rPr>
-      </w:pPr>
-      <w:r>
-        <w:rPr>
-          <w:color w:val="FF0000"/>
-          <w:lang w:val="en-US"/>
-        </w:rPr>
-        <w:t>Not</w:t>
-      </w:r>
-      <w:r>
-        <w:rPr>
-          <w:color w:val="FF0000"/>
-          <w:lang w:val="en-US"/>
-        </w:rPr>
-        <w:t xml:space="preserve"> </w:t>
-      </w:r>
-      <w:r>
-        <w:rPr>
-          <w:lang w:val="en-US"/>
-        </w:rPr>
-        <w:t>directly feasible for non-</w:t>
-      </w:r>
-      <w:r>
-        <w:rPr>
-          <w:lang w:val="en-US"/>
-        </w:rPr>
-        <w:t>trivial</w:t>
-      </w:r>
-      <w:r>
-        <w:rPr>
-          <w:lang w:val="en-US"/>
-        </w:rPr>
-        <w:t xml:space="preserve"> wireless </w:t>
-      </w:r>
-      <w:r>
-        <w:rPr>
-          <w:lang w:val="en-US"/>
-        </w:rPr>
-        <w:t>network</w:t>
-      </w:r>
-      <w:r>
-        <w:rPr>
-          <w:lang w:val="en-US"/>
-        </w:rPr>
-        <w:t xml:space="preserve"> sizes, but can be usefully if the network is </w:t>
-      </w:r>
-      <w:r>
-        <w:rPr>
-          <w:lang w:val="en-US"/>
-        </w:rPr>
-        <w:t>divided</w:t>
-      </w:r>
-      <w:r>
-        <w:rPr>
-          <w:lang w:val="en-US"/>
-        </w:rPr>
-        <w:t xml:space="preserve"> into smaller groups.</w:t>
-      </w:r>
-    </w:p>
-    <w:p>
-      <w:pPr>
-        <w:spacing w:line="240" w:lineRule="auto"/>
-        <w:rPr>
-          <w:lang w:val="en-US"/>
-        </w:rPr>
-      </w:pPr>
-      <w:r>
-        <w:rPr>
-          <w:lang w:val="en-US"/>
-        </w:rPr>
-        <w:t>Centralized multiplexing access, therefore, lacks flexibility and scalability to adapt to the variation of WSN applications</w:t>
-      </w:r>
-    </w:p>
-    <w:p>
-      <w:pPr>
-        <w:spacing w:line="240" w:lineRule="auto"/>
-        <w:rPr>
-          <w:b/>
-          <w:lang w:val="en-US"/>
-        </w:rPr>
-      </w:pPr>
-      <w:r>
-        <w:rPr>
-          <w:b/>
-          <w:lang w:val="en-US"/>
-        </w:rPr>
-        <w:t>Distributed MAC.</w:t>
-      </w:r>
-    </w:p>
-    <w:p>
-      <w:pPr>
-        <w:spacing w:line="240" w:lineRule="auto"/>
-        <w:rPr>
-          <w:lang w:val="en-US"/>
-        </w:rPr>
-      </w:pPr>
-      <w:r>
-        <w:rPr>
-          <w:color w:val="70AD47" w:themeColor="accent6"/>
-          <w:lang w:val="en-US"/>
-        </w:rPr>
-        <w:t xml:space="preserve">Using </w:t>
-      </w:r>
-      <w:r>
-        <w:rPr>
-          <w:lang w:val="en-US"/>
-        </w:rPr>
-        <w:t>distributed MAC protocols</w:t>
-      </w:r>
-      <w:r>
-        <w:rPr>
-          <w:lang w:val="en-US"/>
-        </w:rPr>
-        <w:t xml:space="preserve"> allow</w:t>
-      </w:r>
-      <w:r>
-        <w:rPr>
-          <w:lang w:val="en-US"/>
-        </w:rPr>
-        <w:t xml:space="preserve"> nodes </w:t>
-      </w:r>
+        <w:t xml:space="preserve"> own schedule and broadcast it with a SYNC packet.</w:t>
+      </w:r>
+    </w:p>
+    <w:p>
+      <w:pPr>
+        <w:pStyle w:val="Listeafsnit"/>
+        <w:spacing w:line="240" w:lineRule="auto"/>
+        <w:rPr>
+          <w:lang w:val="en-US"/>
+        </w:rPr>
+      </w:pPr>
+    </w:p>
+    <w:p>
+      <w:pPr>
+        <w:pStyle w:val="Listeafsnit"/>
+        <w:spacing w:line="240" w:lineRule="auto"/>
+        <w:rPr>
+          <w:lang w:val="en-US"/>
+        </w:rPr>
+      </w:pPr>
+      <w:r>
+        <w:rPr>
+          <w:lang w:val="en-US"/>
+        </w:rPr>
+        <w:t xml:space="preserve">If a node </w:t>
+      </w:r>
+      <w:proofErr w:type="spellStart"/>
+      <w:r>
+        <w:rPr>
+          <w:lang w:val="en-US"/>
+        </w:rPr>
+        <w:t>recvies</w:t>
+      </w:r>
+      <w:proofErr w:type="spellEnd"/>
+      <w:r>
+        <w:rPr>
+          <w:lang w:val="en-US"/>
+        </w:rPr>
+        <w:t xml:space="preserve"> a different schedule after it chooses and announces its own. If it had no neighbors, it discards </w:t>
+      </w:r>
+      <w:proofErr w:type="spellStart"/>
       <w:proofErr w:type="gramStart"/>
       <w:r>
         <w:rPr>
           <w:lang w:val="en-US"/>
         </w:rPr>
-        <w:t>operate</w:t>
-      </w:r>
+        <w:t>it’s</w:t>
+      </w:r>
+      <w:proofErr w:type="spellEnd"/>
       <w:proofErr w:type="gramEnd"/>
       <w:r>
         <w:rPr>
           <w:lang w:val="en-US"/>
         </w:rPr>
-        <w:t xml:space="preserve"> in a decentralized manner</w:t>
-      </w:r>
-      <w:r>
-        <w:rPr>
-          <w:lang w:val="en-US"/>
-        </w:rPr>
-        <w:t>. Therefor</w:t>
-      </w:r>
-      <w:r>
-        <w:rPr>
-          <w:lang w:val="en-US"/>
-        </w:rPr>
-        <w:t xml:space="preserve"> it is </w:t>
-      </w:r>
-      <w:r>
-        <w:rPr>
-          <w:lang w:val="en-US"/>
-        </w:rPr>
-        <w:t>easi</w:t>
-      </w:r>
-      <w:r>
-        <w:rPr>
-          <w:lang w:val="en-US"/>
-        </w:rPr>
-        <w:t>er</w:t>
-      </w:r>
-      <w:r>
-        <w:rPr>
-          <w:lang w:val="en-US"/>
-        </w:rPr>
-        <w:t xml:space="preserve"> to implement and perform more flexible and scalable control mechanisms, which may fit well with the requirements of WSNs. </w:t>
-      </w:r>
-    </w:p>
-    <w:p>
-      <w:pPr>
-        <w:spacing w:line="240" w:lineRule="auto"/>
-        <w:rPr>
-          <w:rFonts w:asciiTheme="majorHAnsi" w:eastAsiaTheme="majorEastAsia" w:hAnsiTheme="majorHAnsi" w:cstheme="majorBidi"/>
-          <w:i/>
-          <w:iCs/>
-          <w:color w:val="2F5496" w:themeColor="accent1" w:themeShade="BF"/>
-          <w:lang w:val="en-US"/>
-        </w:rPr>
-      </w:pPr>
-      <w:r>
-        <w:rPr>
-          <w:color w:val="FF0000"/>
-          <w:lang w:val="en-US"/>
-        </w:rPr>
-        <w:t xml:space="preserve">But </w:t>
-      </w:r>
-      <w:r>
-        <w:rPr>
-          <w:lang w:val="en-US"/>
-        </w:rPr>
-        <w:t xml:space="preserve">it is </w:t>
-      </w:r>
-      <w:r>
-        <w:rPr>
-          <w:lang w:val="en-US"/>
-        </w:rPr>
-        <w:t>not collision-free protocols</w:t>
-      </w:r>
-      <w:r>
-        <w:rPr>
-          <w:lang w:val="en-US"/>
-        </w:rPr>
-        <w:t xml:space="preserve"> </w:t>
-      </w:r>
-      <w:r>
-        <w:rPr>
-          <w:lang w:val="en-US"/>
-        </w:rPr>
-        <w:t xml:space="preserve">and </w:t>
-      </w:r>
-      <w:r>
-        <w:rPr>
-          <w:lang w:val="en-US"/>
-        </w:rPr>
-        <w:t>need</w:t>
-      </w:r>
-      <w:r>
-        <w:rPr>
-          <w:lang w:val="en-US"/>
-        </w:rPr>
-        <w:t xml:space="preserve"> listen-before-talk</w:t>
-      </w:r>
-      <w:r>
-        <w:rPr>
-          <w:lang w:val="en-US"/>
-        </w:rPr>
-        <w:t>(CSMA)</w:t>
-      </w:r>
-      <w:r>
-        <w:rPr>
-          <w:lang w:val="en-US"/>
-        </w:rPr>
-        <w:t xml:space="preserve"> scheme</w:t>
-      </w:r>
-      <w:r>
-        <w:rPr>
-          <w:lang w:val="en-US"/>
-        </w:rPr>
-        <w:t>s so</w:t>
-      </w:r>
-      <w:r>
-        <w:rPr>
-          <w:lang w:val="en-US"/>
-        </w:rPr>
-        <w:t xml:space="preserve"> nodes to keep sensing the channel. This results in high energy wastage due to collisions, idle listening, overhearing, and message overhead. S-MAC attempts to reduce all four types of energy wastage.</w:t>
-      </w:r>
-    </w:p>
-    <w:p>
-      <w:pPr>
-        <w:pStyle w:val="Heading4"/>
-        <w:spacing w:line="240" w:lineRule="auto"/>
-        <w:rPr>
-          <w:i w:val="0"/>
-          <w:lang w:val="en-US"/>
-        </w:rPr>
-      </w:pPr>
-      <w:r>
-        <w:rPr>
-          <w:i w:val="0"/>
-          <w:lang w:val="en-US"/>
-        </w:rPr>
-        <w:t>B-MAC</w:t>
-      </w:r>
-    </w:p>
-    <w:p>
-      <w:pPr>
-        <w:spacing w:line="240" w:lineRule="auto"/>
-        <w:rPr>
-          <w:b/>
-          <w:i/>
-          <w:lang w:val="en-US"/>
-        </w:rPr>
-      </w:pPr>
-      <w:r>
-        <w:rPr>
-          <w:b/>
-          <w:lang w:val="en-US"/>
-        </w:rPr>
-        <w:t xml:space="preserve">Carrier sensing using clear channel Assessment </w:t>
-      </w:r>
-      <w:proofErr w:type="gramStart"/>
-      <w:r>
-        <w:rPr>
-          <w:b/>
-          <w:lang w:val="en-US"/>
-        </w:rPr>
-        <w:t>( CCA</w:t>
-      </w:r>
-      <w:proofErr w:type="gramEnd"/>
-      <w:r>
-        <w:rPr>
-          <w:b/>
-          <w:lang w:val="en-US"/>
-        </w:rPr>
-        <w:t xml:space="preserve"> )</w:t>
-      </w:r>
-    </w:p>
-    <w:p>
-      <w:pPr>
-        <w:spacing w:line="240" w:lineRule="auto"/>
-        <w:rPr>
-          <w:lang w:val="en-US"/>
-        </w:rPr>
-      </w:pPr>
-      <w:r>
-        <w:rPr>
-          <w:lang w:val="en-US"/>
-        </w:rPr>
-        <w:t>For effective collision avoidance, MAC must accurately determine if the channel is clear. To do that it needs to tell what is the signal and what is the noise.</w:t>
-      </w:r>
-      <w:r>
-        <w:rPr>
-          <w:lang w:val="en-US"/>
-        </w:rPr>
-        <w:t xml:space="preserve"> If not handled correctly it could lead to waste if a real signal is taken as noise or packet collisions. </w:t>
-      </w:r>
-    </w:p>
-    <w:p>
-      <w:pPr>
-        <w:spacing w:line="240" w:lineRule="auto"/>
+        <w:t xml:space="preserve"> own schedule, if It has then adopts both.</w:t>
+      </w:r>
+    </w:p>
+    <w:p>
+      <w:pPr>
+        <w:pStyle w:val="Listeafsnit"/>
+        <w:spacing w:line="240" w:lineRule="auto"/>
+        <w:rPr>
+          <w:lang w:val="en-US"/>
+        </w:rPr>
       </w:pPr>
       <w:r>
         <w:rPr>
           <w:noProof/>
         </w:rPr>
         <w:drawing>
-          <wp:inline distT="0" distB="0" distL="0" distR="0" wp14:anchorId="63CB24FD" wp14:editId="6F830181">
-            <wp:extent cx="2515172" cy="1163117"/>
-            <wp:effectExtent l="0" t="0" r="0" b="0"/>
-            <wp:docPr id="6" name="Billede 6"/>
+          <wp:inline distT="0" distB="0" distL="0" distR="0" wp14:anchorId="32AFBEC0" wp14:editId="6112AF08">
+            <wp:extent cx="3079699" cy="842939"/>
+            <wp:effectExtent l="0" t="0" r="6985" b="0"/>
+            <wp:docPr id="3" name="Billede 3"/>
             <wp:cNvGraphicFramePr>
               <a:graphicFrameLocks xmlns:a="http://schemas.openxmlformats.org/drawingml/2006/main" noChangeAspect="1"/>
             </wp:cNvGraphicFramePr>
@@ -4399,6 +4993,825 @@
                   <pic:spPr>
                     <a:xfrm>
                       <a:off x="0" y="0"/>
+                      <a:ext cx="3169048" cy="867395"/>
+                    </a:xfrm>
+                    <a:prstGeom prst="rect">
+                      <a:avLst/>
+                    </a:prstGeom>
+                  </pic:spPr>
+                </pic:pic>
+              </a:graphicData>
+            </a:graphic>
+          </wp:inline>
+        </w:drawing>
+      </w:r>
+    </w:p>
+    <w:p>
+      <w:pPr>
+        <w:pStyle w:val="Listeafsnit"/>
+        <w:numPr>
+          <w:ilvl w:val="0"/>
+          <w:numId w:val="3"/>
+        </w:numPr>
+        <w:spacing w:line="240" w:lineRule="auto"/>
+        <w:rPr>
+          <w:lang w:val="en-US"/>
+        </w:rPr>
+      </w:pPr>
+      <w:r>
+        <w:rPr>
+          <w:lang w:val="en-US"/>
+        </w:rPr>
+        <w:t>Message passing</w:t>
+      </w:r>
+      <w:r>
+        <w:rPr>
+          <w:lang w:val="en-US"/>
+        </w:rPr>
+        <w:t xml:space="preserve"> </w:t>
+      </w:r>
+      <w:proofErr w:type="gramStart"/>
+      <w:r>
+        <w:rPr>
+          <w:lang w:val="en-US"/>
+        </w:rPr>
+        <w:t xml:space="preserve">( </w:t>
+      </w:r>
+      <w:r>
+        <w:rPr>
+          <w:lang w:val="en-US"/>
+        </w:rPr>
+        <w:t>Minimize</w:t>
+      </w:r>
+      <w:proofErr w:type="gramEnd"/>
+      <w:r>
+        <w:rPr>
+          <w:lang w:val="en-US"/>
+        </w:rPr>
+        <w:t xml:space="preserve"> overhead</w:t>
+      </w:r>
+      <w:r>
+        <w:rPr>
+          <w:lang w:val="en-US"/>
+        </w:rPr>
+        <w:t xml:space="preserve"> )</w:t>
+      </w:r>
+    </w:p>
+    <w:p>
+      <w:pPr>
+        <w:pStyle w:val="Listeafsnit"/>
+        <w:spacing w:line="240" w:lineRule="auto"/>
+        <w:rPr>
+          <w:lang w:val="en-US"/>
+        </w:rPr>
+      </w:pPr>
+      <w:r>
+        <w:rPr>
+          <w:lang w:val="en-US"/>
+        </w:rPr>
+        <w:t>A receiver often needs to need get all messages before it can do in-network processing like aggregation.</w:t>
+      </w:r>
+      <w:r>
+        <w:rPr>
+          <w:lang w:val="en-US"/>
+        </w:rPr>
+        <w:t xml:space="preserve"> But with more packets there is a higher probability of corruption.</w:t>
+      </w:r>
+    </w:p>
+    <w:p>
+      <w:pPr>
+        <w:pStyle w:val="Listeafsnit"/>
+        <w:spacing w:line="240" w:lineRule="auto"/>
+        <w:rPr>
+          <w:lang w:val="en-US"/>
+        </w:rPr>
+      </w:pPr>
+      <w:r>
+        <w:rPr>
+          <w:lang w:val="en-US"/>
+        </w:rPr>
+        <w:t xml:space="preserve">The solution is to fragment long messages into many small fragments and send them in a burst, </w:t>
+      </w:r>
+      <w:r>
+        <w:rPr>
+          <w:i/>
+          <w:lang w:val="en-US"/>
+        </w:rPr>
+        <w:t>using only one set of RTS/CTS to reserve the channel</w:t>
+      </w:r>
+      <w:r>
+        <w:rPr>
+          <w:i/>
+          <w:lang w:val="en-US"/>
+        </w:rPr>
+        <w:t xml:space="preserve"> and acks for each fragment</w:t>
+      </w:r>
+      <w:r>
+        <w:rPr>
+          <w:lang w:val="en-US"/>
+        </w:rPr>
+        <w:t>.</w:t>
+      </w:r>
+      <w:r>
+        <w:rPr>
+          <w:lang w:val="en-US"/>
+        </w:rPr>
+        <w:t xml:space="preserve"> Nodes that wake up in the middle of a burst by back to sleep by hearing acks.</w:t>
+      </w:r>
+    </w:p>
+    <w:p>
+      <w:pPr>
+        <w:pStyle w:val="Listeafsnit"/>
+        <w:numPr>
+          <w:ilvl w:val="0"/>
+          <w:numId w:val="3"/>
+        </w:numPr>
+        <w:spacing w:line="240" w:lineRule="auto"/>
+        <w:rPr>
+          <w:lang w:val="en-US"/>
+        </w:rPr>
+      </w:pPr>
+      <w:r>
+        <w:rPr>
+          <w:lang w:val="en-US"/>
+        </w:rPr>
+        <w:t>Adaptive listening</w:t>
+      </w:r>
+      <w:r>
+        <w:rPr>
+          <w:lang w:val="en-US"/>
+        </w:rPr>
+        <w:t xml:space="preserve"> </w:t>
+      </w:r>
+      <w:proofErr w:type="gramStart"/>
+      <w:r>
+        <w:rPr>
+          <w:lang w:val="en-US"/>
+        </w:rPr>
+        <w:t xml:space="preserve">( </w:t>
+      </w:r>
+      <w:r>
+        <w:rPr>
+          <w:lang w:val="en-US"/>
+        </w:rPr>
+        <w:t>Reduce</w:t>
+      </w:r>
+      <w:proofErr w:type="gramEnd"/>
+      <w:r>
+        <w:rPr>
+          <w:lang w:val="en-US"/>
+        </w:rPr>
+        <w:t xml:space="preserve"> latency</w:t>
+      </w:r>
+      <w:r>
+        <w:rPr>
+          <w:lang w:val="en-US"/>
+        </w:rPr>
+        <w:t>, but paid in energy</w:t>
+      </w:r>
+      <w:r>
+        <w:rPr>
+          <w:lang w:val="en-US"/>
+        </w:rPr>
+        <w:t xml:space="preserve"> )</w:t>
+      </w:r>
+    </w:p>
+    <w:p>
+      <w:pPr>
+        <w:pStyle w:val="Listeafsnit"/>
+        <w:spacing w:line="240" w:lineRule="auto"/>
+        <w:rPr>
+          <w:lang w:val="en-US"/>
+        </w:rPr>
+      </w:pPr>
+      <w:r>
+        <w:rPr>
+          <w:lang w:val="en-US"/>
+        </w:rPr>
+        <w:t xml:space="preserve">Let a node who overhears </w:t>
+      </w:r>
+      <w:proofErr w:type="gramStart"/>
+      <w:r>
+        <w:rPr>
+          <w:lang w:val="en-US"/>
+        </w:rPr>
+        <w:t>it’s</w:t>
+      </w:r>
+      <w:proofErr w:type="gramEnd"/>
+      <w:r>
+        <w:rPr>
+          <w:lang w:val="en-US"/>
+        </w:rPr>
+        <w:t xml:space="preserve"> neighbors transmission stay awake instead of following </w:t>
+      </w:r>
+      <w:r>
+        <w:rPr>
+          <w:lang w:val="en-US"/>
+        </w:rPr>
+        <w:t>Sleep/listening</w:t>
+      </w:r>
+      <w:r>
+        <w:rPr>
+          <w:lang w:val="en-US"/>
+        </w:rPr>
+        <w:t xml:space="preserve">. Reduces latency by </w:t>
+      </w:r>
+      <w:r>
+        <w:rPr>
+          <w:lang w:val="en-US"/>
+        </w:rPr>
+        <w:t xml:space="preserve">staying </w:t>
+      </w:r>
+      <w:proofErr w:type="gramStart"/>
+      <w:r>
+        <w:rPr>
+          <w:lang w:val="en-US"/>
+        </w:rPr>
+        <w:t>awake(</w:t>
+      </w:r>
+      <w:proofErr w:type="gramEnd"/>
+      <w:r>
+        <w:rPr>
+          <w:lang w:val="en-US"/>
+        </w:rPr>
+        <w:t>node</w:t>
+      </w:r>
+      <w:r>
+        <w:rPr>
+          <w:lang w:val="en-US"/>
+        </w:rPr>
+        <w:t xml:space="preserve"> 3 )</w:t>
+      </w:r>
+      <w:r>
+        <w:rPr>
+          <w:lang w:val="en-US"/>
+        </w:rPr>
+        <w:t xml:space="preserve"> </w:t>
+      </w:r>
+      <w:r>
+        <w:rPr>
+          <w:lang w:val="en-US"/>
+        </w:rPr>
+        <w:t>and forward to 4 if it is still hearing.</w:t>
+      </w:r>
+    </w:p>
+    <w:p>
+      <w:pPr>
+        <w:pStyle w:val="Listeafsnit"/>
+        <w:spacing w:line="240" w:lineRule="auto"/>
+        <w:rPr>
+          <w:lang w:val="en-US"/>
+        </w:rPr>
+      </w:pPr>
+      <w:r>
+        <w:rPr>
+          <w:noProof/>
+        </w:rPr>
+        <w:drawing>
+          <wp:inline distT="0" distB="0" distL="0" distR="0" wp14:anchorId="1BCB49EC" wp14:editId="36B9A4CF">
+            <wp:extent cx="3781959" cy="994867"/>
+            <wp:effectExtent l="0" t="0" r="0" b="0"/>
+            <wp:docPr id="5" name="Billede 5"/>
+            <wp:cNvGraphicFramePr>
+              <a:graphicFrameLocks xmlns:a="http://schemas.openxmlformats.org/drawingml/2006/main" noChangeAspect="1"/>
+            </wp:cNvGraphicFramePr>
+            <a:graphic xmlns:a="http://schemas.openxmlformats.org/drawingml/2006/main">
+              <a:graphicData uri="http://schemas.openxmlformats.org/drawingml/2006/picture">
+                <pic:pic xmlns:pic="http://schemas.openxmlformats.org/drawingml/2006/picture">
+                  <pic:nvPicPr>
+                    <pic:cNvPr id="1" name=""/>
+                    <pic:cNvPicPr/>
+                  </pic:nvPicPr>
+                  <pic:blipFill>
+                    <a:blip r:embed="rId13"/>
+                    <a:stretch>
+                      <a:fillRect/>
+                    </a:stretch>
+                  </pic:blipFill>
+                  <pic:spPr>
+                    <a:xfrm>
+                      <a:off x="0" y="0"/>
+                      <a:ext cx="3813396" cy="1003137"/>
+                    </a:xfrm>
+                    <a:prstGeom prst="rect">
+                      <a:avLst/>
+                    </a:prstGeom>
+                  </pic:spPr>
+                </pic:pic>
+              </a:graphicData>
+            </a:graphic>
+          </wp:inline>
+        </w:drawing>
+      </w:r>
+      <w:r>
+        <w:rPr>
+          <w:lang w:val="en-US"/>
+        </w:rPr>
+        <w:br w:type="page"/>
+      </w:r>
+    </w:p>
+    <w:p>
+      <w:pPr>
+        <w:pStyle w:val="Overskrift4"/>
+        <w:spacing w:line="240" w:lineRule="auto"/>
+        <w:rPr>
+          <w:lang w:val="en-US"/>
+        </w:rPr>
+      </w:pPr>
+      <w:r>
+        <w:rPr>
+          <w:lang w:val="en-US"/>
+        </w:rPr>
+        <w:lastRenderedPageBreak/>
+        <w:t>Q5: Explain the difference of distributed MAC and centralized MAC. What is preferable for most use cases in WSNs and Why? What are the main energy issues in WSN MAC? Clear channel assessment (CCA) and low power listening (LPL) are the two highlight features of BMAC. Explain how CCA and LPL work in BMAC.</w:t>
+      </w:r>
+    </w:p>
+    <w:p>
+      <w:pPr>
+        <w:spacing w:line="240" w:lineRule="auto"/>
+        <w:rPr>
+          <w:b/>
+          <w:lang w:val="en-US"/>
+        </w:rPr>
+      </w:pPr>
+      <w:r>
+        <w:rPr>
+          <w:b/>
+          <w:lang w:val="en-US"/>
+        </w:rPr>
+        <w:t>C</w:t>
+      </w:r>
+      <w:r>
+        <w:rPr>
+          <w:b/>
+          <w:lang w:val="en-US"/>
+        </w:rPr>
+        <w:t>entralized MAC</w:t>
+      </w:r>
+      <w:r>
+        <w:rPr>
+          <w:b/>
+          <w:lang w:val="en-US"/>
+        </w:rPr>
+        <w:t>.</w:t>
+      </w:r>
+    </w:p>
+    <w:p>
+      <w:pPr>
+        <w:spacing w:line="240" w:lineRule="auto"/>
+        <w:rPr>
+          <w:lang w:val="en-US"/>
+        </w:rPr>
+      </w:pPr>
+      <w:r>
+        <w:rPr>
+          <w:lang w:val="en-US"/>
+        </w:rPr>
+        <w:t xml:space="preserve">Having a central station control when a node may access the medium. </w:t>
+      </w:r>
+      <w:r>
+        <w:rPr>
+          <w:lang w:val="en-US"/>
+        </w:rPr>
+        <w:t>Example</w:t>
+      </w:r>
+      <w:r>
+        <w:rPr>
+          <w:lang w:val="en-US"/>
+        </w:rPr>
+        <w:t xml:space="preserve"> is the polling and centralized of TDMA schedules.</w:t>
+      </w:r>
+      <w:r>
+        <w:rPr>
+          <w:lang w:val="en-US"/>
+        </w:rPr>
+        <w:t xml:space="preserve"> For this to work there is a need for </w:t>
+      </w:r>
+      <w:r>
+        <w:rPr>
+          <w:lang w:val="en-US"/>
+        </w:rPr>
+        <w:t>time synchronization</w:t>
+      </w:r>
+      <w:r>
+        <w:rPr>
+          <w:lang w:val="en-US"/>
+        </w:rPr>
+        <w:t>.</w:t>
+      </w:r>
+    </w:p>
+    <w:p>
+      <w:pPr>
+        <w:spacing w:line="240" w:lineRule="auto"/>
+        <w:rPr>
+          <w:lang w:val="en-US"/>
+        </w:rPr>
+      </w:pPr>
+      <w:proofErr w:type="gramStart"/>
+      <w:r>
+        <w:rPr>
+          <w:color w:val="70AD47" w:themeColor="accent6"/>
+          <w:lang w:val="en-US"/>
+        </w:rPr>
+        <w:t>Simple</w:t>
+      </w:r>
+      <w:r>
+        <w:rPr>
+          <w:color w:val="70AD47" w:themeColor="accent6"/>
+          <w:lang w:val="en-US"/>
+        </w:rPr>
+        <w:t xml:space="preserve"> </w:t>
+      </w:r>
+      <w:r>
+        <w:rPr>
+          <w:lang w:val="en-US"/>
+        </w:rPr>
+        <w:t>,</w:t>
+      </w:r>
+      <w:proofErr w:type="gramEnd"/>
+      <w:r>
+        <w:rPr>
+          <w:lang w:val="en-US"/>
+        </w:rPr>
+        <w:t xml:space="preserve"> Usually no issues with collisions, overhearing</w:t>
+      </w:r>
+      <w:r>
+        <w:rPr>
+          <w:lang w:val="en-US"/>
+        </w:rPr>
+        <w:t xml:space="preserve"> and</w:t>
+      </w:r>
+      <w:r>
+        <w:rPr>
+          <w:lang w:val="en-US"/>
+        </w:rPr>
+        <w:t xml:space="preserve"> idle listening</w:t>
+      </w:r>
+      <w:r>
+        <w:rPr>
+          <w:lang w:val="en-US"/>
+        </w:rPr>
+        <w:t>.</w:t>
+      </w:r>
+      <w:r>
+        <w:rPr>
+          <w:lang w:val="en-US"/>
+        </w:rPr>
+        <w:t xml:space="preserve"> </w:t>
+      </w:r>
+      <w:r>
+        <w:rPr>
+          <w:lang w:val="en-US"/>
+        </w:rPr>
+        <w:t>O</w:t>
+      </w:r>
+      <w:r>
+        <w:rPr>
+          <w:lang w:val="en-US"/>
+        </w:rPr>
+        <w:t>nly burdens the central station</w:t>
+      </w:r>
+    </w:p>
+    <w:p>
+      <w:pPr>
+        <w:spacing w:line="240" w:lineRule="auto"/>
+        <w:rPr>
+          <w:lang w:val="en-US"/>
+        </w:rPr>
+      </w:pPr>
+      <w:r>
+        <w:rPr>
+          <w:color w:val="FF0000"/>
+          <w:lang w:val="en-US"/>
+        </w:rPr>
+        <w:t>Not</w:t>
+      </w:r>
+      <w:r>
+        <w:rPr>
+          <w:color w:val="FF0000"/>
+          <w:lang w:val="en-US"/>
+        </w:rPr>
+        <w:t xml:space="preserve"> </w:t>
+      </w:r>
+      <w:r>
+        <w:rPr>
+          <w:lang w:val="en-US"/>
+        </w:rPr>
+        <w:t>directly feasible for non-</w:t>
+      </w:r>
+      <w:r>
+        <w:rPr>
+          <w:lang w:val="en-US"/>
+        </w:rPr>
+        <w:t>trivial</w:t>
+      </w:r>
+      <w:r>
+        <w:rPr>
+          <w:lang w:val="en-US"/>
+        </w:rPr>
+        <w:t xml:space="preserve"> wireless </w:t>
+      </w:r>
+      <w:r>
+        <w:rPr>
+          <w:lang w:val="en-US"/>
+        </w:rPr>
+        <w:t>network</w:t>
+      </w:r>
+      <w:r>
+        <w:rPr>
+          <w:lang w:val="en-US"/>
+        </w:rPr>
+        <w:t xml:space="preserve"> sizes, but can be usefully if the network is </w:t>
+      </w:r>
+      <w:r>
+        <w:rPr>
+          <w:lang w:val="en-US"/>
+        </w:rPr>
+        <w:t>divided</w:t>
+      </w:r>
+      <w:r>
+        <w:rPr>
+          <w:lang w:val="en-US"/>
+        </w:rPr>
+        <w:t xml:space="preserve"> into smaller groups.</w:t>
+      </w:r>
+    </w:p>
+    <w:p>
+      <w:pPr>
+        <w:spacing w:line="240" w:lineRule="auto"/>
+        <w:rPr>
+          <w:lang w:val="en-US"/>
+        </w:rPr>
+      </w:pPr>
+      <w:r>
+        <w:rPr>
+          <w:lang w:val="en-US"/>
+        </w:rPr>
+        <w:t>Centralized multiplexing access, therefore, lacks flexibility and scalability to adapt to the variation of WSN applications</w:t>
+      </w:r>
+    </w:p>
+    <w:p>
+      <w:pPr>
+        <w:spacing w:line="240" w:lineRule="auto"/>
+        <w:rPr>
+          <w:b/>
+          <w:lang w:val="en-US"/>
+        </w:rPr>
+      </w:pPr>
+      <w:bookmarkStart w:id="1" w:name="_Hlk516748746"/>
+      <w:r>
+        <w:rPr>
+          <w:b/>
+          <w:lang w:val="en-US"/>
+        </w:rPr>
+        <w:t>Distributed MAC.</w:t>
+      </w:r>
+    </w:p>
+    <w:bookmarkEnd w:id="1"/>
+    <w:p>
+      <w:pPr>
+        <w:spacing w:line="240" w:lineRule="auto"/>
+        <w:rPr>
+          <w:lang w:val="en-US"/>
+        </w:rPr>
+      </w:pPr>
+      <w:r>
+        <w:rPr>
+          <w:color w:val="70AD47" w:themeColor="accent6"/>
+          <w:lang w:val="en-US"/>
+        </w:rPr>
+        <w:t xml:space="preserve">Using </w:t>
+      </w:r>
+      <w:r>
+        <w:rPr>
+          <w:lang w:val="en-US"/>
+        </w:rPr>
+        <w:t>distributed MAC protocols</w:t>
+      </w:r>
+      <w:r>
+        <w:rPr>
+          <w:lang w:val="en-US"/>
+        </w:rPr>
+        <w:t xml:space="preserve"> allow</w:t>
+      </w:r>
+      <w:r>
+        <w:rPr>
+          <w:lang w:val="en-US"/>
+        </w:rPr>
+        <w:t xml:space="preserve"> nodes operate in a decentralized manner</w:t>
+      </w:r>
+      <w:r>
+        <w:rPr>
+          <w:lang w:val="en-US"/>
+        </w:rPr>
+        <w:t>. Therefor</w:t>
+      </w:r>
+      <w:r>
+        <w:rPr>
+          <w:lang w:val="en-US"/>
+        </w:rPr>
+        <w:t xml:space="preserve"> it is </w:t>
+      </w:r>
+      <w:r>
+        <w:rPr>
+          <w:lang w:val="en-US"/>
+        </w:rPr>
+        <w:t>easi</w:t>
+      </w:r>
+      <w:r>
+        <w:rPr>
+          <w:lang w:val="en-US"/>
+        </w:rPr>
+        <w:t>er</w:t>
+      </w:r>
+      <w:r>
+        <w:rPr>
+          <w:lang w:val="en-US"/>
+        </w:rPr>
+        <w:t xml:space="preserve"> to implement and perform more flexible and scalable control mechanisms, which may fit well with the requirements of WSNs. </w:t>
+      </w:r>
+    </w:p>
+    <w:p>
+      <w:pPr>
+        <w:spacing w:line="240" w:lineRule="auto"/>
+        <w:rPr>
+          <w:rFonts w:asciiTheme="majorHAnsi" w:eastAsiaTheme="majorEastAsia" w:hAnsiTheme="majorHAnsi" w:cstheme="majorBidi"/>
+          <w:i/>
+          <w:iCs/>
+          <w:color w:val="2F5496" w:themeColor="accent1" w:themeShade="BF"/>
+          <w:lang w:val="en-US"/>
+        </w:rPr>
+      </w:pPr>
+      <w:r>
+        <w:rPr>
+          <w:color w:val="FF0000"/>
+          <w:lang w:val="en-US"/>
+        </w:rPr>
+        <w:t xml:space="preserve">But </w:t>
+      </w:r>
+      <w:r>
+        <w:rPr>
+          <w:lang w:val="en-US"/>
+        </w:rPr>
+        <w:t xml:space="preserve">it is </w:t>
+      </w:r>
+      <w:r>
+        <w:rPr>
+          <w:lang w:val="en-US"/>
+        </w:rPr>
+        <w:t>not collision-free protocols</w:t>
+      </w:r>
+      <w:r>
+        <w:rPr>
+          <w:lang w:val="en-US"/>
+        </w:rPr>
+        <w:t xml:space="preserve"> </w:t>
+      </w:r>
+      <w:r>
+        <w:rPr>
+          <w:lang w:val="en-US"/>
+        </w:rPr>
+        <w:t xml:space="preserve">and </w:t>
+      </w:r>
+      <w:r>
+        <w:rPr>
+          <w:lang w:val="en-US"/>
+        </w:rPr>
+        <w:t>need</w:t>
+      </w:r>
+      <w:r>
+        <w:rPr>
+          <w:lang w:val="en-US"/>
+        </w:rPr>
+        <w:t xml:space="preserve"> listen-before-talk</w:t>
+      </w:r>
+      <w:r>
+        <w:rPr>
+          <w:lang w:val="en-US"/>
+        </w:rPr>
+        <w:t>(CSMA)</w:t>
+      </w:r>
+      <w:r>
+        <w:rPr>
+          <w:lang w:val="en-US"/>
+        </w:rPr>
+        <w:t xml:space="preserve"> scheme</w:t>
+      </w:r>
+      <w:r>
+        <w:rPr>
+          <w:lang w:val="en-US"/>
+        </w:rPr>
+        <w:t>s so</w:t>
+      </w:r>
+      <w:r>
+        <w:rPr>
+          <w:lang w:val="en-US"/>
+        </w:rPr>
+        <w:t xml:space="preserve"> nodes to keep sensing the channel. This results in high energy wastage due to collisions, idle listening, overhearing, and message overhead. S-MAC attempts to reduce all four types of energy wastage.</w:t>
+      </w:r>
+    </w:p>
+    <w:p>
+      <w:pPr>
+        <w:pStyle w:val="Overskrift4"/>
+        <w:spacing w:line="240" w:lineRule="auto"/>
+        <w:rPr>
+          <w:i w:val="0"/>
+          <w:lang w:val="en-US"/>
+        </w:rPr>
+      </w:pPr>
+      <w:r>
+        <w:rPr>
+          <w:i w:val="0"/>
+          <w:lang w:val="en-US"/>
+        </w:rPr>
+        <w:t>B-MAC</w:t>
+      </w:r>
+    </w:p>
+    <w:p>
+      <w:pPr>
+        <w:spacing w:line="240" w:lineRule="auto"/>
+        <w:rPr>
+          <w:b/>
+          <w:i/>
+          <w:lang w:val="en-US"/>
+        </w:rPr>
+      </w:pPr>
+      <w:r>
+        <w:rPr>
+          <w:b/>
+          <w:lang w:val="en-US"/>
+        </w:rPr>
+        <w:t xml:space="preserve">Carrier sensing using clear channel Assessment </w:t>
+      </w:r>
+      <w:proofErr w:type="gramStart"/>
+      <w:r>
+        <w:rPr>
+          <w:b/>
+          <w:lang w:val="en-US"/>
+        </w:rPr>
+        <w:t>( CCA</w:t>
+      </w:r>
+      <w:proofErr w:type="gramEnd"/>
+      <w:r>
+        <w:rPr>
+          <w:b/>
+          <w:lang w:val="en-US"/>
+        </w:rPr>
+        <w:t xml:space="preserve"> )</w:t>
+      </w:r>
+    </w:p>
+    <w:p>
+      <w:pPr>
+        <w:spacing w:line="240" w:lineRule="auto"/>
+        <w:rPr>
+          <w:lang w:val="en-US"/>
+        </w:rPr>
+      </w:pPr>
+      <w:r>
+        <w:rPr>
+          <w:lang w:val="en-US"/>
+        </w:rPr>
+        <w:t>For effective collision avoidance, MAC must accurately determine if the channel is clear. To do that it needs to tell what is the signal and what is the noise.</w:t>
+      </w:r>
+      <w:r>
+        <w:rPr>
+          <w:lang w:val="en-US"/>
+        </w:rPr>
+        <w:t xml:space="preserve"> If not handled correctly it could lead to waste if a real signal is taken as noise or packet collisions. </w:t>
+      </w:r>
+    </w:p>
+    <w:p>
+      <w:pPr>
+        <w:spacing w:line="240" w:lineRule="auto"/>
+      </w:pPr>
+      <w:r>
+        <w:rPr>
+          <w:noProof/>
+        </w:rPr>
+        <w:drawing>
+          <wp:inline distT="0" distB="0" distL="0" distR="0" wp14:anchorId="63CB24FD" wp14:editId="6F830181">
+            <wp:extent cx="2515172" cy="1163117"/>
+            <wp:effectExtent l="0" t="0" r="0" b="0"/>
+            <wp:docPr id="6" name="Billede 6"/>
+            <wp:cNvGraphicFramePr>
+              <a:graphicFrameLocks xmlns:a="http://schemas.openxmlformats.org/drawingml/2006/main" noChangeAspect="1"/>
+            </wp:cNvGraphicFramePr>
+            <a:graphic xmlns:a="http://schemas.openxmlformats.org/drawingml/2006/main">
+              <a:graphicData uri="http://schemas.openxmlformats.org/drawingml/2006/picture">
+                <pic:pic xmlns:pic="http://schemas.openxmlformats.org/drawingml/2006/picture">
+                  <pic:nvPicPr>
+                    <pic:cNvPr id="1" name=""/>
+                    <pic:cNvPicPr/>
+                  </pic:nvPicPr>
+                  <pic:blipFill>
+                    <a:blip r:embed="rId14"/>
+                    <a:stretch>
+                      <a:fillRect/>
+                    </a:stretch>
+                  </pic:blipFill>
+                  <pic:spPr>
+                    <a:xfrm>
+                      <a:off x="0" y="0"/>
                       <a:ext cx="2583863" cy="1194882"/>
                     </a:xfrm>
                     <a:prstGeom prst="rect">
@@ -4541,7 +5954,7 @@
                     <pic:cNvPicPr/>
                   </pic:nvPicPr>
                   <pic:blipFill rotWithShape="1">
-                    <a:blip r:embed="rId13"/>
+                    <a:blip r:embed="rId15"/>
                     <a:srcRect t="549" b="-1"/>
                     <a:stretch/>
                   </pic:blipFill>
@@ -4590,7 +6003,7 @@
     </w:p>
     <w:p>
       <w:pPr>
-        <w:pStyle w:val="Heading4"/>
+        <w:pStyle w:val="Overskrift4"/>
         <w:spacing w:line="240" w:lineRule="auto"/>
         <w:rPr>
           <w:lang w:val="en-US"/>
@@ -4633,7 +6046,7 @@
     </w:p>
     <w:p>
       <w:pPr>
-        <w:pStyle w:val="Heading4"/>
+        <w:pStyle w:val="Overskrift4"/>
         <w:spacing w:line="240" w:lineRule="auto"/>
         <w:rPr>
           <w:lang w:val="en-US"/>
@@ -4663,7 +6076,7 @@
     </w:p>
     <w:p>
       <w:pPr>
-        <w:pStyle w:val="Heading4"/>
+        <w:pStyle w:val="Overskrift4"/>
         <w:spacing w:line="240" w:lineRule="auto"/>
         <w:rPr>
           <w:lang w:val="en-US"/>
@@ -4693,7 +6106,7 @@
     </w:p>
     <w:p>
       <w:pPr>
-        <w:pStyle w:val="Heading4"/>
+        <w:pStyle w:val="Overskrift4"/>
         <w:spacing w:line="240" w:lineRule="auto"/>
         <w:rPr>
           <w:lang w:val="en-US"/>
@@ -4723,7 +6136,7 @@
     </w:p>
     <w:p>
       <w:pPr>
-        <w:pStyle w:val="ListParagraph"/>
+        <w:pStyle w:val="Listeafsnit"/>
         <w:numPr>
           <w:ilvl w:val="0"/>
           <w:numId w:val="3"/>
@@ -4764,7 +6177,7 @@
     </w:p>
     <w:p>
       <w:pPr>
-        <w:pStyle w:val="ListParagraph"/>
+        <w:pStyle w:val="Listeafsnit"/>
         <w:numPr>
           <w:ilvl w:val="0"/>
           <w:numId w:val="3"/>
@@ -4807,7 +6220,7 @@
     </w:p>
     <w:p>
       <w:pPr>
-        <w:pStyle w:val="ListParagraph"/>
+        <w:pStyle w:val="Listeafsnit"/>
         <w:numPr>
           <w:ilvl w:val="0"/>
           <w:numId w:val="3"/>
@@ -5203,15 +6616,7 @@
                 <w:sz w:val="20"/>
                 <w:lang w:val="en-US"/>
               </w:rPr>
-              <m:t>mi</m:t>
-            </m:r>
-            <m:r>
-              <w:rPr>
-                <w:rFonts w:ascii="Cambria Math" w:hAnsi="Cambria Math" w:cs="Cambria Math"/>
-                <w:sz w:val="20"/>
-                <w:lang w:val="en-US"/>
-              </w:rPr>
-              <m:t>n</m:t>
+              <m:t>min</m:t>
             </m:r>
           </m:sub>
         </m:sSub>
@@ -5508,15 +6913,7 @@
                 <w:sz w:val="20"/>
                 <w:lang w:val="en-US"/>
               </w:rPr>
-              <m:t>ma</m:t>
-            </m:r>
-            <m:r>
-              <w:rPr>
-                <w:rFonts w:ascii="Cambria Math" w:hAnsi="Cambria Math" w:cs="Cambria Math"/>
-                <w:sz w:val="20"/>
-                <w:lang w:val="en-US"/>
-              </w:rPr>
-              <m:t>x</m:t>
+              <m:t>max</m:t>
             </m:r>
           </m:sub>
         </m:sSub>
@@ -5632,7 +7029,7 @@
                     <pic:cNvPicPr/>
                   </pic:nvPicPr>
                   <pic:blipFill>
-                    <a:blip r:embed="rId14"/>
+                    <a:blip r:embed="rId16"/>
                     <a:stretch>
                       <a:fillRect/>
                     </a:stretch>
@@ -6026,7 +7423,7 @@
                     </pic:cNvPicPr>
                   </pic:nvPicPr>
                   <pic:blipFill>
-                    <a:blip r:embed="rId15" cstate="print">
+                    <a:blip r:embed="rId17" cstate="print">
                       <a:extLst>
                         <a:ext uri="{28A0092B-C50C-407E-A947-70E740481C1C}">
                           <a14:useLocalDpi xmlns:a14="http://schemas.microsoft.com/office/drawing/2010/main" val="0"/>
@@ -6219,7 +7616,7 @@
                     <pic:cNvPicPr/>
                   </pic:nvPicPr>
                   <pic:blipFill>
-                    <a:blip r:embed="rId16"/>
+                    <a:blip r:embed="rId18"/>
                     <a:stretch>
                       <a:fillRect/>
                     </a:stretch>
@@ -6280,7 +7677,7 @@
                     <pic:cNvPicPr/>
                   </pic:nvPicPr>
                   <pic:blipFill rotWithShape="1">
-                    <a:blip r:embed="rId17"/>
+                    <a:blip r:embed="rId19"/>
                     <a:srcRect t="2768"/>
                     <a:stretch/>
                   </pic:blipFill>
@@ -6327,7 +7724,6 @@
           <w:lang w:val="en-US"/>
         </w:rPr>
       </w:pPr>
-      <w:proofErr w:type="spellStart"/>
       <w:r>
         <w:rPr>
           <w:rFonts w:asciiTheme="minorHAnsi" w:hAnsiTheme="minorHAnsi" w:cstheme="minorHAnsi"/>
@@ -6335,17 +7731,7 @@
           <w:szCs w:val="20"/>
           <w:lang w:val="en-US"/>
         </w:rPr>
-        <w:t>bk</w:t>
-      </w:r>
-      <w:proofErr w:type="spellEnd"/>
-      <w:r>
-        <w:rPr>
-          <w:rFonts w:asciiTheme="minorHAnsi" w:hAnsiTheme="minorHAnsi" w:cstheme="minorHAnsi"/>
-          <w:sz w:val="20"/>
-          <w:szCs w:val="20"/>
-          <w:lang w:val="en-US"/>
-        </w:rPr>
-        <w:t>: Buffer fullness level at the end of reporting interval k</w:t>
+        <w:t>bk: Buffer fullness level at the end of reporting interval k</w:t>
       </w:r>
     </w:p>
     <w:p>
@@ -6477,7 +7863,7 @@
                     <pic:cNvPicPr/>
                   </pic:nvPicPr>
                   <pic:blipFill>
-                    <a:blip r:embed="rId18"/>
+                    <a:blip r:embed="rId20"/>
                     <a:stretch>
                       <a:fillRect/>
                     </a:stretch>
@@ -7125,7 +8511,6 @@
           </mc:Fallback>
         </mc:AlternateContent>
       </w:r>
-      <w:bookmarkStart w:id="0" w:name="_GoBack"/>
       <w:r>
         <w:rPr>
           <w:rFonts w:cstheme="minorHAnsi"/>
@@ -7153,7 +8538,7 @@
                     </pic:cNvPicPr>
                   </pic:nvPicPr>
                   <pic:blipFill>
-                    <a:blip r:embed="rId19">
+                    <a:blip r:embed="rId21">
                       <a:extLst>
                         <a:ext uri="{28A0092B-C50C-407E-A947-70E740481C1C}">
                           <a14:useLocalDpi xmlns:a14="http://schemas.microsoft.com/office/drawing/2010/main" val="0"/>
@@ -7184,7 +8569,6 @@
           </wp:inline>
         </w:drawing>
       </w:r>
-      <w:bookmarkEnd w:id="0"/>
       <w:r>
         <w:rPr>
           <w:noProof/>
@@ -7205,7 +8589,7 @@
                     <pic:cNvPicPr/>
                   </pic:nvPicPr>
                   <pic:blipFill>
-                    <a:blip r:embed="rId20"/>
+                    <a:blip r:embed="rId22"/>
                     <a:stretch>
                       <a:fillRect/>
                     </a:stretch>
@@ -7308,7 +8692,7 @@
                     <pic:cNvPicPr/>
                   </pic:nvPicPr>
                   <pic:blipFill>
-                    <a:blip r:embed="rId21"/>
+                    <a:blip r:embed="rId23"/>
                     <a:stretch>
                       <a:fillRect/>
                     </a:stretch>
@@ -7343,7 +8727,7 @@
     </w:p>
     <w:p>
       <w:pPr>
-        <w:pStyle w:val="Heading4"/>
+        <w:pStyle w:val="Overskrift4"/>
         <w:spacing w:line="240" w:lineRule="auto"/>
         <w:rPr>
           <w:lang w:val="en-US"/>
@@ -7431,7 +8815,7 @@
                     <pic:cNvPicPr/>
                   </pic:nvPicPr>
                   <pic:blipFill>
-                    <a:blip r:embed="rId22"/>
+                    <a:blip r:embed="rId24"/>
                     <a:stretch>
                       <a:fillRect/>
                     </a:stretch>
@@ -7489,7 +8873,7 @@
                     <pic:cNvPicPr/>
                   </pic:nvPicPr>
                   <pic:blipFill>
-                    <a:blip r:embed="rId23" cstate="print">
+                    <a:blip r:embed="rId25" cstate="print">
                       <a:extLst>
                         <a:ext uri="{28A0092B-C50C-407E-A947-70E740481C1C}">
                           <a14:useLocalDpi xmlns:a14="http://schemas.microsoft.com/office/drawing/2010/main" val="0"/>
@@ -8264,6 +9648,57 @@
     </w:lvl>
   </w:abstractNum>
   <w:abstractNum w:abstractNumId="1" w15:restartNumberingAfterBreak="0">
+    <w:nsid w:val="1998B23C"/>
+    <w:multiLevelType w:val="hybridMultilevel"/>
+    <w:tmpl w:val="0CF02759"/>
+    <w:lvl w:ilvl="0" w:tplc="FFFFFFFF">
+      <w:start w:val="1"/>
+      <w:numFmt w:val="ideographDigital"/>
+      <w:lvlText w:val=""/>
+      <w:lvlJc w:val="left"/>
+    </w:lvl>
+    <w:lvl w:ilvl="1" w:tplc="FFFFFFFF">
+      <w:numFmt w:val="decimal"/>
+      <w:lvlText w:val=""/>
+      <w:lvlJc w:val="left"/>
+    </w:lvl>
+    <w:lvl w:ilvl="2" w:tplc="FFFFFFFF">
+      <w:numFmt w:val="decimal"/>
+      <w:lvlText w:val=""/>
+      <w:lvlJc w:val="left"/>
+    </w:lvl>
+    <w:lvl w:ilvl="3" w:tplc="FFFFFFFF">
+      <w:numFmt w:val="decimal"/>
+      <w:lvlText w:val=""/>
+      <w:lvlJc w:val="left"/>
+    </w:lvl>
+    <w:lvl w:ilvl="4" w:tplc="FFFFFFFF">
+      <w:numFmt w:val="decimal"/>
+      <w:lvlText w:val=""/>
+      <w:lvlJc w:val="left"/>
+    </w:lvl>
+    <w:lvl w:ilvl="5" w:tplc="FFFFFFFF">
+      <w:numFmt w:val="decimal"/>
+      <w:lvlText w:val=""/>
+      <w:lvlJc w:val="left"/>
+    </w:lvl>
+    <w:lvl w:ilvl="6" w:tplc="FFFFFFFF">
+      <w:numFmt w:val="decimal"/>
+      <w:lvlText w:val=""/>
+      <w:lvlJc w:val="left"/>
+    </w:lvl>
+    <w:lvl w:ilvl="7" w:tplc="FFFFFFFF">
+      <w:numFmt w:val="decimal"/>
+      <w:lvlText w:val=""/>
+      <w:lvlJc w:val="left"/>
+    </w:lvl>
+    <w:lvl w:ilvl="8" w:tplc="FFFFFFFF">
+      <w:numFmt w:val="decimal"/>
+      <w:lvlText w:val=""/>
+      <w:lvlJc w:val="left"/>
+    </w:lvl>
+  </w:abstractNum>
+  <w:abstractNum w:abstractNumId="2" w15:restartNumberingAfterBreak="0">
     <w:nsid w:val="1C3A0349"/>
     <w:multiLevelType w:val="hybridMultilevel"/>
     <w:tmpl w:val="86EA599C"/>
@@ -8375,7 +9810,7 @@
       </w:rPr>
     </w:lvl>
   </w:abstractNum>
-  <w:abstractNum w:abstractNumId="2" w15:restartNumberingAfterBreak="0">
+  <w:abstractNum w:abstractNumId="3" w15:restartNumberingAfterBreak="0">
     <w:nsid w:val="38D222B4"/>
     <w:multiLevelType w:val="hybridMultilevel"/>
     <w:tmpl w:val="2684E30C"/>
@@ -8488,10 +9923,10 @@
       </w:rPr>
     </w:lvl>
   </w:abstractNum>
-  <w:abstractNum w:abstractNumId="3" w15:restartNumberingAfterBreak="0">
+  <w:abstractNum w:abstractNumId="4" w15:restartNumberingAfterBreak="0">
     <w:nsid w:val="55F26A37"/>
     <w:multiLevelType w:val="hybridMultilevel"/>
-    <w:tmpl w:val="46CA066A"/>
+    <w:tmpl w:val="83828152"/>
     <w:lvl w:ilvl="0" w:tplc="04060001">
       <w:start w:val="1"/>
       <w:numFmt w:val="bullet"/>
@@ -8602,15 +10037,18 @@
     </w:lvl>
   </w:abstractNum>
   <w:num w:numId="1">
-    <w:abstractNumId w:val="2"/>
+    <w:abstractNumId w:val="3"/>
   </w:num>
   <w:num w:numId="2">
     <w:abstractNumId w:val="0"/>
   </w:num>
   <w:num w:numId="3">
-    <w:abstractNumId w:val="3"/>
+    <w:abstractNumId w:val="4"/>
   </w:num>
   <w:num w:numId="4">
+    <w:abstractNumId w:val="2"/>
+  </w:num>
+  <w:num w:numId="5">
     <w:abstractNumId w:val="1"/>
   </w:num>
 </w:numbering>
@@ -9014,11 +10452,11 @@
     <w:name w:val="Normal"/>
     <w:qFormat/>
   </w:style>
-  <w:style w:type="paragraph" w:styleId="Heading1">
+  <w:style w:type="paragraph" w:styleId="Overskrift1">
     <w:name w:val="heading 1"/>
     <w:basedOn w:val="Normal"/>
     <w:next w:val="Normal"/>
-    <w:link w:val="Heading1Char"/>
+    <w:link w:val="Overskrift1Tegn"/>
     <w:uiPriority w:val="9"/>
     <w:qFormat/>
     <w:rsid w:val="00DA7E49"/>
@@ -9035,11 +10473,11 @@
       <w:szCs w:val="32"/>
     </w:rPr>
   </w:style>
-  <w:style w:type="paragraph" w:styleId="Heading2">
+  <w:style w:type="paragraph" w:styleId="Overskrift2">
     <w:name w:val="heading 2"/>
     <w:basedOn w:val="Normal"/>
     <w:next w:val="Normal"/>
-    <w:link w:val="Heading2Char"/>
+    <w:link w:val="Overskrift2Tegn"/>
     <w:uiPriority w:val="9"/>
     <w:unhideWhenUsed/>
     <w:qFormat/>
@@ -9057,11 +10495,11 @@
       <w:szCs w:val="26"/>
     </w:rPr>
   </w:style>
-  <w:style w:type="paragraph" w:styleId="Heading3">
+  <w:style w:type="paragraph" w:styleId="Overskrift3">
     <w:name w:val="heading 3"/>
     <w:basedOn w:val="Normal"/>
     <w:next w:val="Normal"/>
-    <w:link w:val="Heading3Char"/>
+    <w:link w:val="Overskrift3Tegn"/>
     <w:uiPriority w:val="9"/>
     <w:unhideWhenUsed/>
     <w:qFormat/>
@@ -9079,11 +10517,11 @@
       <w:szCs w:val="24"/>
     </w:rPr>
   </w:style>
-  <w:style w:type="paragraph" w:styleId="Heading4">
+  <w:style w:type="paragraph" w:styleId="Overskrift4">
     <w:name w:val="heading 4"/>
     <w:basedOn w:val="Normal"/>
     <w:next w:val="Normal"/>
-    <w:link w:val="Heading4Char"/>
+    <w:link w:val="Overskrift4Tegn"/>
     <w:uiPriority w:val="9"/>
     <w:unhideWhenUsed/>
     <w:qFormat/>
@@ -9101,13 +10539,13 @@
       <w:color w:val="2F5496" w:themeColor="accent1" w:themeShade="BF"/>
     </w:rPr>
   </w:style>
-  <w:style w:type="character" w:default="1" w:styleId="DefaultParagraphFont">
+  <w:style w:type="character" w:default="1" w:styleId="Standardskrifttypeiafsnit">
     <w:name w:val="Default Paragraph Font"/>
     <w:uiPriority w:val="1"/>
     <w:semiHidden/>
     <w:unhideWhenUsed/>
   </w:style>
-  <w:style w:type="table" w:default="1" w:styleId="TableNormal">
+  <w:style w:type="table" w:default="1" w:styleId="Tabel-Normal">
     <w:name w:val="Normal Table"/>
     <w:uiPriority w:val="99"/>
     <w:semiHidden/>
@@ -9122,13 +10560,13 @@
       </w:tblCellMar>
     </w:tblPr>
   </w:style>
-  <w:style w:type="numbering" w:default="1" w:styleId="NoList">
+  <w:style w:type="numbering" w:default="1" w:styleId="Ingenoversigt">
     <w:name w:val="No List"/>
     <w:uiPriority w:val="99"/>
     <w:semiHidden/>
     <w:unhideWhenUsed/>
   </w:style>
-  <w:style w:type="paragraph" w:styleId="ListParagraph">
+  <w:style w:type="paragraph" w:styleId="Listeafsnit">
     <w:name w:val="List Paragraph"/>
     <w:basedOn w:val="Normal"/>
     <w:uiPriority w:val="34"/>
@@ -9139,9 +10577,9 @@
       <w:contextualSpacing/>
     </w:pPr>
   </w:style>
-  <w:style w:type="character" w:styleId="IntenseEmphasis">
+  <w:style w:type="character" w:styleId="Kraftigfremhvning">
     <w:name w:val="Intense Emphasis"/>
-    <w:basedOn w:val="DefaultParagraphFont"/>
+    <w:basedOn w:val="Standardskrifttypeiafsnit"/>
     <w:uiPriority w:val="21"/>
     <w:qFormat/>
     <w:rsid w:val="00AE0242"/>
@@ -9151,10 +10589,10 @@
       <w:color w:val="4472C4" w:themeColor="accent1"/>
     </w:rPr>
   </w:style>
-  <w:style w:type="character" w:customStyle="1" w:styleId="Heading2Char">
-    <w:name w:val="Heading 2 Char"/>
-    <w:basedOn w:val="DefaultParagraphFont"/>
-    <w:link w:val="Heading2"/>
+  <w:style w:type="character" w:customStyle="1" w:styleId="Overskrift2Tegn">
+    <w:name w:val="Overskrift 2 Tegn"/>
+    <w:basedOn w:val="Standardskrifttypeiafsnit"/>
+    <w:link w:val="Overskrift2"/>
     <w:uiPriority w:val="9"/>
     <w:rsid w:val="00AE0242"/>
     <w:rPr>
@@ -9164,10 +10602,10 @@
       <w:szCs w:val="26"/>
     </w:rPr>
   </w:style>
-  <w:style w:type="character" w:customStyle="1" w:styleId="Heading3Char">
-    <w:name w:val="Heading 3 Char"/>
-    <w:basedOn w:val="DefaultParagraphFont"/>
-    <w:link w:val="Heading3"/>
+  <w:style w:type="character" w:customStyle="1" w:styleId="Overskrift3Tegn">
+    <w:name w:val="Overskrift 3 Tegn"/>
+    <w:basedOn w:val="Standardskrifttypeiafsnit"/>
+    <w:link w:val="Overskrift3"/>
     <w:uiPriority w:val="9"/>
     <w:rsid w:val="00AE0242"/>
     <w:rPr>
@@ -9177,10 +10615,10 @@
       <w:szCs w:val="24"/>
     </w:rPr>
   </w:style>
-  <w:style w:type="character" w:customStyle="1" w:styleId="Heading4Char">
-    <w:name w:val="Heading 4 Char"/>
-    <w:basedOn w:val="DefaultParagraphFont"/>
-    <w:link w:val="Heading4"/>
+  <w:style w:type="character" w:customStyle="1" w:styleId="Overskrift4Tegn">
+    <w:name w:val="Overskrift 4 Tegn"/>
+    <w:basedOn w:val="Standardskrifttypeiafsnit"/>
+    <w:link w:val="Overskrift4"/>
     <w:uiPriority w:val="9"/>
     <w:rsid w:val="00AE0242"/>
     <w:rPr>
@@ -9190,10 +10628,10 @@
       <w:color w:val="2F5496" w:themeColor="accent1" w:themeShade="BF"/>
     </w:rPr>
   </w:style>
-  <w:style w:type="character" w:customStyle="1" w:styleId="Heading1Char">
-    <w:name w:val="Heading 1 Char"/>
-    <w:basedOn w:val="DefaultParagraphFont"/>
-    <w:link w:val="Heading1"/>
+  <w:style w:type="character" w:customStyle="1" w:styleId="Overskrift1Tegn">
+    <w:name w:val="Overskrift 1 Tegn"/>
+    <w:basedOn w:val="Standardskrifttypeiafsnit"/>
+    <w:link w:val="Overskrift1"/>
     <w:uiPriority w:val="9"/>
     <w:rsid w:val="00DA7E49"/>
     <w:rPr>
@@ -9219,7 +10657,7 @@
       <w:szCs w:val="24"/>
     </w:rPr>
   </w:style>
-  <w:style w:type="paragraph" w:styleId="Caption">
+  <w:style w:type="paragraph" w:styleId="Billedtekst">
     <w:name w:val="caption"/>
     <w:basedOn w:val="Normal"/>
     <w:next w:val="Normal"/>
@@ -9238,14 +10676,122 @@
       <w:szCs w:val="18"/>
     </w:rPr>
   </w:style>
-  <w:style w:type="character" w:styleId="PlaceholderText">
+  <w:style w:type="character" w:styleId="Pladsholdertekst">
     <w:name w:val="Placeholder Text"/>
-    <w:basedOn w:val="DefaultParagraphFont"/>
+    <w:basedOn w:val="Standardskrifttypeiafsnit"/>
     <w:uiPriority w:val="99"/>
     <w:semiHidden/>
     <w:rsid w:val="008A1427"/>
     <w:rPr>
       <w:color w:val="808080"/>
+    </w:rPr>
+  </w:style>
+  <w:style w:type="character" w:styleId="Strk">
+    <w:name w:val="Strong"/>
+    <w:basedOn w:val="Standardskrifttypeiafsnit"/>
+    <w:uiPriority w:val="22"/>
+    <w:qFormat/>
+    <w:rsid w:val="00F5242F"/>
+    <w:rPr>
+      <w:b/>
+      <w:bCs/>
+    </w:rPr>
+  </w:style>
+  <w:style w:type="character" w:styleId="Fremhv">
+    <w:name w:val="Emphasis"/>
+    <w:basedOn w:val="Standardskrifttypeiafsnit"/>
+    <w:uiPriority w:val="20"/>
+    <w:qFormat/>
+    <w:rsid w:val="00F5242F"/>
+    <w:rPr>
+      <w:i/>
+      <w:iCs/>
+    </w:rPr>
+  </w:style>
+  <w:style w:type="character" w:styleId="Svagfremhvning">
+    <w:name w:val="Subtle Emphasis"/>
+    <w:basedOn w:val="Standardskrifttypeiafsnit"/>
+    <w:uiPriority w:val="19"/>
+    <w:qFormat/>
+    <w:rsid w:val="00F5242F"/>
+    <w:rPr>
+      <w:i/>
+      <w:iCs/>
+      <w:color w:val="404040" w:themeColor="text1" w:themeTint="BF"/>
+    </w:rPr>
+  </w:style>
+  <w:style w:type="paragraph" w:styleId="Ingenafstand">
+    <w:name w:val="No Spacing"/>
+    <w:uiPriority w:val="1"/>
+    <w:qFormat/>
+    <w:rsid w:val="00F5242F"/>
+    <w:pPr>
+      <w:spacing w:after="0" w:line="240" w:lineRule="auto"/>
+    </w:pPr>
+  </w:style>
+  <w:style w:type="paragraph" w:styleId="Titel">
+    <w:name w:val="Title"/>
+    <w:basedOn w:val="Normal"/>
+    <w:next w:val="Normal"/>
+    <w:link w:val="TitelTegn"/>
+    <w:uiPriority w:val="10"/>
+    <w:qFormat/>
+    <w:rsid w:val="00190DE0"/>
+    <w:pPr>
+      <w:spacing w:after="0" w:line="240" w:lineRule="auto"/>
+      <w:contextualSpacing/>
+    </w:pPr>
+    <w:rPr>
+      <w:rFonts w:asciiTheme="majorHAnsi" w:eastAsiaTheme="majorEastAsia" w:hAnsiTheme="majorHAnsi" w:cstheme="majorBidi"/>
+      <w:spacing w:val="-10"/>
+      <w:kern w:val="28"/>
+      <w:sz w:val="56"/>
+      <w:szCs w:val="56"/>
+    </w:rPr>
+  </w:style>
+  <w:style w:type="character" w:customStyle="1" w:styleId="TitelTegn">
+    <w:name w:val="Titel Tegn"/>
+    <w:basedOn w:val="Standardskrifttypeiafsnit"/>
+    <w:link w:val="Titel"/>
+    <w:uiPriority w:val="10"/>
+    <w:rsid w:val="00190DE0"/>
+    <w:rPr>
+      <w:rFonts w:asciiTheme="majorHAnsi" w:eastAsiaTheme="majorEastAsia" w:hAnsiTheme="majorHAnsi" w:cstheme="majorBidi"/>
+      <w:spacing w:val="-10"/>
+      <w:kern w:val="28"/>
+      <w:sz w:val="56"/>
+      <w:szCs w:val="56"/>
+    </w:rPr>
+  </w:style>
+  <w:style w:type="paragraph" w:styleId="Undertitel">
+    <w:name w:val="Subtitle"/>
+    <w:basedOn w:val="Normal"/>
+    <w:next w:val="Normal"/>
+    <w:link w:val="UndertitelTegn"/>
+    <w:uiPriority w:val="11"/>
+    <w:qFormat/>
+    <w:rsid w:val="00190DE0"/>
+    <w:pPr>
+      <w:numPr>
+        <w:ilvl w:val="1"/>
+      </w:numPr>
+    </w:pPr>
+    <w:rPr>
+      <w:rFonts w:eastAsiaTheme="minorEastAsia"/>
+      <w:color w:val="5A5A5A" w:themeColor="text1" w:themeTint="A5"/>
+      <w:spacing w:val="15"/>
+    </w:rPr>
+  </w:style>
+  <w:style w:type="character" w:customStyle="1" w:styleId="UndertitelTegn">
+    <w:name w:val="Undertitel Tegn"/>
+    <w:basedOn w:val="Standardskrifttypeiafsnit"/>
+    <w:link w:val="Undertitel"/>
+    <w:uiPriority w:val="11"/>
+    <w:rsid w:val="00190DE0"/>
+    <w:rPr>
+      <w:rFonts w:eastAsiaTheme="minorEastAsia"/>
+      <w:color w:val="5A5A5A" w:themeColor="text1" w:themeTint="A5"/>
+      <w:spacing w:val="15"/>
     </w:rPr>
   </w:style>
 </w:styles>

</xml_diff>

<commit_message>
small edit before tv time
</commit_message>
<xml_diff>
--- a/Exam/David/ExamFull.docx
+++ b/Exam/David/ExamFull.docx
@@ -4,7 +4,7 @@
   <w:body>
     <w:p>
       <w:pPr>
-        <w:pStyle w:val="Heading4"/>
+        <w:pStyle w:val="Overskrift4"/>
         <w:spacing w:line="240" w:lineRule="auto"/>
         <w:rPr>
           <w:lang w:val="en-US"/>
@@ -89,7 +89,7 @@
     </w:p>
     <w:p>
       <w:pPr>
-        <w:pStyle w:val="ListParagraph"/>
+        <w:pStyle w:val="Listeafsnit"/>
         <w:numPr>
           <w:ilvl w:val="0"/>
           <w:numId w:val="3"/>
@@ -108,7 +108,7 @@
     </w:p>
     <w:p>
       <w:pPr>
-        <w:pStyle w:val="ListParagraph"/>
+        <w:pStyle w:val="Listeafsnit"/>
         <w:numPr>
           <w:ilvl w:val="1"/>
           <w:numId w:val="3"/>
@@ -127,7 +127,7 @@
     </w:p>
     <w:p>
       <w:pPr>
-        <w:pStyle w:val="ListParagraph"/>
+        <w:pStyle w:val="Listeafsnit"/>
         <w:spacing w:line="240" w:lineRule="auto"/>
         <w:ind w:left="1440"/>
         <w:rPr>
@@ -203,7 +203,7 @@
     </w:p>
     <w:p>
       <w:pPr>
-        <w:pStyle w:val="ListParagraph"/>
+        <w:pStyle w:val="Listeafsnit"/>
         <w:spacing w:line="240" w:lineRule="auto"/>
         <w:ind w:left="1440"/>
         <w:rPr>
@@ -226,7 +226,7 @@
     </w:p>
     <w:p>
       <w:pPr>
-        <w:pStyle w:val="ListParagraph"/>
+        <w:pStyle w:val="Listeafsnit"/>
         <w:numPr>
           <w:ilvl w:val="1"/>
           <w:numId w:val="3"/>
@@ -245,7 +245,7 @@
     </w:p>
     <w:p>
       <w:pPr>
-        <w:pStyle w:val="ListParagraph"/>
+        <w:pStyle w:val="Listeafsnit"/>
         <w:spacing w:line="240" w:lineRule="auto"/>
         <w:ind w:left="1440"/>
         <w:rPr>
@@ -288,7 +288,7 @@
     </w:p>
     <w:p>
       <w:pPr>
-        <w:pStyle w:val="ListParagraph"/>
+        <w:pStyle w:val="Listeafsnit"/>
         <w:spacing w:line="240" w:lineRule="auto"/>
         <w:ind w:left="1440"/>
         <w:rPr>
@@ -329,7 +329,7 @@
     </w:p>
     <w:p>
       <w:pPr>
-        <w:pStyle w:val="ListParagraph"/>
+        <w:pStyle w:val="Listeafsnit"/>
         <w:numPr>
           <w:ilvl w:val="1"/>
           <w:numId w:val="3"/>
@@ -354,7 +354,7 @@
     </w:p>
     <w:p>
       <w:pPr>
-        <w:pStyle w:val="ListParagraph"/>
+        <w:pStyle w:val="Listeafsnit"/>
         <w:spacing w:line="240" w:lineRule="auto"/>
         <w:ind w:left="1440"/>
         <w:rPr>
@@ -383,7 +383,7 @@
     </w:p>
     <w:p>
       <w:pPr>
-        <w:pStyle w:val="ListParagraph"/>
+        <w:pStyle w:val="Listeafsnit"/>
         <w:spacing w:line="240" w:lineRule="auto"/>
         <w:ind w:left="1440"/>
         <w:rPr>
@@ -406,7 +406,7 @@
     </w:p>
     <w:p>
       <w:pPr>
-        <w:pStyle w:val="ListParagraph"/>
+        <w:pStyle w:val="Listeafsnit"/>
         <w:spacing w:line="240" w:lineRule="auto"/>
         <w:ind w:left="1440"/>
         <w:rPr>
@@ -428,7 +428,7 @@
     </w:p>
     <w:p>
       <w:pPr>
-        <w:pStyle w:val="ListParagraph"/>
+        <w:pStyle w:val="Listeafsnit"/>
         <w:numPr>
           <w:ilvl w:val="1"/>
           <w:numId w:val="3"/>
@@ -461,7 +461,7 @@
     </w:p>
     <w:p>
       <w:pPr>
-        <w:pStyle w:val="ListParagraph"/>
+        <w:pStyle w:val="Listeafsnit"/>
         <w:spacing w:line="240" w:lineRule="auto"/>
         <w:ind w:left="1440"/>
         <w:rPr>
@@ -491,7 +491,7 @@
     </w:p>
     <w:p>
       <w:pPr>
-        <w:pStyle w:val="ListParagraph"/>
+        <w:pStyle w:val="Listeafsnit"/>
         <w:spacing w:line="240" w:lineRule="auto"/>
         <w:ind w:left="1440"/>
         <w:rPr>
@@ -514,7 +514,7 @@
     </w:p>
     <w:p>
       <w:pPr>
-        <w:pStyle w:val="ListParagraph"/>
+        <w:pStyle w:val="Listeafsnit"/>
         <w:spacing w:line="240" w:lineRule="auto"/>
         <w:ind w:left="1440"/>
         <w:rPr>
@@ -543,7 +543,7 @@
     </w:p>
     <w:p>
       <w:pPr>
-        <w:pStyle w:val="ListParagraph"/>
+        <w:pStyle w:val="Listeafsnit"/>
         <w:numPr>
           <w:ilvl w:val="0"/>
           <w:numId w:val="3"/>
@@ -562,7 +562,7 @@
     </w:p>
     <w:p>
       <w:pPr>
-        <w:pStyle w:val="ListParagraph"/>
+        <w:pStyle w:val="Listeafsnit"/>
         <w:numPr>
           <w:ilvl w:val="1"/>
           <w:numId w:val="3"/>
@@ -587,7 +587,7 @@
     </w:p>
     <w:p>
       <w:pPr>
-        <w:pStyle w:val="ListParagraph"/>
+        <w:pStyle w:val="Listeafsnit"/>
         <w:numPr>
           <w:ilvl w:val="1"/>
           <w:numId w:val="3"/>
@@ -606,7 +606,7 @@
     </w:p>
     <w:p>
       <w:pPr>
-        <w:pStyle w:val="ListParagraph"/>
+        <w:pStyle w:val="Listeafsnit"/>
         <w:numPr>
           <w:ilvl w:val="1"/>
           <w:numId w:val="3"/>
@@ -625,7 +625,7 @@
     </w:p>
     <w:p>
       <w:pPr>
-        <w:pStyle w:val="ListParagraph"/>
+        <w:pStyle w:val="Listeafsnit"/>
         <w:numPr>
           <w:ilvl w:val="0"/>
           <w:numId w:val="3"/>
@@ -656,7 +656,7 @@
     </w:p>
     <w:p>
       <w:pPr>
-        <w:pStyle w:val="ListParagraph"/>
+        <w:pStyle w:val="Listeafsnit"/>
         <w:numPr>
           <w:ilvl w:val="1"/>
           <w:numId w:val="3"/>
@@ -711,7 +711,7 @@
     </w:p>
     <w:p>
       <w:pPr>
-        <w:pStyle w:val="ListParagraph"/>
+        <w:pStyle w:val="Listeafsnit"/>
         <w:spacing w:line="240" w:lineRule="auto"/>
         <w:ind w:left="1440"/>
         <w:rPr>
@@ -746,7 +746,7 @@
     </w:p>
     <w:p>
       <w:pPr>
-        <w:pStyle w:val="ListParagraph"/>
+        <w:pStyle w:val="Listeafsnit"/>
         <w:numPr>
           <w:ilvl w:val="1"/>
           <w:numId w:val="3"/>
@@ -777,7 +777,7 @@
     </w:p>
     <w:p>
       <w:pPr>
-        <w:pStyle w:val="ListParagraph"/>
+        <w:pStyle w:val="Listeafsnit"/>
         <w:numPr>
           <w:ilvl w:val="0"/>
           <w:numId w:val="3"/>
@@ -796,7 +796,7 @@
     </w:p>
     <w:p>
       <w:pPr>
-        <w:pStyle w:val="ListParagraph"/>
+        <w:pStyle w:val="Listeafsnit"/>
         <w:numPr>
           <w:ilvl w:val="1"/>
           <w:numId w:val="3"/>
@@ -815,7 +815,7 @@
     </w:p>
     <w:p>
       <w:pPr>
-        <w:pStyle w:val="ListParagraph"/>
+        <w:pStyle w:val="Listeafsnit"/>
         <w:spacing w:line="240" w:lineRule="auto"/>
         <w:ind w:left="1440"/>
         <w:rPr>
@@ -855,7 +855,7 @@
     </w:p>
     <w:p>
       <w:pPr>
-        <w:pStyle w:val="ListParagraph"/>
+        <w:pStyle w:val="Listeafsnit"/>
         <w:numPr>
           <w:ilvl w:val="1"/>
           <w:numId w:val="3"/>
@@ -874,7 +874,7 @@
     </w:p>
     <w:p>
       <w:pPr>
-        <w:pStyle w:val="ListParagraph"/>
+        <w:pStyle w:val="Listeafsnit"/>
         <w:spacing w:line="240" w:lineRule="auto"/>
         <w:ind w:left="1440"/>
         <w:rPr>
@@ -920,7 +920,7 @@
     </w:p>
     <w:p>
       <w:pPr>
-        <w:pStyle w:val="ListParagraph"/>
+        <w:pStyle w:val="Listeafsnit"/>
         <w:spacing w:line="240" w:lineRule="auto"/>
         <w:ind w:left="1440"/>
         <w:rPr>
@@ -930,7 +930,7 @@
     </w:p>
     <w:p>
       <w:pPr>
-        <w:pStyle w:val="ListParagraph"/>
+        <w:pStyle w:val="Listeafsnit"/>
         <w:numPr>
           <w:ilvl w:val="0"/>
           <w:numId w:val="3"/>
@@ -949,7 +949,7 @@
     </w:p>
     <w:p>
       <w:pPr>
-        <w:pStyle w:val="ListParagraph"/>
+        <w:pStyle w:val="Listeafsnit"/>
         <w:numPr>
           <w:ilvl w:val="1"/>
           <w:numId w:val="3"/>
@@ -968,7 +968,7 @@
     </w:p>
     <w:p>
       <w:pPr>
-        <w:pStyle w:val="ListParagraph"/>
+        <w:pStyle w:val="Listeafsnit"/>
         <w:numPr>
           <w:ilvl w:val="2"/>
           <w:numId w:val="3"/>
@@ -987,7 +987,7 @@
     </w:p>
     <w:p>
       <w:pPr>
-        <w:pStyle w:val="ListParagraph"/>
+        <w:pStyle w:val="Listeafsnit"/>
         <w:numPr>
           <w:ilvl w:val="1"/>
           <w:numId w:val="3"/>
@@ -1006,7 +1006,7 @@
     </w:p>
     <w:p>
       <w:pPr>
-        <w:pStyle w:val="ListParagraph"/>
+        <w:pStyle w:val="Listeafsnit"/>
         <w:numPr>
           <w:ilvl w:val="2"/>
           <w:numId w:val="3"/>
@@ -1025,7 +1025,7 @@
     </w:p>
     <w:p>
       <w:pPr>
-        <w:pStyle w:val="ListParagraph"/>
+        <w:pStyle w:val="Listeafsnit"/>
         <w:numPr>
           <w:ilvl w:val="1"/>
           <w:numId w:val="3"/>
@@ -1044,7 +1044,7 @@
     </w:p>
     <w:p>
       <w:pPr>
-        <w:pStyle w:val="ListParagraph"/>
+        <w:pStyle w:val="Listeafsnit"/>
         <w:spacing w:line="240" w:lineRule="auto"/>
         <w:ind w:left="1440"/>
         <w:rPr>
@@ -1122,7 +1122,7 @@
     </w:p>
     <w:p>
       <w:pPr>
-        <w:pStyle w:val="ListParagraph"/>
+        <w:pStyle w:val="Listeafsnit"/>
         <w:numPr>
           <w:ilvl w:val="0"/>
           <w:numId w:val="3"/>
@@ -1149,7 +1149,7 @@
     </w:p>
     <w:p>
       <w:pPr>
-        <w:pStyle w:val="ListParagraph"/>
+        <w:pStyle w:val="Listeafsnit"/>
         <w:numPr>
           <w:ilvl w:val="0"/>
           <w:numId w:val="3"/>
@@ -1182,7 +1182,7 @@
     </w:p>
     <w:p>
       <w:pPr>
-        <w:pStyle w:val="ListParagraph"/>
+        <w:pStyle w:val="Listeafsnit"/>
         <w:numPr>
           <w:ilvl w:val="0"/>
           <w:numId w:val="3"/>
@@ -1233,7 +1233,7 @@
     </w:p>
     <w:p>
       <w:pPr>
-        <w:pStyle w:val="Heading4"/>
+        <w:pStyle w:val="Overskrift4"/>
         <w:spacing w:line="240" w:lineRule="auto"/>
         <w:rPr>
           <w:lang w:val="en-US"/>
@@ -1365,7 +1365,7 @@
     </w:p>
     <w:p>
       <w:pPr>
-        <w:pStyle w:val="Caption"/>
+        <w:pStyle w:val="Billedtekst"/>
         <w:jc w:val="center"/>
         <w:rPr>
           <w:lang w:val="en-US"/>
@@ -1485,6 +1485,70 @@
           <w:lang w:val="en-US"/>
         </w:rPr>
       </w:pPr>
+      <w:r>
+        <w:rPr>
+          <w:u w:val="single"/>
+          <w:lang w:val="en-US"/>
+        </w:rPr>
+        <w:t xml:space="preserve">Passive </w:t>
+      </w:r>
+      <w:proofErr w:type="spellStart"/>
+      <w:r>
+        <w:rPr>
+          <w:u w:val="single"/>
+          <w:lang w:val="en-US"/>
+        </w:rPr>
+        <w:t>humen</w:t>
+      </w:r>
+      <w:proofErr w:type="spellEnd"/>
+      <w:r>
+        <w:rPr>
+          <w:u w:val="single"/>
+          <w:lang w:val="en-US"/>
+        </w:rPr>
+        <w:t>-powered systems</w:t>
+      </w:r>
+    </w:p>
+    <w:p>
+      <w:pPr>
+        <w:rPr>
+          <w:lang w:val="en-US"/>
+        </w:rPr>
+      </w:pPr>
+      <w:r>
+        <w:rPr>
+          <w:lang w:val="en-US"/>
+        </w:rPr>
+        <w:t>Pros: Generate power when in use.</w:t>
+      </w:r>
+    </w:p>
+    <w:p>
+      <w:pPr>
+        <w:rPr>
+          <w:lang w:val="en-US"/>
+        </w:rPr>
+      </w:pPr>
+      <w:r>
+        <w:rPr>
+          <w:lang w:val="en-US"/>
+        </w:rPr>
+        <w:t>Cons: N</w:t>
+      </w:r>
+      <w:bookmarkStart w:id="0" w:name="_GoBack"/>
+      <w:bookmarkEnd w:id="0"/>
+      <w:r>
+        <w:rPr>
+          <w:lang w:val="en-US"/>
+        </w:rPr>
+        <w:t>o power while not in use.</w:t>
+      </w:r>
+    </w:p>
+    <w:p>
+      <w:pPr>
+        <w:rPr>
+          <w:lang w:val="en-US"/>
+        </w:rPr>
+      </w:pPr>
     </w:p>
     <w:p>
       <w:pPr>
@@ -1498,6 +1562,22 @@
           <w:b/>
           <w:lang w:val="en-US"/>
         </w:rPr>
+        <w:br w:type="page"/>
+      </w:r>
+    </w:p>
+    <w:p>
+      <w:pPr>
+        <w:rPr>
+          <w:b/>
+          <w:lang w:val="en-US"/>
+        </w:rPr>
+      </w:pPr>
+      <w:r>
+        <w:rPr>
+          <w:b/>
+          <w:lang w:val="en-US"/>
+        </w:rPr>
+        <w:lastRenderedPageBreak/>
         <w:t>Energy Models for Transmitter and Receiver</w:t>
       </w:r>
     </w:p>
@@ -1533,7 +1613,7 @@
     </w:p>
     <w:p>
       <w:pPr>
-        <w:pStyle w:val="ListParagraph"/>
+        <w:pStyle w:val="Listeafsnit"/>
         <w:numPr>
           <w:ilvl w:val="0"/>
           <w:numId w:val="4"/>
@@ -1583,7 +1663,7 @@
     </w:p>
     <w:p>
       <w:pPr>
-        <w:pStyle w:val="ListParagraph"/>
+        <w:pStyle w:val="Listeafsnit"/>
         <w:numPr>
           <w:ilvl w:val="0"/>
           <w:numId w:val="4"/>
@@ -2096,7 +2176,6 @@
           <w:rFonts w:eastAsiaTheme="minorEastAsia"/>
           <w:lang w:val="en-US"/>
         </w:rPr>
-        <w:lastRenderedPageBreak/>
         <w:t xml:space="preserve">The energy to transmit a packet of size </w:t>
       </w:r>
       <w:r>
@@ -3094,7 +3173,7 @@
     </w:p>
     <w:p>
       <w:pPr>
-        <w:pStyle w:val="ListParagraph"/>
+        <w:pStyle w:val="Listeafsnit"/>
         <w:numPr>
           <w:ilvl w:val="0"/>
           <w:numId w:val="3"/>
@@ -3290,6 +3369,7 @@
           <w:noProof/>
           <w:lang w:val="en-US"/>
         </w:rPr>
+        <w:lastRenderedPageBreak/>
         <w:drawing>
           <wp:inline distT="0" distB="0" distL="0" distR="0" wp14:anchorId="47CA8B0B" wp14:editId="40451324">
             <wp:extent cx="4087429" cy="1209675"/>
@@ -3372,7 +3452,6 @@
           <w:noProof/>
           <w:lang w:val="en-US"/>
         </w:rPr>
-        <w:lastRenderedPageBreak/>
         <w:drawing>
           <wp:inline distT="0" distB="0" distL="0" distR="0" wp14:anchorId="34FC265E" wp14:editId="4858B944">
             <wp:extent cx="5166830" cy="2543175"/>
@@ -3442,7 +3521,7 @@
     </w:p>
     <w:p>
       <w:pPr>
-        <w:pStyle w:val="Heading4"/>
+        <w:pStyle w:val="Overskrift4"/>
         <w:spacing w:line="240" w:lineRule="auto"/>
         <w:rPr>
           <w:lang w:val="en-US"/>
@@ -3511,21 +3590,7 @@
         <w:rPr>
           <w:lang w:val="en-US"/>
         </w:rPr>
-        <w:t xml:space="preserve">high-level </w:t>
-      </w:r>
-      <w:proofErr w:type="spellStart"/>
-      <w:r>
-        <w:rPr>
-          <w:lang w:val="en-US"/>
-        </w:rPr>
-        <w:t>QoS</w:t>
-      </w:r>
-      <w:proofErr w:type="spellEnd"/>
-      <w:r>
-        <w:rPr>
-          <w:lang w:val="en-US"/>
-        </w:rPr>
-        <w:t xml:space="preserve"> attributes in WSN highly depend on the application. </w:t>
+        <w:t xml:space="preserve">high-level QoS attributes in WSN highly depend on the application. </w:t>
       </w:r>
       <w:r>
         <w:rPr>
@@ -4328,21 +4393,7 @@
         <w:rPr>
           <w:lang w:val="en-US"/>
         </w:rPr>
-        <w:t xml:space="preserve">But as already discussed in the context of WSN-specific </w:t>
-      </w:r>
-      <w:proofErr w:type="spellStart"/>
-      <w:r>
-        <w:rPr>
-          <w:lang w:val="en-US"/>
-        </w:rPr>
-        <w:t>QoS</w:t>
-      </w:r>
-      <w:proofErr w:type="spellEnd"/>
-      <w:r>
-        <w:rPr>
-          <w:lang w:val="en-US"/>
-        </w:rPr>
-        <w:t xml:space="preserve"> metrics, the large variety of WSN applications makes it quite challenging to come up with a uniform interface for expressing such requirements, let alone with communication protocols that implement these decisions. This is still one of the core research problems of WSN.</w:t>
+        <w:t>But as already discussed in the context of WSN-specific QoS metrics, the large variety of WSN applications makes it quite challenging to come up with a uniform interface for expressing such requirements, let alone with communication protocols that implement these decisions. This is still one of the core research problems of WSN.</w:t>
       </w:r>
     </w:p>
     <w:p>
@@ -4363,7 +4414,7 @@
     <w:p>
       <w:pPr>
         <w:rPr>
-          <w:rStyle w:val="IntenseEmphasis"/>
+          <w:rStyle w:val="Kraftigfremhvning"/>
           <w:i w:val="0"/>
           <w:color w:val="auto"/>
           <w:lang w:val="en-US"/>
@@ -4434,7 +4485,7 @@
       </w:r>
       <w:r>
         <w:rPr>
-          <w:rStyle w:val="IntenseEmphasis"/>
+          <w:rStyle w:val="Kraftigfremhvning"/>
           <w:i w:val="0"/>
           <w:color w:val="auto"/>
           <w:lang w:val="en-US"/>
@@ -4443,7 +4494,7 @@
       </w:r>
       <w:r>
         <w:rPr>
-          <w:rStyle w:val="IntenseEmphasis"/>
+          <w:rStyle w:val="Kraftigfremhvning"/>
           <w:i w:val="0"/>
           <w:color w:val="auto"/>
           <w:lang w:val="en-US"/>
@@ -4452,7 +4503,7 @@
       </w:r>
       <w:r>
         <w:rPr>
-          <w:rStyle w:val="IntenseEmphasis"/>
+          <w:rStyle w:val="Kraftigfremhvning"/>
           <w:i w:val="0"/>
           <w:color w:val="auto"/>
           <w:lang w:val="en-US"/>
@@ -4461,7 +4512,7 @@
       </w:r>
       <w:r>
         <w:rPr>
-          <w:rStyle w:val="IntenseEmphasis"/>
+          <w:rStyle w:val="Kraftigfremhvning"/>
           <w:i w:val="0"/>
           <w:color w:val="auto"/>
           <w:lang w:val="en-US"/>
@@ -4470,7 +4521,7 @@
       </w:r>
       <w:r>
         <w:rPr>
-          <w:rStyle w:val="IntenseEmphasis"/>
+          <w:rStyle w:val="Kraftigfremhvning"/>
           <w:i w:val="0"/>
           <w:color w:val="auto"/>
           <w:lang w:val="en-US"/>
@@ -4480,7 +4531,7 @@
       <w:proofErr w:type="gramStart"/>
       <w:r>
         <w:rPr>
-          <w:rStyle w:val="IntenseEmphasis"/>
+          <w:rStyle w:val="Kraftigfremhvning"/>
           <w:i w:val="0"/>
           <w:color w:val="auto"/>
           <w:lang w:val="en-US"/>
@@ -4490,7 +4541,7 @@
       <w:proofErr w:type="gramEnd"/>
       <w:r>
         <w:rPr>
-          <w:rStyle w:val="IntenseEmphasis"/>
+          <w:rStyle w:val="Kraftigfremhvning"/>
           <w:i w:val="0"/>
           <w:color w:val="auto"/>
           <w:lang w:val="en-US"/>
@@ -4499,7 +4550,7 @@
       </w:r>
       <w:r>
         <w:rPr>
-          <w:rStyle w:val="IntenseEmphasis"/>
+          <w:rStyle w:val="Kraftigfremhvning"/>
           <w:i w:val="0"/>
           <w:color w:val="auto"/>
           <w:lang w:val="en-US"/>
@@ -4508,7 +4559,7 @@
       </w:r>
       <w:r>
         <w:rPr>
-          <w:rStyle w:val="IntenseEmphasis"/>
+          <w:rStyle w:val="Kraftigfremhvning"/>
           <w:i w:val="0"/>
           <w:color w:val="auto"/>
           <w:lang w:val="en-US"/>
@@ -4517,7 +4568,7 @@
       </w:r>
       <w:r>
         <w:rPr>
-          <w:rStyle w:val="IntenseEmphasis"/>
+          <w:rStyle w:val="Kraftigfremhvning"/>
           <w:color w:val="auto"/>
           <w:u w:val="single"/>
           <w:lang w:val="en-US"/>
@@ -4526,7 +4577,7 @@
       </w:r>
       <w:r>
         <w:rPr>
-          <w:rStyle w:val="IntenseEmphasis"/>
+          <w:rStyle w:val="Kraftigfremhvning"/>
           <w:i w:val="0"/>
           <w:color w:val="auto"/>
           <w:lang w:val="en-US"/>
@@ -4537,7 +4588,7 @@
     <w:p>
       <w:pPr>
         <w:rPr>
-          <w:rStyle w:val="IntenseEmphasis"/>
+          <w:rStyle w:val="Kraftigfremhvning"/>
           <w:i w:val="0"/>
           <w:color w:val="auto"/>
           <w:lang w:val="en-US"/>
@@ -4545,7 +4596,7 @@
       </w:pPr>
       <w:r>
         <w:rPr>
-          <w:rStyle w:val="IntenseEmphasis"/>
+          <w:rStyle w:val="Kraftigfremhvning"/>
           <w:i w:val="0"/>
           <w:color w:val="auto"/>
           <w:lang w:val="en-US"/>
@@ -4604,13 +4655,13 @@
     </w:p>
     <w:p>
       <w:pPr>
-        <w:pStyle w:val="ListParagraph"/>
+        <w:pStyle w:val="Listeafsnit"/>
         <w:numPr>
           <w:ilvl w:val="0"/>
           <w:numId w:val="3"/>
         </w:numPr>
         <w:rPr>
-          <w:rStyle w:val="IntenseEmphasis"/>
+          <w:rStyle w:val="Kraftigfremhvning"/>
           <w:i w:val="0"/>
           <w:iCs w:val="0"/>
           <w:color w:val="auto"/>
@@ -4619,7 +4670,7 @@
       </w:pPr>
       <w:r>
         <w:rPr>
-          <w:rStyle w:val="IntenseEmphasis"/>
+          <w:rStyle w:val="Kraftigfremhvning"/>
           <w:i w:val="0"/>
           <w:iCs w:val="0"/>
           <w:color w:val="auto"/>
@@ -4629,7 +4680,7 @@
       </w:r>
       <w:r>
         <w:rPr>
-          <w:rStyle w:val="IntenseEmphasis"/>
+          <w:rStyle w:val="Kraftigfremhvning"/>
           <w:i w:val="0"/>
           <w:iCs w:val="0"/>
           <w:color w:val="auto"/>
@@ -4640,13 +4691,13 @@
     </w:p>
     <w:p>
       <w:pPr>
-        <w:pStyle w:val="ListParagraph"/>
+        <w:pStyle w:val="Listeafsnit"/>
         <w:numPr>
           <w:ilvl w:val="0"/>
           <w:numId w:val="3"/>
         </w:numPr>
         <w:rPr>
-          <w:rStyle w:val="IntenseEmphasis"/>
+          <w:rStyle w:val="Kraftigfremhvning"/>
           <w:i w:val="0"/>
           <w:iCs w:val="0"/>
           <w:color w:val="auto"/>
@@ -4655,7 +4706,7 @@
       </w:pPr>
       <w:r>
         <w:rPr>
-          <w:rStyle w:val="IntenseEmphasis"/>
+          <w:rStyle w:val="Kraftigfremhvning"/>
           <w:i w:val="0"/>
           <w:iCs w:val="0"/>
           <w:color w:val="auto"/>
@@ -4665,7 +4716,7 @@
       </w:r>
       <w:r>
         <w:rPr>
-          <w:rStyle w:val="IntenseEmphasis"/>
+          <w:rStyle w:val="Kraftigfremhvning"/>
           <w:i w:val="0"/>
           <w:iCs w:val="0"/>
           <w:color w:val="auto"/>
@@ -4675,7 +4726,7 @@
       </w:r>
       <w:r>
         <w:rPr>
-          <w:rStyle w:val="IntenseEmphasis"/>
+          <w:rStyle w:val="Kraftigfremhvning"/>
           <w:i w:val="0"/>
           <w:iCs w:val="0"/>
           <w:color w:val="auto"/>
@@ -4685,7 +4736,7 @@
       </w:r>
       <w:r>
         <w:rPr>
-          <w:rStyle w:val="IntenseEmphasis"/>
+          <w:rStyle w:val="Kraftigfremhvning"/>
           <w:i w:val="0"/>
           <w:iCs w:val="0"/>
           <w:color w:val="auto"/>
@@ -4695,7 +4746,7 @@
       </w:r>
       <w:r>
         <w:rPr>
-          <w:rStyle w:val="IntenseEmphasis"/>
+          <w:rStyle w:val="Kraftigfremhvning"/>
           <w:i w:val="0"/>
           <w:iCs w:val="0"/>
           <w:color w:val="auto"/>
@@ -4705,7 +4756,7 @@
       </w:r>
       <w:r>
         <w:rPr>
-          <w:rStyle w:val="IntenseEmphasis"/>
+          <w:rStyle w:val="Kraftigfremhvning"/>
           <w:i w:val="0"/>
           <w:iCs w:val="0"/>
           <w:color w:val="auto"/>
@@ -4715,7 +4766,7 @@
       </w:r>
       <w:r>
         <w:rPr>
-          <w:rStyle w:val="IntenseEmphasis"/>
+          <w:rStyle w:val="Kraftigfremhvning"/>
           <w:i w:val="0"/>
           <w:iCs w:val="0"/>
           <w:color w:val="auto"/>
@@ -4725,7 +4776,7 @@
       </w:r>
       <w:r>
         <w:rPr>
-          <w:rStyle w:val="IntenseEmphasis"/>
+          <w:rStyle w:val="Kraftigfremhvning"/>
           <w:i w:val="0"/>
           <w:iCs w:val="0"/>
           <w:color w:val="auto"/>
@@ -4815,7 +4866,7 @@
     <w:p>
       <w:pPr>
         <w:rPr>
-          <w:rStyle w:val="IntenseEmphasis"/>
+          <w:rStyle w:val="Kraftigfremhvning"/>
           <w:i w:val="0"/>
           <w:iCs w:val="0"/>
           <w:color w:val="auto"/>
@@ -4874,7 +4925,7 @@
     <w:p>
       <w:pPr>
         <w:rPr>
-          <w:rStyle w:val="IntenseEmphasis"/>
+          <w:rStyle w:val="Kraftigfremhvning"/>
           <w:rFonts w:asciiTheme="majorHAnsi" w:eastAsiaTheme="majorEastAsia" w:hAnsiTheme="majorHAnsi" w:cstheme="majorBidi"/>
           <w:i w:val="0"/>
           <w:iCs w:val="0"/>
@@ -4883,14 +4934,14 @@
       </w:pPr>
       <w:r>
         <w:rPr>
-          <w:rStyle w:val="IntenseEmphasis"/>
+          <w:rStyle w:val="Kraftigfremhvning"/>
           <w:lang w:val="en-US"/>
         </w:rPr>
         <w:br w:type="page"/>
       </w:r>
       <w:r>
         <w:rPr>
-          <w:rStyle w:val="IntenseEmphasis"/>
+          <w:rStyle w:val="Kraftigfremhvning"/>
           <w:lang w:val="en-US"/>
         </w:rPr>
         <w:lastRenderedPageBreak/>
@@ -5011,7 +5062,7 @@
     </w:p>
     <w:p>
       <w:pPr>
-        <w:pStyle w:val="ListParagraph"/>
+        <w:pStyle w:val="Listeafsnit"/>
         <w:numPr>
           <w:ilvl w:val="0"/>
           <w:numId w:val="3"/>
@@ -5109,7 +5160,7 @@
     </w:p>
     <w:p>
       <w:pPr>
-        <w:pStyle w:val="ListParagraph"/>
+        <w:pStyle w:val="Listeafsnit"/>
         <w:spacing w:line="240" w:lineRule="auto"/>
         <w:rPr>
           <w:lang w:val="en-US"/>
@@ -5159,7 +5210,7 @@
     </w:p>
     <w:p>
       <w:pPr>
-        <w:pStyle w:val="ListParagraph"/>
+        <w:pStyle w:val="Listeafsnit"/>
         <w:spacing w:line="240" w:lineRule="auto"/>
         <w:rPr>
           <w:lang w:val="en-US"/>
@@ -5168,7 +5219,7 @@
     </w:p>
     <w:p>
       <w:pPr>
-        <w:pStyle w:val="ListParagraph"/>
+        <w:pStyle w:val="Listeafsnit"/>
         <w:numPr>
           <w:ilvl w:val="0"/>
           <w:numId w:val="3"/>
@@ -5187,7 +5238,7 @@
     </w:p>
     <w:p>
       <w:pPr>
-        <w:pStyle w:val="ListParagraph"/>
+        <w:pStyle w:val="Listeafsnit"/>
         <w:spacing w:line="240" w:lineRule="auto"/>
         <w:rPr>
           <w:lang w:val="en-US"/>
@@ -5208,7 +5259,7 @@
     </w:p>
     <w:p>
       <w:pPr>
-        <w:pStyle w:val="ListParagraph"/>
+        <w:pStyle w:val="Listeafsnit"/>
         <w:spacing w:line="240" w:lineRule="auto"/>
         <w:rPr>
           <w:lang w:val="en-US"/>
@@ -5239,7 +5290,7 @@
     </w:p>
     <w:p>
       <w:pPr>
-        <w:pStyle w:val="ListParagraph"/>
+        <w:pStyle w:val="Listeafsnit"/>
         <w:spacing w:line="240" w:lineRule="auto"/>
         <w:rPr>
           <w:lang w:val="en-US"/>
@@ -5248,7 +5299,7 @@
     </w:p>
     <w:p>
       <w:pPr>
-        <w:pStyle w:val="ListParagraph"/>
+        <w:pStyle w:val="Listeafsnit"/>
         <w:spacing w:line="240" w:lineRule="auto"/>
         <w:rPr>
           <w:lang w:val="en-US"/>
@@ -5293,7 +5344,7 @@
     </w:p>
     <w:p>
       <w:pPr>
-        <w:pStyle w:val="ListParagraph"/>
+        <w:pStyle w:val="Listeafsnit"/>
         <w:spacing w:line="240" w:lineRule="auto"/>
         <w:rPr>
           <w:lang w:val="en-US"/>
@@ -5343,7 +5394,7 @@
     </w:p>
     <w:p>
       <w:pPr>
-        <w:pStyle w:val="ListParagraph"/>
+        <w:pStyle w:val="Listeafsnit"/>
         <w:numPr>
           <w:ilvl w:val="0"/>
           <w:numId w:val="3"/>
@@ -5394,7 +5445,7 @@
     </w:p>
     <w:p>
       <w:pPr>
-        <w:pStyle w:val="ListParagraph"/>
+        <w:pStyle w:val="Listeafsnit"/>
         <w:spacing w:line="240" w:lineRule="auto"/>
         <w:rPr>
           <w:lang w:val="en-US"/>
@@ -5415,7 +5466,7 @@
     </w:p>
     <w:p>
       <w:pPr>
-        <w:pStyle w:val="ListParagraph"/>
+        <w:pStyle w:val="Listeafsnit"/>
         <w:spacing w:line="240" w:lineRule="auto"/>
         <w:rPr>
           <w:lang w:val="en-US"/>
@@ -5456,7 +5507,7 @@
     </w:p>
     <w:p>
       <w:pPr>
-        <w:pStyle w:val="ListParagraph"/>
+        <w:pStyle w:val="Listeafsnit"/>
         <w:numPr>
           <w:ilvl w:val="0"/>
           <w:numId w:val="3"/>
@@ -5513,7 +5564,7 @@
     </w:p>
     <w:p>
       <w:pPr>
-        <w:pStyle w:val="ListParagraph"/>
+        <w:pStyle w:val="Listeafsnit"/>
         <w:spacing w:line="240" w:lineRule="auto"/>
         <w:rPr>
           <w:lang w:val="en-US"/>
@@ -5594,7 +5645,7 @@
     </w:p>
     <w:p>
       <w:pPr>
-        <w:pStyle w:val="ListParagraph"/>
+        <w:pStyle w:val="Listeafsnit"/>
         <w:spacing w:line="240" w:lineRule="auto"/>
         <w:rPr>
           <w:lang w:val="en-US"/>
@@ -5650,7 +5701,7 @@
     </w:p>
     <w:p>
       <w:pPr>
-        <w:pStyle w:val="Heading4"/>
+        <w:pStyle w:val="Overskrift4"/>
         <w:spacing w:line="240" w:lineRule="auto"/>
         <w:rPr>
           <w:lang w:val="en-US"/>
@@ -5896,7 +5947,7 @@
           <w:lang w:val="en-US"/>
         </w:rPr>
       </w:pPr>
-      <w:bookmarkStart w:id="0" w:name="_Hlk516748746"/>
+      <w:bookmarkStart w:id="1" w:name="_Hlk516748746"/>
       <w:r>
         <w:rPr>
           <w:b/>
@@ -5905,7 +5956,7 @@
         <w:t>Distributed MAC.</w:t>
       </w:r>
     </w:p>
-    <w:bookmarkEnd w:id="0"/>
+    <w:bookmarkEnd w:id="1"/>
     <w:p>
       <w:pPr>
         <w:spacing w:line="240" w:lineRule="auto"/>
@@ -5936,21 +5987,7 @@
         <w:rPr>
           <w:lang w:val="en-US"/>
         </w:rPr>
-        <w:t xml:space="preserve"> nodes </w:t>
-      </w:r>
-      <w:proofErr w:type="gramStart"/>
-      <w:r>
-        <w:rPr>
-          <w:lang w:val="en-US"/>
-        </w:rPr>
-        <w:t>operate</w:t>
-      </w:r>
-      <w:proofErr w:type="gramEnd"/>
-      <w:r>
-        <w:rPr>
-          <w:lang w:val="en-US"/>
-        </w:rPr>
-        <w:t xml:space="preserve"> in a decentralized manner</w:t>
+        <w:t xml:space="preserve"> nodes operate in a decentralized manner</w:t>
       </w:r>
       <w:r>
         <w:rPr>
@@ -6064,7 +6101,7 @@
     </w:p>
     <w:p>
       <w:pPr>
-        <w:pStyle w:val="Heading4"/>
+        <w:pStyle w:val="Overskrift4"/>
         <w:spacing w:line="240" w:lineRule="auto"/>
         <w:rPr>
           <w:i w:val="0"/>
@@ -6357,7 +6394,7 @@
     </w:p>
     <w:p>
       <w:pPr>
-        <w:pStyle w:val="Heading4"/>
+        <w:pStyle w:val="Overskrift4"/>
         <w:spacing w:line="240" w:lineRule="auto"/>
         <w:rPr>
           <w:lang w:val="en-US"/>
@@ -6537,7 +6574,7 @@
     </w:p>
     <w:p>
       <w:pPr>
-        <w:pStyle w:val="ListParagraph"/>
+        <w:pStyle w:val="Listeafsnit"/>
         <w:numPr>
           <w:ilvl w:val="0"/>
           <w:numId w:val="7"/>
@@ -6555,7 +6592,7 @@
     </w:p>
     <w:p>
       <w:pPr>
-        <w:pStyle w:val="ListParagraph"/>
+        <w:pStyle w:val="Listeafsnit"/>
         <w:numPr>
           <w:ilvl w:val="0"/>
           <w:numId w:val="7"/>
@@ -6573,7 +6610,7 @@
     </w:p>
     <w:p>
       <w:pPr>
-        <w:pStyle w:val="ListParagraph"/>
+        <w:pStyle w:val="Listeafsnit"/>
         <w:numPr>
           <w:ilvl w:val="0"/>
           <w:numId w:val="7"/>
@@ -6625,7 +6662,7 @@
     </w:p>
     <w:p>
       <w:pPr>
-        <w:pStyle w:val="ListParagraph"/>
+        <w:pStyle w:val="Listeafsnit"/>
         <w:numPr>
           <w:ilvl w:val="0"/>
           <w:numId w:val="6"/>
@@ -6655,7 +6692,7 @@
     </w:p>
     <w:p>
       <w:pPr>
-        <w:pStyle w:val="ListParagraph"/>
+        <w:pStyle w:val="Listeafsnit"/>
         <w:numPr>
           <w:ilvl w:val="0"/>
           <w:numId w:val="6"/>
@@ -6674,26 +6711,12 @@
         <w:rPr>
           <w:lang w:val="en-US"/>
         </w:rPr>
-        <w:t xml:space="preserve"> (sender sends N packets. Receiver drops packets without expected sequence </w:t>
-      </w:r>
-      <w:proofErr w:type="spellStart"/>
-      <w:r>
-        <w:rPr>
-          <w:lang w:val="en-US"/>
-        </w:rPr>
-        <w:t>nr</w:t>
-      </w:r>
-      <w:proofErr w:type="spellEnd"/>
-      <w:r>
-        <w:rPr>
-          <w:lang w:val="en-US"/>
-        </w:rPr>
-        <w:t>. In this example it drops packet 2 and 3. Then sends NACK1. Sender retransmits packet 1 to N). FEWER PACKETS IF NO NOISE! But using less power.</w:t>
-      </w:r>
-    </w:p>
-    <w:p>
-      <w:pPr>
-        <w:pStyle w:val="ListParagraph"/>
+        <w:t xml:space="preserve"> (sender sends N packets. Receiver drops packets without expected sequence nr. In this example it drops packet 2 and 3. Then sends NACK1. Sender retransmits packet 1 to N). FEWER PACKETS IF NO NOISE! But using less power.</w:t>
+      </w:r>
+    </w:p>
+    <w:p>
+      <w:pPr>
+        <w:pStyle w:val="Listeafsnit"/>
         <w:numPr>
           <w:ilvl w:val="0"/>
           <w:numId w:val="6"/>
@@ -6866,7 +6889,7 @@
     </w:p>
     <w:p>
       <w:pPr>
-        <w:pStyle w:val="Heading4"/>
+        <w:pStyle w:val="Overskrift4"/>
         <w:spacing w:line="240" w:lineRule="auto"/>
         <w:rPr>
           <w:lang w:val="en-US"/>
@@ -6922,7 +6945,7 @@
     </w:p>
     <w:p>
       <w:pPr>
-        <w:pStyle w:val="Heading4"/>
+        <w:pStyle w:val="Overskrift4"/>
         <w:spacing w:line="240" w:lineRule="auto"/>
         <w:rPr>
           <w:lang w:val="en-US"/>
@@ -7132,7 +7155,7 @@
     </w:p>
     <w:p>
       <w:pPr>
-        <w:pStyle w:val="ListParagraph"/>
+        <w:pStyle w:val="Listeafsnit"/>
         <w:numPr>
           <w:ilvl w:val="0"/>
           <w:numId w:val="6"/>
@@ -7150,7 +7173,7 @@
     </w:p>
     <w:p>
       <w:pPr>
-        <w:pStyle w:val="ListParagraph"/>
+        <w:pStyle w:val="Listeafsnit"/>
         <w:numPr>
           <w:ilvl w:val="0"/>
           <w:numId w:val="6"/>
@@ -7168,7 +7191,7 @@
     </w:p>
     <w:p>
       <w:pPr>
-        <w:pStyle w:val="ListParagraph"/>
+        <w:pStyle w:val="Listeafsnit"/>
         <w:numPr>
           <w:ilvl w:val="0"/>
           <w:numId w:val="6"/>
@@ -7186,7 +7209,7 @@
     </w:p>
     <w:p>
       <w:pPr>
-        <w:pStyle w:val="ListParagraph"/>
+        <w:pStyle w:val="Listeafsnit"/>
         <w:numPr>
           <w:ilvl w:val="0"/>
           <w:numId w:val="6"/>
@@ -7277,7 +7300,7 @@
     </w:p>
     <w:p>
       <w:pPr>
-        <w:pStyle w:val="Heading4"/>
+        <w:pStyle w:val="Overskrift4"/>
         <w:spacing w:line="240" w:lineRule="auto"/>
         <w:rPr>
           <w:lang w:val="en-US"/>
@@ -7361,7 +7384,7 @@
     </w:p>
     <w:p>
       <w:pPr>
-        <w:pStyle w:val="ListParagraph"/>
+        <w:pStyle w:val="Listeafsnit"/>
         <w:numPr>
           <w:ilvl w:val="0"/>
           <w:numId w:val="8"/>
@@ -7379,7 +7402,7 @@
     </w:p>
     <w:p>
       <w:pPr>
-        <w:pStyle w:val="ListParagraph"/>
+        <w:pStyle w:val="Listeafsnit"/>
         <w:numPr>
           <w:ilvl w:val="0"/>
           <w:numId w:val="8"/>
@@ -7410,7 +7433,7 @@
     </w:p>
     <w:p>
       <w:pPr>
-        <w:pStyle w:val="ListParagraph"/>
+        <w:pStyle w:val="Listeafsnit"/>
         <w:numPr>
           <w:ilvl w:val="0"/>
           <w:numId w:val="9"/>
@@ -7428,7 +7451,7 @@
     </w:p>
     <w:p>
       <w:pPr>
-        <w:pStyle w:val="ListParagraph"/>
+        <w:pStyle w:val="Listeafsnit"/>
         <w:numPr>
           <w:ilvl w:val="0"/>
           <w:numId w:val="9"/>
@@ -7481,7 +7504,7 @@
     </w:p>
     <w:p>
       <w:pPr>
-        <w:pStyle w:val="ListParagraph"/>
+        <w:pStyle w:val="Listeafsnit"/>
         <w:numPr>
           <w:ilvl w:val="0"/>
           <w:numId w:val="8"/>
@@ -7512,7 +7535,7 @@
     </w:p>
     <w:p>
       <w:pPr>
-        <w:pStyle w:val="ListParagraph"/>
+        <w:pStyle w:val="Listeafsnit"/>
         <w:numPr>
           <w:ilvl w:val="0"/>
           <w:numId w:val="8"/>
@@ -7620,7 +7643,7 @@
     </w:p>
     <w:p>
       <w:pPr>
-        <w:pStyle w:val="ListParagraph"/>
+        <w:pStyle w:val="Listeafsnit"/>
         <w:numPr>
           <w:ilvl w:val="0"/>
           <w:numId w:val="8"/>
@@ -8027,7 +8050,7 @@
     </w:p>
     <w:p>
       <w:pPr>
-        <w:pStyle w:val="ListParagraph"/>
+        <w:pStyle w:val="Listeafsnit"/>
         <w:numPr>
           <w:ilvl w:val="0"/>
           <w:numId w:val="8"/>
@@ -8045,7 +8068,7 @@
     </w:p>
     <w:p>
       <w:pPr>
-        <w:pStyle w:val="ListParagraph"/>
+        <w:pStyle w:val="Listeafsnit"/>
         <w:numPr>
           <w:ilvl w:val="0"/>
           <w:numId w:val="8"/>
@@ -8076,7 +8099,7 @@
     </w:p>
     <w:p>
       <w:pPr>
-        <w:pStyle w:val="ListParagraph"/>
+        <w:pStyle w:val="Listeafsnit"/>
         <w:numPr>
           <w:ilvl w:val="0"/>
           <w:numId w:val="8"/>
@@ -8094,7 +8117,7 @@
     </w:p>
     <w:p>
       <w:pPr>
-        <w:pStyle w:val="ListParagraph"/>
+        <w:pStyle w:val="Listeafsnit"/>
         <w:numPr>
           <w:ilvl w:val="0"/>
           <w:numId w:val="8"/>
@@ -8147,7 +8170,7 @@
     </w:p>
     <w:p>
       <w:pPr>
-        <w:pStyle w:val="ListParagraph"/>
+        <w:pStyle w:val="Listeafsnit"/>
         <w:numPr>
           <w:ilvl w:val="0"/>
           <w:numId w:val="8"/>
@@ -8165,7 +8188,7 @@
     </w:p>
     <w:p>
       <w:pPr>
-        <w:pStyle w:val="ListParagraph"/>
+        <w:pStyle w:val="Listeafsnit"/>
         <w:numPr>
           <w:ilvl w:val="0"/>
           <w:numId w:val="8"/>
@@ -8183,7 +8206,7 @@
     </w:p>
     <w:p>
       <w:pPr>
-        <w:pStyle w:val="ListParagraph"/>
+        <w:pStyle w:val="Listeafsnit"/>
         <w:numPr>
           <w:ilvl w:val="0"/>
           <w:numId w:val="8"/>
@@ -8298,7 +8321,7 @@
     </w:p>
     <w:p>
       <w:pPr>
-        <w:pStyle w:val="ListParagraph"/>
+        <w:pStyle w:val="Listeafsnit"/>
         <w:numPr>
           <w:ilvl w:val="0"/>
           <w:numId w:val="8"/>
@@ -8316,7 +8339,7 @@
     </w:p>
     <w:p>
       <w:pPr>
-        <w:pStyle w:val="ListParagraph"/>
+        <w:pStyle w:val="Listeafsnit"/>
         <w:numPr>
           <w:ilvl w:val="1"/>
           <w:numId w:val="8"/>
@@ -8334,7 +8357,7 @@
     </w:p>
     <w:p>
       <w:pPr>
-        <w:pStyle w:val="ListParagraph"/>
+        <w:pStyle w:val="Listeafsnit"/>
         <w:numPr>
           <w:ilvl w:val="0"/>
           <w:numId w:val="8"/>
@@ -8365,7 +8388,7 @@
     </w:p>
     <w:p>
       <w:pPr>
-        <w:pStyle w:val="ListParagraph"/>
+        <w:pStyle w:val="Listeafsnit"/>
         <w:numPr>
           <w:ilvl w:val="0"/>
           <w:numId w:val="8"/>
@@ -8416,7 +8439,7 @@
     </w:p>
     <w:p>
       <w:pPr>
-        <w:pStyle w:val="ListParagraph"/>
+        <w:pStyle w:val="Listeafsnit"/>
         <w:numPr>
           <w:ilvl w:val="0"/>
           <w:numId w:val="8"/>
@@ -8434,7 +8457,7 @@
     </w:p>
     <w:p>
       <w:pPr>
-        <w:pStyle w:val="ListParagraph"/>
+        <w:pStyle w:val="Listeafsnit"/>
         <w:numPr>
           <w:ilvl w:val="1"/>
           <w:numId w:val="8"/>
@@ -8466,7 +8489,7 @@
     </w:p>
     <w:p>
       <w:pPr>
-        <w:pStyle w:val="Heading4"/>
+        <w:pStyle w:val="Overskrift4"/>
         <w:spacing w:line="240" w:lineRule="auto"/>
         <w:rPr>
           <w:lang w:val="en-US"/>
@@ -8496,7 +8519,7 @@
     </w:p>
     <w:p>
       <w:pPr>
-        <w:pStyle w:val="ListParagraph"/>
+        <w:pStyle w:val="Listeafsnit"/>
         <w:numPr>
           <w:ilvl w:val="0"/>
           <w:numId w:val="3"/>
@@ -8537,7 +8560,7 @@
     </w:p>
     <w:p>
       <w:pPr>
-        <w:pStyle w:val="ListParagraph"/>
+        <w:pStyle w:val="Listeafsnit"/>
         <w:numPr>
           <w:ilvl w:val="0"/>
           <w:numId w:val="3"/>
@@ -8580,7 +8603,7 @@
     </w:p>
     <w:p>
       <w:pPr>
-        <w:pStyle w:val="ListParagraph"/>
+        <w:pStyle w:val="Listeafsnit"/>
         <w:numPr>
           <w:ilvl w:val="0"/>
           <w:numId w:val="3"/>
@@ -10087,7 +10110,6 @@
           <w:lang w:val="en-US"/>
         </w:rPr>
       </w:pPr>
-      <w:proofErr w:type="spellStart"/>
       <w:r>
         <w:rPr>
           <w:rFonts w:asciiTheme="minorHAnsi" w:hAnsiTheme="minorHAnsi" w:cstheme="minorHAnsi"/>
@@ -10095,17 +10117,7 @@
           <w:szCs w:val="20"/>
           <w:lang w:val="en-US"/>
         </w:rPr>
-        <w:t>bk</w:t>
-      </w:r>
-      <w:proofErr w:type="spellEnd"/>
-      <w:r>
-        <w:rPr>
-          <w:rFonts w:asciiTheme="minorHAnsi" w:hAnsiTheme="minorHAnsi" w:cstheme="minorHAnsi"/>
-          <w:sz w:val="20"/>
-          <w:szCs w:val="20"/>
-          <w:lang w:val="en-US"/>
-        </w:rPr>
-        <w:t>: Buffer fullness level at the end of reporting interval k</w:t>
+        <w:t>bk: Buffer fullness level at the end of reporting interval k</w:t>
       </w:r>
     </w:p>
     <w:p>
@@ -11048,7 +11060,7 @@
     </w:p>
     <w:p>
       <w:pPr>
-        <w:pStyle w:val="Heading4"/>
+        <w:pStyle w:val="Overskrift4"/>
         <w:spacing w:line="240" w:lineRule="auto"/>
         <w:rPr>
           <w:lang w:val="en-US"/>
@@ -11116,7 +11128,6 @@
           <w:lang w:val="en-US"/>
         </w:rPr>
       </w:pPr>
-      <w:bookmarkStart w:id="1" w:name="_GoBack"/>
       <w:r>
         <w:rPr>
           <w:noProof/>
@@ -11158,7 +11169,6 @@
           </wp:inline>
         </w:drawing>
       </w:r>
-      <w:bookmarkEnd w:id="1"/>
     </w:p>
     <w:p>
       <w:pPr>
@@ -13237,11 +13247,11 @@
     <w:name w:val="Normal"/>
     <w:qFormat/>
   </w:style>
-  <w:style w:type="paragraph" w:styleId="Heading1">
+  <w:style w:type="paragraph" w:styleId="Overskrift1">
     <w:name w:val="heading 1"/>
     <w:basedOn w:val="Normal"/>
     <w:next w:val="Normal"/>
-    <w:link w:val="Heading1Char"/>
+    <w:link w:val="Overskrift1Tegn"/>
     <w:uiPriority w:val="9"/>
     <w:qFormat/>
     <w:rsid w:val="00DA7E49"/>
@@ -13258,11 +13268,11 @@
       <w:szCs w:val="32"/>
     </w:rPr>
   </w:style>
-  <w:style w:type="paragraph" w:styleId="Heading2">
+  <w:style w:type="paragraph" w:styleId="Overskrift2">
     <w:name w:val="heading 2"/>
     <w:basedOn w:val="Normal"/>
     <w:next w:val="Normal"/>
-    <w:link w:val="Heading2Char"/>
+    <w:link w:val="Overskrift2Tegn"/>
     <w:uiPriority w:val="9"/>
     <w:unhideWhenUsed/>
     <w:qFormat/>
@@ -13280,11 +13290,11 @@
       <w:szCs w:val="26"/>
     </w:rPr>
   </w:style>
-  <w:style w:type="paragraph" w:styleId="Heading3">
+  <w:style w:type="paragraph" w:styleId="Overskrift3">
     <w:name w:val="heading 3"/>
     <w:basedOn w:val="Normal"/>
     <w:next w:val="Normal"/>
-    <w:link w:val="Heading3Char"/>
+    <w:link w:val="Overskrift3Tegn"/>
     <w:uiPriority w:val="9"/>
     <w:unhideWhenUsed/>
     <w:qFormat/>
@@ -13302,11 +13312,11 @@
       <w:szCs w:val="24"/>
     </w:rPr>
   </w:style>
-  <w:style w:type="paragraph" w:styleId="Heading4">
+  <w:style w:type="paragraph" w:styleId="Overskrift4">
     <w:name w:val="heading 4"/>
     <w:basedOn w:val="Normal"/>
     <w:next w:val="Normal"/>
-    <w:link w:val="Heading4Char"/>
+    <w:link w:val="Overskrift4Tegn"/>
     <w:uiPriority w:val="9"/>
     <w:unhideWhenUsed/>
     <w:qFormat/>
@@ -13324,13 +13334,13 @@
       <w:color w:val="2F5496" w:themeColor="accent1" w:themeShade="BF"/>
     </w:rPr>
   </w:style>
-  <w:style w:type="character" w:default="1" w:styleId="DefaultParagraphFont">
+  <w:style w:type="character" w:default="1" w:styleId="Standardskrifttypeiafsnit">
     <w:name w:val="Default Paragraph Font"/>
     <w:uiPriority w:val="1"/>
     <w:semiHidden/>
     <w:unhideWhenUsed/>
   </w:style>
-  <w:style w:type="table" w:default="1" w:styleId="TableNormal">
+  <w:style w:type="table" w:default="1" w:styleId="Tabel-Normal">
     <w:name w:val="Normal Table"/>
     <w:uiPriority w:val="99"/>
     <w:semiHidden/>
@@ -13345,13 +13355,13 @@
       </w:tblCellMar>
     </w:tblPr>
   </w:style>
-  <w:style w:type="numbering" w:default="1" w:styleId="NoList">
+  <w:style w:type="numbering" w:default="1" w:styleId="Ingenoversigt">
     <w:name w:val="No List"/>
     <w:uiPriority w:val="99"/>
     <w:semiHidden/>
     <w:unhideWhenUsed/>
   </w:style>
-  <w:style w:type="paragraph" w:styleId="ListParagraph">
+  <w:style w:type="paragraph" w:styleId="Listeafsnit">
     <w:name w:val="List Paragraph"/>
     <w:basedOn w:val="Normal"/>
     <w:uiPriority w:val="34"/>
@@ -13362,9 +13372,9 @@
       <w:contextualSpacing/>
     </w:pPr>
   </w:style>
-  <w:style w:type="character" w:styleId="IntenseEmphasis">
+  <w:style w:type="character" w:styleId="Kraftigfremhvning">
     <w:name w:val="Intense Emphasis"/>
-    <w:basedOn w:val="DefaultParagraphFont"/>
+    <w:basedOn w:val="Standardskrifttypeiafsnit"/>
     <w:uiPriority w:val="21"/>
     <w:qFormat/>
     <w:rsid w:val="00AE0242"/>
@@ -13374,10 +13384,10 @@
       <w:color w:val="4472C4" w:themeColor="accent1"/>
     </w:rPr>
   </w:style>
-  <w:style w:type="character" w:customStyle="1" w:styleId="Heading2Char">
-    <w:name w:val="Heading 2 Char"/>
-    <w:basedOn w:val="DefaultParagraphFont"/>
-    <w:link w:val="Heading2"/>
+  <w:style w:type="character" w:customStyle="1" w:styleId="Overskrift2Tegn">
+    <w:name w:val="Overskrift 2 Tegn"/>
+    <w:basedOn w:val="Standardskrifttypeiafsnit"/>
+    <w:link w:val="Overskrift2"/>
     <w:uiPriority w:val="9"/>
     <w:rsid w:val="00AE0242"/>
     <w:rPr>
@@ -13387,10 +13397,10 @@
       <w:szCs w:val="26"/>
     </w:rPr>
   </w:style>
-  <w:style w:type="character" w:customStyle="1" w:styleId="Heading3Char">
-    <w:name w:val="Heading 3 Char"/>
-    <w:basedOn w:val="DefaultParagraphFont"/>
-    <w:link w:val="Heading3"/>
+  <w:style w:type="character" w:customStyle="1" w:styleId="Overskrift3Tegn">
+    <w:name w:val="Overskrift 3 Tegn"/>
+    <w:basedOn w:val="Standardskrifttypeiafsnit"/>
+    <w:link w:val="Overskrift3"/>
     <w:uiPriority w:val="9"/>
     <w:rsid w:val="00AE0242"/>
     <w:rPr>
@@ -13400,10 +13410,10 @@
       <w:szCs w:val="24"/>
     </w:rPr>
   </w:style>
-  <w:style w:type="character" w:customStyle="1" w:styleId="Heading4Char">
-    <w:name w:val="Heading 4 Char"/>
-    <w:basedOn w:val="DefaultParagraphFont"/>
-    <w:link w:val="Heading4"/>
+  <w:style w:type="character" w:customStyle="1" w:styleId="Overskrift4Tegn">
+    <w:name w:val="Overskrift 4 Tegn"/>
+    <w:basedOn w:val="Standardskrifttypeiafsnit"/>
+    <w:link w:val="Overskrift4"/>
     <w:uiPriority w:val="9"/>
     <w:rsid w:val="00AE0242"/>
     <w:rPr>
@@ -13413,10 +13423,10 @@
       <w:color w:val="2F5496" w:themeColor="accent1" w:themeShade="BF"/>
     </w:rPr>
   </w:style>
-  <w:style w:type="character" w:customStyle="1" w:styleId="Heading1Char">
-    <w:name w:val="Heading 1 Char"/>
-    <w:basedOn w:val="DefaultParagraphFont"/>
-    <w:link w:val="Heading1"/>
+  <w:style w:type="character" w:customStyle="1" w:styleId="Overskrift1Tegn">
+    <w:name w:val="Overskrift 1 Tegn"/>
+    <w:basedOn w:val="Standardskrifttypeiafsnit"/>
+    <w:link w:val="Overskrift1"/>
     <w:uiPriority w:val="9"/>
     <w:rsid w:val="00DA7E49"/>
     <w:rPr>
@@ -13442,7 +13452,7 @@
       <w:szCs w:val="24"/>
     </w:rPr>
   </w:style>
-  <w:style w:type="paragraph" w:styleId="Caption">
+  <w:style w:type="paragraph" w:styleId="Billedtekst">
     <w:name w:val="caption"/>
     <w:basedOn w:val="Normal"/>
     <w:next w:val="Normal"/>
@@ -13461,9 +13471,9 @@
       <w:szCs w:val="18"/>
     </w:rPr>
   </w:style>
-  <w:style w:type="character" w:styleId="PlaceholderText">
+  <w:style w:type="character" w:styleId="Pladsholdertekst">
     <w:name w:val="Placeholder Text"/>
-    <w:basedOn w:val="DefaultParagraphFont"/>
+    <w:basedOn w:val="Standardskrifttypeiafsnit"/>
     <w:uiPriority w:val="99"/>
     <w:semiHidden/>
     <w:rsid w:val="008A1427"/>
@@ -13471,9 +13481,9 @@
       <w:color w:val="808080"/>
     </w:rPr>
   </w:style>
-  <w:style w:type="character" w:styleId="Strong">
+  <w:style w:type="character" w:styleId="Strk">
     <w:name w:val="Strong"/>
-    <w:basedOn w:val="DefaultParagraphFont"/>
+    <w:basedOn w:val="Standardskrifttypeiafsnit"/>
     <w:uiPriority w:val="22"/>
     <w:qFormat/>
     <w:rsid w:val="00F5242F"/>
@@ -13482,9 +13492,9 @@
       <w:bCs/>
     </w:rPr>
   </w:style>
-  <w:style w:type="character" w:styleId="Emphasis">
+  <w:style w:type="character" w:styleId="Fremhv">
     <w:name w:val="Emphasis"/>
-    <w:basedOn w:val="DefaultParagraphFont"/>
+    <w:basedOn w:val="Standardskrifttypeiafsnit"/>
     <w:uiPriority w:val="20"/>
     <w:qFormat/>
     <w:rsid w:val="00F5242F"/>
@@ -13493,9 +13503,9 @@
       <w:iCs/>
     </w:rPr>
   </w:style>
-  <w:style w:type="character" w:styleId="SubtleEmphasis">
+  <w:style w:type="character" w:styleId="Svagfremhvning">
     <w:name w:val="Subtle Emphasis"/>
-    <w:basedOn w:val="DefaultParagraphFont"/>
+    <w:basedOn w:val="Standardskrifttypeiafsnit"/>
     <w:uiPriority w:val="19"/>
     <w:qFormat/>
     <w:rsid w:val="00F5242F"/>
@@ -13505,7 +13515,7 @@
       <w:color w:val="404040" w:themeColor="text1" w:themeTint="BF"/>
     </w:rPr>
   </w:style>
-  <w:style w:type="paragraph" w:styleId="NoSpacing">
+  <w:style w:type="paragraph" w:styleId="Ingenafstand">
     <w:name w:val="No Spacing"/>
     <w:uiPriority w:val="1"/>
     <w:qFormat/>
@@ -13514,11 +13524,11 @@
       <w:spacing w:after="0" w:line="240" w:lineRule="auto"/>
     </w:pPr>
   </w:style>
-  <w:style w:type="paragraph" w:styleId="Title">
+  <w:style w:type="paragraph" w:styleId="Titel">
     <w:name w:val="Title"/>
     <w:basedOn w:val="Normal"/>
     <w:next w:val="Normal"/>
-    <w:link w:val="TitleChar"/>
+    <w:link w:val="TitelTegn"/>
     <w:uiPriority w:val="10"/>
     <w:qFormat/>
     <w:rsid w:val="00190DE0"/>
@@ -13534,10 +13544,10 @@
       <w:szCs w:val="56"/>
     </w:rPr>
   </w:style>
-  <w:style w:type="character" w:customStyle="1" w:styleId="TitleChar">
-    <w:name w:val="Title Char"/>
-    <w:basedOn w:val="DefaultParagraphFont"/>
-    <w:link w:val="Title"/>
+  <w:style w:type="character" w:customStyle="1" w:styleId="TitelTegn">
+    <w:name w:val="Titel Tegn"/>
+    <w:basedOn w:val="Standardskrifttypeiafsnit"/>
+    <w:link w:val="Titel"/>
     <w:uiPriority w:val="10"/>
     <w:rsid w:val="00190DE0"/>
     <w:rPr>
@@ -13548,11 +13558,11 @@
       <w:szCs w:val="56"/>
     </w:rPr>
   </w:style>
-  <w:style w:type="paragraph" w:styleId="Subtitle">
+  <w:style w:type="paragraph" w:styleId="Undertitel">
     <w:name w:val="Subtitle"/>
     <w:basedOn w:val="Normal"/>
     <w:next w:val="Normal"/>
-    <w:link w:val="SubtitleChar"/>
+    <w:link w:val="UndertitelTegn"/>
     <w:uiPriority w:val="11"/>
     <w:qFormat/>
     <w:rsid w:val="00190DE0"/>
@@ -13567,16 +13577,46 @@
       <w:spacing w:val="15"/>
     </w:rPr>
   </w:style>
-  <w:style w:type="character" w:customStyle="1" w:styleId="SubtitleChar">
-    <w:name w:val="Subtitle Char"/>
-    <w:basedOn w:val="DefaultParagraphFont"/>
-    <w:link w:val="Subtitle"/>
+  <w:style w:type="character" w:customStyle="1" w:styleId="UndertitelTegn">
+    <w:name w:val="Undertitel Tegn"/>
+    <w:basedOn w:val="Standardskrifttypeiafsnit"/>
+    <w:link w:val="Undertitel"/>
     <w:uiPriority w:val="11"/>
     <w:rsid w:val="00190DE0"/>
     <w:rPr>
       <w:rFonts w:eastAsiaTheme="minorEastAsia"/>
       <w:color w:val="5A5A5A" w:themeColor="text1" w:themeTint="A5"/>
       <w:spacing w:val="15"/>
+    </w:rPr>
+  </w:style>
+  <w:style w:type="paragraph" w:styleId="Markeringsbobletekst">
+    <w:name w:val="Balloon Text"/>
+    <w:basedOn w:val="Normal"/>
+    <w:link w:val="MarkeringsbobletekstTegn"/>
+    <w:uiPriority w:val="99"/>
+    <w:semiHidden/>
+    <w:unhideWhenUsed/>
+    <w:rsid w:val="00F1190C"/>
+    <w:pPr>
+      <w:spacing w:after="0" w:line="240" w:lineRule="auto"/>
+    </w:pPr>
+    <w:rPr>
+      <w:rFonts w:ascii="Segoe UI" w:hAnsi="Segoe UI" w:cs="Segoe UI"/>
+      <w:sz w:val="18"/>
+      <w:szCs w:val="18"/>
+    </w:rPr>
+  </w:style>
+  <w:style w:type="character" w:customStyle="1" w:styleId="MarkeringsbobletekstTegn">
+    <w:name w:val="Markeringsbobletekst Tegn"/>
+    <w:basedOn w:val="Standardskrifttypeiafsnit"/>
+    <w:link w:val="Markeringsbobletekst"/>
+    <w:uiPriority w:val="99"/>
+    <w:semiHidden/>
+    <w:rsid w:val="00F1190C"/>
+    <w:rPr>
+      <w:rFonts w:ascii="Segoe UI" w:hAnsi="Segoe UI" w:cs="Segoe UI"/>
+      <w:sz w:val="18"/>
+      <w:szCs w:val="18"/>
     </w:rPr>
   </w:style>
 </w:styles>

</xml_diff>

<commit_message>
Added TRAMA to the schedule based MAC
</commit_message>
<xml_diff>
--- a/Exam/David/ExamFull.docx
+++ b/Exam/David/ExamFull.docx
@@ -1,10 +1,10 @@
 
 <file path=word/document.xml><?xml version="1.0" encoding="utf-8"?>
-<w:document xmlns:wpc="http://schemas.microsoft.com/office/word/2010/wordprocessingCanvas" xmlns:cx="http://schemas.microsoft.com/office/drawing/2014/chartex" xmlns:cx1="http://schemas.microsoft.com/office/drawing/2015/9/8/chartex" xmlns:cx2="http://schemas.microsoft.com/office/drawing/2015/10/21/chartex" xmlns:cx3="http://schemas.microsoft.com/office/drawing/2016/5/9/chartex" xmlns:cx4="http://schemas.microsoft.com/office/drawing/2016/5/10/chartex" xmlns:cx5="http://schemas.microsoft.com/office/drawing/2016/5/11/chartex" xmlns:cx6="http://schemas.microsoft.com/office/drawing/2016/5/12/chartex" xmlns:cx7="http://schemas.microsoft.com/office/drawing/2016/5/13/chartex" xmlns:cx8="http://schemas.microsoft.com/office/drawing/2016/5/14/chartex" xmlns:mc="http://schemas.openxmlformats.org/markup-compatibility/2006" xmlns:aink="http://schemas.microsoft.com/office/drawing/2016/ink" xmlns:am3d="http://schemas.microsoft.com/office/drawing/2017/model3d" xmlns:o="urn:schemas-microsoft-com:office:office" xmlns:r="http://schemas.openxmlformats.org/officeDocument/2006/relationships" xmlns:m="http://schemas.openxmlformats.org/officeDocument/2006/math" xmlns:v="urn:schemas-microsoft-com:vml" xmlns:wp14="http://schemas.microsoft.com/office/word/2010/wordprocessingDrawing" xmlns:wp="http://schemas.openxmlformats.org/drawingml/2006/wordprocessingDrawing" xmlns:w10="urn:schemas-microsoft-com:office:word" xmlns:w="http://schemas.openxmlformats.org/wordprocessingml/2006/main" xmlns:w14="http://schemas.microsoft.com/office/word/2010/wordml" xmlns:w15="http://schemas.microsoft.com/office/word/2012/wordml" xmlns:w16cid="http://schemas.microsoft.com/office/word/2016/wordml/cid" xmlns:w16se="http://schemas.microsoft.com/office/word/2015/wordml/symex" xmlns:wpg="http://schemas.microsoft.com/office/word/2010/wordprocessingGroup" xmlns:wpi="http://schemas.microsoft.com/office/word/2010/wordprocessingInk" xmlns:wne="http://schemas.microsoft.com/office/word/2006/wordml" xmlns:wps="http://schemas.microsoft.com/office/word/2010/wordprocessingShape" mc:Ignorable="w14 w15 w16se w16cid wp14">
+<w:document xmlns:wpc="http://schemas.microsoft.com/office/word/2010/wordprocessingCanvas" xmlns:mc="http://schemas.openxmlformats.org/markup-compatibility/2006" xmlns:o="urn:schemas-microsoft-com:office:office" xmlns:r="http://schemas.openxmlformats.org/officeDocument/2006/relationships" xmlns:m="http://schemas.openxmlformats.org/officeDocument/2006/math" xmlns:v="urn:schemas-microsoft-com:vml" xmlns:wp14="http://schemas.microsoft.com/office/word/2010/wordprocessingDrawing" xmlns:wp="http://schemas.openxmlformats.org/drawingml/2006/wordprocessingDrawing" xmlns:w10="urn:schemas-microsoft-com:office:word" xmlns:w="http://schemas.openxmlformats.org/wordprocessingml/2006/main" xmlns:w14="http://schemas.microsoft.com/office/word/2010/wordml" xmlns:w15="http://schemas.microsoft.com/office/word/2012/wordml" xmlns:wpg="http://schemas.microsoft.com/office/word/2010/wordprocessingGroup" xmlns:wpi="http://schemas.microsoft.com/office/word/2010/wordprocessingInk" xmlns:wne="http://schemas.microsoft.com/office/word/2006/wordml" xmlns:wps="http://schemas.microsoft.com/office/word/2010/wordprocessingShape" mc:Ignorable="w14 w15 wp14">
   <w:body>
     <w:p>
       <w:pPr>
-        <w:pStyle w:val="Overskrift4"/>
+        <w:pStyle w:val="Heading4"/>
         <w:spacing w:line="240" w:lineRule="auto"/>
         <w:rPr>
           <w:lang w:val="en-US"/>
@@ -89,7 +89,7 @@
     </w:p>
     <w:p>
       <w:pPr>
-        <w:pStyle w:val="Listeafsnit"/>
+        <w:pStyle w:val="ListParagraph"/>
         <w:numPr>
           <w:ilvl w:val="0"/>
           <w:numId w:val="3"/>
@@ -108,7 +108,7 @@
     </w:p>
     <w:p>
       <w:pPr>
-        <w:pStyle w:val="Listeafsnit"/>
+        <w:pStyle w:val="ListParagraph"/>
         <w:numPr>
           <w:ilvl w:val="1"/>
           <w:numId w:val="3"/>
@@ -127,7 +127,7 @@
     </w:p>
     <w:p>
       <w:pPr>
-        <w:pStyle w:val="Listeafsnit"/>
+        <w:pStyle w:val="ListParagraph"/>
         <w:spacing w:line="240" w:lineRule="auto"/>
         <w:ind w:left="1440"/>
         <w:rPr>
@@ -184,26 +184,12 @@
         <w:rPr>
           <w:lang w:val="en-US"/>
         </w:rPr>
-        <w:t xml:space="preserve">. Provides a </w:t>
-      </w:r>
-      <w:proofErr w:type="gramStart"/>
-      <w:r>
-        <w:rPr>
-          <w:lang w:val="en-US"/>
-        </w:rPr>
-        <w:t>high speed</w:t>
-      </w:r>
-      <w:proofErr w:type="gramEnd"/>
-      <w:r>
-        <w:rPr>
-          <w:lang w:val="en-US"/>
-        </w:rPr>
-        <w:t xml:space="preserve"> programming and eases debugging, because of higher-level programming languages.</w:t>
-      </w:r>
-    </w:p>
-    <w:p>
-      <w:pPr>
-        <w:pStyle w:val="Listeafsnit"/>
+        <w:t>. Provides a high speed programming and eases debugging, because of higher-level programming languages.</w:t>
+      </w:r>
+    </w:p>
+    <w:p>
+      <w:pPr>
+        <w:pStyle w:val="ListParagraph"/>
         <w:spacing w:line="240" w:lineRule="auto"/>
         <w:ind w:left="1440"/>
         <w:rPr>
@@ -226,7 +212,7 @@
     </w:p>
     <w:p>
       <w:pPr>
-        <w:pStyle w:val="Listeafsnit"/>
+        <w:pStyle w:val="ListParagraph"/>
         <w:numPr>
           <w:ilvl w:val="1"/>
           <w:numId w:val="3"/>
@@ -245,7 +231,7 @@
     </w:p>
     <w:p>
       <w:pPr>
-        <w:pStyle w:val="Listeafsnit"/>
+        <w:pStyle w:val="ListParagraph"/>
         <w:spacing w:line="240" w:lineRule="auto"/>
         <w:ind w:left="1440"/>
         <w:rPr>
@@ -288,7 +274,7 @@
     </w:p>
     <w:p>
       <w:pPr>
-        <w:pStyle w:val="Listeafsnit"/>
+        <w:pStyle w:val="ListParagraph"/>
         <w:spacing w:line="240" w:lineRule="auto"/>
         <w:ind w:left="1440"/>
         <w:rPr>
@@ -329,7 +315,7 @@
     </w:p>
     <w:p>
       <w:pPr>
-        <w:pStyle w:val="Listeafsnit"/>
+        <w:pStyle w:val="ListParagraph"/>
         <w:numPr>
           <w:ilvl w:val="1"/>
           <w:numId w:val="3"/>
@@ -354,7 +340,7 @@
     </w:p>
     <w:p>
       <w:pPr>
-        <w:pStyle w:val="Listeafsnit"/>
+        <w:pStyle w:val="ListParagraph"/>
         <w:spacing w:line="240" w:lineRule="auto"/>
         <w:ind w:left="1440"/>
         <w:rPr>
@@ -383,7 +369,7 @@
     </w:p>
     <w:p>
       <w:pPr>
-        <w:pStyle w:val="Listeafsnit"/>
+        <w:pStyle w:val="ListParagraph"/>
         <w:spacing w:line="240" w:lineRule="auto"/>
         <w:ind w:left="1440"/>
         <w:rPr>
@@ -406,7 +392,7 @@
     </w:p>
     <w:p>
       <w:pPr>
-        <w:pStyle w:val="Listeafsnit"/>
+        <w:pStyle w:val="ListParagraph"/>
         <w:spacing w:line="240" w:lineRule="auto"/>
         <w:ind w:left="1440"/>
         <w:rPr>
@@ -428,7 +414,7 @@
     </w:p>
     <w:p>
       <w:pPr>
-        <w:pStyle w:val="Listeafsnit"/>
+        <w:pStyle w:val="ListParagraph"/>
         <w:numPr>
           <w:ilvl w:val="1"/>
           <w:numId w:val="3"/>
@@ -442,26 +428,12 @@
         <w:rPr>
           <w:lang w:val="en-US"/>
         </w:rPr>
-        <w:t>ASIC (Application-</w:t>
-      </w:r>
-      <w:proofErr w:type="spellStart"/>
-      <w:r>
-        <w:rPr>
-          <w:lang w:val="en-US"/>
-        </w:rPr>
-        <w:t>specificIntegrated</w:t>
-      </w:r>
-      <w:proofErr w:type="spellEnd"/>
-      <w:r>
-        <w:rPr>
-          <w:lang w:val="en-US"/>
-        </w:rPr>
-        <w:t xml:space="preserve"> Circuit)</w:t>
-      </w:r>
-    </w:p>
-    <w:p>
-      <w:pPr>
-        <w:pStyle w:val="Listeafsnit"/>
+        <w:t>ASIC (Application-specificIntegrated Circuit)</w:t>
+      </w:r>
+    </w:p>
+    <w:p>
+      <w:pPr>
+        <w:pStyle w:val="ListParagraph"/>
         <w:spacing w:line="240" w:lineRule="auto"/>
         <w:ind w:left="1440"/>
         <w:rPr>
@@ -472,26 +444,12 @@
         <w:rPr>
           <w:lang w:val="en-US"/>
         </w:rPr>
-        <w:t xml:space="preserve">They </w:t>
-      </w:r>
-      <w:proofErr w:type="spellStart"/>
-      <w:r>
-        <w:rPr>
-          <w:lang w:val="en-US"/>
-        </w:rPr>
-        <w:t>ment</w:t>
-      </w:r>
-      <w:proofErr w:type="spellEnd"/>
-      <w:r>
-        <w:rPr>
-          <w:lang w:val="en-US"/>
-        </w:rPr>
-        <w:t xml:space="preserve"> to complement the Microcontroller or DPS for rudimentary and low-level tasks.</w:t>
-      </w:r>
-    </w:p>
-    <w:p>
-      <w:pPr>
-        <w:pStyle w:val="Listeafsnit"/>
+        <w:t>They ment to complement the Microcontroller or DPS for rudimentary and low-level tasks.</w:t>
+      </w:r>
+    </w:p>
+    <w:p>
+      <w:pPr>
+        <w:pStyle w:val="ListParagraph"/>
         <w:spacing w:line="240" w:lineRule="auto"/>
         <w:ind w:left="1440"/>
         <w:rPr>
@@ -514,7 +472,7 @@
     </w:p>
     <w:p>
       <w:pPr>
-        <w:pStyle w:val="Listeafsnit"/>
+        <w:pStyle w:val="ListParagraph"/>
         <w:spacing w:line="240" w:lineRule="auto"/>
         <w:ind w:left="1440"/>
         <w:rPr>
@@ -543,7 +501,7 @@
     </w:p>
     <w:p>
       <w:pPr>
-        <w:pStyle w:val="Listeafsnit"/>
+        <w:pStyle w:val="ListParagraph"/>
         <w:numPr>
           <w:ilvl w:val="0"/>
           <w:numId w:val="3"/>
@@ -562,7 +520,7 @@
     </w:p>
     <w:p>
       <w:pPr>
-        <w:pStyle w:val="Listeafsnit"/>
+        <w:pStyle w:val="ListParagraph"/>
         <w:numPr>
           <w:ilvl w:val="1"/>
           <w:numId w:val="3"/>
@@ -587,7 +545,7 @@
     </w:p>
     <w:p>
       <w:pPr>
-        <w:pStyle w:val="Listeafsnit"/>
+        <w:pStyle w:val="ListParagraph"/>
         <w:numPr>
           <w:ilvl w:val="1"/>
           <w:numId w:val="3"/>
@@ -606,7 +564,7 @@
     </w:p>
     <w:p>
       <w:pPr>
-        <w:pStyle w:val="Listeafsnit"/>
+        <w:pStyle w:val="ListParagraph"/>
         <w:numPr>
           <w:ilvl w:val="1"/>
           <w:numId w:val="3"/>
@@ -625,7 +583,7 @@
     </w:p>
     <w:p>
       <w:pPr>
-        <w:pStyle w:val="Listeafsnit"/>
+        <w:pStyle w:val="ListParagraph"/>
         <w:numPr>
           <w:ilvl w:val="0"/>
           <w:numId w:val="3"/>
@@ -656,7 +614,7 @@
     </w:p>
     <w:p>
       <w:pPr>
-        <w:pStyle w:val="Listeafsnit"/>
+        <w:pStyle w:val="ListParagraph"/>
         <w:numPr>
           <w:ilvl w:val="1"/>
           <w:numId w:val="3"/>
@@ -711,7 +669,7 @@
     </w:p>
     <w:p>
       <w:pPr>
-        <w:pStyle w:val="Listeafsnit"/>
+        <w:pStyle w:val="ListParagraph"/>
         <w:spacing w:line="240" w:lineRule="auto"/>
         <w:ind w:left="1440"/>
         <w:rPr>
@@ -746,7 +704,7 @@
     </w:p>
     <w:p>
       <w:pPr>
-        <w:pStyle w:val="Listeafsnit"/>
+        <w:pStyle w:val="ListParagraph"/>
         <w:numPr>
           <w:ilvl w:val="1"/>
           <w:numId w:val="3"/>
@@ -777,7 +735,7 @@
     </w:p>
     <w:p>
       <w:pPr>
-        <w:pStyle w:val="Listeafsnit"/>
+        <w:pStyle w:val="ListParagraph"/>
         <w:numPr>
           <w:ilvl w:val="0"/>
           <w:numId w:val="3"/>
@@ -796,7 +754,7 @@
     </w:p>
     <w:p>
       <w:pPr>
-        <w:pStyle w:val="Listeafsnit"/>
+        <w:pStyle w:val="ListParagraph"/>
         <w:numPr>
           <w:ilvl w:val="1"/>
           <w:numId w:val="3"/>
@@ -815,7 +773,7 @@
     </w:p>
     <w:p>
       <w:pPr>
-        <w:pStyle w:val="Listeafsnit"/>
+        <w:pStyle w:val="ListParagraph"/>
         <w:spacing w:line="240" w:lineRule="auto"/>
         <w:ind w:left="1440"/>
         <w:rPr>
@@ -855,7 +813,7 @@
     </w:p>
     <w:p>
       <w:pPr>
-        <w:pStyle w:val="Listeafsnit"/>
+        <w:pStyle w:val="ListParagraph"/>
         <w:numPr>
           <w:ilvl w:val="1"/>
           <w:numId w:val="3"/>
@@ -874,7 +832,7 @@
     </w:p>
     <w:p>
       <w:pPr>
-        <w:pStyle w:val="Listeafsnit"/>
+        <w:pStyle w:val="ListParagraph"/>
         <w:spacing w:line="240" w:lineRule="auto"/>
         <w:ind w:left="1440"/>
         <w:rPr>
@@ -920,7 +878,7 @@
     </w:p>
     <w:p>
       <w:pPr>
-        <w:pStyle w:val="Listeafsnit"/>
+        <w:pStyle w:val="ListParagraph"/>
         <w:spacing w:line="240" w:lineRule="auto"/>
         <w:ind w:left="1440"/>
         <w:rPr>
@@ -930,7 +888,7 @@
     </w:p>
     <w:p>
       <w:pPr>
-        <w:pStyle w:val="Listeafsnit"/>
+        <w:pStyle w:val="ListParagraph"/>
         <w:numPr>
           <w:ilvl w:val="0"/>
           <w:numId w:val="3"/>
@@ -949,7 +907,7 @@
     </w:p>
     <w:p>
       <w:pPr>
-        <w:pStyle w:val="Listeafsnit"/>
+        <w:pStyle w:val="ListParagraph"/>
         <w:numPr>
           <w:ilvl w:val="1"/>
           <w:numId w:val="3"/>
@@ -968,7 +926,7 @@
     </w:p>
     <w:p>
       <w:pPr>
-        <w:pStyle w:val="Listeafsnit"/>
+        <w:pStyle w:val="ListParagraph"/>
         <w:numPr>
           <w:ilvl w:val="2"/>
           <w:numId w:val="3"/>
@@ -987,7 +945,7 @@
     </w:p>
     <w:p>
       <w:pPr>
-        <w:pStyle w:val="Listeafsnit"/>
+        <w:pStyle w:val="ListParagraph"/>
         <w:numPr>
           <w:ilvl w:val="1"/>
           <w:numId w:val="3"/>
@@ -1006,7 +964,7 @@
     </w:p>
     <w:p>
       <w:pPr>
-        <w:pStyle w:val="Listeafsnit"/>
+        <w:pStyle w:val="ListParagraph"/>
         <w:numPr>
           <w:ilvl w:val="2"/>
           <w:numId w:val="3"/>
@@ -1025,7 +983,7 @@
     </w:p>
     <w:p>
       <w:pPr>
-        <w:pStyle w:val="Listeafsnit"/>
+        <w:pStyle w:val="ListParagraph"/>
         <w:numPr>
           <w:ilvl w:val="1"/>
           <w:numId w:val="3"/>
@@ -1044,7 +1002,7 @@
     </w:p>
     <w:p>
       <w:pPr>
-        <w:pStyle w:val="Listeafsnit"/>
+        <w:pStyle w:val="ListParagraph"/>
         <w:spacing w:line="240" w:lineRule="auto"/>
         <w:ind w:left="1440"/>
         <w:rPr>
@@ -1055,21 +1013,7 @@
         <w:rPr>
           <w:lang w:val="en-US"/>
         </w:rPr>
-        <w:t xml:space="preserve">Controls motors that can be used in many different </w:t>
-      </w:r>
-      <w:proofErr w:type="spellStart"/>
-      <w:r>
-        <w:rPr>
-          <w:lang w:val="en-US"/>
-        </w:rPr>
-        <w:t>usecases</w:t>
-      </w:r>
-      <w:proofErr w:type="spellEnd"/>
-      <w:r>
-        <w:rPr>
-          <w:lang w:val="en-US"/>
-        </w:rPr>
-        <w:t xml:space="preserve"> ex open a garden house window. </w:t>
+        <w:t xml:space="preserve">Controls motors that can be used in many different usecases ex open a garden house window. </w:t>
       </w:r>
     </w:p>
     <w:p>
@@ -1122,7 +1066,7 @@
     </w:p>
     <w:p>
       <w:pPr>
-        <w:pStyle w:val="Listeafsnit"/>
+        <w:pStyle w:val="ListParagraph"/>
         <w:numPr>
           <w:ilvl w:val="0"/>
           <w:numId w:val="3"/>
@@ -1132,24 +1076,16 @@
           <w:lang w:val="en-US"/>
         </w:rPr>
       </w:pPr>
-      <w:proofErr w:type="gramStart"/>
-      <w:r>
-        <w:rPr>
-          <w:lang w:val="en-US"/>
-        </w:rPr>
-        <w:t>Similar to</w:t>
-      </w:r>
-      <w:proofErr w:type="gramEnd"/>
-      <w:r>
-        <w:rPr>
-          <w:lang w:val="en-US"/>
-        </w:rPr>
-        <w:t xml:space="preserve"> the controller, low duty cycle is necessary </w:t>
-      </w:r>
-    </w:p>
-    <w:p>
-      <w:pPr>
-        <w:pStyle w:val="Listeafsnit"/>
+      <w:r>
+        <w:rPr>
+          <w:lang w:val="en-US"/>
+        </w:rPr>
+        <w:t xml:space="preserve">Similar to the controller, low duty cycle is necessary </w:t>
+      </w:r>
+    </w:p>
+    <w:p>
+      <w:pPr>
+        <w:pStyle w:val="ListParagraph"/>
         <w:numPr>
           <w:ilvl w:val="0"/>
           <w:numId w:val="3"/>
@@ -1182,7 +1118,7 @@
     </w:p>
     <w:p>
       <w:pPr>
-        <w:pStyle w:val="Listeafsnit"/>
+        <w:pStyle w:val="ListParagraph"/>
         <w:numPr>
           <w:ilvl w:val="0"/>
           <w:numId w:val="3"/>
@@ -1233,7 +1169,7 @@
     </w:p>
     <w:p>
       <w:pPr>
-        <w:pStyle w:val="Overskrift4"/>
+        <w:pStyle w:val="Heading4"/>
         <w:spacing w:line="240" w:lineRule="auto"/>
         <w:rPr>
           <w:lang w:val="en-US"/>
@@ -1244,21 +1180,7 @@
           <w:lang w:val="en-US"/>
         </w:rPr>
         <w:lastRenderedPageBreak/>
-        <w:t xml:space="preserve">Q2: Describe the possible energy sources for WSN nodes including energy harvesting. What are the pro and cons of the different sources? Describe the energy modeling of transmitter and receiver. What aspects should be </w:t>
-      </w:r>
-      <w:proofErr w:type="gramStart"/>
-      <w:r>
-        <w:rPr>
-          <w:lang w:val="en-US"/>
-        </w:rPr>
-        <w:t>taken into account</w:t>
-      </w:r>
-      <w:proofErr w:type="gramEnd"/>
-      <w:r>
-        <w:rPr>
-          <w:lang w:val="en-US"/>
-        </w:rPr>
-        <w:t xml:space="preserve"> when deciding if using single hop and multi-hop? Explain the typical methods to save energy using examples.</w:t>
+        <w:t>Q2: Describe the possible energy sources for WSN nodes including energy harvesting. What are the pro and cons of the different sources? Describe the energy modeling of transmitter and receiver. What aspects should be taken into account when deciding if using single hop and multi-hop? Explain the typical methods to save energy using examples.</w:t>
       </w:r>
     </w:p>
     <w:p>
@@ -1365,25 +1287,17 @@
     </w:p>
     <w:p>
       <w:pPr>
-        <w:pStyle w:val="Billedtekst"/>
+        <w:pStyle w:val="Caption"/>
         <w:jc w:val="center"/>
         <w:rPr>
           <w:lang w:val="en-US"/>
         </w:rPr>
       </w:pPr>
-      <w:proofErr w:type="spellStart"/>
-      <w:r>
-        <w:rPr>
-          <w:lang w:val="en-US"/>
-        </w:rPr>
-        <w:t>Figur</w:t>
-      </w:r>
-      <w:proofErr w:type="spellEnd"/>
-      <w:r>
-        <w:rPr>
-          <w:lang w:val="en-US"/>
-        </w:rPr>
-        <w:t xml:space="preserve"> </w:t>
+      <w:r>
+        <w:rPr>
+          <w:lang w:val="en-US"/>
+        </w:rPr>
+        <w:t xml:space="preserve">Figur </w:t>
       </w:r>
       <w:r>
         <w:fldChar w:fldCharType="begin"/>
@@ -1490,23 +1404,7 @@
           <w:u w:val="single"/>
           <w:lang w:val="en-US"/>
         </w:rPr>
-        <w:t xml:space="preserve">Passive </w:t>
-      </w:r>
-      <w:proofErr w:type="spellStart"/>
-      <w:r>
-        <w:rPr>
-          <w:u w:val="single"/>
-          <w:lang w:val="en-US"/>
-        </w:rPr>
-        <w:t>humen</w:t>
-      </w:r>
-      <w:proofErr w:type="spellEnd"/>
-      <w:r>
-        <w:rPr>
-          <w:u w:val="single"/>
-          <w:lang w:val="en-US"/>
-        </w:rPr>
-        <w:t>-powered systems</w:t>
+        <w:t>Passive humen-powered systems</w:t>
       </w:r>
     </w:p>
     <w:p>
@@ -1532,15 +1430,7 @@
         <w:rPr>
           <w:lang w:val="en-US"/>
         </w:rPr>
-        <w:t>Cons: N</w:t>
-      </w:r>
-      <w:bookmarkStart w:id="0" w:name="_GoBack"/>
-      <w:bookmarkEnd w:id="0"/>
-      <w:r>
-        <w:rPr>
-          <w:lang w:val="en-US"/>
-        </w:rPr>
-        <w:t>o power while not in use.</w:t>
+        <w:t>Cons: No power while not in use.</w:t>
       </w:r>
     </w:p>
     <w:p>
@@ -1613,7 +1503,7 @@
     </w:p>
     <w:p>
       <w:pPr>
-        <w:pStyle w:val="Listeafsnit"/>
+        <w:pStyle w:val="ListParagraph"/>
         <w:numPr>
           <w:ilvl w:val="0"/>
           <w:numId w:val="4"/>
@@ -1663,7 +1553,7 @@
     </w:p>
     <w:p>
       <w:pPr>
-        <w:pStyle w:val="Listeafsnit"/>
+        <w:pStyle w:val="ListParagraph"/>
         <w:numPr>
           <w:ilvl w:val="0"/>
           <w:numId w:val="4"/>
@@ -1677,21 +1567,7 @@
         <w:rPr>
           <w:lang w:val="en-US"/>
         </w:rPr>
-        <w:t xml:space="preserve">power spent on </w:t>
-      </w:r>
-      <w:proofErr w:type="gramStart"/>
-      <w:r>
-        <w:rPr>
-          <w:lang w:val="en-US"/>
-        </w:rPr>
-        <w:t>other</w:t>
-      </w:r>
-      <w:proofErr w:type="gramEnd"/>
-      <w:r>
-        <w:rPr>
-          <w:lang w:val="en-US"/>
-        </w:rPr>
-        <w:t xml:space="preserve"> circuitry, e.g. baseband processor, </w:t>
+        <w:t xml:space="preserve">power spent on other circuitry, e.g. baseband processor, </w:t>
       </w:r>
       <m:oMath>
         <m:sSub>
@@ -2060,17 +1936,8 @@
           <w:rFonts w:eastAsiaTheme="minorEastAsia"/>
           <w:lang w:val="en-US"/>
         </w:rPr>
-        <w:t xml:space="preserve"> is the desired transmission </w:t>
-      </w:r>
-      <w:proofErr w:type="gramStart"/>
-      <w:r>
-        <w:rPr>
-          <w:rFonts w:eastAsiaTheme="minorEastAsia"/>
-          <w:lang w:val="en-US"/>
-        </w:rPr>
-        <w:t>power.</w:t>
-      </w:r>
-      <w:proofErr w:type="gramEnd"/>
+        <w:t xml:space="preserve"> is the desired transmission power.</w:t>
+      </w:r>
     </w:p>
     <w:p>
       <w:pPr>
@@ -3017,23 +2884,7 @@
           <w:rFonts w:eastAsiaTheme="minorEastAsia"/>
           <w:lang w:val="en-US"/>
         </w:rPr>
-        <w:t xml:space="preserve"> is a </w:t>
-      </w:r>
-      <w:proofErr w:type="gramStart"/>
-      <w:r>
-        <w:rPr>
-          <w:rFonts w:eastAsiaTheme="minorEastAsia"/>
-          <w:lang w:val="en-US"/>
-        </w:rPr>
-        <w:t>more or less constant</w:t>
-      </w:r>
-      <w:proofErr w:type="gramEnd"/>
-      <w:r>
-        <w:rPr>
-          <w:rFonts w:eastAsiaTheme="minorEastAsia"/>
-          <w:lang w:val="en-US"/>
-        </w:rPr>
-        <w:t xml:space="preserve"> power, e.g., to drive LNA (Low Noise Amplifier) in the RF front end.</w:t>
+        <w:t xml:space="preserve"> is a more or less constant power, e.g., to drive LNA (Low Noise Amplifier) in the RF front end.</w:t>
       </w:r>
     </w:p>
     <w:p>
@@ -3092,17 +2943,8 @@
           <w:rFonts w:eastAsiaTheme="minorEastAsia"/>
           <w:lang w:val="en-US"/>
         </w:rPr>
-        <w:t xml:space="preserve"> in </w:t>
-      </w:r>
-      <w:proofErr w:type="gramStart"/>
-      <w:r>
-        <w:rPr>
-          <w:rFonts w:eastAsiaTheme="minorEastAsia"/>
-          <w:lang w:val="en-US"/>
-        </w:rPr>
-        <w:t>use.</w:t>
-      </w:r>
-      <w:proofErr w:type="gramEnd"/>
+        <w:t xml:space="preserve"> in use.</w:t>
+      </w:r>
     </w:p>
     <w:p>
       <w:pPr>
@@ -3173,7 +3015,7 @@
     </w:p>
     <w:p>
       <w:pPr>
-        <w:pStyle w:val="Listeafsnit"/>
+        <w:pStyle w:val="ListParagraph"/>
         <w:numPr>
           <w:ilvl w:val="0"/>
           <w:numId w:val="3"/>
@@ -3521,7 +3363,7 @@
     </w:p>
     <w:p>
       <w:pPr>
-        <w:pStyle w:val="Overskrift4"/>
+        <w:pStyle w:val="Heading4"/>
         <w:spacing w:line="240" w:lineRule="auto"/>
         <w:rPr>
           <w:lang w:val="en-US"/>
@@ -3596,16 +3438,8 @@
         <w:rPr>
           <w:lang w:val="en-US"/>
         </w:rPr>
-        <w:t xml:space="preserve">Two such examples </w:t>
-      </w:r>
-      <w:proofErr w:type="gramStart"/>
-      <w:r>
-        <w:rPr>
-          <w:lang w:val="en-US"/>
-        </w:rPr>
-        <w:t>is</w:t>
-      </w:r>
-      <w:proofErr w:type="gramEnd"/>
+        <w:t>Two such examples is</w:t>
+      </w:r>
     </w:p>
     <w:p>
       <w:pPr>
@@ -3624,21 +3458,7 @@
         <w:rPr>
           <w:lang w:val="en-US"/>
         </w:rPr>
-        <w:t xml:space="preserve"> probability What is the probability that an event that </w:t>
-      </w:r>
-      <w:proofErr w:type="gramStart"/>
-      <w:r>
-        <w:rPr>
-          <w:lang w:val="en-US"/>
-        </w:rPr>
-        <w:t>actually occurred</w:t>
-      </w:r>
-      <w:proofErr w:type="gramEnd"/>
-      <w:r>
-        <w:rPr>
-          <w:lang w:val="en-US"/>
-        </w:rPr>
-        <w:t xml:space="preserve"> is not detected or, more precisely, not reported to an information sink that is interested in such an event? For example, not reporting a fire alarm to a surveillance station would be a severe shortcoming.</w:t>
+        <w:t xml:space="preserve"> probability What is the probability that an event that actually occurred is not detected or, more precisely, not reported to an information sink that is interested in such an event? For example, not reporting a fire alarm to a surveillance station would be a severe shortcoming.</w:t>
       </w:r>
     </w:p>
     <w:p>
@@ -3680,68 +3500,98 @@
           <w:b/>
           <w:lang w:val="en-US"/>
         </w:rPr>
-        <w:t xml:space="preserve"> - How much energy is </w:t>
-      </w:r>
-      <w:proofErr w:type="gramStart"/>
-      <w:r>
+        <w:t xml:space="preserve"> - How much energy is spend for each important event, Lifetime.</w:t>
+      </w:r>
+    </w:p>
+    <w:p>
+      <w:pPr>
+        <w:rPr>
+          <w:rFonts w:cstheme="minorHAnsi"/>
+          <w:sz w:val="20"/>
+          <w:szCs w:val="18"/>
+          <w:lang w:val="en-US"/>
+        </w:rPr>
+      </w:pPr>
+      <w:r>
+        <w:rPr>
+          <w:rFonts w:cstheme="minorHAnsi"/>
+          <w:sz w:val="20"/>
+          <w:szCs w:val="18"/>
+          <w:lang w:val="en-US"/>
+        </w:rPr>
+        <w:t>Both the scalability and the robustness optimization goal, and to some degree also the other goals, make it imperative to organize the network in a distributed fashion. That means that there should be no centralized entity in charge – such an entity could, for example, control medium access or make routing decisions, similar to the tasks performed by a base station in cellular mobile networks. The disadvantages of such a centralized approach are obvious as it introduces exposed points of failure and is difficult to implement in a radio network, where participants only have a limited communication range</w:t>
+      </w:r>
+      <w:r>
+        <w:rPr>
+          <w:rFonts w:cstheme="minorHAnsi"/>
+          <w:sz w:val="20"/>
+          <w:szCs w:val="18"/>
+          <w:lang w:val="en-US"/>
+        </w:rPr>
+        <w:t>.</w:t>
+      </w:r>
+    </w:p>
+    <w:p>
+      <w:pPr>
         <w:rPr>
           <w:b/>
           <w:lang w:val="en-US"/>
         </w:rPr>
-        <w:t>spend</w:t>
-      </w:r>
-      <w:proofErr w:type="gramEnd"/>
+      </w:pPr>
       <w:r>
         <w:rPr>
           <w:b/>
           <w:lang w:val="en-US"/>
         </w:rPr>
-        <w:t xml:space="preserve"> for each important event, Lifetime.</w:t>
-      </w:r>
-    </w:p>
-    <w:p>
-      <w:pPr>
-        <w:rPr>
-          <w:rFonts w:cstheme="minorHAnsi"/>
-          <w:sz w:val="20"/>
-          <w:szCs w:val="18"/>
-          <w:lang w:val="en-US"/>
-        </w:rPr>
-      </w:pPr>
-      <w:r>
-        <w:rPr>
-          <w:rFonts w:cstheme="minorHAnsi"/>
-          <w:sz w:val="20"/>
-          <w:szCs w:val="18"/>
-          <w:lang w:val="en-US"/>
-        </w:rPr>
-        <w:t xml:space="preserve">Both the scalability and the robustness optimization goal, and to some degree also the other goals, make it imperative to organize the network in a distributed fashion. That means that there should be no centralized entity in charge – such an entity could, for example, control medium access or make routing decisions, </w:t>
-      </w:r>
-      <w:proofErr w:type="gramStart"/>
-      <w:r>
-        <w:rPr>
-          <w:rFonts w:cstheme="minorHAnsi"/>
-          <w:sz w:val="20"/>
-          <w:szCs w:val="18"/>
-          <w:lang w:val="en-US"/>
-        </w:rPr>
-        <w:t>similar to</w:t>
-      </w:r>
-      <w:proofErr w:type="gramEnd"/>
-      <w:r>
-        <w:rPr>
-          <w:rFonts w:cstheme="minorHAnsi"/>
-          <w:sz w:val="20"/>
-          <w:szCs w:val="18"/>
-          <w:lang w:val="en-US"/>
-        </w:rPr>
-        <w:t xml:space="preserve"> the tasks performed by a base station in cellular mobile networks. The disadvantages of such a centralized approach are obvious as it introduces exposed points of failure and is difficult to implement in a radio network, where participants only have a limited communication range</w:t>
-      </w:r>
-      <w:r>
-        <w:rPr>
-          <w:rFonts w:cstheme="minorHAnsi"/>
-          <w:sz w:val="20"/>
-          <w:szCs w:val="18"/>
+        <w:t>Scalability</w:t>
+      </w:r>
+      <w:r>
+        <w:rPr>
+          <w:b/>
+          <w:lang w:val="en-US"/>
+        </w:rPr>
+        <w:t xml:space="preserve"> </w:t>
+      </w:r>
+    </w:p>
+    <w:p>
+      <w:pPr>
+        <w:spacing w:line="240" w:lineRule="auto"/>
+        <w:rPr>
+          <w:sz w:val="20"/>
+          <w:lang w:val="en-US"/>
+        </w:rPr>
+      </w:pPr>
+      <w:r>
+        <w:rPr>
+          <w:sz w:val="20"/>
+          <w:lang w:val="en-US"/>
+        </w:rPr>
+        <w:t xml:space="preserve">Scalability is not a free property you can get for free. It costs energy. Because with scalability more collision and that equals wasted energy. </w:t>
+      </w:r>
+      <w:r>
+        <w:rPr>
+          <w:sz w:val="20"/>
+          <w:lang w:val="en-US"/>
+        </w:rPr>
+        <w:t xml:space="preserve">Ex </w:t>
+      </w:r>
+      <w:r>
+        <w:rPr>
+          <w:sz w:val="20"/>
+          <w:lang w:val="en-US"/>
+        </w:rPr>
+        <w:t xml:space="preserve">Using a contention based mac, can scale to many nodes. But with more nodes there is an increased probability of </w:t>
+      </w:r>
+      <w:r>
+        <w:rPr>
+          <w:sz w:val="20"/>
+          <w:lang w:val="en-US"/>
+        </w:rPr>
+        <w:t>collisions</w:t>
+      </w:r>
+      <w:r>
+        <w:rPr>
+          <w:sz w:val="20"/>
           <w:lang w:val="en-US"/>
         </w:rPr>
         <w:t>.</w:t>
@@ -3759,72 +3609,6 @@
           <w:b/>
           <w:lang w:val="en-US"/>
         </w:rPr>
-        <w:t>Scalability</w:t>
-      </w:r>
-      <w:r>
-        <w:rPr>
-          <w:b/>
-          <w:lang w:val="en-US"/>
-        </w:rPr>
-        <w:t xml:space="preserve"> </w:t>
-      </w:r>
-    </w:p>
-    <w:p>
-      <w:pPr>
-        <w:spacing w:line="240" w:lineRule="auto"/>
-        <w:rPr>
-          <w:sz w:val="20"/>
-          <w:lang w:val="en-US"/>
-        </w:rPr>
-      </w:pPr>
-      <w:r>
-        <w:rPr>
-          <w:sz w:val="20"/>
-          <w:lang w:val="en-US"/>
-        </w:rPr>
-        <w:t xml:space="preserve">Scalability is not a free property you can get for free. It costs energy. Because with scalability more collision and that equals wasted energy. </w:t>
-      </w:r>
-      <w:r>
-        <w:rPr>
-          <w:sz w:val="20"/>
-          <w:lang w:val="en-US"/>
-        </w:rPr>
-        <w:t xml:space="preserve">Ex </w:t>
-      </w:r>
-      <w:r>
-        <w:rPr>
-          <w:sz w:val="20"/>
-          <w:lang w:val="en-US"/>
-        </w:rPr>
-        <w:t xml:space="preserve">Using a contention based mac, can scale to many nodes. But with more nodes there is an increased probability of </w:t>
-      </w:r>
-      <w:r>
-        <w:rPr>
-          <w:sz w:val="20"/>
-          <w:lang w:val="en-US"/>
-        </w:rPr>
-        <w:t>collisions</w:t>
-      </w:r>
-      <w:r>
-        <w:rPr>
-          <w:sz w:val="20"/>
-          <w:lang w:val="en-US"/>
-        </w:rPr>
-        <w:t>.</w:t>
-      </w:r>
-    </w:p>
-    <w:p>
-      <w:pPr>
-        <w:rPr>
-          <w:b/>
-          <w:lang w:val="en-US"/>
-        </w:rPr>
-      </w:pPr>
-      <w:r>
-        <w:rPr>
-          <w:b/>
-          <w:lang w:val="en-US"/>
-        </w:rPr>
         <w:t>Robustness</w:t>
       </w:r>
     </w:p>
@@ -3840,41 +3624,7 @@
           <w:sz w:val="20"/>
           <w:lang w:val="en-US"/>
         </w:rPr>
-        <w:t xml:space="preserve">Nodes should not fail just because a limited number of nodes run out of energy, or because their environment changes and severs existing radio links between two nodes – if possible, these failures </w:t>
-      </w:r>
-      <w:proofErr w:type="gramStart"/>
-      <w:r>
-        <w:rPr>
-          <w:sz w:val="20"/>
-          <w:lang w:val="en-US"/>
-        </w:rPr>
-        <w:t>have to</w:t>
-      </w:r>
-      <w:proofErr w:type="gramEnd"/>
-      <w:r>
-        <w:rPr>
-          <w:sz w:val="20"/>
-          <w:lang w:val="en-US"/>
-        </w:rPr>
-        <w:t xml:space="preserve"> be compensated for, for example, by finding other routes. </w:t>
-      </w:r>
-      <w:proofErr w:type="spellStart"/>
-      <w:proofErr w:type="gramStart"/>
-      <w:r>
-        <w:rPr>
-          <w:sz w:val="20"/>
-          <w:lang w:val="en-US"/>
-        </w:rPr>
-        <w:t>A</w:t>
-      </w:r>
-      <w:proofErr w:type="spellEnd"/>
-      <w:proofErr w:type="gramEnd"/>
-      <w:r>
-        <w:rPr>
-          <w:sz w:val="20"/>
-          <w:lang w:val="en-US"/>
-        </w:rPr>
-        <w:t xml:space="preserve"> example of this could be a routing protocol that takes the nodes battery into account.</w:t>
+        <w:t>Nodes should not fail just because a limited number of nodes run out of energy, or because their environment changes and severs existing radio links between two nodes – if possible, these failures have to be compensated for, for example, by finding other routes. A example of this could be a routing protocol that takes the nodes battery into account.</w:t>
       </w:r>
     </w:p>
     <w:p>
@@ -3974,67 +3724,7 @@
           <w:szCs w:val="18"/>
           <w:lang w:val="en-US"/>
         </w:rPr>
-        <w:t>When organizing a network in a distributed fashion, it is necessary to be aware of potential shortcomings of this approach. In many circumstances, a centralized approach can produce solutions that perform better or require less resources (</w:t>
-      </w:r>
-      <w:proofErr w:type="gramStart"/>
-      <w:r>
-        <w:rPr>
-          <w:rFonts w:cstheme="minorHAnsi"/>
-          <w:sz w:val="20"/>
-          <w:szCs w:val="18"/>
-          <w:lang w:val="en-US"/>
-        </w:rPr>
-        <w:t>in particular, energy</w:t>
-      </w:r>
-      <w:proofErr w:type="gramEnd"/>
-      <w:r>
-        <w:rPr>
-          <w:rFonts w:cstheme="minorHAnsi"/>
-          <w:sz w:val="20"/>
-          <w:szCs w:val="18"/>
-          <w:lang w:val="en-US"/>
-        </w:rPr>
-        <w:t xml:space="preserve">). To combine the advantages, one possibility is to use centralized principles in a localized fashion by dynamically electing, out of the set of equal nodes, specific nodes that assume the responsibilities of a centralized agent, for example, to organize medium access. Such elections result in a hierarchy, which </w:t>
-      </w:r>
-      <w:proofErr w:type="gramStart"/>
-      <w:r>
-        <w:rPr>
-          <w:rFonts w:cstheme="minorHAnsi"/>
-          <w:sz w:val="20"/>
-          <w:szCs w:val="18"/>
-          <w:lang w:val="en-US"/>
-        </w:rPr>
-        <w:t>has to</w:t>
-      </w:r>
-      <w:proofErr w:type="gramEnd"/>
-      <w:r>
-        <w:rPr>
-          <w:rFonts w:cstheme="minorHAnsi"/>
-          <w:sz w:val="20"/>
-          <w:szCs w:val="18"/>
-          <w:lang w:val="en-US"/>
-        </w:rPr>
-        <w:t xml:space="preserve"> be dynamic: The election process should be repeated continuously lest the resources of the elected nodes be overtaxed, the elected node runs out of energy, and the robustness disadvantages of such – even only localized – hierarchies manifest themselves. The </w:t>
-      </w:r>
-      <w:proofErr w:type="gramStart"/>
-      <w:r>
-        <w:rPr>
-          <w:rFonts w:cstheme="minorHAnsi"/>
-          <w:sz w:val="20"/>
-          <w:szCs w:val="18"/>
-          <w:lang w:val="en-US"/>
-        </w:rPr>
-        <w:t>particular election</w:t>
-      </w:r>
-      <w:proofErr w:type="gramEnd"/>
-      <w:r>
-        <w:rPr>
-          <w:rFonts w:cstheme="minorHAnsi"/>
-          <w:sz w:val="20"/>
-          <w:szCs w:val="18"/>
-          <w:lang w:val="en-US"/>
-        </w:rPr>
-        <w:t xml:space="preserve"> rules and triggering conditions for reelection vary considerably, depending on the purpose for which these hierarchies are used.</w:t>
+        <w:t>When organizing a network in a distributed fashion, it is necessary to be aware of potential shortcomings of this approach. In many circumstances, a centralized approach can produce solutions that perform better or require less resources (in particular, energy). To combine the advantages, one possibility is to use centralized principles in a localized fashion by dynamically electing, out of the set of equal nodes, specific nodes that assume the responsibilities of a centralized agent, for example, to organize medium access. Such elections result in a hierarchy, which has to be dynamic: The election process should be repeated continuously lest the resources of the elected nodes be overtaxed, the elected node runs out of energy, and the robustness disadvantages of such – even only localized – hierarchies manifest themselves. The particular election rules and triggering conditions for reelection vary considerably, depending on the purpose for which these hierarchies are used.</w:t>
       </w:r>
     </w:p>
     <w:p>
@@ -4217,47 +3907,7 @@
           <w:szCs w:val="24"/>
           <w:lang w:val="en-US"/>
         </w:rPr>
-        <w:t xml:space="preserve">he idea of aggregation. In the left half, </w:t>
-      </w:r>
-      <w:proofErr w:type="gramStart"/>
-      <w:r>
-        <w:rPr>
-          <w:rFonts w:cstheme="minorHAnsi"/>
-          <w:sz w:val="24"/>
-          <w:szCs w:val="24"/>
-          <w:lang w:val="en-US"/>
-        </w:rPr>
-        <w:t>a number of</w:t>
-      </w:r>
-      <w:proofErr w:type="gramEnd"/>
-      <w:r>
-        <w:rPr>
-          <w:rFonts w:cstheme="minorHAnsi"/>
-          <w:sz w:val="24"/>
-          <w:szCs w:val="24"/>
-          <w:lang w:val="en-US"/>
-        </w:rPr>
-        <w:t xml:space="preserve"> sensors transmit readings to a sink, using </w:t>
-      </w:r>
-      <w:proofErr w:type="spellStart"/>
-      <w:r>
-        <w:rPr>
-          <w:rFonts w:cstheme="minorHAnsi"/>
-          <w:sz w:val="24"/>
-          <w:szCs w:val="24"/>
-          <w:lang w:val="en-US"/>
-        </w:rPr>
-        <w:t>multihop</w:t>
-      </w:r>
-      <w:proofErr w:type="spellEnd"/>
-      <w:r>
-        <w:rPr>
-          <w:rFonts w:cstheme="minorHAnsi"/>
-          <w:sz w:val="24"/>
-          <w:szCs w:val="24"/>
-          <w:lang w:val="en-US"/>
-        </w:rPr>
-        <w:t xml:space="preserve"> communication. In total, 13 messages are required (the numbers in the figure indicate the number of messages traveling across a given link). When the highlighted nodes perform aggregation – for example, by computing average values (shown in the right half of the figure) – only 6 messages are necessary.</w:t>
+        <w:t>he idea of aggregation. In the left half, a number of sensors transmit readings to a sink, using multihop communication. In total, 13 messages are required (the numbers in the figure indicate the number of messages traveling across a given link). When the highlighted nodes perform aggregation – for example, by computing average values (shown in the right half of the figure) – only 6 messages are necessary.</w:t>
       </w:r>
     </w:p>
     <w:p>
@@ -4291,89 +3941,33 @@
         <w:rPr>
           <w:lang w:val="en-US"/>
         </w:rPr>
-        <w:t xml:space="preserve">Section 2.3.4 has already discussed, in the context of a single node, the notion of making the fidelity of computation results contingent upon the amount of energy available for that </w:t>
-      </w:r>
-      <w:proofErr w:type="gramStart"/>
-      <w:r>
-        <w:rPr>
-          <w:lang w:val="en-US"/>
-        </w:rPr>
-        <w:t>particular computation</w:t>
-      </w:r>
-      <w:proofErr w:type="gramEnd"/>
-      <w:r>
-        <w:rPr>
-          <w:lang w:val="en-US"/>
-        </w:rPr>
-        <w:t>. This notion can and should be extended from a single node to an entire network [246].</w:t>
-      </w:r>
-    </w:p>
-    <w:p>
-      <w:pPr>
-        <w:rPr>
-          <w:lang w:val="en-US"/>
-        </w:rPr>
-      </w:pPr>
-      <w:r>
-        <w:rPr>
-          <w:lang w:val="en-US"/>
-        </w:rPr>
-        <w:t xml:space="preserve">As an example, consider a function approximation application. Clearly, when more sensors participate in the approximation, the function is sampled at more points and the approximation is better. But in return for this, more energy </w:t>
-      </w:r>
-      <w:proofErr w:type="gramStart"/>
-      <w:r>
-        <w:rPr>
-          <w:lang w:val="en-US"/>
-        </w:rPr>
-        <w:t>has to</w:t>
-      </w:r>
-      <w:proofErr w:type="gramEnd"/>
-      <w:r>
-        <w:rPr>
-          <w:lang w:val="en-US"/>
-        </w:rPr>
-        <w:t xml:space="preserve"> be invested. Similar examples hold for event detection and tracking applications and in general for WSNs.</w:t>
-      </w:r>
-    </w:p>
-    <w:p>
-      <w:pPr>
-        <w:rPr>
-          <w:lang w:val="en-US"/>
-        </w:rPr>
-      </w:pPr>
-      <w:r>
-        <w:rPr>
-          <w:lang w:val="en-US"/>
-        </w:rPr>
-        <w:t>Hence, it is up to an application to somehow define the degree of accuracy of the results (</w:t>
-      </w:r>
-      <w:proofErr w:type="gramStart"/>
-      <w:r>
-        <w:rPr>
-          <w:lang w:val="en-US"/>
-        </w:rPr>
-        <w:t>assuming that</w:t>
-      </w:r>
-      <w:proofErr w:type="gramEnd"/>
-      <w:r>
-        <w:rPr>
-          <w:lang w:val="en-US"/>
-        </w:rPr>
-        <w:t xml:space="preserve"> it can live with imprecise, approximated results) and it is the task of the communication protocols to try to achieve at least this accuracy as energy efficiently as possible. Moreover, the application should be able to adapt its requirements to the </w:t>
-      </w:r>
-      <w:proofErr w:type="gramStart"/>
-      <w:r>
-        <w:rPr>
-          <w:lang w:val="en-US"/>
-        </w:rPr>
-        <w:t>current status</w:t>
-      </w:r>
-      <w:proofErr w:type="gramEnd"/>
-      <w:r>
-        <w:rPr>
-          <w:lang w:val="en-US"/>
-        </w:rPr>
-        <w:t xml:space="preserve"> of the network – how many nodes have already failed, how </w:t>
+        <w:t>Section 2.3.4 has already discussed, in the context of a single node, the notion of making the fidelity of computation results contingent upon the amount of energy available for that particular computation. This notion can and should be extended from a single node to an entire network [246].</w:t>
+      </w:r>
+    </w:p>
+    <w:p>
+      <w:pPr>
+        <w:rPr>
+          <w:lang w:val="en-US"/>
+        </w:rPr>
+      </w:pPr>
+      <w:r>
+        <w:rPr>
+          <w:lang w:val="en-US"/>
+        </w:rPr>
+        <w:t>As an example, consider a function approximation application. Clearly, when more sensors participate in the approximation, the function is sampled at more points and the approximation is better. But in return for this, more energy has to be invested. Similar examples hold for event detection and tracking applications and in general for WSNs.</w:t>
+      </w:r>
+    </w:p>
+    <w:p>
+      <w:pPr>
+        <w:rPr>
+          <w:lang w:val="en-US"/>
+        </w:rPr>
+      </w:pPr>
+      <w:r>
+        <w:rPr>
+          <w:lang w:val="en-US"/>
+        </w:rPr>
+        <w:t xml:space="preserve">Hence, it is up to an application to somehow define the degree of accuracy of the results (assuming that it can live with imprecise, approximated results) and it is the task of the communication protocols to try to achieve at least this accuracy as energy efficiently as possible. Moreover, the application should be able to adapt its requirements to the current status of the network – how many nodes have already failed, how </w:t>
       </w:r>
       <w:r>
         <w:rPr>
@@ -4414,7 +4008,7 @@
     <w:p>
       <w:pPr>
         <w:rPr>
-          <w:rStyle w:val="Kraftigfremhvning"/>
+          <w:rStyle w:val="IntenseEmphasis"/>
           <w:i w:val="0"/>
           <w:color w:val="auto"/>
           <w:lang w:val="en-US"/>
@@ -4485,7 +4079,7 @@
       </w:r>
       <w:r>
         <w:rPr>
-          <w:rStyle w:val="Kraftigfremhvning"/>
+          <w:rStyle w:val="IntenseEmphasis"/>
           <w:i w:val="0"/>
           <w:color w:val="auto"/>
           <w:lang w:val="en-US"/>
@@ -4494,7 +4088,7 @@
       </w:r>
       <w:r>
         <w:rPr>
-          <w:rStyle w:val="Kraftigfremhvning"/>
+          <w:rStyle w:val="IntenseEmphasis"/>
           <w:i w:val="0"/>
           <w:color w:val="auto"/>
           <w:lang w:val="en-US"/>
@@ -4503,7 +4097,7 @@
       </w:r>
       <w:r>
         <w:rPr>
-          <w:rStyle w:val="Kraftigfremhvning"/>
+          <w:rStyle w:val="IntenseEmphasis"/>
           <w:i w:val="0"/>
           <w:color w:val="auto"/>
           <w:lang w:val="en-US"/>
@@ -4512,7 +4106,7 @@
       </w:r>
       <w:r>
         <w:rPr>
-          <w:rStyle w:val="Kraftigfremhvning"/>
+          <w:rStyle w:val="IntenseEmphasis"/>
           <w:i w:val="0"/>
           <w:color w:val="auto"/>
           <w:lang w:val="en-US"/>
@@ -4521,86 +4115,66 @@
       </w:r>
       <w:r>
         <w:rPr>
-          <w:rStyle w:val="Kraftigfremhvning"/>
+          <w:rStyle w:val="IntenseEmphasis"/>
           <w:i w:val="0"/>
           <w:color w:val="auto"/>
           <w:lang w:val="en-US"/>
         </w:rPr>
-        <w:t xml:space="preserve">the interest of an application is not so much in the identity of a </w:t>
-      </w:r>
-      <w:proofErr w:type="gramStart"/>
-      <w:r>
-        <w:rPr>
-          <w:rStyle w:val="Kraftigfremhvning"/>
+        <w:t xml:space="preserve">the interest of an application is not so much in the identity of a particular sensor node, it is much rather in the actual information reported about the physical environment. </w:t>
+      </w:r>
+      <w:r>
+        <w:rPr>
+          <w:rStyle w:val="IntenseEmphasis"/>
           <w:i w:val="0"/>
           <w:color w:val="auto"/>
           <w:lang w:val="en-US"/>
         </w:rPr>
-        <w:t>particular sensor</w:t>
-      </w:r>
-      <w:proofErr w:type="gramEnd"/>
-      <w:r>
-        <w:rPr>
-          <w:rStyle w:val="Kraftigfremhvning"/>
+        <w:t>A</w:t>
+      </w:r>
+      <w:r>
+        <w:rPr>
+          <w:rStyle w:val="IntenseEmphasis"/>
           <w:i w:val="0"/>
           <w:color w:val="auto"/>
           <w:lang w:val="en-US"/>
         </w:rPr>
-        <w:t xml:space="preserve"> node, it is much rather in the actual information reported about the physical environment. </w:t>
-      </w:r>
-      <w:r>
-        <w:rPr>
-          <w:rStyle w:val="Kraftigfremhvning"/>
+        <w:t xml:space="preserve"> WSN is redundantly deployed such that any given event could be reported by multiple nodes – it is of no concern to the application precisely which of these nodes is providing data. This fact that not the identity of nodes but the data are at the center of attention is called </w:t>
+      </w:r>
+      <w:r>
+        <w:rPr>
+          <w:rStyle w:val="IntenseEmphasis"/>
+          <w:color w:val="auto"/>
+          <w:u w:val="single"/>
+          <w:lang w:val="en-US"/>
+        </w:rPr>
+        <w:t>data-centric networking</w:t>
+      </w:r>
+      <w:r>
+        <w:rPr>
+          <w:rStyle w:val="IntenseEmphasis"/>
           <w:i w:val="0"/>
           <w:color w:val="auto"/>
           <w:lang w:val="en-US"/>
         </w:rPr>
-        <w:t>A</w:t>
-      </w:r>
-      <w:r>
-        <w:rPr>
-          <w:rStyle w:val="Kraftigfremhvning"/>
+        <w:t>. For an application, this essentially means that an interface is exposed by the network where data, not nodes, is addressed in requests.</w:t>
+      </w:r>
+    </w:p>
+    <w:p>
+      <w:pPr>
+        <w:rPr>
+          <w:rStyle w:val="IntenseEmphasis"/>
           <w:i w:val="0"/>
           <w:color w:val="auto"/>
           <w:lang w:val="en-US"/>
         </w:rPr>
-        <w:t xml:space="preserve"> WSN is redundantly deployed such that any given event could be reported by multiple nodes – it is of no concern to the application precisely which of these nodes is providing data. This fact that not the identity of nodes but the data are at the center of attention is called </w:t>
-      </w:r>
-      <w:r>
-        <w:rPr>
-          <w:rStyle w:val="Kraftigfremhvning"/>
-          <w:color w:val="auto"/>
-          <w:u w:val="single"/>
-          <w:lang w:val="en-US"/>
-        </w:rPr>
-        <w:t>data-centric networking</w:t>
-      </w:r>
-      <w:r>
-        <w:rPr>
-          <w:rStyle w:val="Kraftigfremhvning"/>
+      </w:pPr>
+      <w:r>
+        <w:rPr>
+          <w:rStyle w:val="IntenseEmphasis"/>
           <w:i w:val="0"/>
           <w:color w:val="auto"/>
           <w:lang w:val="en-US"/>
         </w:rPr>
-        <w:t>. For an application, this essentially means that an interface is exposed by the network where data, not nodes, is addressed in requests.</w:t>
-      </w:r>
-    </w:p>
-    <w:p>
-      <w:pPr>
-        <w:rPr>
-          <w:rStyle w:val="Kraftigfremhvning"/>
-          <w:i w:val="0"/>
-          <w:color w:val="auto"/>
-          <w:lang w:val="en-US"/>
-        </w:rPr>
-      </w:pPr>
-      <w:r>
-        <w:rPr>
-          <w:rStyle w:val="Kraftigfremhvning"/>
-          <w:i w:val="0"/>
-          <w:color w:val="auto"/>
-          <w:lang w:val="en-US"/>
-        </w:rPr>
         <w:t>In a data-centric application, all the application would have to do is state its desire to be informed about events of a certain type – “presence of elephant” – and the nodes in the network that possess “elephant detectors” are implicitly informed about this request.</w:t>
       </w:r>
     </w:p>
@@ -4611,8 +4185,6 @@
           <w:lang w:val="en-US"/>
         </w:rPr>
       </w:pPr>
-      <w:proofErr w:type="spellStart"/>
-      <w:proofErr w:type="gramStart"/>
       <w:r>
         <w:rPr>
           <w:iCs/>
@@ -4620,8 +4192,13 @@
         </w:rPr>
         <w:t>A</w:t>
       </w:r>
-      <w:proofErr w:type="spellEnd"/>
-      <w:proofErr w:type="gramEnd"/>
+      <w:r>
+        <w:rPr>
+          <w:iCs/>
+          <w:lang w:val="en-US"/>
+        </w:rPr>
+        <w:t>n</w:t>
+      </w:r>
       <w:r>
         <w:rPr>
           <w:iCs/>
@@ -4655,13 +4232,13 @@
     </w:p>
     <w:p>
       <w:pPr>
-        <w:pStyle w:val="Listeafsnit"/>
+        <w:pStyle w:val="ListParagraph"/>
         <w:numPr>
           <w:ilvl w:val="0"/>
           <w:numId w:val="3"/>
         </w:numPr>
         <w:rPr>
-          <w:rStyle w:val="Kraftigfremhvning"/>
+          <w:rStyle w:val="IntenseEmphasis"/>
           <w:i w:val="0"/>
           <w:iCs w:val="0"/>
           <w:color w:val="auto"/>
@@ -4670,34 +4247,45 @@
       </w:pPr>
       <w:r>
         <w:rPr>
-          <w:rStyle w:val="Kraftigfremhvning"/>
+          <w:rStyle w:val="IntenseEmphasis"/>
+          <w:b/>
           <w:i w:val="0"/>
           <w:iCs w:val="0"/>
           <w:color w:val="auto"/>
           <w:lang w:val="en-US"/>
         </w:rPr>
-        <w:t>Decoupling in space –neither sender nor receiver need to know their partner</w:t>
-      </w:r>
-      <w:r>
-        <w:rPr>
-          <w:rStyle w:val="Kraftigfremhvning"/>
+        <w:t>Decoupling in space</w:t>
+      </w:r>
+      <w:r>
+        <w:rPr>
+          <w:rStyle w:val="IntenseEmphasis"/>
           <w:i w:val="0"/>
           <w:iCs w:val="0"/>
           <w:color w:val="auto"/>
           <w:lang w:val="en-US"/>
         </w:rPr>
+        <w:t xml:space="preserve"> –neither sender nor receiver need to know their partner</w:t>
+      </w:r>
+      <w:r>
+        <w:rPr>
+          <w:rStyle w:val="IntenseEmphasis"/>
+          <w:i w:val="0"/>
+          <w:iCs w:val="0"/>
+          <w:color w:val="auto"/>
+          <w:lang w:val="en-US"/>
+        </w:rPr>
         <w:t>.</w:t>
       </w:r>
     </w:p>
     <w:p>
       <w:pPr>
-        <w:pStyle w:val="Listeafsnit"/>
+        <w:pStyle w:val="ListParagraph"/>
         <w:numPr>
           <w:ilvl w:val="0"/>
           <w:numId w:val="3"/>
         </w:numPr>
         <w:rPr>
-          <w:rStyle w:val="Kraftigfremhvning"/>
+          <w:rStyle w:val="IntenseEmphasis"/>
           <w:i w:val="0"/>
           <w:iCs w:val="0"/>
           <w:color w:val="auto"/>
@@ -4706,7 +4294,8 @@
       </w:pPr>
       <w:r>
         <w:rPr>
-          <w:rStyle w:val="Kraftigfremhvning"/>
+          <w:rStyle w:val="IntenseEmphasis"/>
+          <w:b/>
           <w:i w:val="0"/>
           <w:iCs w:val="0"/>
           <w:color w:val="auto"/>
@@ -4716,7 +4305,7 @@
       </w:r>
       <w:r>
         <w:rPr>
-          <w:rStyle w:val="Kraftigfremhvning"/>
+          <w:rStyle w:val="IntenseEmphasis"/>
           <w:i w:val="0"/>
           <w:iCs w:val="0"/>
           <w:color w:val="auto"/>
@@ -4726,7 +4315,7 @@
       </w:r>
       <w:r>
         <w:rPr>
-          <w:rStyle w:val="Kraftigfremhvning"/>
+          <w:rStyle w:val="IntenseEmphasis"/>
           <w:i w:val="0"/>
           <w:iCs w:val="0"/>
           <w:color w:val="auto"/>
@@ -4736,7 +4325,7 @@
       </w:r>
       <w:r>
         <w:rPr>
-          <w:rStyle w:val="Kraftigfremhvning"/>
+          <w:rStyle w:val="IntenseEmphasis"/>
           <w:i w:val="0"/>
           <w:iCs w:val="0"/>
           <w:color w:val="auto"/>
@@ -4746,7 +4335,7 @@
       </w:r>
       <w:r>
         <w:rPr>
-          <w:rStyle w:val="Kraftigfremhvning"/>
+          <w:rStyle w:val="IntenseEmphasis"/>
           <w:i w:val="0"/>
           <w:iCs w:val="0"/>
           <w:color w:val="auto"/>
@@ -4756,7 +4345,7 @@
       </w:r>
       <w:r>
         <w:rPr>
-          <w:rStyle w:val="Kraftigfremhvning"/>
+          <w:rStyle w:val="IntenseEmphasis"/>
           <w:i w:val="0"/>
           <w:iCs w:val="0"/>
           <w:color w:val="auto"/>
@@ -4766,7 +4355,7 @@
       </w:r>
       <w:r>
         <w:rPr>
-          <w:rStyle w:val="Kraftigfremhvning"/>
+          <w:rStyle w:val="IntenseEmphasis"/>
           <w:i w:val="0"/>
           <w:iCs w:val="0"/>
           <w:color w:val="auto"/>
@@ -4776,7 +4365,7 @@
       </w:r>
       <w:r>
         <w:rPr>
-          <w:rStyle w:val="Kraftigfremhvning"/>
+          <w:rStyle w:val="IntenseEmphasis"/>
           <w:i w:val="0"/>
           <w:iCs w:val="0"/>
           <w:color w:val="auto"/>
@@ -4808,21 +4397,7 @@
         <w:rPr>
           <w:lang w:val="en-US"/>
         </w:rPr>
-        <w:t xml:space="preserve">Entities can subscribe to updates of such named data by registering an interest in a </w:t>
-      </w:r>
-      <w:proofErr w:type="gramStart"/>
-      <w:r>
-        <w:rPr>
-          <w:lang w:val="en-US"/>
-        </w:rPr>
-        <w:t>particular type of data</w:t>
-      </w:r>
-      <w:proofErr w:type="gramEnd"/>
-      <w:r>
-        <w:rPr>
-          <w:lang w:val="en-US"/>
-        </w:rPr>
-        <w:t>, e.g., sink.</w:t>
+        <w:t>Entities can subscribe to updates of such named data by registering an interest in a particular type of data, e.g., sink.</w:t>
       </w:r>
     </w:p>
     <w:p>
@@ -4866,7 +4441,7 @@
     <w:p>
       <w:pPr>
         <w:rPr>
-          <w:rStyle w:val="Kraftigfremhvning"/>
+          <w:rStyle w:val="IntenseEmphasis"/>
           <w:i w:val="0"/>
           <w:iCs w:val="0"/>
           <w:color w:val="auto"/>
@@ -4925,7 +4500,7 @@
     <w:p>
       <w:pPr>
         <w:rPr>
-          <w:rStyle w:val="Kraftigfremhvning"/>
+          <w:rStyle w:val="IntenseEmphasis"/>
           <w:rFonts w:asciiTheme="majorHAnsi" w:eastAsiaTheme="majorEastAsia" w:hAnsiTheme="majorHAnsi" w:cstheme="majorBidi"/>
           <w:i w:val="0"/>
           <w:iCs w:val="0"/>
@@ -4934,14 +4509,14 @@
       </w:pPr>
       <w:r>
         <w:rPr>
-          <w:rStyle w:val="Kraftigfremhvning"/>
+          <w:rStyle w:val="IntenseEmphasis"/>
           <w:lang w:val="en-US"/>
         </w:rPr>
         <w:br w:type="page"/>
       </w:r>
       <w:r>
         <w:rPr>
-          <w:rStyle w:val="Kraftigfremhvning"/>
+          <w:rStyle w:val="IntenseEmphasis"/>
           <w:lang w:val="en-US"/>
         </w:rPr>
         <w:lastRenderedPageBreak/>
@@ -4989,21 +4564,7 @@
         <w:rPr>
           <w:lang w:val="en-US"/>
         </w:rPr>
-        <w:t xml:space="preserve"> But it also </w:t>
-      </w:r>
-      <w:proofErr w:type="gramStart"/>
-      <w:r>
-        <w:rPr>
-          <w:lang w:val="en-US"/>
-        </w:rPr>
-        <w:t>have</w:t>
-      </w:r>
-      <w:proofErr w:type="gramEnd"/>
-      <w:r>
-        <w:rPr>
-          <w:lang w:val="en-US"/>
-        </w:rPr>
-        <w:t xml:space="preserve"> Energy problems, such as. Collision wasted energy when two packets collide. Overhearing Receiving packets that was destined for another node</w:t>
+        <w:t xml:space="preserve"> But it also have Energy problems, such as. Collision wasted energy when two packets collide. Overhearing Receiving packets that was destined for another node</w:t>
       </w:r>
       <w:r>
         <w:rPr>
@@ -5029,16 +4590,50 @@
         <w:rPr>
           <w:lang w:val="en-US"/>
         </w:rPr>
-        <w:t xml:space="preserve">Contention based mac, can scale to many nodes. But with more nodes there is an increased probability of </w:t>
-      </w:r>
-      <w:proofErr w:type="spellStart"/>
-      <w:r>
-        <w:rPr>
-          <w:lang w:val="en-US"/>
-        </w:rPr>
-        <w:t>collicons</w:t>
-      </w:r>
-      <w:proofErr w:type="spellEnd"/>
+        <w:t xml:space="preserve">Contention based </w:t>
+      </w:r>
+      <w:r>
+        <w:rPr>
+          <w:lang w:val="en-US"/>
+        </w:rPr>
+        <w:t xml:space="preserve">MAC can </w:t>
+      </w:r>
+      <w:r>
+        <w:rPr>
+          <w:lang w:val="en-US"/>
+        </w:rPr>
+        <w:t xml:space="preserve">be </w:t>
+      </w:r>
+      <w:r>
+        <w:rPr>
+          <w:lang w:val="en-US"/>
+        </w:rPr>
+        <w:t>scale</w:t>
+      </w:r>
+      <w:r>
+        <w:rPr>
+          <w:lang w:val="en-US"/>
+        </w:rPr>
+        <w:t>d</w:t>
+      </w:r>
+      <w:r>
+        <w:rPr>
+          <w:lang w:val="en-US"/>
+        </w:rPr>
+        <w:t xml:space="preserve"> to many nodes, b</w:t>
+      </w:r>
+      <w:r>
+        <w:rPr>
+          <w:lang w:val="en-US"/>
+        </w:rPr>
+        <w:t xml:space="preserve">ut with more nodes there is an increased probability of </w:t>
+      </w:r>
+      <w:r>
+        <w:rPr>
+          <w:lang w:val="en-US"/>
+        </w:rPr>
+        <w:t>collisions</w:t>
+      </w:r>
       <w:r>
         <w:rPr>
           <w:lang w:val="en-US"/>
@@ -5057,12 +4652,40 @@
         <w:rPr>
           <w:lang w:val="en-US"/>
         </w:rPr>
+        <w:t>Contention</w:t>
+      </w:r>
+      <w:bookmarkStart w:id="0" w:name="_GoBack"/>
+      <w:bookmarkEnd w:id="0"/>
+      <w:r>
+        <w:rPr>
+          <w:lang w:val="en-US"/>
+        </w:rPr>
+        <w:t xml:space="preserve">-based: CSMA/CA, SMAC, BMC. </w:t>
+      </w:r>
+      <w:r>
+        <w:rPr>
+          <w:lang w:val="en-US"/>
+        </w:rPr>
+        <w:t>Scheduled-based: TRAMA</w:t>
+      </w:r>
+    </w:p>
+    <w:p>
+      <w:pPr>
+        <w:spacing w:line="240" w:lineRule="auto"/>
+        <w:rPr>
+          <w:lang w:val="en-US"/>
+        </w:rPr>
+      </w:pPr>
+      <w:r>
+        <w:rPr>
+          <w:lang w:val="en-US"/>
+        </w:rPr>
         <w:t>SMAC have features that can help solve energy waste.</w:t>
       </w:r>
     </w:p>
     <w:p>
       <w:pPr>
-        <w:pStyle w:val="Listeafsnit"/>
+        <w:pStyle w:val="ListParagraph"/>
         <w:numPr>
           <w:ilvl w:val="0"/>
           <w:numId w:val="3"/>
@@ -5082,21 +4705,7 @@
         <w:rPr>
           <w:lang w:val="en-US"/>
         </w:rPr>
-        <w:t xml:space="preserve"> </w:t>
-      </w:r>
-      <w:proofErr w:type="gramStart"/>
-      <w:r>
-        <w:rPr>
-          <w:lang w:val="en-US"/>
-        </w:rPr>
-        <w:t>( Idle</w:t>
-      </w:r>
-      <w:proofErr w:type="gramEnd"/>
-      <w:r>
-        <w:rPr>
-          <w:lang w:val="en-US"/>
-        </w:rPr>
-        <w:t xml:space="preserve"> Listening and overhearing energy waste )</w:t>
+        <w:t xml:space="preserve"> ( Idle Listening and overhearing energy waste )</w:t>
       </w:r>
     </w:p>
     <w:p>
@@ -5126,21 +4735,7 @@
         <w:rPr>
           <w:lang w:val="en-US"/>
         </w:rPr>
-        <w:t xml:space="preserve">Nodes can go to sleep during </w:t>
-      </w:r>
-      <w:proofErr w:type="gramStart"/>
-      <w:r>
-        <w:rPr>
-          <w:lang w:val="en-US"/>
-        </w:rPr>
-        <w:t>other</w:t>
-      </w:r>
-      <w:proofErr w:type="gramEnd"/>
-      <w:r>
-        <w:rPr>
-          <w:lang w:val="en-US"/>
-        </w:rPr>
-        <w:t xml:space="preserve"> nodes transmission</w:t>
+        <w:t>Nodes can go to sleep during other nodes transmission</w:t>
       </w:r>
     </w:p>
     <w:p>
@@ -5160,7 +4755,7 @@
     </w:p>
     <w:p>
       <w:pPr>
-        <w:pStyle w:val="Listeafsnit"/>
+        <w:pStyle w:val="ListParagraph"/>
         <w:spacing w:line="240" w:lineRule="auto"/>
         <w:rPr>
           <w:lang w:val="en-US"/>
@@ -5172,9 +4767,9 @@
           <w:lang w:val="en-US"/>
         </w:rPr>
         <w:drawing>
-          <wp:inline distT="0" distB="0" distL="0" distR="0" wp14:anchorId="3D8AF295" wp14:editId="0C5909A3">
-            <wp:extent cx="3167482" cy="583017"/>
-            <wp:effectExtent l="0" t="0" r="0" b="7620"/>
+          <wp:inline distT="0" distB="0" distL="0" distR="0" wp14:anchorId="3D8AF295" wp14:editId="03FE616C">
+            <wp:extent cx="2862470" cy="526876"/>
+            <wp:effectExtent l="0" t="0" r="0" b="6985"/>
             <wp:docPr id="4" name="Billede 4"/>
             <wp:cNvGraphicFramePr>
               <a:graphicFrameLocks xmlns:a="http://schemas.openxmlformats.org/drawingml/2006/main" noChangeAspect="1"/>
@@ -5195,7 +4790,7 @@
                   <pic:spPr>
                     <a:xfrm>
                       <a:off x="0" y="0"/>
-                      <a:ext cx="3239283" cy="596233"/>
+                      <a:ext cx="2962039" cy="545203"/>
                     </a:xfrm>
                     <a:prstGeom prst="rect">
                       <a:avLst/>
@@ -5210,7 +4805,7 @@
     </w:p>
     <w:p>
       <w:pPr>
-        <w:pStyle w:val="Listeafsnit"/>
+        <w:pStyle w:val="ListParagraph"/>
         <w:spacing w:line="240" w:lineRule="auto"/>
         <w:rPr>
           <w:lang w:val="en-US"/>
@@ -5219,7 +4814,7 @@
     </w:p>
     <w:p>
       <w:pPr>
-        <w:pStyle w:val="Listeafsnit"/>
+        <w:pStyle w:val="ListParagraph"/>
         <w:numPr>
           <w:ilvl w:val="0"/>
           <w:numId w:val="3"/>
@@ -5238,7 +4833,7 @@
     </w:p>
     <w:p>
       <w:pPr>
-        <w:pStyle w:val="Listeafsnit"/>
+        <w:pStyle w:val="ListParagraph"/>
         <w:spacing w:line="240" w:lineRule="auto"/>
         <w:rPr>
           <w:lang w:val="en-US"/>
@@ -5259,7 +4854,7 @@
     </w:p>
     <w:p>
       <w:pPr>
-        <w:pStyle w:val="Listeafsnit"/>
+        <w:pStyle w:val="ListParagraph"/>
         <w:spacing w:line="240" w:lineRule="auto"/>
         <w:rPr>
           <w:lang w:val="en-US"/>
@@ -5269,28 +4864,12 @@
         <w:rPr>
           <w:lang w:val="en-US"/>
         </w:rPr>
-        <w:t xml:space="preserve">Uses a sync PHASE to exchange wakeup schedules between neighbors, if none received it will choose </w:t>
-      </w:r>
-      <w:proofErr w:type="spellStart"/>
-      <w:proofErr w:type="gramStart"/>
-      <w:r>
-        <w:rPr>
-          <w:lang w:val="en-US"/>
-        </w:rPr>
-        <w:t>it’s</w:t>
-      </w:r>
-      <w:proofErr w:type="spellEnd"/>
-      <w:proofErr w:type="gramEnd"/>
-      <w:r>
-        <w:rPr>
-          <w:lang w:val="en-US"/>
-        </w:rPr>
-        <w:t xml:space="preserve"> own schedule and broadcast it with a SYNC packet.</w:t>
-      </w:r>
-    </w:p>
-    <w:p>
-      <w:pPr>
-        <w:pStyle w:val="Listeafsnit"/>
+        <w:t>Uses a sync PHASE to exchange wakeup schedules between neighbors, if none received it will choose it’s own schedule and broadcast it with a SYNC packet.</w:t>
+      </w:r>
+    </w:p>
+    <w:p>
+      <w:pPr>
+        <w:pStyle w:val="ListParagraph"/>
         <w:spacing w:line="240" w:lineRule="auto"/>
         <w:rPr>
           <w:lang w:val="en-US"/>
@@ -5299,7 +4878,7 @@
     </w:p>
     <w:p>
       <w:pPr>
-        <w:pStyle w:val="Listeafsnit"/>
+        <w:pStyle w:val="ListParagraph"/>
         <w:spacing w:line="240" w:lineRule="auto"/>
         <w:rPr>
           <w:lang w:val="en-US"/>
@@ -5311,40 +4890,34 @@
         </w:rPr>
         <w:t xml:space="preserve">If a node </w:t>
       </w:r>
-      <w:proofErr w:type="spellStart"/>
-      <w:r>
-        <w:rPr>
-          <w:lang w:val="en-US"/>
-        </w:rPr>
-        <w:t>recvies</w:t>
-      </w:r>
-      <w:proofErr w:type="spellEnd"/>
-      <w:r>
-        <w:rPr>
-          <w:lang w:val="en-US"/>
-        </w:rPr>
-        <w:t xml:space="preserve"> a different schedule after it chooses and announces its own. If it had no neighbors, it discards </w:t>
-      </w:r>
-      <w:proofErr w:type="spellStart"/>
-      <w:proofErr w:type="gramStart"/>
-      <w:r>
-        <w:rPr>
-          <w:lang w:val="en-US"/>
-        </w:rPr>
-        <w:t>it’s</w:t>
-      </w:r>
-      <w:proofErr w:type="spellEnd"/>
-      <w:proofErr w:type="gramEnd"/>
-      <w:r>
-        <w:rPr>
-          <w:lang w:val="en-US"/>
-        </w:rPr>
-        <w:t xml:space="preserve"> own schedule, if It has then adopts both.</w:t>
-      </w:r>
-    </w:p>
-    <w:p>
-      <w:pPr>
-        <w:pStyle w:val="Listeafsnit"/>
+      <w:r>
+        <w:rPr>
+          <w:lang w:val="en-US"/>
+        </w:rPr>
+        <w:t>receives,</w:t>
+      </w:r>
+      <w:r>
+        <w:rPr>
+          <w:lang w:val="en-US"/>
+        </w:rPr>
+        <w:t xml:space="preserve"> a different schedule after it chooses and announces its own. If it had no neighbors,</w:t>
+      </w:r>
+      <w:r>
+        <w:rPr>
+          <w:lang w:val="en-US"/>
+        </w:rPr>
+        <w:t xml:space="preserve"> it discards it</w:t>
+      </w:r>
+      <w:r>
+        <w:rPr>
+          <w:lang w:val="en-US"/>
+        </w:rPr>
+        <w:t>s own schedule, if It has then adopts both.</w:t>
+      </w:r>
+    </w:p>
+    <w:p>
+      <w:pPr>
+        <w:pStyle w:val="ListParagraph"/>
         <w:spacing w:line="240" w:lineRule="auto"/>
         <w:rPr>
           <w:lang w:val="en-US"/>
@@ -5356,9 +4929,9 @@
           <w:lang w:val="en-US"/>
         </w:rPr>
         <w:drawing>
-          <wp:inline distT="0" distB="0" distL="0" distR="0" wp14:anchorId="32AFBEC0" wp14:editId="7BABE56E">
-            <wp:extent cx="3079699" cy="842939"/>
-            <wp:effectExtent l="0" t="0" r="6985" b="0"/>
+          <wp:inline distT="0" distB="0" distL="0" distR="0" wp14:anchorId="32AFBEC0" wp14:editId="34D02187">
+            <wp:extent cx="3137429" cy="858740"/>
+            <wp:effectExtent l="0" t="0" r="6350" b="0"/>
             <wp:docPr id="3" name="Billede 3"/>
             <wp:cNvGraphicFramePr>
               <a:graphicFrameLocks xmlns:a="http://schemas.openxmlformats.org/drawingml/2006/main" noChangeAspect="1"/>
@@ -5379,7 +4952,7 @@
                   <pic:spPr>
                     <a:xfrm>
                       <a:off x="0" y="0"/>
-                      <a:ext cx="3079699" cy="842939"/>
+                      <a:ext cx="3174931" cy="869005"/>
                     </a:xfrm>
                     <a:prstGeom prst="rect">
                       <a:avLst/>
@@ -5394,7 +4967,7 @@
     </w:p>
     <w:p>
       <w:pPr>
-        <w:pStyle w:val="Listeafsnit"/>
+        <w:pStyle w:val="ListParagraph"/>
         <w:numPr>
           <w:ilvl w:val="0"/>
           <w:numId w:val="3"/>
@@ -5414,27 +4987,13 @@
         <w:rPr>
           <w:lang w:val="en-US"/>
         </w:rPr>
-        <w:t xml:space="preserve"> </w:t>
-      </w:r>
-      <w:proofErr w:type="gramStart"/>
-      <w:r>
-        <w:rPr>
-          <w:lang w:val="en-US"/>
-        </w:rPr>
-        <w:t xml:space="preserve">( </w:t>
-      </w:r>
-      <w:r>
-        <w:rPr>
-          <w:lang w:val="en-US"/>
-        </w:rPr>
-        <w:t>Minimize</w:t>
-      </w:r>
-      <w:proofErr w:type="gramEnd"/>
-      <w:r>
-        <w:rPr>
-          <w:lang w:val="en-US"/>
-        </w:rPr>
-        <w:t xml:space="preserve"> overhead</w:t>
+        <w:t xml:space="preserve"> ( </w:t>
+      </w:r>
+      <w:r>
+        <w:rPr>
+          <w:lang w:val="en-US"/>
+        </w:rPr>
+        <w:t>Minimize overhead</w:t>
       </w:r>
       <w:r>
         <w:rPr>
@@ -5445,7 +5004,7 @@
     </w:p>
     <w:p>
       <w:pPr>
-        <w:pStyle w:val="Listeafsnit"/>
+        <w:pStyle w:val="ListParagraph"/>
         <w:spacing w:line="240" w:lineRule="auto"/>
         <w:rPr>
           <w:lang w:val="en-US"/>
@@ -5466,7 +5025,7 @@
     </w:p>
     <w:p>
       <w:pPr>
-        <w:pStyle w:val="Listeafsnit"/>
+        <w:pStyle w:val="ListParagraph"/>
         <w:spacing w:line="240" w:lineRule="auto"/>
         <w:rPr>
           <w:lang w:val="en-US"/>
@@ -5507,7 +5066,7 @@
     </w:p>
     <w:p>
       <w:pPr>
-        <w:pStyle w:val="Listeafsnit"/>
+        <w:pStyle w:val="ListParagraph"/>
         <w:numPr>
           <w:ilvl w:val="0"/>
           <w:numId w:val="3"/>
@@ -5527,44 +5086,87 @@
         <w:rPr>
           <w:lang w:val="en-US"/>
         </w:rPr>
+        <w:t xml:space="preserve"> ( </w:t>
+      </w:r>
+      <w:r>
+        <w:rPr>
+          <w:lang w:val="en-US"/>
+        </w:rPr>
+        <w:t>Reduce latency</w:t>
+      </w:r>
+      <w:r>
+        <w:rPr>
+          <w:lang w:val="en-US"/>
+        </w:rPr>
+        <w:t>, but paid in energy</w:t>
+      </w:r>
+      <w:r>
+        <w:rPr>
+          <w:lang w:val="en-US"/>
+        </w:rPr>
+        <w:t xml:space="preserve"> )</w:t>
+      </w:r>
+    </w:p>
+    <w:p>
+      <w:pPr>
+        <w:pStyle w:val="ListParagraph"/>
+        <w:spacing w:line="240" w:lineRule="auto"/>
+        <w:rPr>
+          <w:lang w:val="en-US"/>
+        </w:rPr>
+      </w:pPr>
+      <w:r>
+        <w:rPr>
+          <w:lang w:val="en-US"/>
+        </w:rPr>
+        <w:t xml:space="preserve">Let a node who overhears it’s neighbors transmission stay awake instead of following </w:t>
+      </w:r>
+      <w:r>
+        <w:rPr>
+          <w:lang w:val="en-US"/>
+        </w:rPr>
+        <w:t>Sleep/listening</w:t>
+      </w:r>
+      <w:r>
+        <w:rPr>
+          <w:lang w:val="en-US"/>
+        </w:rPr>
+        <w:t xml:space="preserve">. Reduces latency by </w:t>
+      </w:r>
+      <w:r>
+        <w:rPr>
+          <w:lang w:val="en-US"/>
+        </w:rPr>
+        <w:t xml:space="preserve">staying </w:t>
+      </w:r>
+      <w:r>
+        <w:rPr>
+          <w:lang w:val="en-US"/>
+        </w:rPr>
+        <w:t>awake(node</w:t>
+      </w:r>
+      <w:r>
+        <w:rPr>
+          <w:lang w:val="en-US"/>
+        </w:rPr>
+        <w:t xml:space="preserve"> 3 )</w:t>
+      </w:r>
+      <w:r>
+        <w:rPr>
+          <w:lang w:val="en-US"/>
+        </w:rPr>
         <w:t xml:space="preserve"> </w:t>
       </w:r>
-      <w:proofErr w:type="gramStart"/>
-      <w:r>
-        <w:rPr>
-          <w:lang w:val="en-US"/>
-        </w:rPr>
-        <w:t xml:space="preserve">( </w:t>
-      </w:r>
-      <w:r>
-        <w:rPr>
-          <w:lang w:val="en-US"/>
-        </w:rPr>
-        <w:t>Reduce</w:t>
-      </w:r>
-      <w:proofErr w:type="gramEnd"/>
-      <w:r>
-        <w:rPr>
-          <w:lang w:val="en-US"/>
-        </w:rPr>
-        <w:t xml:space="preserve"> latency</w:t>
-      </w:r>
-      <w:r>
-        <w:rPr>
-          <w:lang w:val="en-US"/>
-        </w:rPr>
-        <w:t>, but paid in energy</w:t>
-      </w:r>
-      <w:r>
-        <w:rPr>
-          <w:lang w:val="en-US"/>
-        </w:rPr>
-        <w:t xml:space="preserve"> )</w:t>
-      </w:r>
-    </w:p>
-    <w:p>
-      <w:pPr>
-        <w:pStyle w:val="Listeafsnit"/>
+      <w:r>
+        <w:rPr>
+          <w:lang w:val="en-US"/>
+        </w:rPr>
+        <w:t>and forward to 4 if it is still hearing.</w:t>
+      </w:r>
+    </w:p>
+    <w:p>
+      <w:pPr>
+        <w:pStyle w:val="ListParagraph"/>
         <w:spacing w:line="240" w:lineRule="auto"/>
         <w:rPr>
           <w:lang w:val="en-US"/>
@@ -5572,93 +5174,12 @@
       </w:pPr>
       <w:r>
         <w:rPr>
-          <w:lang w:val="en-US"/>
-        </w:rPr>
-        <w:t xml:space="preserve">Let a node who overhears </w:t>
-      </w:r>
-      <w:proofErr w:type="spellStart"/>
-      <w:proofErr w:type="gramStart"/>
-      <w:r>
-        <w:rPr>
-          <w:lang w:val="en-US"/>
-        </w:rPr>
-        <w:t>it’s</w:t>
-      </w:r>
-      <w:proofErr w:type="spellEnd"/>
-      <w:proofErr w:type="gramEnd"/>
-      <w:r>
-        <w:rPr>
-          <w:lang w:val="en-US"/>
-        </w:rPr>
-        <w:t xml:space="preserve"> neighbors transmission stay awake instead of following </w:t>
-      </w:r>
-      <w:r>
-        <w:rPr>
-          <w:lang w:val="en-US"/>
-        </w:rPr>
-        <w:t>Sleep/listening</w:t>
-      </w:r>
-      <w:r>
-        <w:rPr>
-          <w:lang w:val="en-US"/>
-        </w:rPr>
-        <w:t xml:space="preserve">. Reduces latency by </w:t>
-      </w:r>
-      <w:r>
-        <w:rPr>
-          <w:lang w:val="en-US"/>
-        </w:rPr>
-        <w:t xml:space="preserve">staying </w:t>
-      </w:r>
-      <w:proofErr w:type="gramStart"/>
-      <w:r>
-        <w:rPr>
-          <w:lang w:val="en-US"/>
-        </w:rPr>
-        <w:t>awake(</w:t>
-      </w:r>
-      <w:proofErr w:type="gramEnd"/>
-      <w:r>
-        <w:rPr>
-          <w:lang w:val="en-US"/>
-        </w:rPr>
-        <w:t>node</w:t>
-      </w:r>
-      <w:r>
-        <w:rPr>
-          <w:lang w:val="en-US"/>
-        </w:rPr>
-        <w:t xml:space="preserve"> 3 )</w:t>
-      </w:r>
-      <w:r>
-        <w:rPr>
-          <w:lang w:val="en-US"/>
-        </w:rPr>
-        <w:t xml:space="preserve"> </w:t>
-      </w:r>
-      <w:r>
-        <w:rPr>
-          <w:lang w:val="en-US"/>
-        </w:rPr>
-        <w:t>and forward to 4 if it is still hearing.</w:t>
-      </w:r>
-    </w:p>
-    <w:p>
-      <w:pPr>
-        <w:pStyle w:val="Listeafsnit"/>
-        <w:spacing w:line="240" w:lineRule="auto"/>
-        <w:rPr>
-          <w:lang w:val="en-US"/>
-        </w:rPr>
-      </w:pPr>
-      <w:r>
-        <w:rPr>
           <w:noProof/>
           <w:lang w:val="en-US"/>
         </w:rPr>
         <w:drawing>
-          <wp:inline distT="0" distB="0" distL="0" distR="0" wp14:anchorId="1BCB49EC" wp14:editId="36B9A4CF">
-            <wp:extent cx="3781959" cy="994867"/>
+          <wp:inline distT="0" distB="0" distL="0" distR="0" wp14:anchorId="1BCB49EC" wp14:editId="0F1527B9">
+            <wp:extent cx="3267986" cy="859664"/>
             <wp:effectExtent l="0" t="0" r="0" b="0"/>
             <wp:docPr id="5" name="Billede 5"/>
             <wp:cNvGraphicFramePr>
@@ -5680,7 +5201,7 @@
                   <pic:spPr>
                     <a:xfrm>
                       <a:off x="0" y="0"/>
-                      <a:ext cx="3813396" cy="1003137"/>
+                      <a:ext cx="3350200" cy="881291"/>
                     </a:xfrm>
                     <a:prstGeom prst="rect">
                       <a:avLst/>
@@ -5701,7 +5222,7 @@
     </w:p>
     <w:p>
       <w:pPr>
-        <w:pStyle w:val="Overskrift4"/>
+        <w:pStyle w:val="Heading4"/>
         <w:spacing w:line="240" w:lineRule="auto"/>
         <w:rPr>
           <w:lang w:val="en-US"/>
@@ -5796,7 +5317,6 @@
           <w:lang w:val="en-US"/>
         </w:rPr>
       </w:pPr>
-      <w:proofErr w:type="gramStart"/>
       <w:r>
         <w:rPr>
           <w:color w:val="70AD47" w:themeColor="accent6"/>
@@ -5815,14 +5335,7 @@
         <w:rPr>
           <w:lang w:val="en-US"/>
         </w:rPr>
-        <w:t>,</w:t>
-      </w:r>
-      <w:proofErr w:type="gramEnd"/>
-      <w:r>
-        <w:rPr>
-          <w:lang w:val="en-US"/>
-        </w:rPr>
-        <w:t xml:space="preserve"> Usually no issues with collisions, overhearing</w:t>
+        <w:t>, Usually no issues with collisions, overhearing</w:t>
       </w:r>
       <w:r>
         <w:rPr>
@@ -6101,7 +5614,7 @@
     </w:p>
     <w:p>
       <w:pPr>
-        <w:pStyle w:val="Overskrift4"/>
+        <w:pStyle w:val="Heading4"/>
         <w:spacing w:line="240" w:lineRule="auto"/>
         <w:rPr>
           <w:i w:val="0"/>
@@ -6130,23 +5643,7 @@
           <w:b/>
           <w:lang w:val="en-US"/>
         </w:rPr>
-        <w:t xml:space="preserve">Carrier sensing using clear channel Assessment </w:t>
-      </w:r>
-      <w:proofErr w:type="gramStart"/>
-      <w:r>
-        <w:rPr>
-          <w:b/>
-          <w:lang w:val="en-US"/>
-        </w:rPr>
-        <w:t>( CCA</w:t>
-      </w:r>
-      <w:proofErr w:type="gramEnd"/>
-      <w:r>
-        <w:rPr>
-          <w:b/>
-          <w:lang w:val="en-US"/>
-        </w:rPr>
-        <w:t xml:space="preserve"> )</w:t>
+        <w:t>Carrier sensing using clear channel Assessment ( CCA )</w:t>
       </w:r>
     </w:p>
     <w:p>
@@ -6394,7 +5891,7 @@
     </w:p>
     <w:p>
       <w:pPr>
-        <w:pStyle w:val="Overskrift4"/>
+        <w:pStyle w:val="Heading4"/>
         <w:spacing w:line="240" w:lineRule="auto"/>
         <w:rPr>
           <w:lang w:val="en-US"/>
@@ -6574,7 +6071,7 @@
     </w:p>
     <w:p>
       <w:pPr>
-        <w:pStyle w:val="Listeafsnit"/>
+        <w:pStyle w:val="ListParagraph"/>
         <w:numPr>
           <w:ilvl w:val="0"/>
           <w:numId w:val="7"/>
@@ -6592,7 +6089,7 @@
     </w:p>
     <w:p>
       <w:pPr>
-        <w:pStyle w:val="Listeafsnit"/>
+        <w:pStyle w:val="ListParagraph"/>
         <w:numPr>
           <w:ilvl w:val="0"/>
           <w:numId w:val="7"/>
@@ -6610,7 +6107,7 @@
     </w:p>
     <w:p>
       <w:pPr>
-        <w:pStyle w:val="Listeafsnit"/>
+        <w:pStyle w:val="ListParagraph"/>
         <w:numPr>
           <w:ilvl w:val="0"/>
           <w:numId w:val="7"/>
@@ -6662,7 +6159,7 @@
     </w:p>
     <w:p>
       <w:pPr>
-        <w:pStyle w:val="Listeafsnit"/>
+        <w:pStyle w:val="ListParagraph"/>
         <w:numPr>
           <w:ilvl w:val="0"/>
           <w:numId w:val="6"/>
@@ -6692,7 +6189,7 @@
     </w:p>
     <w:p>
       <w:pPr>
-        <w:pStyle w:val="Listeafsnit"/>
+        <w:pStyle w:val="ListParagraph"/>
         <w:numPr>
           <w:ilvl w:val="0"/>
           <w:numId w:val="6"/>
@@ -6716,7 +6213,7 @@
     </w:p>
     <w:p>
       <w:pPr>
-        <w:pStyle w:val="Listeafsnit"/>
+        <w:pStyle w:val="ListParagraph"/>
         <w:numPr>
           <w:ilvl w:val="0"/>
           <w:numId w:val="6"/>
@@ -6889,7 +6386,7 @@
     </w:p>
     <w:p>
       <w:pPr>
-        <w:pStyle w:val="Overskrift4"/>
+        <w:pStyle w:val="Heading4"/>
         <w:spacing w:line="240" w:lineRule="auto"/>
         <w:rPr>
           <w:lang w:val="en-US"/>
@@ -6945,7 +6442,7 @@
     </w:p>
     <w:p>
       <w:pPr>
-        <w:pStyle w:val="Overskrift4"/>
+        <w:pStyle w:val="Heading4"/>
         <w:spacing w:line="240" w:lineRule="auto"/>
         <w:rPr>
           <w:lang w:val="en-US"/>
@@ -7155,7 +6652,7 @@
     </w:p>
     <w:p>
       <w:pPr>
-        <w:pStyle w:val="Listeafsnit"/>
+        <w:pStyle w:val="ListParagraph"/>
         <w:numPr>
           <w:ilvl w:val="0"/>
           <w:numId w:val="6"/>
@@ -7173,7 +6670,7 @@
     </w:p>
     <w:p>
       <w:pPr>
-        <w:pStyle w:val="Listeafsnit"/>
+        <w:pStyle w:val="ListParagraph"/>
         <w:numPr>
           <w:ilvl w:val="0"/>
           <w:numId w:val="6"/>
@@ -7191,7 +6688,7 @@
     </w:p>
     <w:p>
       <w:pPr>
-        <w:pStyle w:val="Listeafsnit"/>
+        <w:pStyle w:val="ListParagraph"/>
         <w:numPr>
           <w:ilvl w:val="0"/>
           <w:numId w:val="6"/>
@@ -7209,7 +6706,7 @@
     </w:p>
     <w:p>
       <w:pPr>
-        <w:pStyle w:val="Listeafsnit"/>
+        <w:pStyle w:val="ListParagraph"/>
         <w:numPr>
           <w:ilvl w:val="0"/>
           <w:numId w:val="6"/>
@@ -7300,7 +6797,7 @@
     </w:p>
     <w:p>
       <w:pPr>
-        <w:pStyle w:val="Overskrift4"/>
+        <w:pStyle w:val="Heading4"/>
         <w:spacing w:line="240" w:lineRule="auto"/>
         <w:rPr>
           <w:lang w:val="en-US"/>
@@ -7384,7 +6881,7 @@
     </w:p>
     <w:p>
       <w:pPr>
-        <w:pStyle w:val="Listeafsnit"/>
+        <w:pStyle w:val="ListParagraph"/>
         <w:numPr>
           <w:ilvl w:val="0"/>
           <w:numId w:val="8"/>
@@ -7402,7 +6899,7 @@
     </w:p>
     <w:p>
       <w:pPr>
-        <w:pStyle w:val="Listeafsnit"/>
+        <w:pStyle w:val="ListParagraph"/>
         <w:numPr>
           <w:ilvl w:val="0"/>
           <w:numId w:val="8"/>
@@ -7433,7 +6930,7 @@
     </w:p>
     <w:p>
       <w:pPr>
-        <w:pStyle w:val="Listeafsnit"/>
+        <w:pStyle w:val="ListParagraph"/>
         <w:numPr>
           <w:ilvl w:val="0"/>
           <w:numId w:val="9"/>
@@ -7451,7 +6948,7 @@
     </w:p>
     <w:p>
       <w:pPr>
-        <w:pStyle w:val="Listeafsnit"/>
+        <w:pStyle w:val="ListParagraph"/>
         <w:numPr>
           <w:ilvl w:val="0"/>
           <w:numId w:val="9"/>
@@ -7504,7 +7001,7 @@
     </w:p>
     <w:p>
       <w:pPr>
-        <w:pStyle w:val="Listeafsnit"/>
+        <w:pStyle w:val="ListParagraph"/>
         <w:numPr>
           <w:ilvl w:val="0"/>
           <w:numId w:val="8"/>
@@ -7535,7 +7032,7 @@
     </w:p>
     <w:p>
       <w:pPr>
-        <w:pStyle w:val="Listeafsnit"/>
+        <w:pStyle w:val="ListParagraph"/>
         <w:numPr>
           <w:ilvl w:val="0"/>
           <w:numId w:val="8"/>
@@ -7643,7 +7140,7 @@
     </w:p>
     <w:p>
       <w:pPr>
-        <w:pStyle w:val="Listeafsnit"/>
+        <w:pStyle w:val="ListParagraph"/>
         <w:numPr>
           <w:ilvl w:val="0"/>
           <w:numId w:val="8"/>
@@ -8050,7 +7547,7 @@
     </w:p>
     <w:p>
       <w:pPr>
-        <w:pStyle w:val="Listeafsnit"/>
+        <w:pStyle w:val="ListParagraph"/>
         <w:numPr>
           <w:ilvl w:val="0"/>
           <w:numId w:val="8"/>
@@ -8068,7 +7565,7 @@
     </w:p>
     <w:p>
       <w:pPr>
-        <w:pStyle w:val="Listeafsnit"/>
+        <w:pStyle w:val="ListParagraph"/>
         <w:numPr>
           <w:ilvl w:val="0"/>
           <w:numId w:val="8"/>
@@ -8099,7 +7596,7 @@
     </w:p>
     <w:p>
       <w:pPr>
-        <w:pStyle w:val="Listeafsnit"/>
+        <w:pStyle w:val="ListParagraph"/>
         <w:numPr>
           <w:ilvl w:val="0"/>
           <w:numId w:val="8"/>
@@ -8117,7 +7614,7 @@
     </w:p>
     <w:p>
       <w:pPr>
-        <w:pStyle w:val="Listeafsnit"/>
+        <w:pStyle w:val="ListParagraph"/>
         <w:numPr>
           <w:ilvl w:val="0"/>
           <w:numId w:val="8"/>
@@ -8170,7 +7667,7 @@
     </w:p>
     <w:p>
       <w:pPr>
-        <w:pStyle w:val="Listeafsnit"/>
+        <w:pStyle w:val="ListParagraph"/>
         <w:numPr>
           <w:ilvl w:val="0"/>
           <w:numId w:val="8"/>
@@ -8188,7 +7685,7 @@
     </w:p>
     <w:p>
       <w:pPr>
-        <w:pStyle w:val="Listeafsnit"/>
+        <w:pStyle w:val="ListParagraph"/>
         <w:numPr>
           <w:ilvl w:val="0"/>
           <w:numId w:val="8"/>
@@ -8206,7 +7703,7 @@
     </w:p>
     <w:p>
       <w:pPr>
-        <w:pStyle w:val="Listeafsnit"/>
+        <w:pStyle w:val="ListParagraph"/>
         <w:numPr>
           <w:ilvl w:val="0"/>
           <w:numId w:val="8"/>
@@ -8321,7 +7818,7 @@
     </w:p>
     <w:p>
       <w:pPr>
-        <w:pStyle w:val="Listeafsnit"/>
+        <w:pStyle w:val="ListParagraph"/>
         <w:numPr>
           <w:ilvl w:val="0"/>
           <w:numId w:val="8"/>
@@ -8339,7 +7836,7 @@
     </w:p>
     <w:p>
       <w:pPr>
-        <w:pStyle w:val="Listeafsnit"/>
+        <w:pStyle w:val="ListParagraph"/>
         <w:numPr>
           <w:ilvl w:val="1"/>
           <w:numId w:val="8"/>
@@ -8357,7 +7854,7 @@
     </w:p>
     <w:p>
       <w:pPr>
-        <w:pStyle w:val="Listeafsnit"/>
+        <w:pStyle w:val="ListParagraph"/>
         <w:numPr>
           <w:ilvl w:val="0"/>
           <w:numId w:val="8"/>
@@ -8388,7 +7885,7 @@
     </w:p>
     <w:p>
       <w:pPr>
-        <w:pStyle w:val="Listeafsnit"/>
+        <w:pStyle w:val="ListParagraph"/>
         <w:numPr>
           <w:ilvl w:val="0"/>
           <w:numId w:val="8"/>
@@ -8439,7 +7936,7 @@
     </w:p>
     <w:p>
       <w:pPr>
-        <w:pStyle w:val="Listeafsnit"/>
+        <w:pStyle w:val="ListParagraph"/>
         <w:numPr>
           <w:ilvl w:val="0"/>
           <w:numId w:val="8"/>
@@ -8457,7 +7954,7 @@
     </w:p>
     <w:p>
       <w:pPr>
-        <w:pStyle w:val="Listeafsnit"/>
+        <w:pStyle w:val="ListParagraph"/>
         <w:numPr>
           <w:ilvl w:val="1"/>
           <w:numId w:val="8"/>
@@ -8489,7 +7986,7 @@
     </w:p>
     <w:p>
       <w:pPr>
-        <w:pStyle w:val="Overskrift4"/>
+        <w:pStyle w:val="Heading4"/>
         <w:spacing w:line="240" w:lineRule="auto"/>
         <w:rPr>
           <w:lang w:val="en-US"/>
@@ -8519,7 +8016,7 @@
     </w:p>
     <w:p>
       <w:pPr>
-        <w:pStyle w:val="Listeafsnit"/>
+        <w:pStyle w:val="ListParagraph"/>
         <w:numPr>
           <w:ilvl w:val="0"/>
           <w:numId w:val="3"/>
@@ -8560,7 +8057,7 @@
     </w:p>
     <w:p>
       <w:pPr>
-        <w:pStyle w:val="Listeafsnit"/>
+        <w:pStyle w:val="ListParagraph"/>
         <w:numPr>
           <w:ilvl w:val="0"/>
           <w:numId w:val="3"/>
@@ -8582,28 +8079,12 @@
           <w:sz w:val="20"/>
           <w:lang w:val="en-US"/>
         </w:rPr>
-        <w:t xml:space="preserve"> But in a WSN </w:t>
-      </w:r>
-      <w:proofErr w:type="gramStart"/>
-      <w:r>
-        <w:rPr>
-          <w:sz w:val="20"/>
-          <w:lang w:val="en-US"/>
-        </w:rPr>
-        <w:t>as long as</w:t>
-      </w:r>
-      <w:proofErr w:type="gramEnd"/>
-      <w:r>
-        <w:rPr>
-          <w:sz w:val="20"/>
-          <w:lang w:val="en-US"/>
-        </w:rPr>
-        <w:t xml:space="preserve"> we detect events we may not need all packets.</w:t>
-      </w:r>
-    </w:p>
-    <w:p>
-      <w:pPr>
-        <w:pStyle w:val="Listeafsnit"/>
+        <w:t xml:space="preserve"> But in a WSN as long as we detect events we may not need all packets.</w:t>
+      </w:r>
+    </w:p>
+    <w:p>
+      <w:pPr>
+        <w:pStyle w:val="ListParagraph"/>
         <w:numPr>
           <w:ilvl w:val="0"/>
           <w:numId w:val="3"/>
@@ -8752,23 +8233,7 @@
           <w:sz w:val="20"/>
           <w:lang w:val="en-US"/>
         </w:rPr>
-        <w:t xml:space="preserve">, </w:t>
-      </w:r>
-      <w:proofErr w:type="spellStart"/>
-      <w:r>
-        <w:rPr>
-          <w:sz w:val="20"/>
-          <w:lang w:val="en-US"/>
-        </w:rPr>
-        <w:t>Eg</w:t>
-      </w:r>
-      <w:proofErr w:type="spellEnd"/>
-      <w:r>
-        <w:rPr>
-          <w:sz w:val="20"/>
-          <w:lang w:val="en-US"/>
-        </w:rPr>
-        <w:t xml:space="preserve"> Downstream sink to source.</w:t>
+        <w:t>, Eg Downstream sink to source.</w:t>
       </w:r>
     </w:p>
     <w:p>
@@ -8887,23 +8352,7 @@
           <w:sz w:val="20"/>
           <w:lang w:val="en-US"/>
         </w:rPr>
-        <w:t xml:space="preserve"> </w:t>
-      </w:r>
-      <w:proofErr w:type="gramStart"/>
-      <w:r>
-        <w:rPr>
-          <w:sz w:val="20"/>
-          <w:lang w:val="en-US"/>
-        </w:rPr>
-        <w:t>resends</w:t>
-      </w:r>
-      <w:proofErr w:type="gramEnd"/>
-      <w:r>
-        <w:rPr>
-          <w:sz w:val="20"/>
-          <w:lang w:val="en-US"/>
-        </w:rPr>
-        <w:t xml:space="preserve"> missing </w:t>
+        <w:t xml:space="preserve"> resends missing </w:t>
       </w:r>
       <w:r>
         <w:rPr>
@@ -10596,7 +10045,7 @@
               </wp:anchor>
             </w:drawing>
           </mc:Choice>
-          <mc:Fallback>
+          <mc:Fallback xmlns:w16se="http://schemas.microsoft.com/office/word/2015/wordml/symex" xmlns:w16cid="http://schemas.microsoft.com/office/word/2016/wordml/cid" xmlns:am3d="http://schemas.microsoft.com/office/drawing/2017/model3d" xmlns:aink="http://schemas.microsoft.com/office/drawing/2016/ink" xmlns:cx8="http://schemas.microsoft.com/office/drawing/2016/5/14/chartex" xmlns:cx7="http://schemas.microsoft.com/office/drawing/2016/5/13/chartex" xmlns:cx6="http://schemas.microsoft.com/office/drawing/2016/5/12/chartex" xmlns:cx5="http://schemas.microsoft.com/office/drawing/2016/5/11/chartex" xmlns:cx4="http://schemas.microsoft.com/office/drawing/2016/5/10/chartex" xmlns:cx3="http://schemas.microsoft.com/office/drawing/2016/5/9/chartex" xmlns:cx2="http://schemas.microsoft.com/office/drawing/2015/10/21/chartex" xmlns:cx1="http://schemas.microsoft.com/office/drawing/2015/9/8/chartex" xmlns:cx="http://schemas.microsoft.com/office/drawing/2014/chartex">
             <w:pict>
               <v:shapetype w14:anchorId="1CBA67D8" id="_x0000_t202" coordsize="21600,21600" o:spt="202" path="m,l,21600r21600,l21600,xe">
                 <v:stroke joinstyle="miter"/>
@@ -11060,7 +10509,7 @@
     </w:p>
     <w:p>
       <w:pPr>
-        <w:pStyle w:val="Overskrift4"/>
+        <w:pStyle w:val="Heading4"/>
         <w:spacing w:line="240" w:lineRule="auto"/>
         <w:rPr>
           <w:lang w:val="en-US"/>
@@ -11081,19 +10530,11 @@
           <w:lang w:val="en-US"/>
         </w:rPr>
       </w:pPr>
-      <w:proofErr w:type="gramStart"/>
-      <w:r>
-        <w:rPr>
-          <w:lang w:val="en-US"/>
-        </w:rPr>
-        <w:t>A</w:t>
-      </w:r>
-      <w:proofErr w:type="gramEnd"/>
-      <w:r>
-        <w:rPr>
-          <w:lang w:val="en-US"/>
-        </w:rPr>
-        <w:t xml:space="preserve"> attack on a WSN </w:t>
+      <w:r>
+        <w:rPr>
+          <w:lang w:val="en-US"/>
+        </w:rPr>
+        <w:t xml:space="preserve">A attack on a WSN </w:t>
       </w:r>
       <w:r>
         <w:rPr>
@@ -11417,21 +10858,7 @@
         <w:rPr>
           <w:lang w:val="en-US"/>
         </w:rPr>
-        <w:t xml:space="preserve">. There are no </w:t>
-      </w:r>
-      <w:proofErr w:type="gramStart"/>
-      <w:r>
-        <w:rPr>
-          <w:lang w:val="en-US"/>
-        </w:rPr>
-        <w:t>really good</w:t>
-      </w:r>
-      <w:proofErr w:type="gramEnd"/>
-      <w:r>
-        <w:rPr>
-          <w:lang w:val="en-US"/>
-        </w:rPr>
-        <w:t xml:space="preserve"> defense agents this and </w:t>
+        <w:t xml:space="preserve">. There are no really good defense agents this and </w:t>
       </w:r>
       <w:r>
         <w:rPr>
@@ -11557,21 +10984,7 @@
         <w:rPr>
           <w:lang w:val="en-US"/>
         </w:rPr>
-        <w:t xml:space="preserve">. </w:t>
-      </w:r>
-      <w:proofErr w:type="gramStart"/>
-      <w:r>
-        <w:rPr>
-          <w:lang w:val="en-US"/>
-        </w:rPr>
-        <w:t>So</w:t>
-      </w:r>
-      <w:proofErr w:type="gramEnd"/>
-      <w:r>
-        <w:rPr>
-          <w:lang w:val="en-US"/>
-        </w:rPr>
-        <w:t xml:space="preserve"> the obvious attack scenario is abusing this fact by f</w:t>
+        <w:t>. So the obvious attack scenario is abusing this fact by f</w:t>
       </w:r>
       <w:r>
         <w:rPr>
@@ -11868,7 +11281,7 @@
 </file>
 
 <file path=word/numbering.xml><?xml version="1.0" encoding="utf-8"?>
-<w:numbering xmlns:wpc="http://schemas.microsoft.com/office/word/2010/wordprocessingCanvas" xmlns:cx="http://schemas.microsoft.com/office/drawing/2014/chartex" xmlns:cx1="http://schemas.microsoft.com/office/drawing/2015/9/8/chartex" xmlns:cx2="http://schemas.microsoft.com/office/drawing/2015/10/21/chartex" xmlns:cx3="http://schemas.microsoft.com/office/drawing/2016/5/9/chartex" xmlns:cx4="http://schemas.microsoft.com/office/drawing/2016/5/10/chartex" xmlns:cx5="http://schemas.microsoft.com/office/drawing/2016/5/11/chartex" xmlns:cx6="http://schemas.microsoft.com/office/drawing/2016/5/12/chartex" xmlns:cx7="http://schemas.microsoft.com/office/drawing/2016/5/13/chartex" xmlns:cx8="http://schemas.microsoft.com/office/drawing/2016/5/14/chartex" xmlns:mc="http://schemas.openxmlformats.org/markup-compatibility/2006" xmlns:aink="http://schemas.microsoft.com/office/drawing/2016/ink" xmlns:am3d="http://schemas.microsoft.com/office/drawing/2017/model3d" xmlns:o="urn:schemas-microsoft-com:office:office" xmlns:r="http://schemas.openxmlformats.org/officeDocument/2006/relationships" xmlns:m="http://schemas.openxmlformats.org/officeDocument/2006/math" xmlns:v="urn:schemas-microsoft-com:vml" xmlns:wp14="http://schemas.microsoft.com/office/word/2010/wordprocessingDrawing" xmlns:wp="http://schemas.openxmlformats.org/drawingml/2006/wordprocessingDrawing" xmlns:w10="urn:schemas-microsoft-com:office:word" xmlns:w="http://schemas.openxmlformats.org/wordprocessingml/2006/main" xmlns:w14="http://schemas.microsoft.com/office/word/2010/wordml" xmlns:w15="http://schemas.microsoft.com/office/word/2012/wordml" xmlns:w16cid="http://schemas.microsoft.com/office/word/2016/wordml/cid" xmlns:w16se="http://schemas.microsoft.com/office/word/2015/wordml/symex" xmlns:wpg="http://schemas.microsoft.com/office/word/2010/wordprocessingGroup" xmlns:wpi="http://schemas.microsoft.com/office/word/2010/wordprocessingInk" xmlns:wne="http://schemas.microsoft.com/office/word/2006/wordml" xmlns:wps="http://schemas.microsoft.com/office/word/2010/wordprocessingShape" mc:Ignorable="w14 w15 w16se w16cid wp14">
+<w:numbering xmlns:wpc="http://schemas.microsoft.com/office/word/2010/wordprocessingCanvas" xmlns:mc="http://schemas.openxmlformats.org/markup-compatibility/2006" xmlns:o="urn:schemas-microsoft-com:office:office" xmlns:r="http://schemas.openxmlformats.org/officeDocument/2006/relationships" xmlns:m="http://schemas.openxmlformats.org/officeDocument/2006/math" xmlns:v="urn:schemas-microsoft-com:vml" xmlns:wp14="http://schemas.microsoft.com/office/word/2010/wordprocessingDrawing" xmlns:wp="http://schemas.openxmlformats.org/drawingml/2006/wordprocessingDrawing" xmlns:w10="urn:schemas-microsoft-com:office:word" xmlns:w="http://schemas.openxmlformats.org/wordprocessingml/2006/main" xmlns:w14="http://schemas.microsoft.com/office/word/2010/wordml" xmlns:w15="http://schemas.microsoft.com/office/word/2012/wordml" xmlns:wpg="http://schemas.microsoft.com/office/word/2010/wordprocessingGroup" xmlns:wpi="http://schemas.microsoft.com/office/word/2010/wordprocessingInk" xmlns:wne="http://schemas.microsoft.com/office/word/2006/wordml" xmlns:wps="http://schemas.microsoft.com/office/word/2010/wordprocessingShape" mc:Ignorable="w14 w15 wp14">
   <w:abstractNum w:abstractNumId="0" w15:restartNumberingAfterBreak="0">
     <w:nsid w:val="0E8B2526"/>
     <w:multiLevelType w:val="hybridMultilevel"/>
@@ -12850,7 +12263,7 @@
 </file>
 
 <file path=word/styles.xml><?xml version="1.0" encoding="utf-8"?>
-<w:styles xmlns:mc="http://schemas.openxmlformats.org/markup-compatibility/2006" xmlns:r="http://schemas.openxmlformats.org/officeDocument/2006/relationships" xmlns:w="http://schemas.openxmlformats.org/wordprocessingml/2006/main" xmlns:w14="http://schemas.microsoft.com/office/word/2010/wordml" xmlns:w15="http://schemas.microsoft.com/office/word/2012/wordml" xmlns:w16cid="http://schemas.microsoft.com/office/word/2016/wordml/cid" xmlns:w16se="http://schemas.microsoft.com/office/word/2015/wordml/symex" mc:Ignorable="w14 w15 w16se w16cid">
+<w:styles xmlns:mc="http://schemas.openxmlformats.org/markup-compatibility/2006" xmlns:r="http://schemas.openxmlformats.org/officeDocument/2006/relationships" xmlns:w="http://schemas.openxmlformats.org/wordprocessingml/2006/main" xmlns:w14="http://schemas.microsoft.com/office/word/2010/wordml" xmlns:w15="http://schemas.microsoft.com/office/word/2012/wordml" mc:Ignorable="w14 w15">
   <w:docDefaults>
     <w:rPrDefault>
       <w:rPr>
@@ -12866,7 +12279,7 @@
       </w:pPr>
     </w:pPrDefault>
   </w:docDefaults>
-  <w:latentStyles w:defLockedState="0" w:defUIPriority="99" w:defSemiHidden="0" w:defUnhideWhenUsed="0" w:defQFormat="0" w:count="375">
+  <w:latentStyles w:defLockedState="0" w:defUIPriority="99" w:defSemiHidden="0" w:defUnhideWhenUsed="0" w:defQFormat="0" w:count="371">
     <w:lsdException w:name="Normal" w:uiPriority="0" w:qFormat="1"/>
     <w:lsdException w:name="heading 1" w:uiPriority="9" w:qFormat="1"/>
     <w:lsdException w:name="heading 2" w:semiHidden="1" w:uiPriority="9" w:unhideWhenUsed="1" w:qFormat="1"/>
@@ -13238,20 +12651,16 @@
     <w:lsdException w:name="List Table 5 Dark Accent 6" w:uiPriority="50"/>
     <w:lsdException w:name="List Table 6 Colorful Accent 6" w:uiPriority="51"/>
     <w:lsdException w:name="List Table 7 Colorful Accent 6" w:uiPriority="52"/>
-    <w:lsdException w:name="Mention" w:semiHidden="1" w:unhideWhenUsed="1"/>
-    <w:lsdException w:name="Smart Hyperlink" w:semiHidden="1" w:unhideWhenUsed="1"/>
-    <w:lsdException w:name="Hashtag" w:semiHidden="1" w:unhideWhenUsed="1"/>
-    <w:lsdException w:name="Unresolved Mention" w:semiHidden="1" w:unhideWhenUsed="1"/>
   </w:latentStyles>
   <w:style w:type="paragraph" w:default="1" w:styleId="Normal">
     <w:name w:val="Normal"/>
     <w:qFormat/>
   </w:style>
-  <w:style w:type="paragraph" w:styleId="Overskrift1">
+  <w:style w:type="paragraph" w:styleId="Heading1">
     <w:name w:val="heading 1"/>
     <w:basedOn w:val="Normal"/>
     <w:next w:val="Normal"/>
-    <w:link w:val="Overskrift1Tegn"/>
+    <w:link w:val="Heading1Char"/>
     <w:uiPriority w:val="9"/>
     <w:qFormat/>
     <w:rsid w:val="00DA7E49"/>
@@ -13268,11 +12677,11 @@
       <w:szCs w:val="32"/>
     </w:rPr>
   </w:style>
-  <w:style w:type="paragraph" w:styleId="Overskrift2">
+  <w:style w:type="paragraph" w:styleId="Heading2">
     <w:name w:val="heading 2"/>
     <w:basedOn w:val="Normal"/>
     <w:next w:val="Normal"/>
-    <w:link w:val="Overskrift2Tegn"/>
+    <w:link w:val="Heading2Char"/>
     <w:uiPriority w:val="9"/>
     <w:unhideWhenUsed/>
     <w:qFormat/>
@@ -13290,11 +12699,11 @@
       <w:szCs w:val="26"/>
     </w:rPr>
   </w:style>
-  <w:style w:type="paragraph" w:styleId="Overskrift3">
+  <w:style w:type="paragraph" w:styleId="Heading3">
     <w:name w:val="heading 3"/>
     <w:basedOn w:val="Normal"/>
     <w:next w:val="Normal"/>
-    <w:link w:val="Overskrift3Tegn"/>
+    <w:link w:val="Heading3Char"/>
     <w:uiPriority w:val="9"/>
     <w:unhideWhenUsed/>
     <w:qFormat/>
@@ -13312,11 +12721,11 @@
       <w:szCs w:val="24"/>
     </w:rPr>
   </w:style>
-  <w:style w:type="paragraph" w:styleId="Overskrift4">
+  <w:style w:type="paragraph" w:styleId="Heading4">
     <w:name w:val="heading 4"/>
     <w:basedOn w:val="Normal"/>
     <w:next w:val="Normal"/>
-    <w:link w:val="Overskrift4Tegn"/>
+    <w:link w:val="Heading4Char"/>
     <w:uiPriority w:val="9"/>
     <w:unhideWhenUsed/>
     <w:qFormat/>
@@ -13334,13 +12743,13 @@
       <w:color w:val="2F5496" w:themeColor="accent1" w:themeShade="BF"/>
     </w:rPr>
   </w:style>
-  <w:style w:type="character" w:default="1" w:styleId="Standardskrifttypeiafsnit">
+  <w:style w:type="character" w:default="1" w:styleId="DefaultParagraphFont">
     <w:name w:val="Default Paragraph Font"/>
     <w:uiPriority w:val="1"/>
     <w:semiHidden/>
     <w:unhideWhenUsed/>
   </w:style>
-  <w:style w:type="table" w:default="1" w:styleId="Tabel-Normal">
+  <w:style w:type="table" w:default="1" w:styleId="TableNormal">
     <w:name w:val="Normal Table"/>
     <w:uiPriority w:val="99"/>
     <w:semiHidden/>
@@ -13355,13 +12764,13 @@
       </w:tblCellMar>
     </w:tblPr>
   </w:style>
-  <w:style w:type="numbering" w:default="1" w:styleId="Ingenoversigt">
+  <w:style w:type="numbering" w:default="1" w:styleId="NoList">
     <w:name w:val="No List"/>
     <w:uiPriority w:val="99"/>
     <w:semiHidden/>
     <w:unhideWhenUsed/>
   </w:style>
-  <w:style w:type="paragraph" w:styleId="Listeafsnit">
+  <w:style w:type="paragraph" w:styleId="ListParagraph">
     <w:name w:val="List Paragraph"/>
     <w:basedOn w:val="Normal"/>
     <w:uiPriority w:val="34"/>
@@ -13372,9 +12781,9 @@
       <w:contextualSpacing/>
     </w:pPr>
   </w:style>
-  <w:style w:type="character" w:styleId="Kraftigfremhvning">
+  <w:style w:type="character" w:styleId="IntenseEmphasis">
     <w:name w:val="Intense Emphasis"/>
-    <w:basedOn w:val="Standardskrifttypeiafsnit"/>
+    <w:basedOn w:val="DefaultParagraphFont"/>
     <w:uiPriority w:val="21"/>
     <w:qFormat/>
     <w:rsid w:val="00AE0242"/>
@@ -13384,10 +12793,10 @@
       <w:color w:val="4472C4" w:themeColor="accent1"/>
     </w:rPr>
   </w:style>
-  <w:style w:type="character" w:customStyle="1" w:styleId="Overskrift2Tegn">
-    <w:name w:val="Overskrift 2 Tegn"/>
-    <w:basedOn w:val="Standardskrifttypeiafsnit"/>
-    <w:link w:val="Overskrift2"/>
+  <w:style w:type="character" w:customStyle="1" w:styleId="Heading2Char">
+    <w:name w:val="Heading 2 Char"/>
+    <w:basedOn w:val="DefaultParagraphFont"/>
+    <w:link w:val="Heading2"/>
     <w:uiPriority w:val="9"/>
     <w:rsid w:val="00AE0242"/>
     <w:rPr>
@@ -13397,10 +12806,10 @@
       <w:szCs w:val="26"/>
     </w:rPr>
   </w:style>
-  <w:style w:type="character" w:customStyle="1" w:styleId="Overskrift3Tegn">
-    <w:name w:val="Overskrift 3 Tegn"/>
-    <w:basedOn w:val="Standardskrifttypeiafsnit"/>
-    <w:link w:val="Overskrift3"/>
+  <w:style w:type="character" w:customStyle="1" w:styleId="Heading3Char">
+    <w:name w:val="Heading 3 Char"/>
+    <w:basedOn w:val="DefaultParagraphFont"/>
+    <w:link w:val="Heading3"/>
     <w:uiPriority w:val="9"/>
     <w:rsid w:val="00AE0242"/>
     <w:rPr>
@@ -13410,10 +12819,10 @@
       <w:szCs w:val="24"/>
     </w:rPr>
   </w:style>
-  <w:style w:type="character" w:customStyle="1" w:styleId="Overskrift4Tegn">
-    <w:name w:val="Overskrift 4 Tegn"/>
-    <w:basedOn w:val="Standardskrifttypeiafsnit"/>
-    <w:link w:val="Overskrift4"/>
+  <w:style w:type="character" w:customStyle="1" w:styleId="Heading4Char">
+    <w:name w:val="Heading 4 Char"/>
+    <w:basedOn w:val="DefaultParagraphFont"/>
+    <w:link w:val="Heading4"/>
     <w:uiPriority w:val="9"/>
     <w:rsid w:val="00AE0242"/>
     <w:rPr>
@@ -13423,10 +12832,10 @@
       <w:color w:val="2F5496" w:themeColor="accent1" w:themeShade="BF"/>
     </w:rPr>
   </w:style>
-  <w:style w:type="character" w:customStyle="1" w:styleId="Overskrift1Tegn">
-    <w:name w:val="Overskrift 1 Tegn"/>
-    <w:basedOn w:val="Standardskrifttypeiafsnit"/>
-    <w:link w:val="Overskrift1"/>
+  <w:style w:type="character" w:customStyle="1" w:styleId="Heading1Char">
+    <w:name w:val="Heading 1 Char"/>
+    <w:basedOn w:val="DefaultParagraphFont"/>
+    <w:link w:val="Heading1"/>
     <w:uiPriority w:val="9"/>
     <w:rsid w:val="00DA7E49"/>
     <w:rPr>
@@ -13452,7 +12861,7 @@
       <w:szCs w:val="24"/>
     </w:rPr>
   </w:style>
-  <w:style w:type="paragraph" w:styleId="Billedtekst">
+  <w:style w:type="paragraph" w:styleId="Caption">
     <w:name w:val="caption"/>
     <w:basedOn w:val="Normal"/>
     <w:next w:val="Normal"/>
@@ -13471,9 +12880,9 @@
       <w:szCs w:val="18"/>
     </w:rPr>
   </w:style>
-  <w:style w:type="character" w:styleId="Pladsholdertekst">
+  <w:style w:type="character" w:styleId="PlaceholderText">
     <w:name w:val="Placeholder Text"/>
-    <w:basedOn w:val="Standardskrifttypeiafsnit"/>
+    <w:basedOn w:val="DefaultParagraphFont"/>
     <w:uiPriority w:val="99"/>
     <w:semiHidden/>
     <w:rsid w:val="008A1427"/>
@@ -13481,9 +12890,9 @@
       <w:color w:val="808080"/>
     </w:rPr>
   </w:style>
-  <w:style w:type="character" w:styleId="Strk">
+  <w:style w:type="character" w:styleId="Strong">
     <w:name w:val="Strong"/>
-    <w:basedOn w:val="Standardskrifttypeiafsnit"/>
+    <w:basedOn w:val="DefaultParagraphFont"/>
     <w:uiPriority w:val="22"/>
     <w:qFormat/>
     <w:rsid w:val="00F5242F"/>
@@ -13492,9 +12901,9 @@
       <w:bCs/>
     </w:rPr>
   </w:style>
-  <w:style w:type="character" w:styleId="Fremhv">
+  <w:style w:type="character" w:styleId="Emphasis">
     <w:name w:val="Emphasis"/>
-    <w:basedOn w:val="Standardskrifttypeiafsnit"/>
+    <w:basedOn w:val="DefaultParagraphFont"/>
     <w:uiPriority w:val="20"/>
     <w:qFormat/>
     <w:rsid w:val="00F5242F"/>
@@ -13503,9 +12912,9 @@
       <w:iCs/>
     </w:rPr>
   </w:style>
-  <w:style w:type="character" w:styleId="Svagfremhvning">
+  <w:style w:type="character" w:styleId="SubtleEmphasis">
     <w:name w:val="Subtle Emphasis"/>
-    <w:basedOn w:val="Standardskrifttypeiafsnit"/>
+    <w:basedOn w:val="DefaultParagraphFont"/>
     <w:uiPriority w:val="19"/>
     <w:qFormat/>
     <w:rsid w:val="00F5242F"/>
@@ -13515,7 +12924,7 @@
       <w:color w:val="404040" w:themeColor="text1" w:themeTint="BF"/>
     </w:rPr>
   </w:style>
-  <w:style w:type="paragraph" w:styleId="Ingenafstand">
+  <w:style w:type="paragraph" w:styleId="NoSpacing">
     <w:name w:val="No Spacing"/>
     <w:uiPriority w:val="1"/>
     <w:qFormat/>
@@ -13524,11 +12933,11 @@
       <w:spacing w:after="0" w:line="240" w:lineRule="auto"/>
     </w:pPr>
   </w:style>
-  <w:style w:type="paragraph" w:styleId="Titel">
+  <w:style w:type="paragraph" w:styleId="Title">
     <w:name w:val="Title"/>
     <w:basedOn w:val="Normal"/>
     <w:next w:val="Normal"/>
-    <w:link w:val="TitelTegn"/>
+    <w:link w:val="TitleChar"/>
     <w:uiPriority w:val="10"/>
     <w:qFormat/>
     <w:rsid w:val="00190DE0"/>
@@ -13544,10 +12953,10 @@
       <w:szCs w:val="56"/>
     </w:rPr>
   </w:style>
-  <w:style w:type="character" w:customStyle="1" w:styleId="TitelTegn">
-    <w:name w:val="Titel Tegn"/>
-    <w:basedOn w:val="Standardskrifttypeiafsnit"/>
-    <w:link w:val="Titel"/>
+  <w:style w:type="character" w:customStyle="1" w:styleId="TitleChar">
+    <w:name w:val="Title Char"/>
+    <w:basedOn w:val="DefaultParagraphFont"/>
+    <w:link w:val="Title"/>
     <w:uiPriority w:val="10"/>
     <w:rsid w:val="00190DE0"/>
     <w:rPr>
@@ -13558,11 +12967,11 @@
       <w:szCs w:val="56"/>
     </w:rPr>
   </w:style>
-  <w:style w:type="paragraph" w:styleId="Undertitel">
+  <w:style w:type="paragraph" w:styleId="Subtitle">
     <w:name w:val="Subtitle"/>
     <w:basedOn w:val="Normal"/>
     <w:next w:val="Normal"/>
-    <w:link w:val="UndertitelTegn"/>
+    <w:link w:val="SubtitleChar"/>
     <w:uiPriority w:val="11"/>
     <w:qFormat/>
     <w:rsid w:val="00190DE0"/>
@@ -13577,10 +12986,10 @@
       <w:spacing w:val="15"/>
     </w:rPr>
   </w:style>
-  <w:style w:type="character" w:customStyle="1" w:styleId="UndertitelTegn">
-    <w:name w:val="Undertitel Tegn"/>
-    <w:basedOn w:val="Standardskrifttypeiafsnit"/>
-    <w:link w:val="Undertitel"/>
+  <w:style w:type="character" w:customStyle="1" w:styleId="SubtitleChar">
+    <w:name w:val="Subtitle Char"/>
+    <w:basedOn w:val="DefaultParagraphFont"/>
+    <w:link w:val="Subtitle"/>
     <w:uiPriority w:val="11"/>
     <w:rsid w:val="00190DE0"/>
     <w:rPr>
@@ -13589,10 +12998,10 @@
       <w:spacing w:val="15"/>
     </w:rPr>
   </w:style>
-  <w:style w:type="paragraph" w:styleId="Markeringsbobletekst">
+  <w:style w:type="paragraph" w:styleId="BalloonText">
     <w:name w:val="Balloon Text"/>
     <w:basedOn w:val="Normal"/>
-    <w:link w:val="MarkeringsbobletekstTegn"/>
+    <w:link w:val="BalloonTextChar"/>
     <w:uiPriority w:val="99"/>
     <w:semiHidden/>
     <w:unhideWhenUsed/>
@@ -13606,10 +13015,10 @@
       <w:szCs w:val="18"/>
     </w:rPr>
   </w:style>
-  <w:style w:type="character" w:customStyle="1" w:styleId="MarkeringsbobletekstTegn">
-    <w:name w:val="Markeringsbobletekst Tegn"/>
-    <w:basedOn w:val="Standardskrifttypeiafsnit"/>
-    <w:link w:val="Markeringsbobletekst"/>
+  <w:style w:type="character" w:customStyle="1" w:styleId="BalloonTextChar">
+    <w:name w:val="Balloon Text Char"/>
+    <w:basedOn w:val="DefaultParagraphFont"/>
+    <w:link w:val="BalloonText"/>
     <w:uiPriority w:val="99"/>
     <w:semiHidden/>
     <w:rsid w:val="00F1190C"/>

</xml_diff>

<commit_message>
Updated example of FEC
</commit_message>
<xml_diff>
--- a/Exam/David/ExamFull.docx
+++ b/Exam/David/ExamFull.docx
@@ -4,7 +4,7 @@
   <w:body>
     <w:p>
       <w:pPr>
-        <w:pStyle w:val="Overskrift4"/>
+        <w:pStyle w:val="Heading4"/>
         <w:spacing w:line="240" w:lineRule="auto"/>
         <w:rPr>
           <w:lang w:val="en-US"/>
@@ -89,7 +89,7 @@
     </w:p>
     <w:p>
       <w:pPr>
-        <w:pStyle w:val="Listeafsnit"/>
+        <w:pStyle w:val="ListParagraph"/>
         <w:numPr>
           <w:ilvl w:val="0"/>
           <w:numId w:val="3"/>
@@ -108,7 +108,7 @@
     </w:p>
     <w:p>
       <w:pPr>
-        <w:pStyle w:val="Listeafsnit"/>
+        <w:pStyle w:val="ListParagraph"/>
         <w:numPr>
           <w:ilvl w:val="1"/>
           <w:numId w:val="3"/>
@@ -127,7 +127,7 @@
     </w:p>
     <w:p>
       <w:pPr>
-        <w:pStyle w:val="Listeafsnit"/>
+        <w:pStyle w:val="ListParagraph"/>
         <w:spacing w:line="240" w:lineRule="auto"/>
         <w:ind w:left="1440"/>
         <w:rPr>
@@ -203,7 +203,7 @@
     </w:p>
     <w:p>
       <w:pPr>
-        <w:pStyle w:val="Listeafsnit"/>
+        <w:pStyle w:val="ListParagraph"/>
         <w:spacing w:line="240" w:lineRule="auto"/>
         <w:ind w:left="1440"/>
         <w:rPr>
@@ -226,7 +226,7 @@
     </w:p>
     <w:p>
       <w:pPr>
-        <w:pStyle w:val="Listeafsnit"/>
+        <w:pStyle w:val="ListParagraph"/>
         <w:numPr>
           <w:ilvl w:val="1"/>
           <w:numId w:val="3"/>
@@ -245,7 +245,7 @@
     </w:p>
     <w:p>
       <w:pPr>
-        <w:pStyle w:val="Listeafsnit"/>
+        <w:pStyle w:val="ListParagraph"/>
         <w:spacing w:line="240" w:lineRule="auto"/>
         <w:ind w:left="1440"/>
         <w:rPr>
@@ -288,7 +288,7 @@
     </w:p>
     <w:p>
       <w:pPr>
-        <w:pStyle w:val="Listeafsnit"/>
+        <w:pStyle w:val="ListParagraph"/>
         <w:spacing w:line="240" w:lineRule="auto"/>
         <w:ind w:left="1440"/>
         <w:rPr>
@@ -329,7 +329,7 @@
     </w:p>
     <w:p>
       <w:pPr>
-        <w:pStyle w:val="Listeafsnit"/>
+        <w:pStyle w:val="ListParagraph"/>
         <w:numPr>
           <w:ilvl w:val="1"/>
           <w:numId w:val="3"/>
@@ -354,7 +354,7 @@
     </w:p>
     <w:p>
       <w:pPr>
-        <w:pStyle w:val="Listeafsnit"/>
+        <w:pStyle w:val="ListParagraph"/>
         <w:spacing w:line="240" w:lineRule="auto"/>
         <w:ind w:left="1440"/>
         <w:rPr>
@@ -383,7 +383,7 @@
     </w:p>
     <w:p>
       <w:pPr>
-        <w:pStyle w:val="Listeafsnit"/>
+        <w:pStyle w:val="ListParagraph"/>
         <w:spacing w:line="240" w:lineRule="auto"/>
         <w:ind w:left="1440"/>
         <w:rPr>
@@ -406,7 +406,7 @@
     </w:p>
     <w:p>
       <w:pPr>
-        <w:pStyle w:val="Listeafsnit"/>
+        <w:pStyle w:val="ListParagraph"/>
         <w:spacing w:line="240" w:lineRule="auto"/>
         <w:ind w:left="1440"/>
         <w:rPr>
@@ -428,7 +428,7 @@
     </w:p>
     <w:p>
       <w:pPr>
-        <w:pStyle w:val="Listeafsnit"/>
+        <w:pStyle w:val="ListParagraph"/>
         <w:numPr>
           <w:ilvl w:val="1"/>
           <w:numId w:val="3"/>
@@ -442,26 +442,12 @@
         <w:rPr>
           <w:lang w:val="en-US"/>
         </w:rPr>
-        <w:t>ASIC (Application-</w:t>
-      </w:r>
-      <w:proofErr w:type="spellStart"/>
-      <w:r>
-        <w:rPr>
-          <w:lang w:val="en-US"/>
-        </w:rPr>
-        <w:t>specificIntegrated</w:t>
-      </w:r>
-      <w:proofErr w:type="spellEnd"/>
-      <w:r>
-        <w:rPr>
-          <w:lang w:val="en-US"/>
-        </w:rPr>
-        <w:t xml:space="preserve"> Circuit)</w:t>
-      </w:r>
-    </w:p>
-    <w:p>
-      <w:pPr>
-        <w:pStyle w:val="Listeafsnit"/>
+        <w:t>ASIC (Application-specificIntegrated Circuit)</w:t>
+      </w:r>
+    </w:p>
+    <w:p>
+      <w:pPr>
+        <w:pStyle w:val="ListParagraph"/>
         <w:spacing w:line="240" w:lineRule="auto"/>
         <w:ind w:left="1440"/>
         <w:rPr>
@@ -472,33 +458,18 @@
         <w:rPr>
           <w:lang w:val="en-US"/>
         </w:rPr>
-        <w:t xml:space="preserve">They </w:t>
-      </w:r>
-      <w:proofErr w:type="spellStart"/>
-      <w:r>
-        <w:rPr>
-          <w:lang w:val="en-US"/>
-        </w:rPr>
-        <w:t>ment</w:t>
-      </w:r>
-      <w:proofErr w:type="spellEnd"/>
-      <w:r>
-        <w:rPr>
-          <w:lang w:val="en-US"/>
-        </w:rPr>
-        <w:t xml:space="preserve"> to complement the Microcontroller or DPS for rudimentary and low-level tasks.</w:t>
-      </w:r>
-    </w:p>
-    <w:p>
-      <w:pPr>
-        <w:pStyle w:val="Listeafsnit"/>
+        <w:t>They ment to complement the Microcontroller or DPS for rudimentary and low-level tasks.</w:t>
+      </w:r>
+    </w:p>
+    <w:p>
+      <w:pPr>
+        <w:pStyle w:val="ListParagraph"/>
         <w:spacing w:line="240" w:lineRule="auto"/>
         <w:ind w:left="1440"/>
         <w:rPr>
           <w:lang w:val="en-US"/>
         </w:rPr>
       </w:pPr>
-      <w:proofErr w:type="gramStart"/>
       <w:r>
         <w:rPr>
           <w:color w:val="70AD47" w:themeColor="accent6"/>
@@ -510,19 +481,12 @@
         <w:rPr>
           <w:lang w:val="en-US"/>
         </w:rPr>
-        <w:t>design,</w:t>
-      </w:r>
-      <w:proofErr w:type="gramEnd"/>
-      <w:r>
-        <w:rPr>
-          <w:lang w:val="en-US"/>
-        </w:rPr>
-        <w:t xml:space="preserve"> can be optimized to meet a specific customer demand.</w:t>
-      </w:r>
-    </w:p>
-    <w:p>
-      <w:pPr>
-        <w:pStyle w:val="Listeafsnit"/>
+        <w:t>design, can be optimized to meet a specific customer demand.</w:t>
+      </w:r>
+    </w:p>
+    <w:p>
+      <w:pPr>
+        <w:pStyle w:val="ListParagraph"/>
         <w:spacing w:line="240" w:lineRule="auto"/>
         <w:ind w:left="1440"/>
         <w:rPr>
@@ -551,7 +515,7 @@
     </w:p>
     <w:p>
       <w:pPr>
-        <w:pStyle w:val="Listeafsnit"/>
+        <w:pStyle w:val="ListParagraph"/>
         <w:numPr>
           <w:ilvl w:val="0"/>
           <w:numId w:val="3"/>
@@ -570,7 +534,7 @@
     </w:p>
     <w:p>
       <w:pPr>
-        <w:pStyle w:val="Listeafsnit"/>
+        <w:pStyle w:val="ListParagraph"/>
         <w:numPr>
           <w:ilvl w:val="1"/>
           <w:numId w:val="3"/>
@@ -595,7 +559,7 @@
     </w:p>
     <w:p>
       <w:pPr>
-        <w:pStyle w:val="Listeafsnit"/>
+        <w:pStyle w:val="ListParagraph"/>
         <w:numPr>
           <w:ilvl w:val="1"/>
           <w:numId w:val="3"/>
@@ -609,26 +573,12 @@
         <w:rPr>
           <w:lang w:val="en-US"/>
         </w:rPr>
-        <w:t xml:space="preserve">ROM can be read </w:t>
-      </w:r>
-      <w:proofErr w:type="gramStart"/>
-      <w:r>
-        <w:rPr>
-          <w:lang w:val="en-US"/>
-        </w:rPr>
-        <w:t>fast, but</w:t>
-      </w:r>
-      <w:proofErr w:type="gramEnd"/>
-      <w:r>
-        <w:rPr>
-          <w:lang w:val="en-US"/>
-        </w:rPr>
-        <w:t xml:space="preserve"> write slow.</w:t>
-      </w:r>
-    </w:p>
-    <w:p>
-      <w:pPr>
-        <w:pStyle w:val="Listeafsnit"/>
+        <w:t>ROM can be read fast, but write slow.</w:t>
+      </w:r>
+    </w:p>
+    <w:p>
+      <w:pPr>
+        <w:pStyle w:val="ListParagraph"/>
         <w:numPr>
           <w:ilvl w:val="1"/>
           <w:numId w:val="3"/>
@@ -647,7 +597,7 @@
     </w:p>
     <w:p>
       <w:pPr>
-        <w:pStyle w:val="Listeafsnit"/>
+        <w:pStyle w:val="ListParagraph"/>
         <w:numPr>
           <w:ilvl w:val="0"/>
           <w:numId w:val="3"/>
@@ -678,7 +628,7 @@
     </w:p>
     <w:p>
       <w:pPr>
-        <w:pStyle w:val="Listeafsnit"/>
+        <w:pStyle w:val="ListParagraph"/>
         <w:numPr>
           <w:ilvl w:val="1"/>
           <w:numId w:val="3"/>
@@ -733,7 +683,7 @@
     </w:p>
     <w:p>
       <w:pPr>
-        <w:pStyle w:val="Listeafsnit"/>
+        <w:pStyle w:val="ListParagraph"/>
         <w:spacing w:line="240" w:lineRule="auto"/>
         <w:ind w:left="1440"/>
         <w:rPr>
@@ -768,7 +718,7 @@
     </w:p>
     <w:p>
       <w:pPr>
-        <w:pStyle w:val="Listeafsnit"/>
+        <w:pStyle w:val="ListParagraph"/>
         <w:numPr>
           <w:ilvl w:val="1"/>
           <w:numId w:val="3"/>
@@ -799,7 +749,7 @@
     </w:p>
     <w:p>
       <w:pPr>
-        <w:pStyle w:val="Listeafsnit"/>
+        <w:pStyle w:val="ListParagraph"/>
         <w:numPr>
           <w:ilvl w:val="0"/>
           <w:numId w:val="3"/>
@@ -818,7 +768,7 @@
     </w:p>
     <w:p>
       <w:pPr>
-        <w:pStyle w:val="Listeafsnit"/>
+        <w:pStyle w:val="ListParagraph"/>
         <w:numPr>
           <w:ilvl w:val="1"/>
           <w:numId w:val="3"/>
@@ -837,7 +787,7 @@
     </w:p>
     <w:p>
       <w:pPr>
-        <w:pStyle w:val="Listeafsnit"/>
+        <w:pStyle w:val="ListParagraph"/>
         <w:spacing w:line="240" w:lineRule="auto"/>
         <w:ind w:left="1440"/>
         <w:rPr>
@@ -877,7 +827,7 @@
     </w:p>
     <w:p>
       <w:pPr>
-        <w:pStyle w:val="Listeafsnit"/>
+        <w:pStyle w:val="ListParagraph"/>
         <w:numPr>
           <w:ilvl w:val="1"/>
           <w:numId w:val="3"/>
@@ -896,7 +846,7 @@
     </w:p>
     <w:p>
       <w:pPr>
-        <w:pStyle w:val="Listeafsnit"/>
+        <w:pStyle w:val="ListParagraph"/>
         <w:spacing w:line="240" w:lineRule="auto"/>
         <w:ind w:left="1440"/>
         <w:rPr>
@@ -942,7 +892,7 @@
     </w:p>
     <w:p>
       <w:pPr>
-        <w:pStyle w:val="Listeafsnit"/>
+        <w:pStyle w:val="ListParagraph"/>
         <w:spacing w:line="240" w:lineRule="auto"/>
         <w:ind w:left="1440"/>
         <w:rPr>
@@ -952,7 +902,7 @@
     </w:p>
     <w:p>
       <w:pPr>
-        <w:pStyle w:val="Listeafsnit"/>
+        <w:pStyle w:val="ListParagraph"/>
         <w:numPr>
           <w:ilvl w:val="0"/>
           <w:numId w:val="3"/>
@@ -971,7 +921,7 @@
     </w:p>
     <w:p>
       <w:pPr>
-        <w:pStyle w:val="Listeafsnit"/>
+        <w:pStyle w:val="ListParagraph"/>
         <w:numPr>
           <w:ilvl w:val="1"/>
           <w:numId w:val="3"/>
@@ -990,7 +940,7 @@
     </w:p>
     <w:p>
       <w:pPr>
-        <w:pStyle w:val="Listeafsnit"/>
+        <w:pStyle w:val="ListParagraph"/>
         <w:numPr>
           <w:ilvl w:val="2"/>
           <w:numId w:val="3"/>
@@ -1009,7 +959,7 @@
     </w:p>
     <w:p>
       <w:pPr>
-        <w:pStyle w:val="Listeafsnit"/>
+        <w:pStyle w:val="ListParagraph"/>
         <w:numPr>
           <w:ilvl w:val="1"/>
           <w:numId w:val="3"/>
@@ -1028,7 +978,7 @@
     </w:p>
     <w:p>
       <w:pPr>
-        <w:pStyle w:val="Listeafsnit"/>
+        <w:pStyle w:val="ListParagraph"/>
         <w:numPr>
           <w:ilvl w:val="2"/>
           <w:numId w:val="3"/>
@@ -1047,7 +997,7 @@
     </w:p>
     <w:p>
       <w:pPr>
-        <w:pStyle w:val="Listeafsnit"/>
+        <w:pStyle w:val="ListParagraph"/>
         <w:numPr>
           <w:ilvl w:val="1"/>
           <w:numId w:val="3"/>
@@ -1066,7 +1016,7 @@
     </w:p>
     <w:p>
       <w:pPr>
-        <w:pStyle w:val="Listeafsnit"/>
+        <w:pStyle w:val="ListParagraph"/>
         <w:spacing w:line="240" w:lineRule="auto"/>
         <w:ind w:left="1440"/>
         <w:rPr>
@@ -1077,21 +1027,7 @@
         <w:rPr>
           <w:lang w:val="en-US"/>
         </w:rPr>
-        <w:t xml:space="preserve">Controls motors that can be used in many different </w:t>
-      </w:r>
-      <w:proofErr w:type="spellStart"/>
-      <w:r>
-        <w:rPr>
-          <w:lang w:val="en-US"/>
-        </w:rPr>
-        <w:t>usecases</w:t>
-      </w:r>
-      <w:proofErr w:type="spellEnd"/>
-      <w:r>
-        <w:rPr>
-          <w:lang w:val="en-US"/>
-        </w:rPr>
-        <w:t xml:space="preserve"> ex open a garden house window. </w:t>
+        <w:t xml:space="preserve">Controls motors that can be used in many different usecases ex open a garden house window. </w:t>
       </w:r>
     </w:p>
     <w:p>
@@ -1144,7 +1080,7 @@
     </w:p>
     <w:p>
       <w:pPr>
-        <w:pStyle w:val="Listeafsnit"/>
+        <w:pStyle w:val="ListParagraph"/>
         <w:numPr>
           <w:ilvl w:val="0"/>
           <w:numId w:val="3"/>
@@ -1171,7 +1107,7 @@
     </w:p>
     <w:p>
       <w:pPr>
-        <w:pStyle w:val="Listeafsnit"/>
+        <w:pStyle w:val="ListParagraph"/>
         <w:numPr>
           <w:ilvl w:val="0"/>
           <w:numId w:val="3"/>
@@ -1204,7 +1140,7 @@
     </w:p>
     <w:p>
       <w:pPr>
-        <w:pStyle w:val="Listeafsnit"/>
+        <w:pStyle w:val="ListParagraph"/>
         <w:numPr>
           <w:ilvl w:val="0"/>
           <w:numId w:val="3"/>
@@ -1255,7 +1191,7 @@
     </w:p>
     <w:p>
       <w:pPr>
-        <w:pStyle w:val="Overskrift4"/>
+        <w:pStyle w:val="Heading4"/>
         <w:spacing w:line="240" w:lineRule="auto"/>
         <w:rPr>
           <w:lang w:val="en-US"/>
@@ -1387,25 +1323,17 @@
     </w:p>
     <w:p>
       <w:pPr>
-        <w:pStyle w:val="Billedtekst"/>
+        <w:pStyle w:val="Caption"/>
         <w:jc w:val="center"/>
         <w:rPr>
           <w:lang w:val="en-US"/>
         </w:rPr>
       </w:pPr>
-      <w:proofErr w:type="spellStart"/>
-      <w:r>
-        <w:rPr>
-          <w:lang w:val="en-US"/>
-        </w:rPr>
-        <w:t>Figur</w:t>
-      </w:r>
-      <w:proofErr w:type="spellEnd"/>
-      <w:r>
-        <w:rPr>
-          <w:lang w:val="en-US"/>
-        </w:rPr>
-        <w:t xml:space="preserve"> </w:t>
+      <w:r>
+        <w:rPr>
+          <w:lang w:val="en-US"/>
+        </w:rPr>
+        <w:t xml:space="preserve">Figur </w:t>
       </w:r>
       <w:r>
         <w:fldChar w:fldCharType="begin"/>
@@ -1512,23 +1440,7 @@
           <w:u w:val="single"/>
           <w:lang w:val="en-US"/>
         </w:rPr>
-        <w:t xml:space="preserve">Passive </w:t>
-      </w:r>
-      <w:proofErr w:type="spellStart"/>
-      <w:r>
-        <w:rPr>
-          <w:u w:val="single"/>
-          <w:lang w:val="en-US"/>
-        </w:rPr>
-        <w:t>humen</w:t>
-      </w:r>
-      <w:proofErr w:type="spellEnd"/>
-      <w:r>
-        <w:rPr>
-          <w:u w:val="single"/>
-          <w:lang w:val="en-US"/>
-        </w:rPr>
-        <w:t>-powered systems</w:t>
+        <w:t>Passive humen-powered systems</w:t>
       </w:r>
     </w:p>
     <w:p>
@@ -1627,7 +1539,7 @@
     </w:p>
     <w:p>
       <w:pPr>
-        <w:pStyle w:val="Listeafsnit"/>
+        <w:pStyle w:val="ListParagraph"/>
         <w:numPr>
           <w:ilvl w:val="0"/>
           <w:numId w:val="4"/>
@@ -1677,7 +1589,7 @@
     </w:p>
     <w:p>
       <w:pPr>
-        <w:pStyle w:val="Listeafsnit"/>
+        <w:pStyle w:val="ListParagraph"/>
         <w:numPr>
           <w:ilvl w:val="0"/>
           <w:numId w:val="4"/>
@@ -3092,44 +3004,28 @@
           <w:rFonts w:eastAsiaTheme="minorEastAsia"/>
           <w:lang w:val="en-US"/>
         </w:rPr>
-        <w:t xml:space="preserve"> is the decoding overhead, which can be substa</w:t>
-      </w:r>
-      <w:proofErr w:type="spellStart"/>
+        <w:t xml:space="preserve"> is the decoding overhead, which can be substantial depending on the specific FEC</w:t>
+      </w:r>
       <w:r>
         <w:rPr>
           <w:rFonts w:eastAsiaTheme="minorEastAsia"/>
           <w:lang w:val="en-US"/>
         </w:rPr>
-        <w:t>ntial</w:t>
-      </w:r>
-      <w:proofErr w:type="spellEnd"/>
+        <w:t xml:space="preserve"> (Forward Error encoding)</w:t>
+      </w:r>
       <w:r>
         <w:rPr>
           <w:rFonts w:eastAsiaTheme="minorEastAsia"/>
           <w:lang w:val="en-US"/>
         </w:rPr>
-        <w:t xml:space="preserve"> depending on the specific FEC</w:t>
-      </w:r>
+        <w:t xml:space="preserve"> in </w:t>
+      </w:r>
+      <w:proofErr w:type="gramStart"/>
       <w:r>
         <w:rPr>
           <w:rFonts w:eastAsiaTheme="minorEastAsia"/>
           <w:lang w:val="en-US"/>
         </w:rPr>
-        <w:t xml:space="preserve"> (Forward Error encoding)</w:t>
-      </w:r>
-      <w:r>
-        <w:rPr>
-          <w:rFonts w:eastAsiaTheme="minorEastAsia"/>
-          <w:lang w:val="en-US"/>
-        </w:rPr>
-        <w:t xml:space="preserve"> in </w:t>
-      </w:r>
-      <w:proofErr w:type="gramStart"/>
-      <w:r>
-        <w:rPr>
-          <w:rFonts w:eastAsiaTheme="minorEastAsia"/>
-          <w:lang w:val="en-US"/>
-        </w:rPr>
         <w:t>use.</w:t>
       </w:r>
       <w:proofErr w:type="gramEnd"/>
@@ -3203,7 +3099,7 @@
     </w:p>
     <w:p>
       <w:pPr>
-        <w:pStyle w:val="Listeafsnit"/>
+        <w:pStyle w:val="ListParagraph"/>
         <w:numPr>
           <w:ilvl w:val="0"/>
           <w:numId w:val="3"/>
@@ -3551,7 +3447,7 @@
     </w:p>
     <w:p>
       <w:pPr>
-        <w:pStyle w:val="Overskrift4"/>
+        <w:pStyle w:val="Heading4"/>
         <w:spacing w:line="240" w:lineRule="auto"/>
         <w:rPr>
           <w:lang w:val="en-US"/>
@@ -3826,7 +3722,51 @@
           <w:sz w:val="20"/>
           <w:lang w:val="en-US"/>
         </w:rPr>
-        <w:t xml:space="preserve">Using a </w:t>
+        <w:t xml:space="preserve">Using a contention based mac, can scale to many nodes. But with more nodes there is an increased probability of </w:t>
+      </w:r>
+      <w:r>
+        <w:rPr>
+          <w:sz w:val="20"/>
+          <w:lang w:val="en-US"/>
+        </w:rPr>
+        <w:t>collisions</w:t>
+      </w:r>
+      <w:r>
+        <w:rPr>
+          <w:sz w:val="20"/>
+          <w:lang w:val="en-US"/>
+        </w:rPr>
+        <w:t>.</w:t>
+      </w:r>
+    </w:p>
+    <w:p>
+      <w:pPr>
+        <w:rPr>
+          <w:b/>
+          <w:lang w:val="en-US"/>
+        </w:rPr>
+      </w:pPr>
+      <w:r>
+        <w:rPr>
+          <w:b/>
+          <w:lang w:val="en-US"/>
+        </w:rPr>
+        <w:t>Robustness</w:t>
+      </w:r>
+    </w:p>
+    <w:p>
+      <w:pPr>
+        <w:rPr>
+          <w:sz w:val="20"/>
+          <w:lang w:val="en-US"/>
+        </w:rPr>
+      </w:pPr>
+      <w:r>
+        <w:rPr>
+          <w:sz w:val="20"/>
+          <w:lang w:val="en-US"/>
+        </w:rPr>
+        <w:t xml:space="preserve">Nodes should not fail just because a limited number of nodes run out of energy, or because their environment changes and severs existing radio links between two nodes – if possible, these failures </w:t>
       </w:r>
       <w:proofErr w:type="gramStart"/>
       <w:r>
@@ -3834,7 +3774,7 @@
           <w:sz w:val="20"/>
           <w:lang w:val="en-US"/>
         </w:rPr>
-        <w:t>contention based</w:t>
+        <w:t>have to</w:t>
       </w:r>
       <w:proofErr w:type="gramEnd"/>
       <w:r>
@@ -3842,78 +3782,16 @@
           <w:sz w:val="20"/>
           <w:lang w:val="en-US"/>
         </w:rPr>
-        <w:t xml:space="preserve"> mac, can scale to many nodes. But with more nodes there is an increased probability of </w:t>
-      </w:r>
+        <w:t xml:space="preserve"> be compensated for, for example, by finding other routes. </w:t>
+      </w:r>
+      <w:proofErr w:type="gramStart"/>
       <w:r>
         <w:rPr>
           <w:sz w:val="20"/>
           <w:lang w:val="en-US"/>
         </w:rPr>
-        <w:t>collisions</w:t>
-      </w:r>
-      <w:r>
-        <w:rPr>
-          <w:sz w:val="20"/>
-          <w:lang w:val="en-US"/>
-        </w:rPr>
-        <w:t>.</w:t>
-      </w:r>
-    </w:p>
-    <w:p>
-      <w:pPr>
-        <w:rPr>
-          <w:b/>
-          <w:lang w:val="en-US"/>
-        </w:rPr>
-      </w:pPr>
-      <w:r>
-        <w:rPr>
-          <w:b/>
-          <w:lang w:val="en-US"/>
-        </w:rPr>
-        <w:t>Robustness</w:t>
-      </w:r>
-    </w:p>
-    <w:p>
-      <w:pPr>
-        <w:rPr>
-          <w:sz w:val="20"/>
-          <w:lang w:val="en-US"/>
-        </w:rPr>
-      </w:pPr>
-      <w:r>
-        <w:rPr>
-          <w:sz w:val="20"/>
-          <w:lang w:val="en-US"/>
-        </w:rPr>
-        <w:t xml:space="preserve">Nodes should not fail just because a limited number of nodes run out of energy, or because their environment changes and severs existing radio links between two nodes – if possible, these failures </w:t>
-      </w:r>
-      <w:proofErr w:type="gramStart"/>
-      <w:r>
-        <w:rPr>
-          <w:sz w:val="20"/>
-          <w:lang w:val="en-US"/>
-        </w:rPr>
-        <w:t>have to</w:t>
-      </w:r>
-      <w:proofErr w:type="gramEnd"/>
-      <w:r>
-        <w:rPr>
-          <w:sz w:val="20"/>
-          <w:lang w:val="en-US"/>
-        </w:rPr>
-        <w:t xml:space="preserve"> be compensated for, for example, by finding other routes. </w:t>
-      </w:r>
-      <w:proofErr w:type="spellStart"/>
-      <w:proofErr w:type="gramStart"/>
-      <w:r>
-        <w:rPr>
-          <w:sz w:val="20"/>
-          <w:lang w:val="en-US"/>
-        </w:rPr>
         <w:t>A</w:t>
       </w:r>
-      <w:proofErr w:type="spellEnd"/>
       <w:proofErr w:type="gramEnd"/>
       <w:r>
         <w:rPr>
@@ -4125,23 +4003,7 @@
           <w:rFonts w:asciiTheme="minorHAnsi" w:hAnsiTheme="minorHAnsi" w:cstheme="minorHAnsi"/>
           <w:lang w:val="en-US"/>
         </w:rPr>
-        <w:t xml:space="preserve">about how to operate the network. This is a specific form of information processing that happens in the </w:t>
-      </w:r>
-      <w:proofErr w:type="gramStart"/>
-      <w:r>
-        <w:rPr>
-          <w:rFonts w:asciiTheme="minorHAnsi" w:hAnsiTheme="minorHAnsi" w:cstheme="minorHAnsi"/>
-          <w:lang w:val="en-US"/>
-        </w:rPr>
-        <w:t>network, but</w:t>
-      </w:r>
-      <w:proofErr w:type="gramEnd"/>
-      <w:r>
-        <w:rPr>
-          <w:rFonts w:asciiTheme="minorHAnsi" w:hAnsiTheme="minorHAnsi" w:cstheme="minorHAnsi"/>
-          <w:lang w:val="en-US"/>
-        </w:rPr>
-        <w:t xml:space="preserve"> is limited to information about the network itself. It is possible to extend this concept by also taking the concrete data that is to be transported by the network into account in this information processing, making </w:t>
+        <w:t xml:space="preserve">about how to operate the network. This is a specific form of information processing that happens in the network, but is limited to information about the network itself. It is possible to extend this concept by also taking the concrete data that is to be transported by the network into account in this information processing, making </w:t>
       </w:r>
       <w:r>
         <w:rPr>
@@ -4164,23 +4026,7 @@
           <w:rFonts w:asciiTheme="minorHAnsi" w:hAnsiTheme="minorHAnsi" w:cstheme="minorHAnsi"/>
           <w:lang w:val="en-US"/>
         </w:rPr>
-        <w:t xml:space="preserve"> Several techniques for in-network processing exist, </w:t>
-      </w:r>
-      <w:proofErr w:type="gramStart"/>
-      <w:r>
-        <w:rPr>
-          <w:rFonts w:asciiTheme="minorHAnsi" w:hAnsiTheme="minorHAnsi" w:cstheme="minorHAnsi"/>
-          <w:lang w:val="en-US"/>
-        </w:rPr>
-        <w:t>and by definition, this</w:t>
-      </w:r>
-      <w:proofErr w:type="gramEnd"/>
-      <w:r>
-        <w:rPr>
-          <w:rFonts w:asciiTheme="minorHAnsi" w:hAnsiTheme="minorHAnsi" w:cstheme="minorHAnsi"/>
-          <w:lang w:val="en-US"/>
-        </w:rPr>
-        <w:t xml:space="preserve"> approach is open to an arbitrary extension – any form of data processing that improves an application is applicable.</w:t>
+        <w:t xml:space="preserve"> Several techniques for in-network processing exist, and by definition, this approach is open to an arbitrary extension – any form of data processing that improves an application is applicable.</w:t>
       </w:r>
     </w:p>
     <w:p>
@@ -4315,27 +4161,7 @@
           <w:szCs w:val="24"/>
           <w:lang w:val="en-US"/>
         </w:rPr>
-        <w:t xml:space="preserve"> sensors transmit readings to a sink, using </w:t>
-      </w:r>
-      <w:proofErr w:type="spellStart"/>
-      <w:r>
-        <w:rPr>
-          <w:rFonts w:cstheme="minorHAnsi"/>
-          <w:sz w:val="24"/>
-          <w:szCs w:val="24"/>
-          <w:lang w:val="en-US"/>
-        </w:rPr>
-        <w:t>multihop</w:t>
-      </w:r>
-      <w:proofErr w:type="spellEnd"/>
-      <w:r>
-        <w:rPr>
-          <w:rFonts w:cstheme="minorHAnsi"/>
-          <w:sz w:val="24"/>
-          <w:szCs w:val="24"/>
-          <w:lang w:val="en-US"/>
-        </w:rPr>
-        <w:t xml:space="preserve"> communication. In total, 13 messages are required (the numbers in the figure indicate the number of messages traveling across a given link). When the highlighted nodes perform aggregation – for example, by computing average values (shown in the right half of the figure) – only 6 messages are necessary.</w:t>
+        <w:t xml:space="preserve"> sensors transmit readings to a sink, using multihop communication. In total, 13 messages are required (the numbers in the figure indicate the number of messages traveling across a given link). When the highlighted nodes perform aggregation – for example, by computing average values (shown in the right half of the figure) – only 6 messages are necessary.</w:t>
       </w:r>
     </w:p>
     <w:p>
@@ -4492,7 +4318,7 @@
     <w:p>
       <w:pPr>
         <w:rPr>
-          <w:rStyle w:val="Kraftigfremhvning"/>
+          <w:rStyle w:val="IntenseEmphasis"/>
           <w:i w:val="0"/>
           <w:color w:val="auto"/>
           <w:lang w:val="en-US"/>
@@ -4563,7 +4389,7 @@
       </w:r>
       <w:r>
         <w:rPr>
-          <w:rStyle w:val="Kraftigfremhvning"/>
+          <w:rStyle w:val="IntenseEmphasis"/>
           <w:i w:val="0"/>
           <w:color w:val="auto"/>
           <w:lang w:val="en-US"/>
@@ -4572,7 +4398,7 @@
       </w:r>
       <w:r>
         <w:rPr>
-          <w:rStyle w:val="Kraftigfremhvning"/>
+          <w:rStyle w:val="IntenseEmphasis"/>
           <w:i w:val="0"/>
           <w:color w:val="auto"/>
           <w:lang w:val="en-US"/>
@@ -4581,7 +4407,7 @@
       </w:r>
       <w:r>
         <w:rPr>
-          <w:rStyle w:val="Kraftigfremhvning"/>
+          <w:rStyle w:val="IntenseEmphasis"/>
           <w:i w:val="0"/>
           <w:color w:val="auto"/>
           <w:lang w:val="en-US"/>
@@ -4590,7 +4416,7 @@
       </w:r>
       <w:r>
         <w:rPr>
-          <w:rStyle w:val="Kraftigfremhvning"/>
+          <w:rStyle w:val="IntenseEmphasis"/>
           <w:i w:val="0"/>
           <w:color w:val="auto"/>
           <w:lang w:val="en-US"/>
@@ -4599,7 +4425,7 @@
       </w:r>
       <w:r>
         <w:rPr>
-          <w:rStyle w:val="Kraftigfremhvning"/>
+          <w:rStyle w:val="IntenseEmphasis"/>
           <w:i w:val="0"/>
           <w:color w:val="auto"/>
           <w:lang w:val="en-US"/>
@@ -4609,7 +4435,7 @@
       <w:proofErr w:type="gramStart"/>
       <w:r>
         <w:rPr>
-          <w:rStyle w:val="Kraftigfremhvning"/>
+          <w:rStyle w:val="IntenseEmphasis"/>
           <w:i w:val="0"/>
           <w:color w:val="auto"/>
           <w:lang w:val="en-US"/>
@@ -4619,7 +4445,7 @@
       <w:proofErr w:type="gramEnd"/>
       <w:r>
         <w:rPr>
-          <w:rStyle w:val="Kraftigfremhvning"/>
+          <w:rStyle w:val="IntenseEmphasis"/>
           <w:i w:val="0"/>
           <w:color w:val="auto"/>
           <w:lang w:val="en-US"/>
@@ -4628,7 +4454,7 @@
       </w:r>
       <w:r>
         <w:rPr>
-          <w:rStyle w:val="Kraftigfremhvning"/>
+          <w:rStyle w:val="IntenseEmphasis"/>
           <w:i w:val="0"/>
           <w:color w:val="auto"/>
           <w:lang w:val="en-US"/>
@@ -4637,7 +4463,7 @@
       </w:r>
       <w:r>
         <w:rPr>
-          <w:rStyle w:val="Kraftigfremhvning"/>
+          <w:rStyle w:val="IntenseEmphasis"/>
           <w:i w:val="0"/>
           <w:color w:val="auto"/>
           <w:lang w:val="en-US"/>
@@ -4646,7 +4472,7 @@
       </w:r>
       <w:r>
         <w:rPr>
-          <w:rStyle w:val="Kraftigfremhvning"/>
+          <w:rStyle w:val="IntenseEmphasis"/>
           <w:color w:val="auto"/>
           <w:u w:val="single"/>
           <w:lang w:val="en-US"/>
@@ -4655,7 +4481,7 @@
       </w:r>
       <w:r>
         <w:rPr>
-          <w:rStyle w:val="Kraftigfremhvning"/>
+          <w:rStyle w:val="IntenseEmphasis"/>
           <w:i w:val="0"/>
           <w:color w:val="auto"/>
           <w:lang w:val="en-US"/>
@@ -4666,7 +4492,7 @@
     <w:p>
       <w:pPr>
         <w:rPr>
-          <w:rStyle w:val="Kraftigfremhvning"/>
+          <w:rStyle w:val="IntenseEmphasis"/>
           <w:i w:val="0"/>
           <w:color w:val="auto"/>
           <w:lang w:val="en-US"/>
@@ -4674,7 +4500,7 @@
       </w:pPr>
       <w:r>
         <w:rPr>
-          <w:rStyle w:val="Kraftigfremhvning"/>
+          <w:rStyle w:val="IntenseEmphasis"/>
           <w:i w:val="0"/>
           <w:color w:val="auto"/>
           <w:lang w:val="en-US"/>
@@ -4736,13 +4562,13 @@
     </w:p>
     <w:p>
       <w:pPr>
-        <w:pStyle w:val="Listeafsnit"/>
+        <w:pStyle w:val="ListParagraph"/>
         <w:numPr>
           <w:ilvl w:val="0"/>
           <w:numId w:val="3"/>
         </w:numPr>
         <w:rPr>
-          <w:rStyle w:val="Kraftigfremhvning"/>
+          <w:rStyle w:val="IntenseEmphasis"/>
           <w:i w:val="0"/>
           <w:iCs w:val="0"/>
           <w:color w:val="auto"/>
@@ -4751,7 +4577,7 @@
       </w:pPr>
       <w:r>
         <w:rPr>
-          <w:rStyle w:val="Kraftigfremhvning"/>
+          <w:rStyle w:val="IntenseEmphasis"/>
           <w:b/>
           <w:i w:val="0"/>
           <w:iCs w:val="0"/>
@@ -4762,7 +4588,7 @@
       </w:r>
       <w:r>
         <w:rPr>
-          <w:rStyle w:val="Kraftigfremhvning"/>
+          <w:rStyle w:val="IntenseEmphasis"/>
           <w:i w:val="0"/>
           <w:iCs w:val="0"/>
           <w:color w:val="auto"/>
@@ -4772,7 +4598,7 @@
       </w:r>
       <w:r>
         <w:rPr>
-          <w:rStyle w:val="Kraftigfremhvning"/>
+          <w:rStyle w:val="IntenseEmphasis"/>
           <w:i w:val="0"/>
           <w:iCs w:val="0"/>
           <w:color w:val="auto"/>
@@ -4783,13 +4609,13 @@
     </w:p>
     <w:p>
       <w:pPr>
-        <w:pStyle w:val="Listeafsnit"/>
+        <w:pStyle w:val="ListParagraph"/>
         <w:numPr>
           <w:ilvl w:val="0"/>
           <w:numId w:val="3"/>
         </w:numPr>
         <w:rPr>
-          <w:rStyle w:val="Kraftigfremhvning"/>
+          <w:rStyle w:val="IntenseEmphasis"/>
           <w:i w:val="0"/>
           <w:iCs w:val="0"/>
           <w:color w:val="auto"/>
@@ -4798,7 +4624,7 @@
       </w:pPr>
       <w:r>
         <w:rPr>
-          <w:rStyle w:val="Kraftigfremhvning"/>
+          <w:rStyle w:val="IntenseEmphasis"/>
           <w:b/>
           <w:i w:val="0"/>
           <w:iCs w:val="0"/>
@@ -4809,7 +4635,7 @@
       </w:r>
       <w:r>
         <w:rPr>
-          <w:rStyle w:val="Kraftigfremhvning"/>
+          <w:rStyle w:val="IntenseEmphasis"/>
           <w:i w:val="0"/>
           <w:iCs w:val="0"/>
           <w:color w:val="auto"/>
@@ -4819,7 +4645,7 @@
       </w:r>
       <w:r>
         <w:rPr>
-          <w:rStyle w:val="Kraftigfremhvning"/>
+          <w:rStyle w:val="IntenseEmphasis"/>
           <w:i w:val="0"/>
           <w:iCs w:val="0"/>
           <w:color w:val="auto"/>
@@ -4829,7 +4655,7 @@
       </w:r>
       <w:r>
         <w:rPr>
-          <w:rStyle w:val="Kraftigfremhvning"/>
+          <w:rStyle w:val="IntenseEmphasis"/>
           <w:i w:val="0"/>
           <w:iCs w:val="0"/>
           <w:color w:val="auto"/>
@@ -4839,7 +4665,7 @@
       </w:r>
       <w:r>
         <w:rPr>
-          <w:rStyle w:val="Kraftigfremhvning"/>
+          <w:rStyle w:val="IntenseEmphasis"/>
           <w:i w:val="0"/>
           <w:iCs w:val="0"/>
           <w:color w:val="auto"/>
@@ -4849,7 +4675,7 @@
       </w:r>
       <w:r>
         <w:rPr>
-          <w:rStyle w:val="Kraftigfremhvning"/>
+          <w:rStyle w:val="IntenseEmphasis"/>
           <w:i w:val="0"/>
           <w:iCs w:val="0"/>
           <w:color w:val="auto"/>
@@ -4859,7 +4685,7 @@
       </w:r>
       <w:r>
         <w:rPr>
-          <w:rStyle w:val="Kraftigfremhvning"/>
+          <w:rStyle w:val="IntenseEmphasis"/>
           <w:i w:val="0"/>
           <w:iCs w:val="0"/>
           <w:color w:val="auto"/>
@@ -4869,7 +4695,7 @@
       </w:r>
       <w:r>
         <w:rPr>
-          <w:rStyle w:val="Kraftigfremhvning"/>
+          <w:rStyle w:val="IntenseEmphasis"/>
           <w:i w:val="0"/>
           <w:iCs w:val="0"/>
           <w:color w:val="auto"/>
@@ -4959,7 +4785,7 @@
     <w:p>
       <w:pPr>
         <w:rPr>
-          <w:rStyle w:val="Kraftigfremhvning"/>
+          <w:rStyle w:val="IntenseEmphasis"/>
           <w:i w:val="0"/>
           <w:iCs w:val="0"/>
           <w:color w:val="auto"/>
@@ -5018,7 +4844,7 @@
     <w:p>
       <w:pPr>
         <w:rPr>
-          <w:rStyle w:val="Kraftigfremhvning"/>
+          <w:rStyle w:val="IntenseEmphasis"/>
           <w:rFonts w:asciiTheme="majorHAnsi" w:eastAsiaTheme="majorEastAsia" w:hAnsiTheme="majorHAnsi" w:cstheme="majorBidi"/>
           <w:i w:val="0"/>
           <w:iCs w:val="0"/>
@@ -5027,39 +4853,23 @@
       </w:pPr>
       <w:r>
         <w:rPr>
-          <w:rStyle w:val="Kraftigfremhvning"/>
+          <w:rStyle w:val="IntenseEmphasis"/>
           <w:lang w:val="en-US"/>
         </w:rPr>
         <w:br w:type="page"/>
       </w:r>
       <w:r>
         <w:rPr>
-          <w:rStyle w:val="Kraftigfremhvning"/>
+          <w:rStyle w:val="IntenseEmphasis"/>
           <w:lang w:val="en-US"/>
         </w:rPr>
         <w:lastRenderedPageBreak/>
-        <w:t xml:space="preserve">Q4: Explain the pro and cons of </w:t>
-      </w:r>
-      <w:proofErr w:type="gramStart"/>
-      <w:r>
-        <w:rPr>
-          <w:rStyle w:val="Kraftigfremhvning"/>
-          <w:lang w:val="en-US"/>
-        </w:rPr>
-        <w:t>contention based</w:t>
-      </w:r>
-      <w:proofErr w:type="gramEnd"/>
-      <w:r>
-        <w:rPr>
-          <w:rStyle w:val="Kraftigfremhvning"/>
-          <w:lang w:val="en-US"/>
-        </w:rPr>
-        <w:t xml:space="preserve"> MAC protocols and schedule based MAC protocols. What are the main energy issues in WSN MAC? Describe the basic schemes of SMAC and its additional functions. Explain how SMAC tackles the energy issues in its design.</w:t>
+        <w:t>Q4: Explain the pro and cons of contention based MAC protocols and schedule based MAC protocols. What are the main energy issues in WSN MAC? Describe the basic schemes of SMAC and its additional functions. Explain how SMAC tackles the energy issues in its design.</w:t>
       </w:r>
     </w:p>
     <w:tbl>
       <w:tblPr>
-        <w:tblStyle w:val="Tabel-Gitter"/>
+        <w:tblStyle w:val="TableGrid"/>
         <w:tblW w:w="0" w:type="auto"/>
         <w:tblInd w:w="1838" w:type="dxa"/>
         <w:tblLook w:val="04A0" w:firstRow="1" w:lastRow="0" w:firstColumn="1" w:lastColumn="0" w:noHBand="0" w:noVBand="1"/>
@@ -5161,13 +4971,8 @@
               <w:t>High hardware</w:t>
             </w:r>
             <w:r>
-              <w:t xml:space="preserve"> </w:t>
+              <w:t xml:space="preserve"> requirements</w:t>
             </w:r>
-            <w:proofErr w:type="spellStart"/>
-            <w:r>
-              <w:t>requirements</w:t>
-            </w:r>
-            <w:proofErr w:type="spellEnd"/>
           </w:p>
         </w:tc>
         <w:tc>
@@ -5478,7 +5283,7 @@
     </w:p>
     <w:p>
       <w:pPr>
-        <w:pStyle w:val="Listeafsnit"/>
+        <w:pStyle w:val="ListParagraph"/>
         <w:numPr>
           <w:ilvl w:val="0"/>
           <w:numId w:val="3"/>
@@ -5576,7 +5381,7 @@
     </w:p>
     <w:p>
       <w:pPr>
-        <w:pStyle w:val="Listeafsnit"/>
+        <w:pStyle w:val="ListParagraph"/>
         <w:spacing w:line="240" w:lineRule="auto"/>
         <w:rPr>
           <w:lang w:val="en-US"/>
@@ -5626,7 +5431,7 @@
     </w:p>
     <w:p>
       <w:pPr>
-        <w:pStyle w:val="Listeafsnit"/>
+        <w:pStyle w:val="ListParagraph"/>
         <w:spacing w:line="240" w:lineRule="auto"/>
         <w:rPr>
           <w:lang w:val="en-US"/>
@@ -5635,7 +5440,7 @@
     </w:p>
     <w:p>
       <w:pPr>
-        <w:pStyle w:val="Listeafsnit"/>
+        <w:pStyle w:val="ListParagraph"/>
         <w:numPr>
           <w:ilvl w:val="0"/>
           <w:numId w:val="3"/>
@@ -5654,7 +5459,7 @@
     </w:p>
     <w:p>
       <w:pPr>
-        <w:pStyle w:val="Listeafsnit"/>
+        <w:pStyle w:val="ListParagraph"/>
         <w:spacing w:line="240" w:lineRule="auto"/>
         <w:rPr>
           <w:lang w:val="en-US"/>
@@ -5675,7 +5480,7 @@
     </w:p>
     <w:p>
       <w:pPr>
-        <w:pStyle w:val="Listeafsnit"/>
+        <w:pStyle w:val="ListParagraph"/>
         <w:spacing w:line="240" w:lineRule="auto"/>
         <w:rPr>
           <w:lang w:val="en-US"/>
@@ -5687,7 +5492,6 @@
         </w:rPr>
         <w:t xml:space="preserve">Uses a sync PHASE to exchange wakeup schedules between neighbors, if none received it will choose </w:t>
       </w:r>
-      <w:proofErr w:type="spellStart"/>
       <w:proofErr w:type="gramStart"/>
       <w:r>
         <w:rPr>
@@ -5695,7 +5499,6 @@
         </w:rPr>
         <w:t>it’s</w:t>
       </w:r>
-      <w:proofErr w:type="spellEnd"/>
       <w:proofErr w:type="gramEnd"/>
       <w:r>
         <w:rPr>
@@ -5706,7 +5509,7 @@
     </w:p>
     <w:p>
       <w:pPr>
-        <w:pStyle w:val="Listeafsnit"/>
+        <w:pStyle w:val="ListParagraph"/>
         <w:spacing w:line="240" w:lineRule="auto"/>
         <w:rPr>
           <w:lang w:val="en-US"/>
@@ -5715,7 +5518,7 @@
     </w:p>
     <w:p>
       <w:pPr>
-        <w:pStyle w:val="Listeafsnit"/>
+        <w:pStyle w:val="ListParagraph"/>
         <w:spacing w:line="240" w:lineRule="auto"/>
         <w:rPr>
           <w:lang w:val="en-US"/>
@@ -5768,7 +5571,7 @@
     </w:p>
     <w:p>
       <w:pPr>
-        <w:pStyle w:val="Listeafsnit"/>
+        <w:pStyle w:val="ListParagraph"/>
         <w:spacing w:line="240" w:lineRule="auto"/>
         <w:rPr>
           <w:lang w:val="en-US"/>
@@ -5818,7 +5621,7 @@
     </w:p>
     <w:p>
       <w:pPr>
-        <w:pStyle w:val="Listeafsnit"/>
+        <w:pStyle w:val="ListParagraph"/>
         <w:numPr>
           <w:ilvl w:val="0"/>
           <w:numId w:val="3"/>
@@ -5869,7 +5672,7 @@
     </w:p>
     <w:p>
       <w:pPr>
-        <w:pStyle w:val="Listeafsnit"/>
+        <w:pStyle w:val="ListParagraph"/>
         <w:spacing w:line="240" w:lineRule="auto"/>
         <w:rPr>
           <w:lang w:val="en-US"/>
@@ -5890,7 +5693,7 @@
     </w:p>
     <w:p>
       <w:pPr>
-        <w:pStyle w:val="Listeafsnit"/>
+        <w:pStyle w:val="ListParagraph"/>
         <w:spacing w:line="240" w:lineRule="auto"/>
         <w:rPr>
           <w:lang w:val="en-US"/>
@@ -5931,7 +5734,7 @@
     </w:p>
     <w:p>
       <w:pPr>
-        <w:pStyle w:val="Listeafsnit"/>
+        <w:pStyle w:val="ListParagraph"/>
         <w:numPr>
           <w:ilvl w:val="0"/>
           <w:numId w:val="3"/>
@@ -5988,7 +5791,7 @@
     </w:p>
     <w:p>
       <w:pPr>
-        <w:pStyle w:val="Listeafsnit"/>
+        <w:pStyle w:val="ListParagraph"/>
         <w:spacing w:line="240" w:lineRule="auto"/>
         <w:rPr>
           <w:lang w:val="en-US"/>
@@ -6001,7 +5804,6 @@
         <w:lastRenderedPageBreak/>
         <w:t xml:space="preserve">Let a node who overhears </w:t>
       </w:r>
-      <w:proofErr w:type="spellStart"/>
       <w:proofErr w:type="gramStart"/>
       <w:r>
         <w:rPr>
@@ -6009,7 +5811,6 @@
         </w:rPr>
         <w:t>it’s</w:t>
       </w:r>
-      <w:proofErr w:type="spellEnd"/>
       <w:proofErr w:type="gramEnd"/>
       <w:r>
         <w:rPr>
@@ -6070,7 +5871,7 @@
     </w:p>
     <w:p>
       <w:pPr>
-        <w:pStyle w:val="Listeafsnit"/>
+        <w:pStyle w:val="ListParagraph"/>
         <w:spacing w:line="240" w:lineRule="auto"/>
         <w:rPr>
           <w:lang w:val="en-US"/>
@@ -6126,7 +5927,7 @@
     </w:p>
     <w:p>
       <w:pPr>
-        <w:pStyle w:val="Overskrift4"/>
+        <w:pStyle w:val="Heading4"/>
         <w:spacing w:line="240" w:lineRule="auto"/>
         <w:rPr>
           <w:lang w:val="en-US"/>
@@ -6142,7 +5943,7 @@
     </w:p>
     <w:tbl>
       <w:tblPr>
-        <w:tblStyle w:val="Tabel-Gitter"/>
+        <w:tblStyle w:val="TableGrid"/>
         <w:tblW w:w="0" w:type="auto"/>
         <w:tblInd w:w="2405" w:type="dxa"/>
         <w:tblLook w:val="04A0" w:firstRow="1" w:lastRow="0" w:firstColumn="1" w:lastColumn="0" w:noHBand="0" w:noVBand="1"/>
@@ -6501,21 +6302,7 @@
         <w:rPr>
           <w:lang w:val="en-US"/>
         </w:rPr>
-        <w:t xml:space="preserve"> </w:t>
-      </w:r>
-      <w:proofErr w:type="gramStart"/>
-      <w:r>
-        <w:rPr>
-          <w:lang w:val="en-US"/>
-        </w:rPr>
-        <w:t>sizes, but</w:t>
-      </w:r>
-      <w:proofErr w:type="gramEnd"/>
-      <w:r>
-        <w:rPr>
-          <w:lang w:val="en-US"/>
-        </w:rPr>
-        <w:t xml:space="preserve"> can be usefully if the network is </w:t>
+        <w:t xml:space="preserve"> sizes, but can be usefully if the network is </w:t>
       </w:r>
       <w:r>
         <w:rPr>
@@ -6706,7 +6493,7 @@
     </w:p>
     <w:p>
       <w:pPr>
-        <w:pStyle w:val="Overskrift4"/>
+        <w:pStyle w:val="Heading4"/>
         <w:spacing w:line="240" w:lineRule="auto"/>
         <w:rPr>
           <w:i w:val="0"/>
@@ -6999,7 +6786,7 @@
     </w:p>
     <w:p>
       <w:pPr>
-        <w:pStyle w:val="Overskrift4"/>
+        <w:pStyle w:val="Heading4"/>
         <w:spacing w:line="240" w:lineRule="auto"/>
         <w:rPr>
           <w:lang w:val="en-US"/>
@@ -7036,13 +6823,1306 @@
     <w:p>
       <w:pPr>
         <w:rPr>
-          <w:lang w:val="en-US"/>
-        </w:rPr>
-      </w:pPr>
-      <w:r>
-        <w:rPr>
-          <w:lang w:val="en-US"/>
-        </w:rPr>
+          <w:u w:val="single"/>
+          <w:lang w:val="en-US"/>
+        </w:rPr>
+      </w:pPr>
+      <w:r>
+        <w:rPr>
+          <w:u w:val="single"/>
+          <w:lang w:val="en-US"/>
+        </w:rPr>
+        <w:t>Link Layer</w:t>
+      </w:r>
+    </w:p>
+    <w:p>
+      <w:pPr>
+        <w:pStyle w:val="ListParagraph"/>
+        <w:numPr>
+          <w:ilvl w:val="0"/>
+          <w:numId w:val="3"/>
+        </w:numPr>
+        <w:rPr>
+          <w:lang w:val="en-US"/>
+        </w:rPr>
+      </w:pPr>
+      <w:r>
+        <w:rPr>
+          <w:lang w:val="en-US"/>
+        </w:rPr>
+        <w:t>Reliability</w:t>
+      </w:r>
+    </w:p>
+    <w:p>
+      <w:pPr>
+        <w:pStyle w:val="ListParagraph"/>
+        <w:numPr>
+          <w:ilvl w:val="0"/>
+          <w:numId w:val="3"/>
+        </w:numPr>
+        <w:rPr>
+          <w:lang w:val="en-US"/>
+        </w:rPr>
+      </w:pPr>
+      <w:r>
+        <w:rPr>
+          <w:lang w:val="en-US"/>
+        </w:rPr>
+        <w:t>Error-control</w:t>
+      </w:r>
+    </w:p>
+    <w:tbl>
+      <w:tblPr>
+        <w:tblStyle w:val="TableGrid"/>
+        <w:tblW w:w="0" w:type="auto"/>
+        <w:tblInd w:w="1980" w:type="dxa"/>
+        <w:tblLook w:val="04A0" w:firstRow="1" w:lastRow="0" w:firstColumn="1" w:lastColumn="0" w:noHBand="0" w:noVBand="1"/>
+      </w:tblPr>
+      <w:tblGrid>
+        <w:gridCol w:w="2834"/>
+        <w:gridCol w:w="2836"/>
+      </w:tblGrid>
+      <w:tr>
+        <w:tc>
+          <w:tcPr>
+            <w:tcW w:w="2834" w:type="dxa"/>
+          </w:tcPr>
+          <w:p>
+            <w:pPr>
+              <w:jc w:val="center"/>
+              <w:rPr>
+                <w:b/>
+                <w:u w:val="single"/>
+                <w:lang w:val="en-US"/>
+              </w:rPr>
+            </w:pPr>
+            <w:r>
+              <w:rPr>
+                <w:b/>
+                <w:u w:val="single"/>
+                <w:lang w:val="en-US"/>
+              </w:rPr>
+              <w:t>FEC</w:t>
+            </w:r>
+          </w:p>
+        </w:tc>
+        <w:tc>
+          <w:tcPr>
+            <w:tcW w:w="2836" w:type="dxa"/>
+          </w:tcPr>
+          <w:p>
+            <w:pPr>
+              <w:jc w:val="center"/>
+              <w:rPr>
+                <w:b/>
+                <w:u w:val="single"/>
+                <w:lang w:val="en-US"/>
+              </w:rPr>
+            </w:pPr>
+            <w:r>
+              <w:rPr>
+                <w:b/>
+                <w:u w:val="single"/>
+                <w:lang w:val="en-US"/>
+              </w:rPr>
+              <w:t>ARQ</w:t>
+            </w:r>
+          </w:p>
+        </w:tc>
+      </w:tr>
+      <w:tr>
+        <w:tc>
+          <w:tcPr>
+            <w:tcW w:w="2834" w:type="dxa"/>
+          </w:tcPr>
+          <w:p>
+            <w:pPr>
+              <w:rPr>
+                <w:lang w:val="en-US"/>
+              </w:rPr>
+            </w:pPr>
+            <w:r>
+              <w:rPr>
+                <w:lang w:val="en-US"/>
+              </w:rPr>
+              <w:t>Proactive</w:t>
+            </w:r>
+          </w:p>
+        </w:tc>
+        <w:tc>
+          <w:tcPr>
+            <w:tcW w:w="2836" w:type="dxa"/>
+          </w:tcPr>
+          <w:p>
+            <w:pPr>
+              <w:rPr>
+                <w:lang w:val="en-US"/>
+              </w:rPr>
+            </w:pPr>
+            <w:r>
+              <w:rPr>
+                <w:lang w:val="en-US"/>
+              </w:rPr>
+              <w:t>Reactive</w:t>
+            </w:r>
+          </w:p>
+        </w:tc>
+      </w:tr>
+      <w:tr>
+        <w:tc>
+          <w:tcPr>
+            <w:tcW w:w="2834" w:type="dxa"/>
+          </w:tcPr>
+          <w:p>
+            <w:pPr>
+              <w:rPr>
+                <w:lang w:val="en-US"/>
+              </w:rPr>
+            </w:pPr>
+            <w:r>
+              <w:rPr>
+                <w:lang w:val="en-US"/>
+              </w:rPr>
+              <w:t>Add Bits</w:t>
+            </w:r>
+          </w:p>
+        </w:tc>
+        <w:tc>
+          <w:tcPr>
+            <w:tcW w:w="2836" w:type="dxa"/>
+          </w:tcPr>
+          <w:p>
+            <w:pPr>
+              <w:rPr>
+                <w:lang w:val="en-US"/>
+              </w:rPr>
+            </w:pPr>
+            <w:r>
+              <w:rPr>
+                <w:lang w:val="en-US"/>
+              </w:rPr>
+              <w:t>Resend Approach</w:t>
+            </w:r>
+          </w:p>
+        </w:tc>
+      </w:tr>
+      <w:tr>
+        <w:tc>
+          <w:tcPr>
+            <w:tcW w:w="2834" w:type="dxa"/>
+          </w:tcPr>
+          <w:p>
+            <w:pPr>
+              <w:rPr>
+                <w:lang w:val="en-US"/>
+              </w:rPr>
+            </w:pPr>
+            <w:r>
+              <w:rPr>
+                <w:lang w:val="en-US"/>
+              </w:rPr>
+              <w:t>Error Correction Code (ECC)</w:t>
+            </w:r>
+          </w:p>
+        </w:tc>
+        <w:tc>
+          <w:tcPr>
+            <w:tcW w:w="2836" w:type="dxa"/>
+          </w:tcPr>
+          <w:p>
+            <w:pPr>
+              <w:rPr>
+                <w:lang w:val="en-US"/>
+              </w:rPr>
+            </w:pPr>
+            <w:r>
+              <w:rPr>
+                <w:lang w:val="en-US"/>
+              </w:rPr>
+              <w:t>3 Types</w:t>
+            </w:r>
+          </w:p>
+        </w:tc>
+      </w:tr>
+      <w:tr>
+        <w:tc>
+          <w:tcPr>
+            <w:tcW w:w="2834" w:type="dxa"/>
+          </w:tcPr>
+          <w:p>
+            <w:pPr>
+              <w:rPr>
+                <w:lang w:val="en-US"/>
+              </w:rPr>
+            </w:pPr>
+            <w:r>
+              <w:rPr>
+                <w:lang w:val="en-US"/>
+              </w:rPr>
+              <w:t>Data Redundancy</w:t>
+            </w:r>
+          </w:p>
+        </w:tc>
+        <w:tc>
+          <w:tcPr>
+            <w:tcW w:w="2836" w:type="dxa"/>
+          </w:tcPr>
+          <w:p>
+            <w:pPr>
+              <w:rPr>
+                <w:lang w:val="en-US"/>
+              </w:rPr>
+            </w:pPr>
+            <w:r>
+              <w:rPr>
+                <w:lang w:val="en-US"/>
+              </w:rPr>
+              <w:t>Time Redundancy</w:t>
+            </w:r>
+          </w:p>
+        </w:tc>
+      </w:tr>
+    </w:tbl>
+    <w:p>
+      <w:pPr>
+        <w:rPr>
+          <w:lang w:val="en-US"/>
+        </w:rPr>
+      </w:pPr>
+    </w:p>
+    <w:p>
+      <w:pPr>
+        <w:rPr>
+          <w:u w:val="single"/>
+          <w:lang w:val="en-US"/>
+        </w:rPr>
+      </w:pPr>
+      <w:r>
+        <w:rPr>
+          <w:u w:val="single"/>
+          <w:lang w:val="en-US"/>
+        </w:rPr>
+        <w:t>FEC</w:t>
+      </w:r>
+    </w:p>
+    <w:p>
+      <w:pPr>
+        <w:rPr>
+          <w:rFonts w:eastAsiaTheme="minorEastAsia"/>
+          <w:lang w:val="en-US"/>
+        </w:rPr>
+      </w:pPr>
+      <w:r>
+        <w:rPr>
+          <w:lang w:val="en-US"/>
+        </w:rPr>
+        <w:t>Hamming Distance:</w:t>
+      </w:r>
+      <w:r>
+        <w:rPr>
+          <w:lang w:val="en-US"/>
+        </w:rPr>
+        <w:tab/>
+      </w:r>
+      <m:oMath>
+        <m:r>
+          <w:rPr>
+            <w:rFonts w:ascii="Cambria Math" w:hAnsi="Cambria Math"/>
+            <w:lang w:val="en-US"/>
+          </w:rPr>
+          <m:t>d</m:t>
+        </m:r>
+        <m:d>
+          <m:dPr>
+            <m:ctrlPr>
+              <w:rPr>
+                <w:rFonts w:ascii="Cambria Math" w:hAnsi="Cambria Math"/>
+                <w:i/>
+                <w:lang w:val="en-US"/>
+              </w:rPr>
+            </m:ctrlPr>
+          </m:dPr>
+          <m:e>
+            <m:r>
+              <w:rPr>
+                <w:rFonts w:ascii="Cambria Math" w:hAnsi="Cambria Math"/>
+                <w:lang w:val="en-US"/>
+              </w:rPr>
+              <m:t>00000 , 00111</m:t>
+            </m:r>
+          </m:e>
+        </m:d>
+        <m:r>
+          <w:rPr>
+            <w:rFonts w:ascii="Cambria Math" w:hAnsi="Cambria Math"/>
+            <w:lang w:val="en-US"/>
+          </w:rPr>
+          <m:t>=3</m:t>
+        </m:r>
+      </m:oMath>
+    </w:p>
+    <w:p>
+      <w:pPr>
+        <w:rPr>
+          <w:rFonts w:eastAsiaTheme="minorEastAsia"/>
+          <w:lang w:val="en-US"/>
+        </w:rPr>
+      </w:pPr>
+      <w:r>
+        <w:rPr>
+          <w:rFonts w:eastAsiaTheme="minorEastAsia"/>
+          <w:lang w:val="en-US"/>
+        </w:rPr>
+        <w:t xml:space="preserve">ECC (Error </w:t>
+      </w:r>
+      <w:r>
+        <w:rPr>
+          <w:rFonts w:eastAsiaTheme="minorEastAsia"/>
+          <w:lang w:val="en-US"/>
+        </w:rPr>
+        <w:t>Correction</w:t>
+      </w:r>
+      <w:r>
+        <w:rPr>
+          <w:rFonts w:eastAsiaTheme="minorEastAsia"/>
+          <w:lang w:val="en-US"/>
+        </w:rPr>
+        <w:t xml:space="preserve"> Code</w:t>
+      </w:r>
+      <w:r>
+        <w:rPr>
+          <w:rFonts w:eastAsiaTheme="minorEastAsia"/>
+          <w:lang w:val="en-US"/>
+        </w:rPr>
+        <w:t>)</w:t>
+      </w:r>
+      <w:r>
+        <w:rPr>
+          <w:rFonts w:eastAsiaTheme="minorEastAsia"/>
+          <w:lang w:val="en-US"/>
+        </w:rPr>
+        <w:t>:</w:t>
+      </w:r>
+      <w:r>
+        <w:rPr>
+          <w:rFonts w:eastAsiaTheme="minorEastAsia"/>
+          <w:lang w:val="en-US"/>
+        </w:rPr>
+        <w:tab/>
+      </w:r>
+      <m:oMath>
+        <m:r>
+          <w:rPr>
+            <w:rFonts w:ascii="Cambria Math" w:hAnsi="Cambria Math"/>
+            <w:lang w:val="en-US"/>
+          </w:rPr>
+          <m:t>00→0000</m:t>
+        </m:r>
+        <m:r>
+          <w:rPr>
+            <w:rFonts w:ascii="Cambria Math" w:hAnsi="Cambria Math"/>
+            <w:lang w:val="en-US"/>
+          </w:rPr>
+          <m:t>0</m:t>
+        </m:r>
+      </m:oMath>
+    </w:p>
+    <w:p>
+      <w:pPr>
+        <w:ind w:left="2608" w:firstLine="1304"/>
+        <w:rPr>
+          <w:rFonts w:eastAsiaTheme="minorEastAsia"/>
+          <w:lang w:val="en-US"/>
+        </w:rPr>
+      </w:pPr>
+      <m:oMathPara>
+        <m:oMathParaPr>
+          <m:jc m:val="left"/>
+        </m:oMathParaPr>
+        <m:oMath>
+          <m:r>
+            <w:rPr>
+              <w:rFonts w:ascii="Cambria Math" w:hAnsi="Cambria Math"/>
+              <w:lang w:val="en-US"/>
+            </w:rPr>
+            <m:t>01→0111</m:t>
+          </m:r>
+          <m:r>
+            <w:rPr>
+              <w:rFonts w:ascii="Cambria Math" w:hAnsi="Cambria Math"/>
+              <w:lang w:val="en-US"/>
+            </w:rPr>
+            <m:t>0</m:t>
+          </m:r>
+        </m:oMath>
+      </m:oMathPara>
+    </w:p>
+    <w:p>
+      <w:pPr>
+        <w:ind w:left="2608" w:firstLine="1304"/>
+        <w:rPr>
+          <w:rFonts w:eastAsiaTheme="minorEastAsia"/>
+          <w:lang w:val="en-US"/>
+        </w:rPr>
+      </w:pPr>
+      <m:oMathPara>
+        <m:oMathParaPr>
+          <m:jc m:val="left"/>
+        </m:oMathParaPr>
+        <m:oMath>
+          <m:r>
+            <w:rPr>
+              <w:rFonts w:ascii="Cambria Math" w:hAnsi="Cambria Math"/>
+              <w:lang w:val="en-US"/>
+            </w:rPr>
+            <m:t>10→1101</m:t>
+          </m:r>
+          <m:r>
+            <w:rPr>
+              <w:rFonts w:ascii="Cambria Math" w:hAnsi="Cambria Math"/>
+              <w:lang w:val="en-US"/>
+            </w:rPr>
+            <m:t>1</m:t>
+          </m:r>
+        </m:oMath>
+      </m:oMathPara>
+    </w:p>
+    <w:p>
+      <w:pPr>
+        <w:ind w:left="2608" w:firstLine="1304"/>
+        <w:rPr>
+          <w:rFonts w:eastAsiaTheme="minorEastAsia"/>
+          <w:lang w:val="en-US"/>
+        </w:rPr>
+      </w:pPr>
+      <m:oMathPara>
+        <m:oMathParaPr>
+          <m:jc m:val="left"/>
+        </m:oMathParaPr>
+        <m:oMath>
+          <m:r>
+            <w:rPr>
+              <w:rFonts w:ascii="Cambria Math" w:hAnsi="Cambria Math"/>
+              <w:lang w:val="en-US"/>
+            </w:rPr>
+            <m:t>11→1010</m:t>
+          </m:r>
+          <m:r>
+            <w:rPr>
+              <w:rFonts w:ascii="Cambria Math" w:hAnsi="Cambria Math"/>
+              <w:lang w:val="en-US"/>
+            </w:rPr>
+            <m:t>1</m:t>
+          </m:r>
+        </m:oMath>
+      </m:oMathPara>
+    </w:p>
+    <w:p>
+      <w:pPr>
+        <w:rPr>
+          <w:rFonts w:eastAsiaTheme="minorEastAsia"/>
+          <w:lang w:val="en-US"/>
+        </w:rPr>
+      </w:pPr>
+      <w:r>
+        <w:rPr>
+          <w:rFonts w:eastAsiaTheme="minorEastAsia"/>
+          <w:lang w:val="en-US"/>
+        </w:rPr>
+        <w:t>Example sending: 11 00 01 11</w:t>
+      </w:r>
+    </w:p>
+    <w:tbl>
+      <w:tblPr>
+        <w:tblStyle w:val="TableGrid"/>
+        <w:tblW w:w="0" w:type="auto"/>
+        <w:tblLook w:val="04A0" w:firstRow="1" w:lastRow="0" w:firstColumn="1" w:lastColumn="0" w:noHBand="0" w:noVBand="1"/>
+      </w:tblPr>
+      <w:tblGrid>
+        <w:gridCol w:w="4814"/>
+        <w:gridCol w:w="4814"/>
+      </w:tblGrid>
+      <w:tr>
+        <w:tc>
+          <w:tcPr>
+            <w:tcW w:w="4814" w:type="dxa"/>
+          </w:tcPr>
+          <w:p>
+            <w:pPr>
+              <w:jc w:val="center"/>
+              <w:rPr>
+                <w:lang w:val="en-US"/>
+              </w:rPr>
+            </w:pPr>
+            <w:r>
+              <w:rPr>
+                <w:lang w:val="en-US"/>
+              </w:rPr>
+              <w:t>11</w:t>
+            </w:r>
+            <w:r>
+              <w:rPr>
+                <w:lang w:val="en-US"/>
+              </w:rPr>
+              <w:tab/>
+              <w:t>00</w:t>
+            </w:r>
+            <w:r>
+              <w:rPr>
+                <w:lang w:val="en-US"/>
+              </w:rPr>
+              <w:tab/>
+              <w:t>01</w:t>
+            </w:r>
+            <w:r>
+              <w:rPr>
+                <w:lang w:val="en-US"/>
+              </w:rPr>
+              <w:tab/>
+              <w:t>11</w:t>
+            </w:r>
+          </w:p>
+          <w:p>
+            <w:pPr>
+              <w:jc w:val="center"/>
+              <w:rPr>
+                <w:rFonts w:eastAsiaTheme="minorEastAsia"/>
+                <w:lang w:val="en-US"/>
+              </w:rPr>
+            </w:pPr>
+            <m:oMath>
+              <m:r>
+                <w:rPr>
+                  <w:rFonts w:ascii="Cambria Math" w:hAnsi="Cambria Math"/>
+                  <w:lang w:val="en-US"/>
+                </w:rPr>
+                <m:t>↓</m:t>
+              </m:r>
+            </m:oMath>
+            <w:r>
+              <w:rPr>
+                <w:rFonts w:eastAsiaTheme="minorEastAsia"/>
+                <w:lang w:val="en-US"/>
+              </w:rPr>
+              <w:tab/>
+            </w:r>
+            <m:oMath>
+              <m:r>
+                <w:rPr>
+                  <w:rFonts w:ascii="Cambria Math" w:hAnsi="Cambria Math"/>
+                  <w:lang w:val="en-US"/>
+                </w:rPr>
+                <m:t>↓</m:t>
+              </m:r>
+            </m:oMath>
+            <w:r>
+              <w:rPr>
+                <w:rFonts w:eastAsiaTheme="minorEastAsia"/>
+                <w:lang w:val="en-US"/>
+              </w:rPr>
+              <w:tab/>
+            </w:r>
+            <m:oMath>
+              <m:r>
+                <w:rPr>
+                  <w:rFonts w:ascii="Cambria Math" w:hAnsi="Cambria Math"/>
+                  <w:lang w:val="en-US"/>
+                </w:rPr>
+                <m:t>↓</m:t>
+              </m:r>
+            </m:oMath>
+            <w:r>
+              <w:rPr>
+                <w:rFonts w:eastAsiaTheme="minorEastAsia"/>
+                <w:lang w:val="en-US"/>
+              </w:rPr>
+              <w:tab/>
+            </w:r>
+            <m:oMath>
+              <m:r>
+                <w:rPr>
+                  <w:rFonts w:ascii="Cambria Math" w:hAnsi="Cambria Math"/>
+                  <w:lang w:val="en-US"/>
+                </w:rPr>
+                <m:t>↓</m:t>
+              </m:r>
+            </m:oMath>
+          </w:p>
+          <w:p>
+            <w:pPr>
+              <w:jc w:val="center"/>
+              <w:rPr>
+                <w:rFonts w:eastAsiaTheme="minorEastAsia"/>
+                <w:lang w:val="en-US"/>
+              </w:rPr>
+            </w:pPr>
+            <w:r>
+              <w:rPr>
+                <w:rFonts w:eastAsiaTheme="minorEastAsia"/>
+                <w:lang w:val="en-US"/>
+              </w:rPr>
+              <w:t>10101</w:t>
+            </w:r>
+            <w:r>
+              <w:rPr>
+                <w:rFonts w:eastAsiaTheme="minorEastAsia"/>
+                <w:lang w:val="en-US"/>
+              </w:rPr>
+              <w:tab/>
+              <w:t>00000</w:t>
+            </w:r>
+            <w:r>
+              <w:rPr>
+                <w:rFonts w:eastAsiaTheme="minorEastAsia"/>
+                <w:lang w:val="en-US"/>
+              </w:rPr>
+              <w:tab/>
+              <w:t>01110</w:t>
+            </w:r>
+            <w:r>
+              <w:rPr>
+                <w:rFonts w:eastAsiaTheme="minorEastAsia"/>
+                <w:lang w:val="en-US"/>
+              </w:rPr>
+              <w:tab/>
+              <w:t>10101</w:t>
+            </w:r>
+          </w:p>
+          <w:p>
+            <w:pPr>
+              <w:jc w:val="center"/>
+              <w:rPr>
+                <w:rFonts w:eastAsiaTheme="minorEastAsia"/>
+                <w:lang w:val="en-US"/>
+              </w:rPr>
+            </w:pPr>
+            <m:oMath>
+              <m:r>
+                <w:rPr>
+                  <w:rFonts w:ascii="Cambria Math" w:hAnsi="Cambria Math"/>
+                  <w:lang w:val="en-US"/>
+                </w:rPr>
+                <m:t>↓</m:t>
+              </m:r>
+            </m:oMath>
+            <w:r>
+              <w:rPr>
+                <w:rFonts w:eastAsiaTheme="minorEastAsia"/>
+                <w:lang w:val="en-US"/>
+              </w:rPr>
+              <w:tab/>
+              <w:t>|</w:t>
+            </w:r>
+            <w:r>
+              <w:rPr>
+                <w:rFonts w:eastAsiaTheme="minorEastAsia"/>
+                <w:lang w:val="en-US"/>
+              </w:rPr>
+              <w:tab/>
+            </w:r>
+            <m:oMath>
+              <m:r>
+                <w:rPr>
+                  <w:rFonts w:ascii="Cambria Math" w:hAnsi="Cambria Math"/>
+                  <w:lang w:val="en-US"/>
+                </w:rPr>
+                <m:t>↓</m:t>
+              </m:r>
+            </m:oMath>
+            <w:r>
+              <w:rPr>
+                <w:rFonts w:eastAsiaTheme="minorEastAsia"/>
+                <w:lang w:val="en-US"/>
+              </w:rPr>
+              <w:tab/>
+              <w:t>|</w:t>
+            </w:r>
+          </w:p>
+          <w:p>
+            <w:pPr>
+              <w:jc w:val="center"/>
+              <w:rPr>
+                <w:rFonts w:eastAsiaTheme="minorEastAsia"/>
+                <w:lang w:val="en-US"/>
+              </w:rPr>
+            </w:pPr>
+            <w:r>
+              <w:rPr>
+                <w:rFonts w:eastAsiaTheme="minorEastAsia"/>
+                <w:lang w:val="en-US"/>
+              </w:rPr>
+              <w:t>10101</w:t>
+            </w:r>
+            <w:r>
+              <w:rPr>
+                <w:rFonts w:eastAsiaTheme="minorEastAsia"/>
+                <w:lang w:val="en-US"/>
+              </w:rPr>
+              <w:tab/>
+              <w:t>00010</w:t>
+            </w:r>
+            <w:r>
+              <w:rPr>
+                <w:rFonts w:eastAsiaTheme="minorEastAsia"/>
+                <w:lang w:val="en-US"/>
+              </w:rPr>
+              <w:tab/>
+              <w:t>01110</w:t>
+            </w:r>
+            <w:r>
+              <w:rPr>
+                <w:rFonts w:eastAsiaTheme="minorEastAsia"/>
+                <w:lang w:val="en-US"/>
+              </w:rPr>
+              <w:tab/>
+              <w:t>00101</w:t>
+            </w:r>
+          </w:p>
+          <w:p>
+            <w:pPr>
+              <w:jc w:val="center"/>
+              <w:rPr>
+                <w:rFonts w:eastAsiaTheme="minorEastAsia"/>
+                <w:lang w:val="en-US"/>
+              </w:rPr>
+            </w:pPr>
+            <m:oMath>
+              <m:r>
+                <w:rPr>
+                  <w:rFonts w:ascii="Cambria Math" w:hAnsi="Cambria Math"/>
+                  <w:lang w:val="en-US"/>
+                </w:rPr>
+                <m:t>↓</m:t>
+              </m:r>
+            </m:oMath>
+            <w:r>
+              <w:rPr>
+                <w:rFonts w:eastAsiaTheme="minorEastAsia"/>
+                <w:lang w:val="en-US"/>
+              </w:rPr>
+              <w:tab/>
+            </w:r>
+            <m:oMath>
+              <m:r>
+                <w:rPr>
+                  <w:rFonts w:ascii="Cambria Math" w:hAnsi="Cambria Math"/>
+                  <w:lang w:val="en-US"/>
+                </w:rPr>
+                <m:t>↓</m:t>
+              </m:r>
+            </m:oMath>
+            <w:r>
+              <w:rPr>
+                <w:rFonts w:eastAsiaTheme="minorEastAsia"/>
+                <w:lang w:val="en-US"/>
+              </w:rPr>
+              <w:tab/>
+            </w:r>
+            <m:oMath>
+              <m:r>
+                <w:rPr>
+                  <w:rFonts w:ascii="Cambria Math" w:hAnsi="Cambria Math"/>
+                  <w:lang w:val="en-US"/>
+                </w:rPr>
+                <m:t>↓</m:t>
+              </m:r>
+            </m:oMath>
+            <w:r>
+              <w:rPr>
+                <w:rFonts w:eastAsiaTheme="minorEastAsia"/>
+                <w:lang w:val="en-US"/>
+              </w:rPr>
+              <w:tab/>
+            </w:r>
+            <m:oMath>
+              <m:r>
+                <w:rPr>
+                  <w:rFonts w:ascii="Cambria Math" w:hAnsi="Cambria Math"/>
+                  <w:lang w:val="en-US"/>
+                </w:rPr>
+                <m:t>↓</m:t>
+              </m:r>
+            </m:oMath>
+          </w:p>
+          <w:p>
+            <w:pPr>
+              <w:jc w:val="center"/>
+              <w:rPr>
+                <w:rFonts w:eastAsiaTheme="minorEastAsia"/>
+                <w:lang w:val="en-US"/>
+              </w:rPr>
+            </w:pPr>
+            <m:oMath>
+              <m:r>
+                <w:rPr>
+                  <w:rFonts w:ascii="Cambria Math" w:eastAsiaTheme="minorEastAsia" w:hAnsi="Cambria Math"/>
+                  <w:lang w:val="en-US"/>
+                </w:rPr>
+                <m:t>d=0</m:t>
+              </m:r>
+            </m:oMath>
+            <w:r>
+              <w:rPr>
+                <w:rFonts w:eastAsiaTheme="minorEastAsia"/>
+                <w:lang w:val="en-US"/>
+              </w:rPr>
+              <w:tab/>
+            </w:r>
+            <m:oMath>
+              <m:r>
+                <w:rPr>
+                  <w:rFonts w:ascii="Cambria Math" w:eastAsiaTheme="minorEastAsia" w:hAnsi="Cambria Math"/>
+                  <w:lang w:val="en-US"/>
+                </w:rPr>
+                <m:t>d=1</m:t>
+              </m:r>
+            </m:oMath>
+            <w:r>
+              <w:rPr>
+                <w:rFonts w:eastAsiaTheme="minorEastAsia"/>
+                <w:lang w:val="en-US"/>
+              </w:rPr>
+              <w:tab/>
+            </w:r>
+            <m:oMath>
+              <m:r>
+                <w:rPr>
+                  <w:rFonts w:ascii="Cambria Math" w:eastAsiaTheme="minorEastAsia" w:hAnsi="Cambria Math"/>
+                  <w:lang w:val="en-US"/>
+                </w:rPr>
+                <m:t>d=0</m:t>
+              </m:r>
+            </m:oMath>
+            <w:r>
+              <w:rPr>
+                <w:rFonts w:eastAsiaTheme="minorEastAsia"/>
+                <w:lang w:val="en-US"/>
+              </w:rPr>
+              <w:tab/>
+            </w:r>
+            <m:oMath>
+              <m:r>
+                <w:rPr>
+                  <w:rFonts w:ascii="Cambria Math" w:eastAsiaTheme="minorEastAsia" w:hAnsi="Cambria Math"/>
+                  <w:lang w:val="en-US"/>
+                </w:rPr>
+                <m:t>d=1</m:t>
+              </m:r>
+            </m:oMath>
+          </w:p>
+          <w:p>
+            <w:pPr>
+              <w:jc w:val="center"/>
+              <w:rPr>
+                <w:rFonts w:eastAsiaTheme="minorEastAsia"/>
+                <w:lang w:val="en-US"/>
+              </w:rPr>
+            </w:pPr>
+            <m:oMath>
+              <m:r>
+                <w:rPr>
+                  <w:rFonts w:ascii="Cambria Math" w:hAnsi="Cambria Math"/>
+                  <w:lang w:val="en-US"/>
+                </w:rPr>
+                <m:t>↓</m:t>
+              </m:r>
+            </m:oMath>
+            <w:r>
+              <w:rPr>
+                <w:rFonts w:eastAsiaTheme="minorEastAsia"/>
+                <w:lang w:val="en-US"/>
+              </w:rPr>
+              <w:tab/>
+            </w:r>
+            <m:oMath>
+              <m:r>
+                <w:rPr>
+                  <w:rFonts w:ascii="Cambria Math" w:hAnsi="Cambria Math"/>
+                  <w:lang w:val="en-US"/>
+                </w:rPr>
+                <m:t>↓</m:t>
+              </m:r>
+            </m:oMath>
+            <w:r>
+              <w:rPr>
+                <w:rFonts w:eastAsiaTheme="minorEastAsia"/>
+                <w:lang w:val="en-US"/>
+              </w:rPr>
+              <w:tab/>
+            </w:r>
+            <m:oMath>
+              <m:r>
+                <w:rPr>
+                  <w:rFonts w:ascii="Cambria Math" w:hAnsi="Cambria Math"/>
+                  <w:lang w:val="en-US"/>
+                </w:rPr>
+                <m:t>↓</m:t>
+              </m:r>
+            </m:oMath>
+            <w:r>
+              <w:rPr>
+                <w:rFonts w:eastAsiaTheme="minorEastAsia"/>
+                <w:lang w:val="en-US"/>
+              </w:rPr>
+              <w:tab/>
+            </w:r>
+            <m:oMath>
+              <m:r>
+                <w:rPr>
+                  <w:rFonts w:ascii="Cambria Math" w:hAnsi="Cambria Math"/>
+                  <w:lang w:val="en-US"/>
+                </w:rPr>
+                <m:t>↓</m:t>
+              </m:r>
+            </m:oMath>
+          </w:p>
+          <w:p>
+            <w:pPr>
+              <w:jc w:val="center"/>
+              <w:rPr>
+                <w:rFonts w:eastAsiaTheme="minorEastAsia"/>
+                <w:lang w:val="en-US"/>
+              </w:rPr>
+            </w:pPr>
+            <w:r>
+              <w:rPr>
+                <w:rFonts w:eastAsiaTheme="minorEastAsia"/>
+                <w:lang w:val="en-US"/>
+              </w:rPr>
+              <w:t>10101</w:t>
+            </w:r>
+            <w:r>
+              <w:rPr>
+                <w:rFonts w:eastAsiaTheme="minorEastAsia"/>
+                <w:lang w:val="en-US"/>
+              </w:rPr>
+              <w:tab/>
+              <w:t>00000</w:t>
+            </w:r>
+            <w:r>
+              <w:rPr>
+                <w:rFonts w:eastAsiaTheme="minorEastAsia"/>
+                <w:lang w:val="en-US"/>
+              </w:rPr>
+              <w:tab/>
+              <w:t>01110</w:t>
+            </w:r>
+            <w:r>
+              <w:rPr>
+                <w:rFonts w:eastAsiaTheme="minorEastAsia"/>
+                <w:lang w:val="en-US"/>
+              </w:rPr>
+              <w:tab/>
+              <w:t>10101</w:t>
+            </w:r>
+          </w:p>
+          <w:p>
+            <w:pPr>
+              <w:jc w:val="center"/>
+              <w:rPr>
+                <w:rFonts w:eastAsiaTheme="minorEastAsia"/>
+                <w:lang w:val="en-US"/>
+              </w:rPr>
+            </w:pPr>
+            <m:oMath>
+              <m:r>
+                <w:rPr>
+                  <w:rFonts w:ascii="Cambria Math" w:hAnsi="Cambria Math"/>
+                  <w:lang w:val="en-US"/>
+                </w:rPr>
+                <m:t>↓</m:t>
+              </m:r>
+            </m:oMath>
+            <w:r>
+              <w:rPr>
+                <w:rFonts w:eastAsiaTheme="minorEastAsia"/>
+                <w:lang w:val="en-US"/>
+              </w:rPr>
+              <w:tab/>
+            </w:r>
+            <m:oMath>
+              <m:r>
+                <w:rPr>
+                  <w:rFonts w:ascii="Cambria Math" w:hAnsi="Cambria Math"/>
+                  <w:lang w:val="en-US"/>
+                </w:rPr>
+                <m:t>↓</m:t>
+              </m:r>
+            </m:oMath>
+            <w:r>
+              <w:rPr>
+                <w:rFonts w:eastAsiaTheme="minorEastAsia"/>
+                <w:lang w:val="en-US"/>
+              </w:rPr>
+              <w:tab/>
+            </w:r>
+            <m:oMath>
+              <m:r>
+                <w:rPr>
+                  <w:rFonts w:ascii="Cambria Math" w:hAnsi="Cambria Math"/>
+                  <w:lang w:val="en-US"/>
+                </w:rPr>
+                <m:t>↓</m:t>
+              </m:r>
+            </m:oMath>
+            <w:r>
+              <w:rPr>
+                <w:rFonts w:eastAsiaTheme="minorEastAsia"/>
+                <w:lang w:val="en-US"/>
+              </w:rPr>
+              <w:tab/>
+            </w:r>
+            <m:oMath>
+              <m:r>
+                <w:rPr>
+                  <w:rFonts w:ascii="Cambria Math" w:hAnsi="Cambria Math"/>
+                  <w:lang w:val="en-US"/>
+                </w:rPr>
+                <m:t>↓</m:t>
+              </m:r>
+            </m:oMath>
+          </w:p>
+          <w:p>
+            <w:pPr>
+              <w:jc w:val="center"/>
+              <w:rPr>
+                <w:lang w:val="en-US"/>
+              </w:rPr>
+            </w:pPr>
+            <w:r>
+              <w:rPr>
+                <w:lang w:val="en-US"/>
+              </w:rPr>
+              <w:t>11</w:t>
+            </w:r>
+            <w:r>
+              <w:rPr>
+                <w:lang w:val="en-US"/>
+              </w:rPr>
+              <w:tab/>
+              <w:t>00</w:t>
+            </w:r>
+            <w:r>
+              <w:rPr>
+                <w:lang w:val="en-US"/>
+              </w:rPr>
+              <w:tab/>
+              <w:t>01</w:t>
+            </w:r>
+            <w:r>
+              <w:rPr>
+                <w:lang w:val="en-US"/>
+              </w:rPr>
+              <w:tab/>
+              <w:t>11</w:t>
+            </w:r>
+          </w:p>
+        </w:tc>
+        <w:tc>
+          <w:tcPr>
+            <w:tcW w:w="4814" w:type="dxa"/>
+          </w:tcPr>
+          <w:p>
+            <w:pPr>
+              <w:rPr>
+                <w:rFonts w:eastAsiaTheme="minorEastAsia"/>
+                <w:i/>
+                <w:lang w:val="en-US"/>
+              </w:rPr>
+            </w:pPr>
+            <w:r>
+              <w:rPr>
+                <w:rFonts w:eastAsiaTheme="minorEastAsia"/>
+                <w:i/>
+                <w:lang w:val="en-US"/>
+              </w:rPr>
+              <w:t>Node A sends: 11 00 01 11</w:t>
+            </w:r>
+          </w:p>
+          <w:p>
+            <w:pPr>
+              <w:rPr>
+                <w:rFonts w:eastAsiaTheme="minorEastAsia"/>
+                <w:i/>
+                <w:lang w:val="en-US"/>
+              </w:rPr>
+            </w:pPr>
+          </w:p>
+          <w:p>
+            <w:pPr>
+              <w:rPr>
+                <w:rFonts w:eastAsiaTheme="minorEastAsia"/>
+                <w:i/>
+                <w:lang w:val="en-US"/>
+              </w:rPr>
+            </w:pPr>
+            <w:r>
+              <w:rPr>
+                <w:rFonts w:eastAsiaTheme="minorEastAsia"/>
+                <w:i/>
+                <w:lang w:val="en-US"/>
+              </w:rPr>
+              <w:t>Convert with ECC</w:t>
+            </w:r>
+            <w:r>
+              <w:rPr>
+                <w:rFonts w:eastAsiaTheme="minorEastAsia"/>
+                <w:i/>
+                <w:lang w:val="en-US"/>
+              </w:rPr>
+              <w:t xml:space="preserve"> library</w:t>
+            </w:r>
+          </w:p>
+          <w:p>
+            <w:pPr>
+              <w:rPr>
+                <w:rFonts w:eastAsiaTheme="minorEastAsia"/>
+                <w:i/>
+                <w:lang w:val="en-US"/>
+              </w:rPr>
+            </w:pPr>
+            <w:r>
+              <w:rPr>
+                <w:rFonts w:eastAsiaTheme="minorEastAsia"/>
+                <w:i/>
+                <w:lang w:val="en-US"/>
+              </w:rPr>
+              <w:t>(Data is send two have inverted bits)</w:t>
+            </w:r>
+          </w:p>
+          <w:p>
+            <w:pPr>
+              <w:rPr>
+                <w:rFonts w:eastAsiaTheme="minorEastAsia"/>
+                <w:i/>
+                <w:lang w:val="en-US"/>
+              </w:rPr>
+            </w:pPr>
+            <w:r>
+              <w:rPr>
+                <w:rFonts w:eastAsiaTheme="minorEastAsia"/>
+                <w:i/>
+                <w:lang w:val="en-US"/>
+              </w:rPr>
+              <w:t>Node B acquires ECC</w:t>
+            </w:r>
+          </w:p>
+          <w:p>
+            <w:pPr>
+              <w:rPr>
+                <w:rFonts w:eastAsiaTheme="minorEastAsia"/>
+                <w:i/>
+                <w:lang w:val="en-US"/>
+              </w:rPr>
+            </w:pPr>
+          </w:p>
+          <w:p>
+            <w:pPr>
+              <w:rPr>
+                <w:rFonts w:eastAsiaTheme="minorEastAsia"/>
+                <w:i/>
+                <w:lang w:val="en-US"/>
+              </w:rPr>
+            </w:pPr>
+            <w:r>
+              <w:rPr>
+                <w:rFonts w:eastAsiaTheme="minorEastAsia"/>
+                <w:i/>
+                <w:lang w:val="en-US"/>
+              </w:rPr>
+              <w:t>Check hamming distance to recover code</w:t>
+            </w:r>
+          </w:p>
+          <w:p>
+            <w:pPr>
+              <w:rPr>
+                <w:rFonts w:eastAsiaTheme="minorEastAsia"/>
+                <w:i/>
+                <w:lang w:val="en-US"/>
+              </w:rPr>
+            </w:pPr>
+          </w:p>
+          <w:p>
+            <w:pPr>
+              <w:rPr>
+                <w:rFonts w:eastAsiaTheme="minorEastAsia"/>
+                <w:i/>
+                <w:lang w:val="en-US"/>
+              </w:rPr>
+            </w:pPr>
+            <w:r>
+              <w:rPr>
+                <w:rFonts w:eastAsiaTheme="minorEastAsia"/>
+                <w:i/>
+                <w:lang w:val="en-US"/>
+              </w:rPr>
+              <w:t>Recovered code</w:t>
+            </w:r>
+          </w:p>
+          <w:p>
+            <w:pPr>
+              <w:rPr>
+                <w:rFonts w:eastAsiaTheme="minorEastAsia"/>
+                <w:i/>
+                <w:lang w:val="en-US"/>
+              </w:rPr>
+            </w:pPr>
+          </w:p>
+          <w:p>
+            <w:pPr>
+              <w:rPr>
+                <w:rFonts w:eastAsiaTheme="minorEastAsia"/>
+                <w:lang w:val="en-US"/>
+              </w:rPr>
+            </w:pPr>
+            <w:bookmarkStart w:id="1" w:name="_GoBack"/>
+            <w:bookmarkEnd w:id="1"/>
+            <w:r>
+              <w:rPr>
+                <w:rFonts w:eastAsiaTheme="minorEastAsia"/>
+                <w:i/>
+                <w:lang w:val="en-US"/>
+              </w:rPr>
+              <w:t>Message acquired by Node B</w:t>
+            </w:r>
+          </w:p>
+        </w:tc>
+      </w:tr>
+    </w:tbl>
+    <w:p>
+      <w:pPr>
+        <w:jc w:val="center"/>
+        <w:rPr>
+          <w:rFonts w:eastAsiaTheme="minorEastAsia"/>
+          <w:lang w:val="en-US"/>
+        </w:rPr>
+      </w:pPr>
+    </w:p>
+    <w:p>
+      <w:pPr>
+        <w:rPr>
+          <w:rFonts w:eastAsiaTheme="minorEastAsia"/>
+          <w:lang w:val="en-US"/>
+        </w:rPr>
+      </w:pPr>
+      <w:r>
+        <w:rPr>
+          <w:lang w:val="en-US"/>
+        </w:rPr>
+        <w:br w:type="page"/>
+      </w:r>
+    </w:p>
+    <w:p>
+      <w:pPr>
+        <w:rPr>
+          <w:lang w:val="en-US"/>
+        </w:rPr>
+      </w:pPr>
+      <w:r>
+        <w:rPr>
+          <w:lang w:val="en-US"/>
+        </w:rPr>
+        <w:lastRenderedPageBreak/>
         <w:t>Error-control to ensure: Error-free, in-sequence, duplicate-free and loss free.</w:t>
       </w:r>
       <w:r>
@@ -7179,7 +8259,7 @@
     </w:p>
     <w:p>
       <w:pPr>
-        <w:pStyle w:val="Listeafsnit"/>
+        <w:pStyle w:val="ListParagraph"/>
         <w:numPr>
           <w:ilvl w:val="0"/>
           <w:numId w:val="7"/>
@@ -7197,7 +8277,7 @@
     </w:p>
     <w:p>
       <w:pPr>
-        <w:pStyle w:val="Listeafsnit"/>
+        <w:pStyle w:val="ListParagraph"/>
         <w:numPr>
           <w:ilvl w:val="0"/>
           <w:numId w:val="7"/>
@@ -7215,7 +8295,7 @@
     </w:p>
     <w:p>
       <w:pPr>
-        <w:pStyle w:val="Listeafsnit"/>
+        <w:pStyle w:val="ListParagraph"/>
         <w:numPr>
           <w:ilvl w:val="0"/>
           <w:numId w:val="7"/>
@@ -7267,7 +8347,7 @@
     </w:p>
     <w:p>
       <w:pPr>
-        <w:pStyle w:val="Listeafsnit"/>
+        <w:pStyle w:val="ListParagraph"/>
         <w:numPr>
           <w:ilvl w:val="0"/>
           <w:numId w:val="6"/>
@@ -7297,7 +8377,7 @@
     </w:p>
     <w:p>
       <w:pPr>
-        <w:pStyle w:val="Listeafsnit"/>
+        <w:pStyle w:val="ListParagraph"/>
         <w:numPr>
           <w:ilvl w:val="0"/>
           <w:numId w:val="6"/>
@@ -7321,7 +8401,7 @@
     </w:p>
     <w:p>
       <w:pPr>
-        <w:pStyle w:val="Listeafsnit"/>
+        <w:pStyle w:val="ListParagraph"/>
         <w:numPr>
           <w:ilvl w:val="0"/>
           <w:numId w:val="6"/>
@@ -7494,7 +8574,7 @@
     </w:p>
     <w:p>
       <w:pPr>
-        <w:pStyle w:val="Overskrift4"/>
+        <w:pStyle w:val="Heading4"/>
         <w:spacing w:line="240" w:lineRule="auto"/>
         <w:rPr>
           <w:lang w:val="en-US"/>
@@ -7550,7 +8630,7 @@
     </w:p>
     <w:p>
       <w:pPr>
-        <w:pStyle w:val="Overskrift4"/>
+        <w:pStyle w:val="Heading4"/>
         <w:spacing w:line="240" w:lineRule="auto"/>
         <w:rPr>
           <w:lang w:val="en-US"/>
@@ -7771,24 +8851,12 @@
         <w:rPr>
           <w:lang w:val="en-US"/>
         </w:rPr>
-        <w:t>It has four phases (</w:t>
-      </w:r>
-      <w:r>
-        <w:rPr>
-          <w:lang w:val="en-US"/>
-        </w:rPr>
-        <w:t>IGRD</w:t>
-      </w:r>
-      <w:r>
-        <w:rPr>
-          <w:lang w:val="en-US"/>
-        </w:rPr>
-        <w:t>):</w:t>
-      </w:r>
-    </w:p>
-    <w:p>
-      <w:pPr>
-        <w:pStyle w:val="Listeafsnit"/>
+        <w:t>It has four phases (IGRD):</w:t>
+      </w:r>
+    </w:p>
+    <w:p>
+      <w:pPr>
+        <w:pStyle w:val="ListParagraph"/>
         <w:numPr>
           <w:ilvl w:val="0"/>
           <w:numId w:val="6"/>
@@ -7806,7 +8874,7 @@
     </w:p>
     <w:p>
       <w:pPr>
-        <w:pStyle w:val="Listeafsnit"/>
+        <w:pStyle w:val="ListParagraph"/>
         <w:numPr>
           <w:ilvl w:val="0"/>
           <w:numId w:val="6"/>
@@ -7824,7 +8892,7 @@
     </w:p>
     <w:p>
       <w:pPr>
-        <w:pStyle w:val="Listeafsnit"/>
+        <w:pStyle w:val="ListParagraph"/>
         <w:numPr>
           <w:ilvl w:val="0"/>
           <w:numId w:val="6"/>
@@ -7837,20 +8905,12 @@
         <w:rPr>
           <w:lang w:val="en-US"/>
         </w:rPr>
-        <w:t>Reinforcement (Sink links specific links to create a strong rou</w:t>
-      </w:r>
-      <w:bookmarkStart w:id="1" w:name="_GoBack"/>
-      <w:bookmarkEnd w:id="1"/>
-      <w:r>
-        <w:rPr>
-          <w:lang w:val="en-US"/>
-        </w:rPr>
-        <w:t>te for events).</w:t>
-      </w:r>
-    </w:p>
-    <w:p>
-      <w:pPr>
-        <w:pStyle w:val="Listeafsnit"/>
+        <w:t>Reinforcement (Sink links specific links to create a strong route for events).</w:t>
+      </w:r>
+    </w:p>
+    <w:p>
+      <w:pPr>
+        <w:pStyle w:val="ListParagraph"/>
         <w:numPr>
           <w:ilvl w:val="0"/>
           <w:numId w:val="6"/>
@@ -7995,7 +9055,7 @@
     </w:p>
     <w:p>
       <w:pPr>
-        <w:pStyle w:val="Overskrift4"/>
+        <w:pStyle w:val="Heading4"/>
         <w:spacing w:line="240" w:lineRule="auto"/>
         <w:rPr>
           <w:lang w:val="en-US"/>
@@ -8079,7 +9139,7 @@
     </w:p>
     <w:p>
       <w:pPr>
-        <w:pStyle w:val="Listeafsnit"/>
+        <w:pStyle w:val="ListParagraph"/>
         <w:numPr>
           <w:ilvl w:val="0"/>
           <w:numId w:val="8"/>
@@ -8097,7 +9157,7 @@
     </w:p>
     <w:p>
       <w:pPr>
-        <w:pStyle w:val="Listeafsnit"/>
+        <w:pStyle w:val="ListParagraph"/>
         <w:numPr>
           <w:ilvl w:val="0"/>
           <w:numId w:val="8"/>
@@ -8128,7 +9188,7 @@
     </w:p>
     <w:p>
       <w:pPr>
-        <w:pStyle w:val="Listeafsnit"/>
+        <w:pStyle w:val="ListParagraph"/>
         <w:numPr>
           <w:ilvl w:val="0"/>
           <w:numId w:val="9"/>
@@ -8146,7 +9206,7 @@
     </w:p>
     <w:p>
       <w:pPr>
-        <w:pStyle w:val="Listeafsnit"/>
+        <w:pStyle w:val="ListParagraph"/>
         <w:numPr>
           <w:ilvl w:val="0"/>
           <w:numId w:val="9"/>
@@ -8199,7 +9259,7 @@
     </w:p>
     <w:p>
       <w:pPr>
-        <w:pStyle w:val="Listeafsnit"/>
+        <w:pStyle w:val="ListParagraph"/>
         <w:numPr>
           <w:ilvl w:val="0"/>
           <w:numId w:val="8"/>
@@ -8230,7 +9290,7 @@
     </w:p>
     <w:p>
       <w:pPr>
-        <w:pStyle w:val="Listeafsnit"/>
+        <w:pStyle w:val="ListParagraph"/>
         <w:numPr>
           <w:ilvl w:val="0"/>
           <w:numId w:val="8"/>
@@ -8338,7 +9398,7 @@
     </w:p>
     <w:p>
       <w:pPr>
-        <w:pStyle w:val="Listeafsnit"/>
+        <w:pStyle w:val="ListParagraph"/>
         <w:numPr>
           <w:ilvl w:val="0"/>
           <w:numId w:val="8"/>
@@ -8745,7 +9805,7 @@
     </w:p>
     <w:p>
       <w:pPr>
-        <w:pStyle w:val="Listeafsnit"/>
+        <w:pStyle w:val="ListParagraph"/>
         <w:numPr>
           <w:ilvl w:val="0"/>
           <w:numId w:val="8"/>
@@ -8763,7 +9823,7 @@
     </w:p>
     <w:p>
       <w:pPr>
-        <w:pStyle w:val="Listeafsnit"/>
+        <w:pStyle w:val="ListParagraph"/>
         <w:numPr>
           <w:ilvl w:val="0"/>
           <w:numId w:val="8"/>
@@ -8794,7 +9854,7 @@
     </w:p>
     <w:p>
       <w:pPr>
-        <w:pStyle w:val="Listeafsnit"/>
+        <w:pStyle w:val="ListParagraph"/>
         <w:numPr>
           <w:ilvl w:val="0"/>
           <w:numId w:val="8"/>
@@ -8812,7 +9872,7 @@
     </w:p>
     <w:p>
       <w:pPr>
-        <w:pStyle w:val="Listeafsnit"/>
+        <w:pStyle w:val="ListParagraph"/>
         <w:numPr>
           <w:ilvl w:val="0"/>
           <w:numId w:val="8"/>
@@ -8865,7 +9925,7 @@
     </w:p>
     <w:p>
       <w:pPr>
-        <w:pStyle w:val="Listeafsnit"/>
+        <w:pStyle w:val="ListParagraph"/>
         <w:numPr>
           <w:ilvl w:val="0"/>
           <w:numId w:val="8"/>
@@ -8883,7 +9943,7 @@
     </w:p>
     <w:p>
       <w:pPr>
-        <w:pStyle w:val="Listeafsnit"/>
+        <w:pStyle w:val="ListParagraph"/>
         <w:numPr>
           <w:ilvl w:val="0"/>
           <w:numId w:val="8"/>
@@ -8901,7 +9961,7 @@
     </w:p>
     <w:p>
       <w:pPr>
-        <w:pStyle w:val="Listeafsnit"/>
+        <w:pStyle w:val="ListParagraph"/>
         <w:numPr>
           <w:ilvl w:val="0"/>
           <w:numId w:val="8"/>
@@ -9016,7 +10076,7 @@
     </w:p>
     <w:p>
       <w:pPr>
-        <w:pStyle w:val="Listeafsnit"/>
+        <w:pStyle w:val="ListParagraph"/>
         <w:numPr>
           <w:ilvl w:val="0"/>
           <w:numId w:val="8"/>
@@ -9034,7 +10094,7 @@
     </w:p>
     <w:p>
       <w:pPr>
-        <w:pStyle w:val="Listeafsnit"/>
+        <w:pStyle w:val="ListParagraph"/>
         <w:numPr>
           <w:ilvl w:val="1"/>
           <w:numId w:val="8"/>
@@ -9052,7 +10112,7 @@
     </w:p>
     <w:p>
       <w:pPr>
-        <w:pStyle w:val="Listeafsnit"/>
+        <w:pStyle w:val="ListParagraph"/>
         <w:numPr>
           <w:ilvl w:val="0"/>
           <w:numId w:val="8"/>
@@ -9083,7 +10143,7 @@
     </w:p>
     <w:p>
       <w:pPr>
-        <w:pStyle w:val="Listeafsnit"/>
+        <w:pStyle w:val="ListParagraph"/>
         <w:numPr>
           <w:ilvl w:val="0"/>
           <w:numId w:val="8"/>
@@ -9134,7 +10194,7 @@
     </w:p>
     <w:p>
       <w:pPr>
-        <w:pStyle w:val="Listeafsnit"/>
+        <w:pStyle w:val="ListParagraph"/>
         <w:numPr>
           <w:ilvl w:val="0"/>
           <w:numId w:val="8"/>
@@ -9152,7 +10212,7 @@
     </w:p>
     <w:p>
       <w:pPr>
-        <w:pStyle w:val="Listeafsnit"/>
+        <w:pStyle w:val="ListParagraph"/>
         <w:numPr>
           <w:ilvl w:val="1"/>
           <w:numId w:val="8"/>
@@ -9184,7 +10244,7 @@
     </w:p>
     <w:p>
       <w:pPr>
-        <w:pStyle w:val="Overskrift4"/>
+        <w:pStyle w:val="Heading4"/>
         <w:spacing w:line="240" w:lineRule="auto"/>
         <w:rPr>
           <w:lang w:val="en-US"/>
@@ -9214,7 +10274,7 @@
     </w:p>
     <w:p>
       <w:pPr>
-        <w:pStyle w:val="Listeafsnit"/>
+        <w:pStyle w:val="ListParagraph"/>
         <w:numPr>
           <w:ilvl w:val="0"/>
           <w:numId w:val="3"/>
@@ -9255,7 +10315,7 @@
     </w:p>
     <w:p>
       <w:pPr>
-        <w:pStyle w:val="Listeafsnit"/>
+        <w:pStyle w:val="ListParagraph"/>
         <w:numPr>
           <w:ilvl w:val="0"/>
           <w:numId w:val="3"/>
@@ -9298,7 +10358,7 @@
     </w:p>
     <w:p>
       <w:pPr>
-        <w:pStyle w:val="Listeafsnit"/>
+        <w:pStyle w:val="ListParagraph"/>
         <w:numPr>
           <w:ilvl w:val="0"/>
           <w:numId w:val="3"/>
@@ -9447,23 +10507,7 @@
           <w:sz w:val="20"/>
           <w:lang w:val="en-US"/>
         </w:rPr>
-        <w:t xml:space="preserve">, </w:t>
-      </w:r>
-      <w:proofErr w:type="spellStart"/>
-      <w:r>
-        <w:rPr>
-          <w:sz w:val="20"/>
-          <w:lang w:val="en-US"/>
-        </w:rPr>
-        <w:t>Eg</w:t>
-      </w:r>
-      <w:proofErr w:type="spellEnd"/>
-      <w:r>
-        <w:rPr>
-          <w:sz w:val="20"/>
-          <w:lang w:val="en-US"/>
-        </w:rPr>
-        <w:t xml:space="preserve"> Downstream sink to source.</w:t>
+        <w:t>, Eg Downstream sink to source.</w:t>
       </w:r>
     </w:p>
     <w:p>
@@ -10194,25 +11238,7 @@
           <w:sz w:val="20"/>
           <w:lang w:val="en-US"/>
         </w:rPr>
-        <w:t xml:space="preserve">If no reply is heard or only a partial set of missing packets are recovered within a </w:t>
-      </w:r>
-      <w:proofErr w:type="gramStart"/>
-      <w:r>
-        <w:rPr>
-          <w:rFonts w:cstheme="minorHAnsi"/>
-          <w:sz w:val="20"/>
-          <w:lang w:val="en-US"/>
-        </w:rPr>
-        <w:t>period</w:t>
-      </w:r>
-      <w:proofErr w:type="gramEnd"/>
-      <w:r>
-        <w:rPr>
-          <w:rFonts w:cstheme="minorHAnsi"/>
-          <w:sz w:val="20"/>
-          <w:lang w:val="en-US"/>
-        </w:rPr>
-        <w:t xml:space="preserve"> </w:t>
+        <w:t xml:space="preserve">If no reply is heard or only a partial set of missing packets are recovered within a period </w:t>
       </w:r>
       <m:oMath>
         <m:sSub>
@@ -11773,7 +12799,7 @@
     </w:p>
     <w:p>
       <w:pPr>
-        <w:pStyle w:val="Overskrift4"/>
+        <w:pStyle w:val="Heading4"/>
         <w:spacing w:line="240" w:lineRule="auto"/>
         <w:rPr>
           <w:lang w:val="en-US"/>
@@ -14075,11 +15101,11 @@
     <w:name w:val="Normal"/>
     <w:qFormat/>
   </w:style>
-  <w:style w:type="paragraph" w:styleId="Overskrift1">
+  <w:style w:type="paragraph" w:styleId="Heading1">
     <w:name w:val="heading 1"/>
     <w:basedOn w:val="Normal"/>
     <w:next w:val="Normal"/>
-    <w:link w:val="Overskrift1Tegn"/>
+    <w:link w:val="Heading1Char"/>
     <w:uiPriority w:val="9"/>
     <w:qFormat/>
     <w:rsid w:val="00DA7E49"/>
@@ -14096,11 +15122,11 @@
       <w:szCs w:val="32"/>
     </w:rPr>
   </w:style>
-  <w:style w:type="paragraph" w:styleId="Overskrift2">
+  <w:style w:type="paragraph" w:styleId="Heading2">
     <w:name w:val="heading 2"/>
     <w:basedOn w:val="Normal"/>
     <w:next w:val="Normal"/>
-    <w:link w:val="Overskrift2Tegn"/>
+    <w:link w:val="Heading2Char"/>
     <w:uiPriority w:val="9"/>
     <w:unhideWhenUsed/>
     <w:qFormat/>
@@ -14118,11 +15144,11 @@
       <w:szCs w:val="26"/>
     </w:rPr>
   </w:style>
-  <w:style w:type="paragraph" w:styleId="Overskrift3">
+  <w:style w:type="paragraph" w:styleId="Heading3">
     <w:name w:val="heading 3"/>
     <w:basedOn w:val="Normal"/>
     <w:next w:val="Normal"/>
-    <w:link w:val="Overskrift3Tegn"/>
+    <w:link w:val="Heading3Char"/>
     <w:uiPriority w:val="9"/>
     <w:unhideWhenUsed/>
     <w:qFormat/>
@@ -14140,11 +15166,11 @@
       <w:szCs w:val="24"/>
     </w:rPr>
   </w:style>
-  <w:style w:type="paragraph" w:styleId="Overskrift4">
+  <w:style w:type="paragraph" w:styleId="Heading4">
     <w:name w:val="heading 4"/>
     <w:basedOn w:val="Normal"/>
     <w:next w:val="Normal"/>
-    <w:link w:val="Overskrift4Tegn"/>
+    <w:link w:val="Heading4Char"/>
     <w:uiPriority w:val="9"/>
     <w:unhideWhenUsed/>
     <w:qFormat/>
@@ -14162,13 +15188,13 @@
       <w:color w:val="2F5496" w:themeColor="accent1" w:themeShade="BF"/>
     </w:rPr>
   </w:style>
-  <w:style w:type="character" w:default="1" w:styleId="Standardskrifttypeiafsnit">
+  <w:style w:type="character" w:default="1" w:styleId="DefaultParagraphFont">
     <w:name w:val="Default Paragraph Font"/>
     <w:uiPriority w:val="1"/>
     <w:semiHidden/>
     <w:unhideWhenUsed/>
   </w:style>
-  <w:style w:type="table" w:default="1" w:styleId="Tabel-Normal">
+  <w:style w:type="table" w:default="1" w:styleId="TableNormal">
     <w:name w:val="Normal Table"/>
     <w:uiPriority w:val="99"/>
     <w:semiHidden/>
@@ -14183,13 +15209,13 @@
       </w:tblCellMar>
     </w:tblPr>
   </w:style>
-  <w:style w:type="numbering" w:default="1" w:styleId="Ingenoversigt">
+  <w:style w:type="numbering" w:default="1" w:styleId="NoList">
     <w:name w:val="No List"/>
     <w:uiPriority w:val="99"/>
     <w:semiHidden/>
     <w:unhideWhenUsed/>
   </w:style>
-  <w:style w:type="paragraph" w:styleId="Listeafsnit">
+  <w:style w:type="paragraph" w:styleId="ListParagraph">
     <w:name w:val="List Paragraph"/>
     <w:basedOn w:val="Normal"/>
     <w:uiPriority w:val="34"/>
@@ -14200,9 +15226,9 @@
       <w:contextualSpacing/>
     </w:pPr>
   </w:style>
-  <w:style w:type="character" w:styleId="Kraftigfremhvning">
+  <w:style w:type="character" w:styleId="IntenseEmphasis">
     <w:name w:val="Intense Emphasis"/>
-    <w:basedOn w:val="Standardskrifttypeiafsnit"/>
+    <w:basedOn w:val="DefaultParagraphFont"/>
     <w:uiPriority w:val="21"/>
     <w:qFormat/>
     <w:rsid w:val="00AE0242"/>
@@ -14212,10 +15238,10 @@
       <w:color w:val="4472C4" w:themeColor="accent1"/>
     </w:rPr>
   </w:style>
-  <w:style w:type="character" w:customStyle="1" w:styleId="Overskrift2Tegn">
-    <w:name w:val="Overskrift 2 Tegn"/>
-    <w:basedOn w:val="Standardskrifttypeiafsnit"/>
-    <w:link w:val="Overskrift2"/>
+  <w:style w:type="character" w:customStyle="1" w:styleId="Heading2Char">
+    <w:name w:val="Heading 2 Char"/>
+    <w:basedOn w:val="DefaultParagraphFont"/>
+    <w:link w:val="Heading2"/>
     <w:uiPriority w:val="9"/>
     <w:rsid w:val="00AE0242"/>
     <w:rPr>
@@ -14225,10 +15251,10 @@
       <w:szCs w:val="26"/>
     </w:rPr>
   </w:style>
-  <w:style w:type="character" w:customStyle="1" w:styleId="Overskrift3Tegn">
-    <w:name w:val="Overskrift 3 Tegn"/>
-    <w:basedOn w:val="Standardskrifttypeiafsnit"/>
-    <w:link w:val="Overskrift3"/>
+  <w:style w:type="character" w:customStyle="1" w:styleId="Heading3Char">
+    <w:name w:val="Heading 3 Char"/>
+    <w:basedOn w:val="DefaultParagraphFont"/>
+    <w:link w:val="Heading3"/>
     <w:uiPriority w:val="9"/>
     <w:rsid w:val="00AE0242"/>
     <w:rPr>
@@ -14238,10 +15264,10 @@
       <w:szCs w:val="24"/>
     </w:rPr>
   </w:style>
-  <w:style w:type="character" w:customStyle="1" w:styleId="Overskrift4Tegn">
-    <w:name w:val="Overskrift 4 Tegn"/>
-    <w:basedOn w:val="Standardskrifttypeiafsnit"/>
-    <w:link w:val="Overskrift4"/>
+  <w:style w:type="character" w:customStyle="1" w:styleId="Heading4Char">
+    <w:name w:val="Heading 4 Char"/>
+    <w:basedOn w:val="DefaultParagraphFont"/>
+    <w:link w:val="Heading4"/>
     <w:uiPriority w:val="9"/>
     <w:rsid w:val="00AE0242"/>
     <w:rPr>
@@ -14251,10 +15277,10 @@
       <w:color w:val="2F5496" w:themeColor="accent1" w:themeShade="BF"/>
     </w:rPr>
   </w:style>
-  <w:style w:type="character" w:customStyle="1" w:styleId="Overskrift1Tegn">
-    <w:name w:val="Overskrift 1 Tegn"/>
-    <w:basedOn w:val="Standardskrifttypeiafsnit"/>
-    <w:link w:val="Overskrift1"/>
+  <w:style w:type="character" w:customStyle="1" w:styleId="Heading1Char">
+    <w:name w:val="Heading 1 Char"/>
+    <w:basedOn w:val="DefaultParagraphFont"/>
+    <w:link w:val="Heading1"/>
     <w:uiPriority w:val="9"/>
     <w:rsid w:val="00DA7E49"/>
     <w:rPr>
@@ -14280,7 +15306,7 @@
       <w:szCs w:val="24"/>
     </w:rPr>
   </w:style>
-  <w:style w:type="paragraph" w:styleId="Billedtekst">
+  <w:style w:type="paragraph" w:styleId="Caption">
     <w:name w:val="caption"/>
     <w:basedOn w:val="Normal"/>
     <w:next w:val="Normal"/>
@@ -14299,9 +15325,9 @@
       <w:szCs w:val="18"/>
     </w:rPr>
   </w:style>
-  <w:style w:type="character" w:styleId="Pladsholdertekst">
+  <w:style w:type="character" w:styleId="PlaceholderText">
     <w:name w:val="Placeholder Text"/>
-    <w:basedOn w:val="Standardskrifttypeiafsnit"/>
+    <w:basedOn w:val="DefaultParagraphFont"/>
     <w:uiPriority w:val="99"/>
     <w:semiHidden/>
     <w:rsid w:val="008A1427"/>
@@ -14309,9 +15335,9 @@
       <w:color w:val="808080"/>
     </w:rPr>
   </w:style>
-  <w:style w:type="character" w:styleId="Strk">
+  <w:style w:type="character" w:styleId="Strong">
     <w:name w:val="Strong"/>
-    <w:basedOn w:val="Standardskrifttypeiafsnit"/>
+    <w:basedOn w:val="DefaultParagraphFont"/>
     <w:uiPriority w:val="22"/>
     <w:qFormat/>
     <w:rsid w:val="00F5242F"/>
@@ -14320,9 +15346,9 @@
       <w:bCs/>
     </w:rPr>
   </w:style>
-  <w:style w:type="character" w:styleId="Fremhv">
+  <w:style w:type="character" w:styleId="Emphasis">
     <w:name w:val="Emphasis"/>
-    <w:basedOn w:val="Standardskrifttypeiafsnit"/>
+    <w:basedOn w:val="DefaultParagraphFont"/>
     <w:uiPriority w:val="20"/>
     <w:qFormat/>
     <w:rsid w:val="00F5242F"/>
@@ -14331,9 +15357,9 @@
       <w:iCs/>
     </w:rPr>
   </w:style>
-  <w:style w:type="character" w:styleId="Svagfremhvning">
+  <w:style w:type="character" w:styleId="SubtleEmphasis">
     <w:name w:val="Subtle Emphasis"/>
-    <w:basedOn w:val="Standardskrifttypeiafsnit"/>
+    <w:basedOn w:val="DefaultParagraphFont"/>
     <w:uiPriority w:val="19"/>
     <w:qFormat/>
     <w:rsid w:val="00F5242F"/>
@@ -14343,7 +15369,7 @@
       <w:color w:val="404040" w:themeColor="text1" w:themeTint="BF"/>
     </w:rPr>
   </w:style>
-  <w:style w:type="paragraph" w:styleId="Ingenafstand">
+  <w:style w:type="paragraph" w:styleId="NoSpacing">
     <w:name w:val="No Spacing"/>
     <w:uiPriority w:val="1"/>
     <w:qFormat/>
@@ -14352,11 +15378,11 @@
       <w:spacing w:after="0" w:line="240" w:lineRule="auto"/>
     </w:pPr>
   </w:style>
-  <w:style w:type="paragraph" w:styleId="Titel">
+  <w:style w:type="paragraph" w:styleId="Title">
     <w:name w:val="Title"/>
     <w:basedOn w:val="Normal"/>
     <w:next w:val="Normal"/>
-    <w:link w:val="TitelTegn"/>
+    <w:link w:val="TitleChar"/>
     <w:uiPriority w:val="10"/>
     <w:qFormat/>
     <w:rsid w:val="00190DE0"/>
@@ -14372,10 +15398,10 @@
       <w:szCs w:val="56"/>
     </w:rPr>
   </w:style>
-  <w:style w:type="character" w:customStyle="1" w:styleId="TitelTegn">
-    <w:name w:val="Titel Tegn"/>
-    <w:basedOn w:val="Standardskrifttypeiafsnit"/>
-    <w:link w:val="Titel"/>
+  <w:style w:type="character" w:customStyle="1" w:styleId="TitleChar">
+    <w:name w:val="Title Char"/>
+    <w:basedOn w:val="DefaultParagraphFont"/>
+    <w:link w:val="Title"/>
     <w:uiPriority w:val="10"/>
     <w:rsid w:val="00190DE0"/>
     <w:rPr>
@@ -14386,11 +15412,11 @@
       <w:szCs w:val="56"/>
     </w:rPr>
   </w:style>
-  <w:style w:type="paragraph" w:styleId="Undertitel">
+  <w:style w:type="paragraph" w:styleId="Subtitle">
     <w:name w:val="Subtitle"/>
     <w:basedOn w:val="Normal"/>
     <w:next w:val="Normal"/>
-    <w:link w:val="UndertitelTegn"/>
+    <w:link w:val="SubtitleChar"/>
     <w:uiPriority w:val="11"/>
     <w:qFormat/>
     <w:rsid w:val="00190DE0"/>
@@ -14405,10 +15431,10 @@
       <w:spacing w:val="15"/>
     </w:rPr>
   </w:style>
-  <w:style w:type="character" w:customStyle="1" w:styleId="UndertitelTegn">
-    <w:name w:val="Undertitel Tegn"/>
-    <w:basedOn w:val="Standardskrifttypeiafsnit"/>
-    <w:link w:val="Undertitel"/>
+  <w:style w:type="character" w:customStyle="1" w:styleId="SubtitleChar">
+    <w:name w:val="Subtitle Char"/>
+    <w:basedOn w:val="DefaultParagraphFont"/>
+    <w:link w:val="Subtitle"/>
     <w:uiPriority w:val="11"/>
     <w:rsid w:val="00190DE0"/>
     <w:rPr>
@@ -14417,10 +15443,10 @@
       <w:spacing w:val="15"/>
     </w:rPr>
   </w:style>
-  <w:style w:type="paragraph" w:styleId="Markeringsbobletekst">
+  <w:style w:type="paragraph" w:styleId="BalloonText">
     <w:name w:val="Balloon Text"/>
     <w:basedOn w:val="Normal"/>
-    <w:link w:val="MarkeringsbobletekstTegn"/>
+    <w:link w:val="BalloonTextChar"/>
     <w:uiPriority w:val="99"/>
     <w:semiHidden/>
     <w:unhideWhenUsed/>
@@ -14434,10 +15460,10 @@
       <w:szCs w:val="18"/>
     </w:rPr>
   </w:style>
-  <w:style w:type="character" w:customStyle="1" w:styleId="MarkeringsbobletekstTegn">
-    <w:name w:val="Markeringsbobletekst Tegn"/>
-    <w:basedOn w:val="Standardskrifttypeiafsnit"/>
-    <w:link w:val="Markeringsbobletekst"/>
+  <w:style w:type="character" w:customStyle="1" w:styleId="BalloonTextChar">
+    <w:name w:val="Balloon Text Char"/>
+    <w:basedOn w:val="DefaultParagraphFont"/>
+    <w:link w:val="BalloonText"/>
     <w:uiPriority w:val="99"/>
     <w:semiHidden/>
     <w:rsid w:val="00F1190C"/>
@@ -14447,9 +15473,9 @@
       <w:szCs w:val="18"/>
     </w:rPr>
   </w:style>
-  <w:style w:type="table" w:styleId="Tabel-Gitter">
+  <w:style w:type="table" w:styleId="TableGrid">
     <w:name w:val="Table Grid"/>
-    <w:basedOn w:val="Tabel-Normal"/>
+    <w:basedOn w:val="TableNormal"/>
     <w:uiPriority w:val="39"/>
     <w:rsid w:val="00E51589"/>
     <w:pPr>

</xml_diff>